<commit_message>
stílusok konkretizálása, tartalomjegyzék kész
</commit_message>
<xml_diff>
--- a/W9T4EX_Hertelendy_Tusor_BESZ.docx
+++ b/W9T4EX_Hertelendy_Tusor_BESZ.docx
@@ -2,6 +2,40 @@
 <file path=word/document.xml><?xml version="1.0" encoding="utf-8"?>
 <w:document xmlns:wpc="http://schemas.microsoft.com/office/word/2010/wordprocessingCanvas" xmlns:cx="http://schemas.microsoft.com/office/drawing/2014/chartex" xmlns:cx1="http://schemas.microsoft.com/office/drawing/2015/9/8/chartex" xmlns:cx2="http://schemas.microsoft.com/office/drawing/2015/10/21/chartex" xmlns:cx3="http://schemas.microsoft.com/office/drawing/2016/5/9/chartex" xmlns:cx4="http://schemas.microsoft.com/office/drawing/2016/5/10/chartex" xmlns:cx5="http://schemas.microsoft.com/office/drawing/2016/5/11/chartex" xmlns:cx6="http://schemas.microsoft.com/office/drawing/2016/5/12/chartex" xmlns:cx7="http://schemas.microsoft.com/office/drawing/2016/5/13/chartex" xmlns:cx8="http://schemas.microsoft.com/office/drawing/2016/5/14/chartex" xmlns:mc="http://schemas.openxmlformats.org/markup-compatibility/2006" xmlns:aink="http://schemas.microsoft.com/office/drawing/2016/ink" xmlns:am3d="http://schemas.microsoft.com/office/drawing/2017/model3d" xmlns:o="urn:schemas-microsoft-com:office:office" xmlns:oel="http://schemas.microsoft.com/office/2019/extlst" xmlns:r="http://schemas.openxmlformats.org/officeDocument/2006/relationships" xmlns:m="http://schemas.openxmlformats.org/officeDocument/2006/math" xmlns:v="urn:schemas-microsoft-com:vml" xmlns:wp14="http://schemas.microsoft.com/office/word/2010/wordprocessingDrawing" xmlns:wp="http://schemas.openxmlformats.org/drawingml/2006/wordprocessingDrawing" xmlns:w10="urn:schemas-microsoft-com:office:word" xmlns:w="http://schemas.openxmlformats.org/wordprocessingml/2006/main" xmlns:w14="http://schemas.microsoft.com/office/word/2010/wordml" xmlns:w15="http://schemas.microsoft.com/office/word/2012/wordml" xmlns:w16cex="http://schemas.microsoft.com/office/word/2018/wordml/cex" xmlns:w16cid="http://schemas.microsoft.com/office/word/2016/wordml/cid" xmlns:w16="http://schemas.microsoft.com/office/word/2018/wordml" xmlns:w16sdtdh="http://schemas.microsoft.com/office/word/2020/wordml/sdtdatahash" xmlns:w16se="http://schemas.microsoft.com/office/word/2015/wordml/symex" xmlns:wpg="http://schemas.microsoft.com/office/word/2010/wordprocessingGroup" xmlns:wpi="http://schemas.microsoft.com/office/word/2010/wordprocessingInk" xmlns:wne="http://schemas.microsoft.com/office/word/2006/wordml" xmlns:wps="http://schemas.microsoft.com/office/word/2010/wordprocessingShape" mc:Ignorable="w14 w15 w16se w16cid w16 w16cex w16sdtdh wp14">
   <w:body>
+    <w:p>
+      <w:pPr>
+        <w:spacing w:after="480"/>
+        <w:rPr>
+          <w:rFonts w:ascii="Times New Roman" w:hAnsi="Times New Roman" w:cs="Times New Roman"/>
+          <w:b/>
+          <w:bCs/>
+          <w:sz w:val="32"/>
+          <w:szCs w:val="32"/>
+        </w:rPr>
+      </w:pPr>
+      <w:bookmarkStart w:id="0" w:name="_Toc166086241"/>
+      <w:bookmarkStart w:id="1" w:name="_Toc166086350"/>
+      <w:r>
+        <w:rPr>
+          <w:rFonts w:ascii="Times New Roman" w:hAnsi="Times New Roman" w:cs="Times New Roman"/>
+          <w:b/>
+          <w:bCs/>
+          <w:sz w:val="32"/>
+          <w:szCs w:val="32"/>
+        </w:rPr>
+        <w:t>Tartalomjegyzé</w:t>
+      </w:r>
+      <w:r>
+        <w:rPr>
+          <w:rFonts w:ascii="Times New Roman" w:hAnsi="Times New Roman" w:cs="Times New Roman"/>
+          <w:b/>
+          <w:bCs/>
+          <w:sz w:val="32"/>
+          <w:szCs w:val="32"/>
+        </w:rPr>
+        <w:t>k</w:t>
+      </w:r>
+    </w:p>
     <w:p>
       <w:pPr>
         <w:pStyle w:val="TOC1"/>
@@ -20,21 +54,42 @@
         </w:rPr>
       </w:pPr>
       <w:r>
+        <w:rPr>
+          <w:rFonts w:ascii="Times New Roman" w:hAnsi="Times New Roman" w:cs="Times New Roman"/>
+          <w:b w:val="0"/>
+          <w:bCs w:val="0"/>
+          <w:sz w:val="32"/>
+          <w:szCs w:val="32"/>
+        </w:rPr>
         <w:fldChar w:fldCharType="begin"/>
       </w:r>
       <w:r>
-        <w:instrText xml:space="preserve"> TOC \h \z \t "Fejezetcím,1,Alfejezet cím,2" </w:instrText>
-      </w:r>
-      <w:r>
+        <w:rPr>
+          <w:rFonts w:ascii="Times New Roman" w:hAnsi="Times New Roman" w:cs="Times New Roman"/>
+          <w:b w:val="0"/>
+          <w:bCs w:val="0"/>
+          <w:sz w:val="32"/>
+          <w:szCs w:val="32"/>
+        </w:rPr>
+        <w:instrText xml:space="preserve"> TOC \o "1-3" \h \z \u </w:instrText>
+      </w:r>
+      <w:r>
+        <w:rPr>
+          <w:rFonts w:ascii="Times New Roman" w:hAnsi="Times New Roman" w:cs="Times New Roman"/>
+          <w:b w:val="0"/>
+          <w:bCs w:val="0"/>
+          <w:sz w:val="32"/>
+          <w:szCs w:val="32"/>
+        </w:rPr>
         <w:fldChar w:fldCharType="separate"/>
       </w:r>
-      <w:hyperlink w:anchor="_Toc166086350" w:history="1">
+      <w:hyperlink w:anchor="_Toc166146423" w:history="1">
         <w:r>
           <w:rPr>
             <w:rStyle w:val="Hyperlink"/>
             <w:noProof/>
           </w:rPr>
-          <w:t>I.</w:t>
+          <w:t>1</w:t>
         </w:r>
         <w:r>
           <w:rPr>
@@ -53,7 +108,7 @@
             <w:rStyle w:val="Hyperlink"/>
             <w:noProof/>
           </w:rPr>
-          <w:t>Bevezető</w:t>
+          <w:t>Irodalomkutatás</w:t>
         </w:r>
         <w:r>
           <w:rPr>
@@ -74,195 +129,7 @@
             <w:noProof/>
             <w:webHidden/>
           </w:rPr>
-          <w:instrText xml:space="preserve"> PAGEREF _Toc166086350 \h </w:instrText>
-        </w:r>
-        <w:r>
-          <w:rPr>
-            <w:noProof/>
-            <w:webHidden/>
-          </w:rPr>
-        </w:r>
-        <w:r>
-          <w:rPr>
-            <w:noProof/>
-            <w:webHidden/>
-          </w:rPr>
-          <w:fldChar w:fldCharType="separate"/>
-        </w:r>
-        <w:r>
-          <w:rPr>
-            <w:noProof/>
-            <w:webHidden/>
-          </w:rPr>
-          <w:t>2</w:t>
-        </w:r>
-        <w:r>
-          <w:rPr>
-            <w:noProof/>
-            <w:webHidden/>
-          </w:rPr>
-          <w:fldChar w:fldCharType="end"/>
-        </w:r>
-      </w:hyperlink>
-    </w:p>
-    <w:p>
-      <w:pPr>
-        <w:pStyle w:val="TOC1"/>
-        <w:tabs>
-          <w:tab w:val="left" w:pos="480"/>
-          <w:tab w:val="right" w:leader="underscore" w:pos="8493"/>
-        </w:tabs>
-        <w:rPr>
-          <w:rFonts w:eastAsiaTheme="minorEastAsia"/>
-          <w:b w:val="0"/>
-          <w:bCs w:val="0"/>
-          <w:i w:val="0"/>
-          <w:iCs w:val="0"/>
-          <w:noProof/>
-          <w:lang w:eastAsia="en-GB"/>
-        </w:rPr>
-      </w:pPr>
-      <w:hyperlink w:anchor="_Toc166086351" w:history="1">
-        <w:r>
-          <w:rPr>
-            <w:rStyle w:val="Hyperlink"/>
-            <w:noProof/>
-          </w:rPr>
-          <w:t>II.</w:t>
-        </w:r>
-        <w:r>
-          <w:rPr>
-            <w:rFonts w:eastAsiaTheme="minorEastAsia"/>
-            <w:b w:val="0"/>
-            <w:bCs w:val="0"/>
-            <w:i w:val="0"/>
-            <w:iCs w:val="0"/>
-            <w:noProof/>
-            <w:lang w:eastAsia="en-GB"/>
-          </w:rPr>
-          <w:tab/>
-        </w:r>
-        <w:r>
-          <w:rPr>
-            <w:rStyle w:val="Hyperlink"/>
-            <w:noProof/>
-          </w:rPr>
-          <w:t>Irodalomkutatás</w:t>
-        </w:r>
-        <w:r>
-          <w:rPr>
-            <w:noProof/>
-            <w:webHidden/>
-          </w:rPr>
-          <w:tab/>
-        </w:r>
-        <w:r>
-          <w:rPr>
-            <w:noProof/>
-            <w:webHidden/>
-          </w:rPr>
-          <w:fldChar w:fldCharType="begin"/>
-        </w:r>
-        <w:r>
-          <w:rPr>
-            <w:noProof/>
-            <w:webHidden/>
-          </w:rPr>
-          <w:instrText xml:space="preserve"> PAGEREF _Toc166086351 \h </w:instrText>
-        </w:r>
-        <w:r>
-          <w:rPr>
-            <w:noProof/>
-            <w:webHidden/>
-          </w:rPr>
-        </w:r>
-        <w:r>
-          <w:rPr>
-            <w:noProof/>
-            <w:webHidden/>
-          </w:rPr>
-          <w:fldChar w:fldCharType="separate"/>
-        </w:r>
-        <w:r>
-          <w:rPr>
-            <w:noProof/>
-            <w:webHidden/>
-          </w:rPr>
-          <w:t>3</w:t>
-        </w:r>
-        <w:r>
-          <w:rPr>
-            <w:noProof/>
-            <w:webHidden/>
-          </w:rPr>
-          <w:fldChar w:fldCharType="end"/>
-        </w:r>
-      </w:hyperlink>
-    </w:p>
-    <w:p>
-      <w:pPr>
-        <w:pStyle w:val="TOC2"/>
-        <w:tabs>
-          <w:tab w:val="left" w:pos="720"/>
-          <w:tab w:val="right" w:leader="underscore" w:pos="8493"/>
-        </w:tabs>
-        <w:rPr>
-          <w:rFonts w:eastAsiaTheme="minorEastAsia"/>
-          <w:b w:val="0"/>
-          <w:bCs w:val="0"/>
-          <w:noProof/>
-          <w:sz w:val="24"/>
-          <w:szCs w:val="24"/>
-          <w:lang w:eastAsia="en-GB"/>
-        </w:rPr>
-      </w:pPr>
-      <w:hyperlink w:anchor="_Toc166086352" w:history="1">
-        <w:r>
-          <w:rPr>
-            <w:rStyle w:val="Hyperlink"/>
-            <w:noProof/>
-          </w:rPr>
-          <w:t>1.</w:t>
-        </w:r>
-        <w:r>
-          <w:rPr>
-            <w:rFonts w:eastAsiaTheme="minorEastAsia"/>
-            <w:b w:val="0"/>
-            <w:bCs w:val="0"/>
-            <w:noProof/>
-            <w:sz w:val="24"/>
-            <w:szCs w:val="24"/>
-            <w:lang w:eastAsia="en-GB"/>
-          </w:rPr>
-          <w:tab/>
-        </w:r>
-        <w:r>
-          <w:rPr>
-            <w:rStyle w:val="Hyperlink"/>
-            <w:noProof/>
-          </w:rPr>
-          <w:t>Jelenlegi gyakori módszerek a menetidő kiszámításra</w:t>
-        </w:r>
-        <w:r>
-          <w:rPr>
-            <w:noProof/>
-            <w:webHidden/>
-          </w:rPr>
-          <w:tab/>
-        </w:r>
-        <w:r>
-          <w:rPr>
-            <w:noProof/>
-            <w:webHidden/>
-          </w:rPr>
-          <w:fldChar w:fldCharType="begin"/>
-        </w:r>
-        <w:r>
-          <w:rPr>
-            <w:noProof/>
-            <w:webHidden/>
-          </w:rPr>
-          <w:instrText xml:space="preserve"> PAGEREF _Toc166086352 \h </w:instrText>
+          <w:instrText xml:space="preserve"> PAGEREF _Toc166146423 \h </w:instrText>
         </w:r>
         <w:r>
           <w:rPr>
@@ -310,14 +177,13 @@
           <w:lang w:eastAsia="en-GB"/>
         </w:rPr>
       </w:pPr>
-      <w:hyperlink w:anchor="_Toc166086353" w:history="1">
+      <w:hyperlink w:anchor="_Toc166146424" w:history="1">
         <w:r>
           <w:rPr>
             <w:rStyle w:val="Hyperlink"/>
             <w:noProof/>
-            <w:lang w:eastAsia="en-GB"/>
-          </w:rPr>
-          <w:t>1.1.</w:t>
+          </w:rPr>
+          <w:t>1.1</w:t>
         </w:r>
         <w:r>
           <w:rPr>
@@ -335,9 +201,8 @@
           <w:rPr>
             <w:rStyle w:val="Hyperlink"/>
             <w:noProof/>
-            <w:lang w:eastAsia="en-GB"/>
-          </w:rPr>
-          <w:t>Naismith szabálya</w:t>
+          </w:rPr>
+          <w:t>Jelenlegi gyakori módszerek a menetidő kiszámításra</w:t>
         </w:r>
         <w:r>
           <w:rPr>
@@ -358,7 +223,7 @@
             <w:noProof/>
             <w:webHidden/>
           </w:rPr>
-          <w:instrText xml:space="preserve"> PAGEREF _Toc166086353 \h </w:instrText>
+          <w:instrText xml:space="preserve"> PAGEREF _Toc166146424 \h </w:instrText>
         </w:r>
         <w:r>
           <w:rPr>
@@ -391,35 +256,31 @@
     </w:p>
     <w:p>
       <w:pPr>
-        <w:pStyle w:val="TOC2"/>
+        <w:pStyle w:val="TOC3"/>
         <w:tabs>
           <w:tab w:val="left" w:pos="1200"/>
           <w:tab w:val="right" w:leader="underscore" w:pos="8493"/>
         </w:tabs>
         <w:rPr>
           <w:rFonts w:eastAsiaTheme="minorEastAsia"/>
-          <w:b w:val="0"/>
-          <w:bCs w:val="0"/>
           <w:noProof/>
           <w:sz w:val="24"/>
           <w:szCs w:val="24"/>
           <w:lang w:eastAsia="en-GB"/>
         </w:rPr>
       </w:pPr>
-      <w:hyperlink w:anchor="_Toc166086354" w:history="1">
+      <w:hyperlink w:anchor="_Toc166146425" w:history="1">
         <w:r>
           <w:rPr>
             <w:rStyle w:val="Hyperlink"/>
             <w:noProof/>
             <w:lang w:eastAsia="en-GB"/>
           </w:rPr>
-          <w:t>1.1.1.</w:t>
+          <w:t>1.1.1</w:t>
         </w:r>
         <w:r>
           <w:rPr>
             <w:rFonts w:eastAsiaTheme="minorEastAsia"/>
-            <w:b w:val="0"/>
-            <w:bCs w:val="0"/>
             <w:noProof/>
             <w:sz w:val="24"/>
             <w:szCs w:val="24"/>
@@ -431,9 +292,9 @@
           <w:rPr>
             <w:rStyle w:val="Hyperlink"/>
             <w:noProof/>
-            <w:shd w:val="clear" w:color="auto" w:fill="FFFFFF"/>
-          </w:rPr>
-          <w:t>asdf</w:t>
+            <w:lang w:eastAsia="en-GB"/>
+          </w:rPr>
+          <w:t>Naismith szabálya</w:t>
         </w:r>
         <w:r>
           <w:rPr>
@@ -454,7 +315,7 @@
             <w:noProof/>
             <w:webHidden/>
           </w:rPr>
-          <w:instrText xml:space="preserve"> PAGEREF _Toc166086354 \h </w:instrText>
+          <w:instrText xml:space="preserve"> PAGEREF _Toc166146425 \h </w:instrText>
         </w:r>
         <w:r>
           <w:rPr>
@@ -486,7 +347,24 @@
       </w:hyperlink>
     </w:p>
     <w:p>
-      <w:r>
+      <w:pPr>
+        <w:spacing w:after="480"/>
+        <w:rPr>
+          <w:rFonts w:ascii="Times New Roman" w:hAnsi="Times New Roman" w:cs="Times New Roman"/>
+          <w:b/>
+          <w:bCs/>
+          <w:sz w:val="32"/>
+          <w:szCs w:val="32"/>
+        </w:rPr>
+      </w:pPr>
+      <w:r>
+        <w:rPr>
+          <w:rFonts w:ascii="Times New Roman" w:hAnsi="Times New Roman" w:cs="Times New Roman"/>
+          <w:b/>
+          <w:bCs/>
+          <w:sz w:val="32"/>
+          <w:szCs w:val="32"/>
+        </w:rPr>
         <w:fldChar w:fldCharType="end"/>
       </w:r>
     </w:p>
@@ -494,248 +372,230 @@
       <w:pPr>
         <w:pStyle w:val="Fejezetcm"/>
       </w:pPr>
-      <w:bookmarkStart w:id="0" w:name="_Toc166086241"/>
-      <w:bookmarkStart w:id="1" w:name="_Toc166086350"/>
+      <w:bookmarkStart w:id="2" w:name="_Toc166141467"/>
+      <w:bookmarkStart w:id="3" w:name="_Toc166141513"/>
       <w:r>
         <w:lastRenderedPageBreak/>
         <w:t>Bevezető</w:t>
       </w:r>
       <w:bookmarkEnd w:id="0"/>
       <w:bookmarkEnd w:id="1"/>
-    </w:p>
-    <w:p>
-      <w:pPr>
-        <w:pStyle w:val="Folyszveg"/>
-      </w:pPr>
-      <w:bookmarkStart w:id="2" w:name="_Toc166085575"/>
-      <w:r>
-        <w:t xml:space="preserve">A </w:t>
-      </w:r>
-      <w:r>
-        <w:t xml:space="preserve">túrázás </w:t>
-      </w:r>
-      <w:r>
-        <w:t xml:space="preserve">a </w:t>
-      </w:r>
-      <w:r>
-        <w:t>szabadidős tevékenységek terén kiemelkedő népszerűségnek örvend. Azonban a túrázással kapcsolatos egyik legnagyobb kihívás a tervezés: hogyan becsüljük meg az útvonalakon való haladás idejét pontosan?</w:t>
-      </w:r>
-      <w:r>
-        <w:t xml:space="preserve"> Ez például a tömegközlekedéssel való hazajutás tervezése szempontjából is kritikus lehet.</w:t>
-      </w:r>
-      <w:r>
-        <w:t xml:space="preserve"> Az időtartam </w:t>
-      </w:r>
-      <w:r>
-        <w:t>következtetésének</w:t>
-      </w:r>
-      <w:r>
-        <w:t xml:space="preserve"> hagyományos módszerei – mint például a Naismith-szabály vagy a Book Time formula – gyakran nem veszik figyelembe elegendően a túrázó egyéni képességeit, illetve az útvonal specifikus jellemzőit, mint a szintkülönbség és annak sorrendje</w:t>
-      </w:r>
-      <w:r>
-        <w:t>, valamint azt sem, hogy egyénileg, vagy csoportban halad az illető.</w:t>
-      </w:r>
       <w:bookmarkEnd w:id="2"/>
-    </w:p>
-    <w:p>
-      <w:pPr>
-        <w:pStyle w:val="Folyszveg"/>
-      </w:pPr>
-      <w:bookmarkStart w:id="3" w:name="_Toc166085576"/>
-      <w:r>
-        <w:t xml:space="preserve">Jelen szakdolgozat célja egy innovatív megoldás bemutatása, amely mesterséges intelligencia (MI) modell segítségével </w:t>
-      </w:r>
-      <w:r>
-        <w:t>következtetést ad</w:t>
-      </w:r>
-      <w:r>
-        <w:t xml:space="preserve"> a </w:t>
-      </w:r>
-      <w:r>
-        <w:t>turista</w:t>
-      </w:r>
-      <w:r>
-        <w:t xml:space="preserve"> útvonalak teljesítési idejé</w:t>
-      </w:r>
-      <w:r>
-        <w:t>re</w:t>
-      </w:r>
-      <w:r>
-        <w:t>. Ez az alkalmazás a felhasználó fizikai kondícióját és az útvonal jellegzetességeit egyaránt figyelembe veszi, lehetővé téve ezzel egy személyre szabottabb és pontosabb időbecslést.</w:t>
-      </w:r>
       <w:bookmarkEnd w:id="3"/>
     </w:p>
     <w:p>
       <w:pPr>
         <w:pStyle w:val="Folyszveg"/>
       </w:pPr>
-      <w:bookmarkStart w:id="4" w:name="_Toc166085577"/>
-      <w:r>
-        <w:t>A modern technológia alkalmazása a túra tervezésében nem</w:t>
-      </w:r>
-      <w:r>
-        <w:t xml:space="preserve"> </w:t>
-      </w:r>
-      <w:r>
-        <w:t>csak hogy pontosabbá teszi az időtartamok becslését, hanem a túrázók biztonságát is növelheti, mivel reálisabb képet kapnak az útvonal nehézségéről és időigényéről. Emellett, az adatvezérelt megközelítés új perspektívákat nyit meg a túraútvonalak optimalizálásában és az egészségügyi hatások monitorozásában is. A szakdolgozat az AI technológiák és az aktív életmód ötvözésének úttörő munkáját mutatja be, lépést tartva a technológiai fejlődéssel és az egyre növekvő felhasználói igényekkel. Ezáltal nem csak a jelenlegi, de a jövő túrázói számára is értékes eszközt kínál, megerősítve az MI létjogosultságát és hasznosságát a mindennapi élet számos területén.</w:t>
+      <w:bookmarkStart w:id="4" w:name="_Toc166085575"/>
+      <w:bookmarkStart w:id="5" w:name="_Toc166141468"/>
+      <w:r>
+        <w:t xml:space="preserve">A </w:t>
+      </w:r>
+      <w:r>
+        <w:t xml:space="preserve">túrázás </w:t>
+      </w:r>
+      <w:r>
+        <w:t xml:space="preserve">a </w:t>
+      </w:r>
+      <w:r>
+        <w:t>szabadidős tevékenységek terén kiemelkedő népszerűségnek örvend. Azonban a túrázással kapcsolatos egyik legnagyobb kihívás a tervezés: hogyan becsüljük meg az útvonalakon való haladás idejét pontosan?</w:t>
+      </w:r>
+      <w:r>
+        <w:t xml:space="preserve"> Ez például a tömegközlekedéssel való hazajutás tervezése szempontjából is kritikus lehet.</w:t>
+      </w:r>
+      <w:r>
+        <w:t xml:space="preserve"> Az időtartam </w:t>
+      </w:r>
+      <w:r>
+        <w:t>következtetésének</w:t>
+      </w:r>
+      <w:r>
+        <w:t xml:space="preserve"> hagyományos módszerei – mint például a Naismith-szabály vagy a Book Time formula – gyakran nem veszik figyelembe elegendően a túrázó egyéni képességeit, illetve az útvonal specifikus jellemzőit, mint a szintkülönbség és annak sorrendje</w:t>
+      </w:r>
+      <w:r>
+        <w:t>, valamint azt sem, hogy egyénileg, vagy csoportban halad az illető.</w:t>
       </w:r>
       <w:bookmarkEnd w:id="4"/>
+      <w:bookmarkEnd w:id="5"/>
     </w:p>
     <w:p>
       <w:pPr>
-        <w:pStyle w:val="Fejezetcm"/>
-      </w:pPr>
-      <w:bookmarkStart w:id="5" w:name="_Toc166086242"/>
-      <w:bookmarkStart w:id="6" w:name="_Toc166086351"/>
-      <w:r>
-        <w:lastRenderedPageBreak/>
-        <w:t>Irodalomkutatás</w:t>
-      </w:r>
-      <w:bookmarkEnd w:id="5"/>
+        <w:pStyle w:val="Folyszveg"/>
+      </w:pPr>
+      <w:bookmarkStart w:id="6" w:name="_Toc166085576"/>
+      <w:bookmarkStart w:id="7" w:name="_Toc166141469"/>
+      <w:r>
+        <w:t xml:space="preserve">Jelen szakdolgozat célja egy innovatív megoldás bemutatása, amely mesterséges intelligencia (MI) modell segítségével </w:t>
+      </w:r>
+      <w:r>
+        <w:t>következtetést ad</w:t>
+      </w:r>
+      <w:r>
+        <w:t xml:space="preserve"> a </w:t>
+      </w:r>
+      <w:r>
+        <w:t>turista</w:t>
+      </w:r>
+      <w:r>
+        <w:t xml:space="preserve"> útvonalak teljesítési idejé</w:t>
+      </w:r>
+      <w:r>
+        <w:t>re</w:t>
+      </w:r>
+      <w:r>
+        <w:t>. Ez az alkalmazás a felhasználó fizikai kondícióját és az útvonal jellegzetességeit egyaránt figyelembe veszi, lehetővé téve ezzel egy személyre szabottabb és pontosabb időbecslést.</w:t>
+      </w:r>
       <w:bookmarkEnd w:id="6"/>
+      <w:bookmarkEnd w:id="7"/>
     </w:p>
     <w:p>
       <w:pPr>
-        <w:pStyle w:val="Alfejezetcm"/>
-      </w:pPr>
-      <w:bookmarkStart w:id="7" w:name="_Toc166086243"/>
-      <w:bookmarkStart w:id="8" w:name="_Toc166086352"/>
-      <w:r>
-        <w:t>Jelenlegi gyakori módszerek a menetidő kiszámításra</w:t>
-      </w:r>
-      <w:bookmarkEnd w:id="7"/>
+        <w:pStyle w:val="Folyszveg"/>
+      </w:pPr>
+      <w:bookmarkStart w:id="8" w:name="_Toc166085577"/>
+      <w:bookmarkStart w:id="9" w:name="_Toc166141470"/>
+      <w:r>
+        <w:t>A modern technológia alkalmazása a túra tervezésében nem</w:t>
+      </w:r>
+      <w:r>
+        <w:t xml:space="preserve"> </w:t>
+      </w:r>
+      <w:r>
+        <w:t>csak hogy pontosabbá teszi az időtartamok becslését, hanem a túrázók biztonságát is növelheti, mivel reálisabb képet kapnak az útvonal nehézségéről és időigényéről. Emellett, az adatvezérelt megközelítés új perspektívákat nyit meg a túraútvonalak optimalizálásában és az egészségügyi hatások monitorozásában is. A szakdolgozat az AI technológiák és az aktív életmód ötvözésének úttörő munkáját mutatja be, lépést tartva a technológiai fejlődéssel és az egyre növekvő felhasználói igényekkel. Ezáltal nem csak a jelenlegi, de a jövő túrázói számára is értékes eszközt kínál, megerősítve az MI létjogosultságát és hasznosságát a mindennapi élet számos területén.</w:t>
+      </w:r>
       <w:bookmarkEnd w:id="8"/>
-    </w:p>
-    <w:p>
-      <w:pPr>
-        <w:pStyle w:val="Folyszveg"/>
-        <w:rPr>
-          <w:shd w:val="clear" w:color="auto" w:fill="FFFFFF"/>
-        </w:rPr>
-      </w:pPr>
-      <w:bookmarkStart w:id="9" w:name="_Toc166085578"/>
-      <w:r>
-        <w:rPr>
-          <w:shd w:val="clear" w:color="auto" w:fill="FFFFFF"/>
-        </w:rPr>
-        <w:t>F</w:t>
-      </w:r>
-      <w:r>
-        <w:rPr>
-          <w:shd w:val="clear" w:color="auto" w:fill="FFFFFF"/>
-        </w:rPr>
-        <w:t xml:space="preserve">ontos megvizsgálni a túraútvonalak </w:t>
-      </w:r>
-      <w:r>
-        <w:rPr>
-          <w:shd w:val="clear" w:color="auto" w:fill="FFFFFF"/>
-        </w:rPr>
-        <w:t>menet idejének</w:t>
-      </w:r>
-      <w:r>
-        <w:rPr>
-          <w:shd w:val="clear" w:color="auto" w:fill="FFFFFF"/>
-        </w:rPr>
-        <w:t xml:space="preserve"> kiszámítására alkalmazott </w:t>
-      </w:r>
-      <w:r>
-        <w:rPr>
-          <w:shd w:val="clear" w:color="auto" w:fill="FFFFFF"/>
-        </w:rPr>
-        <w:t xml:space="preserve">jelenlegi </w:t>
-      </w:r>
-      <w:r>
-        <w:rPr>
-          <w:shd w:val="clear" w:color="auto" w:fill="FFFFFF"/>
-        </w:rPr>
-        <w:t>módszereket, amelyek segítségével a túrázók jobban meg tudják tervezni kirándulásaikat. Ezek a módszerek matematikai alapokon nyugszanak, és figyelembe veszik az emberi teljesítményt, a terepviszonyokat és az időjárási körülményeket is. A leggyakrabban alkalmazott módszereket és azok matematikai hátterét részletesen ismertetem alább.</w:t>
-      </w:r>
       <w:bookmarkEnd w:id="9"/>
     </w:p>
     <w:p>
       <w:pPr>
-        <w:pStyle w:val="Alfejezetcm"/>
-        <w:numPr>
-          <w:ilvl w:val="1"/>
-          <w:numId w:val="4"/>
-        </w:numPr>
+        <w:pStyle w:val="Heading1"/>
+      </w:pPr>
+      <w:bookmarkStart w:id="10" w:name="_Toc166086242"/>
+      <w:bookmarkStart w:id="11" w:name="_Toc166086351"/>
+      <w:bookmarkStart w:id="12" w:name="_Toc166141471"/>
+      <w:bookmarkStart w:id="13" w:name="_Toc166141514"/>
+      <w:bookmarkStart w:id="14" w:name="_Toc166146423"/>
+      <w:r>
+        <w:lastRenderedPageBreak/>
+        <w:t>Irodalomkutatás</w:t>
+      </w:r>
+      <w:bookmarkEnd w:id="10"/>
+      <w:bookmarkEnd w:id="11"/>
+      <w:bookmarkEnd w:id="12"/>
+      <w:bookmarkEnd w:id="13"/>
+      <w:bookmarkEnd w:id="14"/>
+    </w:p>
+    <w:p>
+      <w:pPr>
+        <w:pStyle w:val="Heading2"/>
+      </w:pPr>
+      <w:bookmarkStart w:id="15" w:name="_Toc166086243"/>
+      <w:bookmarkStart w:id="16" w:name="_Toc166086352"/>
+      <w:bookmarkStart w:id="17" w:name="_Toc166141472"/>
+      <w:bookmarkStart w:id="18" w:name="_Toc166141515"/>
+      <w:bookmarkStart w:id="19" w:name="_Toc166146424"/>
+      <w:r>
+        <w:t>Jelenlegi gyakori módszerek a menetidő kiszámításr</w:t>
+      </w:r>
+      <w:bookmarkEnd w:id="15"/>
+      <w:bookmarkEnd w:id="16"/>
+      <w:bookmarkEnd w:id="17"/>
+      <w:bookmarkEnd w:id="18"/>
+      <w:r>
+        <w:t>a</w:t>
+      </w:r>
+      <w:bookmarkEnd w:id="19"/>
+    </w:p>
+    <w:p>
+      <w:pPr>
+        <w:pStyle w:val="Folyszveg"/>
+      </w:pPr>
+      <w:bookmarkStart w:id="20" w:name="_Toc166085578"/>
+      <w:bookmarkStart w:id="21" w:name="_Toc166141473"/>
+      <w:r>
+        <w:t xml:space="preserve">Fontos megvizsgálni a túraútvonalak menet idejének kiszámítására alkalmazott jelenlegi módszereket, amelyek segítségével a túrázók jobban meg tudják tervezni kirándulásaikat. Ezek a módszerek matematikai alapokon </w:t>
+      </w:r>
+      <w:proofErr w:type="spellStart"/>
+      <w:r>
+        <w:t>nyugszanak</w:t>
+      </w:r>
+      <w:proofErr w:type="spellEnd"/>
+      <w:r>
+        <w:t>, és figyelembe veszik az emberi teljesítményt, a terepviszonyokat és az időjárási körülményeket is. A leggyakrabban alkalmazott módszereket és azok matematikai hátterét részletesen ismertetem alább.</w:t>
+      </w:r>
+      <w:bookmarkEnd w:id="20"/>
+      <w:bookmarkEnd w:id="21"/>
+    </w:p>
+    <w:p>
+      <w:pPr>
+        <w:pStyle w:val="Heading3"/>
         <w:rPr>
           <w:lang w:eastAsia="en-GB"/>
         </w:rPr>
       </w:pPr>
-      <w:bookmarkStart w:id="10" w:name="_Toc166086244"/>
-      <w:bookmarkStart w:id="11" w:name="_Toc166086353"/>
-      <w:proofErr w:type="spellStart"/>
+      <w:bookmarkStart w:id="22" w:name="_Toc166086244"/>
+      <w:bookmarkStart w:id="23" w:name="_Toc166086353"/>
+      <w:bookmarkStart w:id="24" w:name="_Toc166141474"/>
+      <w:bookmarkStart w:id="25" w:name="_Toc166141516"/>
+      <w:bookmarkStart w:id="26" w:name="_Toc166146425"/>
       <w:r>
         <w:rPr>
           <w:lang w:eastAsia="en-GB"/>
         </w:rPr>
-        <w:t>Naismith</w:t>
-      </w:r>
-      <w:proofErr w:type="spellEnd"/>
-      <w:r>
-        <w:rPr>
-          <w:lang w:eastAsia="en-GB"/>
-        </w:rPr>
-        <w:t xml:space="preserve"> szabálya</w:t>
-      </w:r>
-      <w:bookmarkEnd w:id="10"/>
-      <w:bookmarkEnd w:id="11"/>
+        <w:t>Naismith szabálya</w:t>
+      </w:r>
+      <w:bookmarkEnd w:id="22"/>
+      <w:bookmarkEnd w:id="23"/>
+      <w:bookmarkEnd w:id="24"/>
+      <w:bookmarkEnd w:id="25"/>
+      <w:bookmarkEnd w:id="26"/>
     </w:p>
     <w:p>
       <w:pPr>
         <w:pStyle w:val="Folyszveg"/>
-        <w:rPr>
-          <w:shd w:val="clear" w:color="auto" w:fill="FFFFFF"/>
-        </w:rPr>
-      </w:pPr>
-      <w:bookmarkStart w:id="12" w:name="_Toc166085579"/>
-      <w:r>
-        <w:rPr>
-          <w:shd w:val="clear" w:color="auto" w:fill="FFFFFF"/>
-        </w:rPr>
-        <w:t>Naismith szabálya az egyik legrégebben használt és legismertebb módszer a túra időtartamának becslésére. A szabály egyszerű: minden megkezdett három mérföld (kb. 4</w:t>
-      </w:r>
-      <w:r>
-        <w:rPr>
-          <w:shd w:val="clear" w:color="auto" w:fill="FFFFFF"/>
-        </w:rPr>
-        <w:t>,</w:t>
-      </w:r>
-      <w:r>
-        <w:rPr>
-          <w:shd w:val="clear" w:color="auto" w:fill="FFFFFF"/>
-        </w:rPr>
-        <w:t>8 km) megtételéhez egy óra jár, és minden 2000 láb (kb. 610 méter) emelkedőhöz további egy órát kell hozzáadni. A képlet a következő:</w:t>
-      </w:r>
-      <w:bookmarkEnd w:id="12"/>
+      </w:pPr>
+      <w:bookmarkStart w:id="27" w:name="_Toc166085579"/>
+      <w:bookmarkStart w:id="28" w:name="_Toc166141475"/>
+      <w:proofErr w:type="spellStart"/>
+      <w:r>
+        <w:t>Naismith</w:t>
+      </w:r>
+      <w:proofErr w:type="spellEnd"/>
+      <w:r>
+        <w:t xml:space="preserve"> szabálya az egyik legrégebben használt és legismertebb módszer a túra időtartamának becslésére. A szabály egyszerű: minden megkezdett három mérföld (kb. 4,8 km) megtételéhez egy óra jár, és minden 2000 láb (kb. 610 méter) emelkedőhöz további egy órát kell hozzáadni. A képlet a következő:</w:t>
+      </w:r>
+      <w:bookmarkEnd w:id="27"/>
+      <w:bookmarkEnd w:id="28"/>
     </w:p>
     <w:p>
       <w:pPr>
         <w:pStyle w:val="Folyszveg"/>
-        <w:spacing w:before="360" w:after="360"/>
-        <w:rPr>
-          <w:rFonts w:eastAsiaTheme="minorEastAsia"/>
-          <w:lang w:eastAsia="en-GB"/>
-        </w:rPr>
-      </w:pPr>
-      <w:bookmarkStart w:id="13" w:name="_Toc166085580"/>
+      </w:pPr>
+      <w:bookmarkStart w:id="29" w:name="_Toc166085580"/>
+      <w:bookmarkStart w:id="30" w:name="_Toc166141476"/>
       <m:oMathPara>
         <m:oMath>
           <m:r>
             <w:rPr>
               <w:rFonts w:ascii="Cambria Math" w:hAnsi="Cambria Math"/>
-              <w:lang w:eastAsia="en-GB"/>
             </w:rPr>
-            <m:t>Idő=</m:t>
+            <m:t>Id</m:t>
+          </m:r>
+          <m:r>
+            <m:rPr>
+              <m:sty m:val="p"/>
+            </m:rPr>
+            <w:rPr>
+              <w:rFonts w:ascii="Cambria Math" w:hAnsi="Cambria Math"/>
+            </w:rPr>
+            <m:t>ő=</m:t>
           </m:r>
           <m:f>
             <m:fPr>
               <m:ctrlPr>
                 <w:rPr>
                   <w:rFonts w:ascii="Cambria Math" w:hAnsi="Cambria Math"/>
-                  <w:i/>
-                  <w:lang w:eastAsia="en-GB"/>
                 </w:rPr>
               </m:ctrlPr>
             </m:fPr>
@@ -743,25 +603,88 @@
               <m:r>
                 <w:rPr>
                   <w:rFonts w:ascii="Cambria Math" w:hAnsi="Cambria Math"/>
-                  <w:lang w:eastAsia="en-GB"/>
                 </w:rPr>
-                <m:t>Vízszintes távolság</m:t>
+                <m:t>V</m:t>
+              </m:r>
+              <m:r>
+                <m:rPr>
+                  <m:sty m:val="p"/>
+                </m:rPr>
+                <w:rPr>
+                  <w:rFonts w:ascii="Cambria Math" w:hAnsi="Cambria Math"/>
+                </w:rPr>
+                <m:t>í</m:t>
+              </m:r>
+              <m:r>
+                <w:rPr>
+                  <w:rFonts w:ascii="Cambria Math" w:hAnsi="Cambria Math"/>
+                </w:rPr>
+                <m:t>zszintes</m:t>
+              </m:r>
+              <m:r>
+                <m:rPr>
+                  <m:sty m:val="p"/>
+                </m:rPr>
+                <w:rPr>
+                  <w:rFonts w:ascii="Cambria Math" w:hAnsi="Cambria Math"/>
+                </w:rPr>
+                <m:t xml:space="preserve"> </m:t>
+              </m:r>
+              <m:r>
+                <w:rPr>
+                  <w:rFonts w:ascii="Cambria Math" w:hAnsi="Cambria Math"/>
+                </w:rPr>
+                <m:t>t</m:t>
+              </m:r>
+              <m:r>
+                <m:rPr>
+                  <m:sty m:val="p"/>
+                </m:rPr>
+                <w:rPr>
+                  <w:rFonts w:ascii="Cambria Math" w:hAnsi="Cambria Math"/>
+                </w:rPr>
+                <m:t>á</m:t>
+              </m:r>
+              <m:r>
+                <w:rPr>
+                  <w:rFonts w:ascii="Cambria Math" w:hAnsi="Cambria Math"/>
+                </w:rPr>
+                <m:t>vols</m:t>
+              </m:r>
+              <m:r>
+                <m:rPr>
+                  <m:sty m:val="p"/>
+                </m:rPr>
+                <w:rPr>
+                  <w:rFonts w:ascii="Cambria Math" w:hAnsi="Cambria Math"/>
+                </w:rPr>
+                <m:t>á</m:t>
+              </m:r>
+              <m:r>
+                <w:rPr>
+                  <w:rFonts w:ascii="Cambria Math" w:hAnsi="Cambria Math"/>
+                </w:rPr>
+                <m:t>g</m:t>
               </m:r>
             </m:num>
             <m:den>
               <m:r>
+                <m:rPr>
+                  <m:sty m:val="p"/>
+                </m:rPr>
                 <w:rPr>
                   <w:rFonts w:ascii="Cambria Math" w:hAnsi="Cambria Math"/>
-                  <w:lang w:eastAsia="en-GB"/>
                 </w:rPr>
                 <m:t>3</m:t>
               </m:r>
             </m:den>
           </m:f>
           <m:r>
+            <m:rPr>
+              <m:sty m:val="p"/>
+            </m:rPr>
             <w:rPr>
               <w:rFonts w:ascii="Cambria Math" w:hAnsi="Cambria Math"/>
-              <w:lang w:eastAsia="en-GB"/>
             </w:rPr>
             <m:t>+</m:t>
           </m:r>
@@ -770,8 +693,6 @@
               <m:ctrlPr>
                 <w:rPr>
                   <w:rFonts w:ascii="Cambria Math" w:hAnsi="Cambria Math"/>
-                  <w:i/>
-                  <w:lang w:eastAsia="en-GB"/>
                 </w:rPr>
               </m:ctrlPr>
             </m:fPr>
@@ -779,16 +700,32 @@
               <m:r>
                 <w:rPr>
                   <w:rFonts w:ascii="Cambria Math" w:hAnsi="Cambria Math"/>
-                  <w:lang w:eastAsia="en-GB"/>
                 </w:rPr>
-                <m:t>Szintemelkedés</m:t>
+                <m:t>Szintemelked</m:t>
+              </m:r>
+              <m:r>
+                <m:rPr>
+                  <m:sty m:val="p"/>
+                </m:rPr>
+                <w:rPr>
+                  <w:rFonts w:ascii="Cambria Math" w:hAnsi="Cambria Math"/>
+                </w:rPr>
+                <m:t>é</m:t>
+              </m:r>
+              <m:r>
+                <w:rPr>
+                  <w:rFonts w:ascii="Cambria Math" w:hAnsi="Cambria Math"/>
+                </w:rPr>
+                <m:t>s</m:t>
               </m:r>
             </m:num>
             <m:den>
               <m:r>
+                <m:rPr>
+                  <m:sty m:val="p"/>
+                </m:rPr>
                 <w:rPr>
                   <w:rFonts w:ascii="Cambria Math" w:hAnsi="Cambria Math"/>
-                  <w:lang w:eastAsia="en-GB"/>
                 </w:rPr>
                 <m:t>2000</m:t>
               </m:r>
@@ -796,7 +733,8 @@
           </m:f>
         </m:oMath>
       </m:oMathPara>
-      <w:bookmarkEnd w:id="13"/>
+      <w:bookmarkEnd w:id="29"/>
+      <w:bookmarkEnd w:id="30"/>
     </w:p>
     <w:p>
       <w:pPr>
@@ -805,26 +743,18 @@
           <w:lang w:eastAsia="en-GB"/>
         </w:rPr>
       </w:pPr>
-      <w:bookmarkStart w:id="14" w:name="_Toc166085581"/>
-      <w:r>
-        <w:rPr>
-          <w:shd w:val="clear" w:color="auto" w:fill="FFFFFF"/>
-        </w:rPr>
+      <w:bookmarkStart w:id="31" w:name="_Toc166085581"/>
+      <w:bookmarkStart w:id="32" w:name="_Toc166141477"/>
+      <w:r>
         <w:t>Ez a módszer azonban nem veszi figyelembe a terep nehézségét, a túrázó fizikai állapotát vagy az időjárási viszonyokat, így gyakran szükséges módosításokat alkalmazni a pontosabb eredmény érdekében​</w:t>
       </w:r>
       <w:r>
         <w:rPr>
           <w:rStyle w:val="text-token-text-secondary"/>
-          <w:rFonts w:ascii="Segoe UI" w:hAnsi="Segoe UI" w:cs="Segoe UI"/>
-          <w:color w:val="0D0D0D"/>
-          <w:bdr w:val="single" w:sz="2" w:space="0" w:color="E3E3E3" w:frame="1"/>
         </w:rPr>
         <w:t>.</w:t>
       </w:r>
       <w:r>
-        <w:rPr>
-          <w:shd w:val="clear" w:color="auto" w:fill="FFFFFF"/>
-        </w:rPr>
         <w:t>​​</w:t>
       </w:r>
       <w:r>
@@ -836,7 +766,7 @@
         </w:rPr>
         <w:t xml:space="preserve"> (</w:t>
       </w:r>
-      <w:hyperlink r:id="rId6" w:tgtFrame="_blank" w:history="1">
+      <w:hyperlink r:id="rId8" w:tgtFrame="_blank" w:history="1">
         <w:r>
           <w:rPr>
             <w:rStyle w:val="Hyperlink"/>
@@ -870,23 +800,7 @@
             <w:rFonts w:ascii="Segoe UI" w:hAnsi="Segoe UI" w:cs="Segoe UI"/>
             <w:bdr w:val="single" w:sz="2" w:space="0" w:color="E3E3E3" w:frame="1"/>
           </w:rPr>
-          <w:t>Adven</w:t>
-        </w:r>
-        <w:r>
-          <w:rPr>
-            <w:rStyle w:val="Hyperlink"/>
-            <w:rFonts w:ascii="Segoe UI" w:hAnsi="Segoe UI" w:cs="Segoe UI"/>
-            <w:bdr w:val="single" w:sz="2" w:space="0" w:color="E3E3E3" w:frame="1"/>
-          </w:rPr>
-          <w:t>t</w:t>
-        </w:r>
-        <w:r>
-          <w:rPr>
-            <w:rStyle w:val="Hyperlink"/>
-            <w:rFonts w:ascii="Segoe UI" w:hAnsi="Segoe UI" w:cs="Segoe UI"/>
-            <w:bdr w:val="single" w:sz="2" w:space="0" w:color="E3E3E3" w:frame="1"/>
-          </w:rPr>
-          <w:t>ure</w:t>
+          <w:t>Adventure</w:t>
         </w:r>
         <w:proofErr w:type="spellEnd"/>
       </w:hyperlink>
@@ -905,9 +819,12 @@
         </w:rPr>
         <w:t>​.</w:t>
       </w:r>
-      <w:bookmarkEnd w:id="14"/>
+      <w:bookmarkEnd w:id="31"/>
+      <w:bookmarkEnd w:id="32"/>
     </w:p>
     <w:sectPr>
+      <w:footerReference w:type="even" r:id="rId9"/>
+      <w:footerReference w:type="default" r:id="rId10"/>
       <w:pgSz w:w="11906" w:h="16838"/>
       <w:pgMar w:top="1418" w:right="1418" w:bottom="2268" w:left="1985" w:header="709" w:footer="709" w:gutter="0"/>
       <w:cols w:space="708"/>
@@ -915,6 +832,161 @@
     </w:sectPr>
   </w:body>
 </w:document>
+</file>
+
+<file path=word/endnotes.xml><?xml version="1.0" encoding="utf-8"?>
+<w:endnotes xmlns:wpc="http://schemas.microsoft.com/office/word/2010/wordprocessingCanvas" xmlns:cx="http://schemas.microsoft.com/office/drawing/2014/chartex" xmlns:cx1="http://schemas.microsoft.com/office/drawing/2015/9/8/chartex" xmlns:cx2="http://schemas.microsoft.com/office/drawing/2015/10/21/chartex" xmlns:cx3="http://schemas.microsoft.com/office/drawing/2016/5/9/chartex" xmlns:cx4="http://schemas.microsoft.com/office/drawing/2016/5/10/chartex" xmlns:cx5="http://schemas.microsoft.com/office/drawing/2016/5/11/chartex" xmlns:cx6="http://schemas.microsoft.com/office/drawing/2016/5/12/chartex" xmlns:cx7="http://schemas.microsoft.com/office/drawing/2016/5/13/chartex" xmlns:cx8="http://schemas.microsoft.com/office/drawing/2016/5/14/chartex" xmlns:mc="http://schemas.openxmlformats.org/markup-compatibility/2006" xmlns:aink="http://schemas.microsoft.com/office/drawing/2016/ink" xmlns:am3d="http://schemas.microsoft.com/office/drawing/2017/model3d" xmlns:o="urn:schemas-microsoft-com:office:office" xmlns:oel="http://schemas.microsoft.com/office/2019/extlst" xmlns:r="http://schemas.openxmlformats.org/officeDocument/2006/relationships" xmlns:m="http://schemas.openxmlformats.org/officeDocument/2006/math" xmlns:v="urn:schemas-microsoft-com:vml" xmlns:wp14="http://schemas.microsoft.com/office/word/2010/wordprocessingDrawing" xmlns:wp="http://schemas.openxmlformats.org/drawingml/2006/wordprocessingDrawing" xmlns:w10="urn:schemas-microsoft-com:office:word" xmlns:w="http://schemas.openxmlformats.org/wordprocessingml/2006/main" xmlns:w14="http://schemas.microsoft.com/office/word/2010/wordml" xmlns:w15="http://schemas.microsoft.com/office/word/2012/wordml" xmlns:w16cex="http://schemas.microsoft.com/office/word/2018/wordml/cex" xmlns:w16cid="http://schemas.microsoft.com/office/word/2016/wordml/cid" xmlns:w16="http://schemas.microsoft.com/office/word/2018/wordml" xmlns:w16sdtdh="http://schemas.microsoft.com/office/word/2020/wordml/sdtdatahash" xmlns:w16se="http://schemas.microsoft.com/office/word/2015/wordml/symex" xmlns:wpg="http://schemas.microsoft.com/office/word/2010/wordprocessingGroup" xmlns:wpi="http://schemas.microsoft.com/office/word/2010/wordprocessingInk" xmlns:wne="http://schemas.microsoft.com/office/word/2006/wordml" xmlns:wps="http://schemas.microsoft.com/office/word/2010/wordprocessingShape" mc:Ignorable="w14 w15 w16se w16cid w16 w16cex w16sdtdh wp14">
+  <w:endnote w:type="separator" w:id="-1">
+    <w:p>
+      <w:r>
+        <w:separator/>
+      </w:r>
+    </w:p>
+  </w:endnote>
+  <w:endnote w:type="continuationSeparator" w:id="0">
+    <w:p>
+      <w:r>
+        <w:continuationSeparator/>
+      </w:r>
+    </w:p>
+  </w:endnote>
+</w:endnotes>
+</file>
+
+<file path=word/footer1.xml><?xml version="1.0" encoding="utf-8"?>
+<w:ftr xmlns:wpc="http://schemas.microsoft.com/office/word/2010/wordprocessingCanvas" xmlns:cx="http://schemas.microsoft.com/office/drawing/2014/chartex" xmlns:cx1="http://schemas.microsoft.com/office/drawing/2015/9/8/chartex" xmlns:cx2="http://schemas.microsoft.com/office/drawing/2015/10/21/chartex" xmlns:cx3="http://schemas.microsoft.com/office/drawing/2016/5/9/chartex" xmlns:cx4="http://schemas.microsoft.com/office/drawing/2016/5/10/chartex" xmlns:cx5="http://schemas.microsoft.com/office/drawing/2016/5/11/chartex" xmlns:cx6="http://schemas.microsoft.com/office/drawing/2016/5/12/chartex" xmlns:cx7="http://schemas.microsoft.com/office/drawing/2016/5/13/chartex" xmlns:cx8="http://schemas.microsoft.com/office/drawing/2016/5/14/chartex" xmlns:mc="http://schemas.openxmlformats.org/markup-compatibility/2006" xmlns:aink="http://schemas.microsoft.com/office/drawing/2016/ink" xmlns:am3d="http://schemas.microsoft.com/office/drawing/2017/model3d" xmlns:o="urn:schemas-microsoft-com:office:office" xmlns:oel="http://schemas.microsoft.com/office/2019/extlst" xmlns:r="http://schemas.openxmlformats.org/officeDocument/2006/relationships" xmlns:m="http://schemas.openxmlformats.org/officeDocument/2006/math" xmlns:v="urn:schemas-microsoft-com:vml" xmlns:wp14="http://schemas.microsoft.com/office/word/2010/wordprocessingDrawing" xmlns:wp="http://schemas.openxmlformats.org/drawingml/2006/wordprocessingDrawing" xmlns:w10="urn:schemas-microsoft-com:office:word" xmlns:w="http://schemas.openxmlformats.org/wordprocessingml/2006/main" xmlns:w14="http://schemas.microsoft.com/office/word/2010/wordml" xmlns:w15="http://schemas.microsoft.com/office/word/2012/wordml" xmlns:w16cex="http://schemas.microsoft.com/office/word/2018/wordml/cex" xmlns:w16cid="http://schemas.microsoft.com/office/word/2016/wordml/cid" xmlns:w16="http://schemas.microsoft.com/office/word/2018/wordml" xmlns:w16sdtdh="http://schemas.microsoft.com/office/word/2020/wordml/sdtdatahash" xmlns:w16se="http://schemas.microsoft.com/office/word/2015/wordml/symex" xmlns:wpg="http://schemas.microsoft.com/office/word/2010/wordprocessingGroup" xmlns:wpi="http://schemas.microsoft.com/office/word/2010/wordprocessingInk" xmlns:wne="http://schemas.microsoft.com/office/word/2006/wordml" xmlns:wps="http://schemas.microsoft.com/office/word/2010/wordprocessingShape" mc:Ignorable="w14 w15 w16se w16cid w16 w16cex w16sdtdh wp14">
+  <w:sdt>
+    <w:sdtPr>
+      <w:rPr>
+        <w:rStyle w:val="PageNumber"/>
+      </w:rPr>
+      <w:id w:val="-1278953447"/>
+      <w:docPartObj>
+        <w:docPartGallery w:val="Page Numbers (Bottom of Page)"/>
+        <w:docPartUnique/>
+      </w:docPartObj>
+    </w:sdtPr>
+    <w:sdtContent>
+      <w:p>
+        <w:pPr>
+          <w:pStyle w:val="Footer"/>
+          <w:framePr w:wrap="none" w:vAnchor="text" w:hAnchor="margin" w:xAlign="outside" w:y="1"/>
+          <w:rPr>
+            <w:rStyle w:val="PageNumber"/>
+          </w:rPr>
+        </w:pPr>
+        <w:r>
+          <w:rPr>
+            <w:rStyle w:val="PageNumber"/>
+          </w:rPr>
+          <w:fldChar w:fldCharType="begin"/>
+        </w:r>
+        <w:r>
+          <w:rPr>
+            <w:rStyle w:val="PageNumber"/>
+          </w:rPr>
+          <w:instrText xml:space="preserve"> PAGE </w:instrText>
+        </w:r>
+        <w:r>
+          <w:rPr>
+            <w:rStyle w:val="PageNumber"/>
+          </w:rPr>
+          <w:fldChar w:fldCharType="end"/>
+        </w:r>
+      </w:p>
+    </w:sdtContent>
+  </w:sdt>
+  <w:p>
+    <w:pPr>
+      <w:pStyle w:val="Footer"/>
+      <w:ind w:right="360" w:firstLine="360"/>
+    </w:pPr>
+  </w:p>
+</w:ftr>
+</file>
+
+<file path=word/footer2.xml><?xml version="1.0" encoding="utf-8"?>
+<w:ftr xmlns:wpc="http://schemas.microsoft.com/office/word/2010/wordprocessingCanvas" xmlns:cx="http://schemas.microsoft.com/office/drawing/2014/chartex" xmlns:cx1="http://schemas.microsoft.com/office/drawing/2015/9/8/chartex" xmlns:cx2="http://schemas.microsoft.com/office/drawing/2015/10/21/chartex" xmlns:cx3="http://schemas.microsoft.com/office/drawing/2016/5/9/chartex" xmlns:cx4="http://schemas.microsoft.com/office/drawing/2016/5/10/chartex" xmlns:cx5="http://schemas.microsoft.com/office/drawing/2016/5/11/chartex" xmlns:cx6="http://schemas.microsoft.com/office/drawing/2016/5/12/chartex" xmlns:cx7="http://schemas.microsoft.com/office/drawing/2016/5/13/chartex" xmlns:cx8="http://schemas.microsoft.com/office/drawing/2016/5/14/chartex" xmlns:mc="http://schemas.openxmlformats.org/markup-compatibility/2006" xmlns:aink="http://schemas.microsoft.com/office/drawing/2016/ink" xmlns:am3d="http://schemas.microsoft.com/office/drawing/2017/model3d" xmlns:o="urn:schemas-microsoft-com:office:office" xmlns:oel="http://schemas.microsoft.com/office/2019/extlst" xmlns:r="http://schemas.openxmlformats.org/officeDocument/2006/relationships" xmlns:m="http://schemas.openxmlformats.org/officeDocument/2006/math" xmlns:v="urn:schemas-microsoft-com:vml" xmlns:wp14="http://schemas.microsoft.com/office/word/2010/wordprocessingDrawing" xmlns:wp="http://schemas.openxmlformats.org/drawingml/2006/wordprocessingDrawing" xmlns:w10="urn:schemas-microsoft-com:office:word" xmlns:w="http://schemas.openxmlformats.org/wordprocessingml/2006/main" xmlns:w14="http://schemas.microsoft.com/office/word/2010/wordml" xmlns:w15="http://schemas.microsoft.com/office/word/2012/wordml" xmlns:w16cex="http://schemas.microsoft.com/office/word/2018/wordml/cex" xmlns:w16cid="http://schemas.microsoft.com/office/word/2016/wordml/cid" xmlns:w16="http://schemas.microsoft.com/office/word/2018/wordml" xmlns:w16sdtdh="http://schemas.microsoft.com/office/word/2020/wordml/sdtdatahash" xmlns:w16se="http://schemas.microsoft.com/office/word/2015/wordml/symex" xmlns:wpg="http://schemas.microsoft.com/office/word/2010/wordprocessingGroup" xmlns:wpi="http://schemas.microsoft.com/office/word/2010/wordprocessingInk" xmlns:wne="http://schemas.microsoft.com/office/word/2006/wordml" xmlns:wps="http://schemas.microsoft.com/office/word/2010/wordprocessingShape" mc:Ignorable="w14 w15 w16se w16cid w16 w16cex w16sdtdh wp14">
+  <w:sdt>
+    <w:sdtPr>
+      <w:rPr>
+        <w:rStyle w:val="PageNumber"/>
+      </w:rPr>
+      <w:id w:val="790940603"/>
+      <w:docPartObj>
+        <w:docPartGallery w:val="Page Numbers (Bottom of Page)"/>
+        <w:docPartUnique/>
+      </w:docPartObj>
+    </w:sdtPr>
+    <w:sdtContent>
+      <w:p>
+        <w:pPr>
+          <w:pStyle w:val="Footer"/>
+          <w:framePr w:wrap="none" w:vAnchor="text" w:hAnchor="margin" w:xAlign="outside" w:y="1"/>
+          <w:rPr>
+            <w:rStyle w:val="PageNumber"/>
+          </w:rPr>
+        </w:pPr>
+        <w:r>
+          <w:rPr>
+            <w:rStyle w:val="PageNumber"/>
+          </w:rPr>
+          <w:fldChar w:fldCharType="begin"/>
+        </w:r>
+        <w:r>
+          <w:rPr>
+            <w:rStyle w:val="PageNumber"/>
+          </w:rPr>
+          <w:instrText xml:space="preserve"> PAGE </w:instrText>
+        </w:r>
+        <w:r>
+          <w:rPr>
+            <w:rStyle w:val="PageNumber"/>
+          </w:rPr>
+          <w:fldChar w:fldCharType="separate"/>
+        </w:r>
+        <w:r>
+          <w:rPr>
+            <w:rStyle w:val="PageNumber"/>
+            <w:noProof/>
+          </w:rPr>
+          <w:t>1</w:t>
+        </w:r>
+        <w:r>
+          <w:rPr>
+            <w:rStyle w:val="PageNumber"/>
+          </w:rPr>
+          <w:fldChar w:fldCharType="end"/>
+        </w:r>
+      </w:p>
+    </w:sdtContent>
+  </w:sdt>
+  <w:p>
+    <w:pPr>
+      <w:pStyle w:val="Footer"/>
+      <w:ind w:right="360" w:firstLine="360"/>
+    </w:pPr>
+  </w:p>
+</w:ftr>
+</file>
+
+<file path=word/footnotes.xml><?xml version="1.0" encoding="utf-8"?>
+<w:footnotes xmlns:wpc="http://schemas.microsoft.com/office/word/2010/wordprocessingCanvas" xmlns:cx="http://schemas.microsoft.com/office/drawing/2014/chartex" xmlns:cx1="http://schemas.microsoft.com/office/drawing/2015/9/8/chartex" xmlns:cx2="http://schemas.microsoft.com/office/drawing/2015/10/21/chartex" xmlns:cx3="http://schemas.microsoft.com/office/drawing/2016/5/9/chartex" xmlns:cx4="http://schemas.microsoft.com/office/drawing/2016/5/10/chartex" xmlns:cx5="http://schemas.microsoft.com/office/drawing/2016/5/11/chartex" xmlns:cx6="http://schemas.microsoft.com/office/drawing/2016/5/12/chartex" xmlns:cx7="http://schemas.microsoft.com/office/drawing/2016/5/13/chartex" xmlns:cx8="http://schemas.microsoft.com/office/drawing/2016/5/14/chartex" xmlns:mc="http://schemas.openxmlformats.org/markup-compatibility/2006" xmlns:aink="http://schemas.microsoft.com/office/drawing/2016/ink" xmlns:am3d="http://schemas.microsoft.com/office/drawing/2017/model3d" xmlns:o="urn:schemas-microsoft-com:office:office" xmlns:oel="http://schemas.microsoft.com/office/2019/extlst" xmlns:r="http://schemas.openxmlformats.org/officeDocument/2006/relationships" xmlns:m="http://schemas.openxmlformats.org/officeDocument/2006/math" xmlns:v="urn:schemas-microsoft-com:vml" xmlns:wp14="http://schemas.microsoft.com/office/word/2010/wordprocessingDrawing" xmlns:wp="http://schemas.openxmlformats.org/drawingml/2006/wordprocessingDrawing" xmlns:w10="urn:schemas-microsoft-com:office:word" xmlns:w="http://schemas.openxmlformats.org/wordprocessingml/2006/main" xmlns:w14="http://schemas.microsoft.com/office/word/2010/wordml" xmlns:w15="http://schemas.microsoft.com/office/word/2012/wordml" xmlns:w16cex="http://schemas.microsoft.com/office/word/2018/wordml/cex" xmlns:w16cid="http://schemas.microsoft.com/office/word/2016/wordml/cid" xmlns:w16="http://schemas.microsoft.com/office/word/2018/wordml" xmlns:w16sdtdh="http://schemas.microsoft.com/office/word/2020/wordml/sdtdatahash" xmlns:w16se="http://schemas.microsoft.com/office/word/2015/wordml/symex" xmlns:wpg="http://schemas.microsoft.com/office/word/2010/wordprocessingGroup" xmlns:wpi="http://schemas.microsoft.com/office/word/2010/wordprocessingInk" xmlns:wne="http://schemas.microsoft.com/office/word/2006/wordml" xmlns:wps="http://schemas.microsoft.com/office/word/2010/wordprocessingShape" mc:Ignorable="w14 w15 w16se w16cid w16 w16cex w16sdtdh wp14">
+  <w:footnote w:type="separator" w:id="-1">
+    <w:p>
+      <w:r>
+        <w:separator/>
+      </w:r>
+    </w:p>
+  </w:footnote>
+  <w:footnote w:type="continuationSeparator" w:id="0">
+    <w:p>
+      <w:r>
+        <w:continuationSeparator/>
+      </w:r>
+    </w:p>
+  </w:footnote>
+</w:footnotes>
 </file>
 
 <file path=word/numbering.xml><?xml version="1.0" encoding="utf-8"?>
@@ -927,12 +999,302 @@
     <w:lvl w:ilvl="0">
       <w:start w:val="1"/>
       <w:numFmt w:val="decimal"/>
+      <w:lvlText w:val="%1."/>
+      <w:lvlJc w:val="left"/>
+      <w:pPr>
+        <w:ind w:left="360" w:hanging="360"/>
+      </w:pPr>
+    </w:lvl>
+    <w:lvl w:ilvl="1">
+      <w:start w:val="1"/>
+      <w:numFmt w:val="decimal"/>
+      <w:lvlText w:val="%1.%2."/>
+      <w:lvlJc w:val="left"/>
+      <w:pPr>
+        <w:ind w:left="792" w:hanging="432"/>
+      </w:pPr>
+    </w:lvl>
+    <w:lvl w:ilvl="2">
+      <w:start w:val="1"/>
+      <w:numFmt w:val="decimal"/>
+      <w:lvlText w:val="%1.%2.%3."/>
+      <w:lvlJc w:val="left"/>
+      <w:pPr>
+        <w:ind w:left="1224" w:hanging="504"/>
+      </w:pPr>
+    </w:lvl>
+    <w:lvl w:ilvl="3">
+      <w:start w:val="1"/>
+      <w:numFmt w:val="decimal"/>
+      <w:lvlText w:val="%1.%2.%3.%4."/>
+      <w:lvlJc w:val="left"/>
+      <w:pPr>
+        <w:ind w:left="1728" w:hanging="648"/>
+      </w:pPr>
+    </w:lvl>
+    <w:lvl w:ilvl="4">
+      <w:start w:val="1"/>
+      <w:numFmt w:val="decimal"/>
+      <w:lvlText w:val="%1.%2.%3.%4.%5."/>
+      <w:lvlJc w:val="left"/>
+      <w:pPr>
+        <w:ind w:left="2232" w:hanging="792"/>
+      </w:pPr>
+    </w:lvl>
+    <w:lvl w:ilvl="5">
+      <w:start w:val="1"/>
+      <w:numFmt w:val="decimal"/>
+      <w:lvlText w:val="%1.%2.%3.%4.%5.%6."/>
+      <w:lvlJc w:val="left"/>
+      <w:pPr>
+        <w:ind w:left="2736" w:hanging="936"/>
+      </w:pPr>
+    </w:lvl>
+    <w:lvl w:ilvl="6">
+      <w:start w:val="1"/>
+      <w:numFmt w:val="decimal"/>
+      <w:lvlText w:val="%1.%2.%3.%4.%5.%6.%7."/>
+      <w:lvlJc w:val="left"/>
+      <w:pPr>
+        <w:ind w:left="3240" w:hanging="1080"/>
+      </w:pPr>
+    </w:lvl>
+    <w:lvl w:ilvl="7">
+      <w:start w:val="1"/>
+      <w:numFmt w:val="decimal"/>
+      <w:lvlText w:val="%1.%2.%3.%4.%5.%6.%7.%8."/>
+      <w:lvlJc w:val="left"/>
+      <w:pPr>
+        <w:ind w:left="3744" w:hanging="1224"/>
+      </w:pPr>
+    </w:lvl>
+    <w:lvl w:ilvl="8">
+      <w:start w:val="1"/>
+      <w:numFmt w:val="decimal"/>
+      <w:lvlText w:val="%1.%2.%3.%4.%5.%6.%7.%8.%9."/>
+      <w:lvlJc w:val="left"/>
+      <w:pPr>
+        <w:ind w:left="4320" w:hanging="1440"/>
+      </w:pPr>
+    </w:lvl>
+  </w:abstractNum>
+  <w:abstractNum w:abstractNumId="1" w15:restartNumberingAfterBreak="0">
+    <w:nsid w:val="28DF2263"/>
+    <w:multiLevelType w:val="multilevel"/>
+    <w:tmpl w:val="A9640718"/>
+    <w:styleLink w:val="CurrentList2"/>
+    <w:lvl w:ilvl="0">
+      <w:start w:val="1"/>
+      <w:numFmt w:val="upperRoman"/>
+      <w:lvlText w:val="%1."/>
+      <w:lvlJc w:val="right"/>
+      <w:pPr>
+        <w:ind w:left="720" w:hanging="180"/>
+      </w:pPr>
+    </w:lvl>
+    <w:lvl w:ilvl="1">
+      <w:start w:val="1"/>
+      <w:numFmt w:val="lowerLetter"/>
+      <w:lvlText w:val="%2."/>
+      <w:lvlJc w:val="left"/>
+      <w:pPr>
+        <w:ind w:left="1440" w:hanging="360"/>
+      </w:pPr>
+    </w:lvl>
+    <w:lvl w:ilvl="2">
+      <w:start w:val="1"/>
+      <w:numFmt w:val="lowerRoman"/>
+      <w:lvlText w:val="%3."/>
+      <w:lvlJc w:val="right"/>
+      <w:pPr>
+        <w:ind w:left="2160" w:hanging="180"/>
+      </w:pPr>
+    </w:lvl>
+    <w:lvl w:ilvl="3">
+      <w:start w:val="1"/>
+      <w:numFmt w:val="decimal"/>
+      <w:lvlText w:val="%4."/>
+      <w:lvlJc w:val="left"/>
+      <w:pPr>
+        <w:ind w:left="2880" w:hanging="360"/>
+      </w:pPr>
+    </w:lvl>
+    <w:lvl w:ilvl="4">
+      <w:start w:val="1"/>
+      <w:numFmt w:val="lowerLetter"/>
+      <w:lvlText w:val="%5."/>
+      <w:lvlJc w:val="left"/>
+      <w:pPr>
+        <w:ind w:left="3600" w:hanging="360"/>
+      </w:pPr>
+    </w:lvl>
+    <w:lvl w:ilvl="5">
+      <w:start w:val="1"/>
+      <w:numFmt w:val="lowerRoman"/>
+      <w:lvlText w:val="%6."/>
+      <w:lvlJc w:val="right"/>
+      <w:pPr>
+        <w:ind w:left="4320" w:hanging="180"/>
+      </w:pPr>
+    </w:lvl>
+    <w:lvl w:ilvl="6">
+      <w:start w:val="1"/>
+      <w:numFmt w:val="decimal"/>
+      <w:lvlText w:val="%7."/>
+      <w:lvlJc w:val="left"/>
+      <w:pPr>
+        <w:ind w:left="5040" w:hanging="360"/>
+      </w:pPr>
+    </w:lvl>
+    <w:lvl w:ilvl="7">
+      <w:start w:val="1"/>
+      <w:numFmt w:val="lowerLetter"/>
+      <w:lvlText w:val="%8."/>
+      <w:lvlJc w:val="left"/>
+      <w:pPr>
+        <w:ind w:left="5760" w:hanging="360"/>
+      </w:pPr>
+    </w:lvl>
+    <w:lvl w:ilvl="8">
+      <w:start w:val="1"/>
+      <w:numFmt w:val="lowerRoman"/>
+      <w:lvlText w:val="%9."/>
+      <w:lvlJc w:val="right"/>
+      <w:pPr>
+        <w:ind w:left="6480" w:hanging="180"/>
+      </w:pPr>
+    </w:lvl>
+  </w:abstractNum>
+  <w:abstractNum w:abstractNumId="2" w15:restartNumberingAfterBreak="0">
+    <w:nsid w:val="3ECC50BA"/>
+    <w:multiLevelType w:val="multilevel"/>
+    <w:tmpl w:val="BAA4AF9E"/>
+    <w:styleLink w:val="CurrentList7"/>
+    <w:lvl w:ilvl="0">
+      <w:start w:val="1"/>
+      <w:numFmt w:val="decimal"/>
+      <w:lvlText w:val="%1"/>
+      <w:lvlJc w:val="left"/>
+      <w:pPr>
+        <w:ind w:left="737" w:hanging="737"/>
+      </w:pPr>
+      <w:rPr>
+        <w:rFonts w:hint="default"/>
+      </w:rPr>
+    </w:lvl>
+    <w:lvl w:ilvl="1">
+      <w:start w:val="1"/>
+      <w:numFmt w:val="decimal"/>
+      <w:lvlText w:val="%1.%2"/>
+      <w:lvlJc w:val="left"/>
+      <w:pPr>
+        <w:ind w:left="737" w:hanging="737"/>
+      </w:pPr>
+      <w:rPr>
+        <w:rFonts w:hint="default"/>
+      </w:rPr>
+    </w:lvl>
+    <w:lvl w:ilvl="2">
+      <w:start w:val="1"/>
+      <w:numFmt w:val="decimal"/>
+      <w:lvlText w:val="%1.%2.%3"/>
+      <w:lvlJc w:val="left"/>
+      <w:pPr>
+        <w:ind w:left="720" w:hanging="720"/>
+      </w:pPr>
+      <w:rPr>
+        <w:rFonts w:hint="default"/>
+      </w:rPr>
+    </w:lvl>
+    <w:lvl w:ilvl="3">
+      <w:start w:val="1"/>
+      <w:numFmt w:val="decimal"/>
+      <w:lvlText w:val="%1.%2.%3.%4"/>
+      <w:lvlJc w:val="left"/>
+      <w:pPr>
+        <w:ind w:left="864" w:hanging="864"/>
+      </w:pPr>
+      <w:rPr>
+        <w:rFonts w:hint="default"/>
+      </w:rPr>
+    </w:lvl>
+    <w:lvl w:ilvl="4">
+      <w:start w:val="1"/>
+      <w:numFmt w:val="decimal"/>
+      <w:lvlText w:val="%1.%2.%3.%4.%5"/>
+      <w:lvlJc w:val="left"/>
+      <w:pPr>
+        <w:ind w:left="1008" w:hanging="1008"/>
+      </w:pPr>
+      <w:rPr>
+        <w:rFonts w:hint="default"/>
+      </w:rPr>
+    </w:lvl>
+    <w:lvl w:ilvl="5">
+      <w:start w:val="1"/>
+      <w:numFmt w:val="decimal"/>
+      <w:lvlText w:val="%1.%2.%3.%4.%5.%6"/>
+      <w:lvlJc w:val="left"/>
+      <w:pPr>
+        <w:ind w:left="1152" w:hanging="1152"/>
+      </w:pPr>
+      <w:rPr>
+        <w:rFonts w:hint="default"/>
+      </w:rPr>
+    </w:lvl>
+    <w:lvl w:ilvl="6">
+      <w:start w:val="1"/>
+      <w:numFmt w:val="decimal"/>
+      <w:lvlText w:val="%1.%2.%3.%4.%5.%6.%7"/>
+      <w:lvlJc w:val="left"/>
+      <w:pPr>
+        <w:ind w:left="1296" w:hanging="1296"/>
+      </w:pPr>
+      <w:rPr>
+        <w:rFonts w:hint="default"/>
+      </w:rPr>
+    </w:lvl>
+    <w:lvl w:ilvl="7">
+      <w:start w:val="1"/>
+      <w:numFmt w:val="decimal"/>
+      <w:lvlText w:val="%1.%2.%3.%4.%5.%6.%7.%8"/>
+      <w:lvlJc w:val="left"/>
+      <w:pPr>
+        <w:ind w:left="1440" w:hanging="1440"/>
+      </w:pPr>
+      <w:rPr>
+        <w:rFonts w:hint="default"/>
+      </w:rPr>
+    </w:lvl>
+    <w:lvl w:ilvl="8">
+      <w:start w:val="1"/>
+      <w:numFmt w:val="decimal"/>
+      <w:lvlText w:val="%1.%2.%3.%4.%5.%6.%7.%8.%9"/>
+      <w:lvlJc w:val="left"/>
+      <w:pPr>
+        <w:ind w:left="1584" w:hanging="1584"/>
+      </w:pPr>
+      <w:rPr>
+        <w:rFonts w:hint="default"/>
+      </w:rPr>
+    </w:lvl>
+  </w:abstractNum>
+  <w:abstractNum w:abstractNumId="3" w15:restartNumberingAfterBreak="0">
+    <w:nsid w:val="47891C79"/>
+    <w:multiLevelType w:val="multilevel"/>
+    <w:tmpl w:val="22BE3D80"/>
+    <w:lvl w:ilvl="0">
+      <w:start w:val="1"/>
+      <w:numFmt w:val="decimal"/>
       <w:pStyle w:val="Alfejezetcm"/>
       <w:lvlText w:val="%1."/>
       <w:lvlJc w:val="left"/>
       <w:pPr>
         <w:ind w:left="360" w:hanging="360"/>
       </w:pPr>
+      <w:rPr>
+        <w:rFonts w:hint="default"/>
+      </w:rPr>
     </w:lvl>
     <w:lvl w:ilvl="1">
       <w:start w:val="1"/>
@@ -942,6 +1304,9 @@
       <w:pPr>
         <w:ind w:left="792" w:hanging="432"/>
       </w:pPr>
+      <w:rPr>
+        <w:rFonts w:hint="default"/>
+      </w:rPr>
     </w:lvl>
     <w:lvl w:ilvl="2">
       <w:start w:val="1"/>
@@ -951,6 +1316,9 @@
       <w:pPr>
         <w:ind w:left="1224" w:hanging="504"/>
       </w:pPr>
+      <w:rPr>
+        <w:rFonts w:hint="default"/>
+      </w:rPr>
     </w:lvl>
     <w:lvl w:ilvl="3">
       <w:start w:val="1"/>
@@ -960,6 +1328,9 @@
       <w:pPr>
         <w:ind w:left="1728" w:hanging="648"/>
       </w:pPr>
+      <w:rPr>
+        <w:rFonts w:hint="default"/>
+      </w:rPr>
     </w:lvl>
     <w:lvl w:ilvl="4">
       <w:start w:val="1"/>
@@ -969,6 +1340,9 @@
       <w:pPr>
         <w:ind w:left="2232" w:hanging="792"/>
       </w:pPr>
+      <w:rPr>
+        <w:rFonts w:hint="default"/>
+      </w:rPr>
     </w:lvl>
     <w:lvl w:ilvl="5">
       <w:start w:val="1"/>
@@ -978,6 +1352,9 @@
       <w:pPr>
         <w:ind w:left="2736" w:hanging="936"/>
       </w:pPr>
+      <w:rPr>
+        <w:rFonts w:hint="default"/>
+      </w:rPr>
     </w:lvl>
     <w:lvl w:ilvl="6">
       <w:start w:val="1"/>
@@ -987,6 +1364,9 @@
       <w:pPr>
         <w:ind w:left="3240" w:hanging="1080"/>
       </w:pPr>
+      <w:rPr>
+        <w:rFonts w:hint="default"/>
+      </w:rPr>
     </w:lvl>
     <w:lvl w:ilvl="7">
       <w:start w:val="1"/>
@@ -996,6 +1376,9 @@
       <w:pPr>
         <w:ind w:left="3744" w:hanging="1224"/>
       </w:pPr>
+      <w:rPr>
+        <w:rFonts w:hint="default"/>
+      </w:rPr>
     </w:lvl>
     <w:lvl w:ilvl="8">
       <w:start w:val="1"/>
@@ -1005,15 +1388,12 @@
       <w:pPr>
         <w:ind w:left="4320" w:hanging="1440"/>
       </w:pPr>
+      <w:rPr>
+        <w:rFonts w:hint="default"/>
+      </w:rPr>
     </w:lvl>
   </w:abstractNum>
-  <w:abstractNum w:abstractNumId="1" w15:restartNumberingAfterBreak="0">
-    <w:nsid w:val="47891C79"/>
-    <w:multiLevelType w:val="multilevel"/>
-    <w:tmpl w:val="0809001F"/>
-    <w:numStyleLink w:val="111111"/>
-  </w:abstractNum>
-  <w:abstractNum w:abstractNumId="2" w15:restartNumberingAfterBreak="0">
+  <w:abstractNum w:abstractNumId="4" w15:restartNumberingAfterBreak="0">
     <w:nsid w:val="4CF6407B"/>
     <w:multiLevelType w:val="multilevel"/>
     <w:tmpl w:val="DCFEA5D8"/>
@@ -1100,21 +1480,257 @@
       </w:pPr>
     </w:lvl>
   </w:abstractNum>
-  <w:abstractNum w:abstractNumId="3" w15:restartNumberingAfterBreak="0">
-    <w:nsid w:val="7EFF42EF"/>
-    <w:multiLevelType w:val="hybridMultilevel"/>
-    <w:tmpl w:val="A9640718"/>
-    <w:lvl w:ilvl="0" w:tplc="662AC3D6">
-      <w:start w:val="1"/>
-      <w:numFmt w:val="upperRoman"/>
-      <w:pStyle w:val="Fejezetcm"/>
+  <w:abstractNum w:abstractNumId="5" w15:restartNumberingAfterBreak="0">
+    <w:nsid w:val="5E1C28B6"/>
+    <w:multiLevelType w:val="multilevel"/>
+    <w:tmpl w:val="79EA65A4"/>
+    <w:lvl w:ilvl="0">
+      <w:start w:val="1"/>
+      <w:numFmt w:val="decimal"/>
+      <w:pStyle w:val="Heading1"/>
+      <w:lvlText w:val="%1"/>
+      <w:lvlJc w:val="left"/>
+      <w:pPr>
+        <w:ind w:left="737" w:hanging="737"/>
+      </w:pPr>
+      <w:rPr>
+        <w:rFonts w:hint="default"/>
+      </w:rPr>
+    </w:lvl>
+    <w:lvl w:ilvl="1">
+      <w:start w:val="1"/>
+      <w:numFmt w:val="decimal"/>
+      <w:pStyle w:val="Heading2"/>
+      <w:lvlText w:val="%1.%2"/>
+      <w:lvlJc w:val="left"/>
+      <w:pPr>
+        <w:ind w:left="737" w:hanging="737"/>
+      </w:pPr>
+      <w:rPr>
+        <w:rFonts w:hint="default"/>
+      </w:rPr>
+    </w:lvl>
+    <w:lvl w:ilvl="2">
+      <w:start w:val="1"/>
+      <w:numFmt w:val="decimal"/>
+      <w:pStyle w:val="Heading3"/>
+      <w:lvlText w:val="%1.%2.%3"/>
+      <w:lvlJc w:val="left"/>
+      <w:pPr>
+        <w:ind w:left="737" w:hanging="737"/>
+      </w:pPr>
+      <w:rPr>
+        <w:rFonts w:hint="default"/>
+      </w:rPr>
+    </w:lvl>
+    <w:lvl w:ilvl="3">
+      <w:start w:val="1"/>
+      <w:numFmt w:val="decimal"/>
+      <w:pStyle w:val="Heading4"/>
+      <w:lvlText w:val="%1.%2.%3.%4"/>
+      <w:lvlJc w:val="left"/>
+      <w:pPr>
+        <w:ind w:left="864" w:hanging="864"/>
+      </w:pPr>
+      <w:rPr>
+        <w:rFonts w:hint="default"/>
+      </w:rPr>
+    </w:lvl>
+    <w:lvl w:ilvl="4">
+      <w:start w:val="1"/>
+      <w:numFmt w:val="decimal"/>
+      <w:pStyle w:val="Heading5"/>
+      <w:lvlText w:val="%1.%2.%3.%4.%5"/>
+      <w:lvlJc w:val="left"/>
+      <w:pPr>
+        <w:ind w:left="1008" w:hanging="1008"/>
+      </w:pPr>
+      <w:rPr>
+        <w:rFonts w:hint="default"/>
+      </w:rPr>
+    </w:lvl>
+    <w:lvl w:ilvl="5">
+      <w:start w:val="1"/>
+      <w:numFmt w:val="decimal"/>
+      <w:pStyle w:val="Heading6"/>
+      <w:lvlText w:val="%1.%2.%3.%4.%5.%6"/>
+      <w:lvlJc w:val="left"/>
+      <w:pPr>
+        <w:ind w:left="1152" w:hanging="1152"/>
+      </w:pPr>
+      <w:rPr>
+        <w:rFonts w:hint="default"/>
+      </w:rPr>
+    </w:lvl>
+    <w:lvl w:ilvl="6">
+      <w:start w:val="1"/>
+      <w:numFmt w:val="decimal"/>
+      <w:pStyle w:val="Heading7"/>
+      <w:lvlText w:val="%1.%2.%3.%4.%5.%6.%7"/>
+      <w:lvlJc w:val="left"/>
+      <w:pPr>
+        <w:ind w:left="1296" w:hanging="1296"/>
+      </w:pPr>
+      <w:rPr>
+        <w:rFonts w:hint="default"/>
+      </w:rPr>
+    </w:lvl>
+    <w:lvl w:ilvl="7">
+      <w:start w:val="1"/>
+      <w:numFmt w:val="decimal"/>
+      <w:pStyle w:val="Heading8"/>
+      <w:lvlText w:val="%1.%2.%3.%4.%5.%6.%7.%8"/>
+      <w:lvlJc w:val="left"/>
+      <w:pPr>
+        <w:ind w:left="1440" w:hanging="1440"/>
+      </w:pPr>
+      <w:rPr>
+        <w:rFonts w:hint="default"/>
+      </w:rPr>
+    </w:lvl>
+    <w:lvl w:ilvl="8">
+      <w:start w:val="1"/>
+      <w:numFmt w:val="decimal"/>
+      <w:pStyle w:val="Heading9"/>
+      <w:lvlText w:val="%1.%2.%3.%4.%5.%6.%7.%8.%9"/>
+      <w:lvlJc w:val="left"/>
+      <w:pPr>
+        <w:ind w:left="1584" w:hanging="1584"/>
+      </w:pPr>
+      <w:rPr>
+        <w:rFonts w:hint="default"/>
+      </w:rPr>
+    </w:lvl>
+  </w:abstractNum>
+  <w:abstractNum w:abstractNumId="6" w15:restartNumberingAfterBreak="0">
+    <w:nsid w:val="6BF26B04"/>
+    <w:multiLevelType w:val="multilevel"/>
+    <w:tmpl w:val="074E97F2"/>
+    <w:styleLink w:val="CurrentList6"/>
+    <w:lvl w:ilvl="0">
+      <w:start w:val="1"/>
+      <w:numFmt w:val="decimal"/>
+      <w:lvlText w:val="%1"/>
+      <w:lvlJc w:val="left"/>
+      <w:pPr>
+        <w:ind w:left="737" w:hanging="737"/>
+      </w:pPr>
+      <w:rPr>
+        <w:rFonts w:hint="default"/>
+      </w:rPr>
+    </w:lvl>
+    <w:lvl w:ilvl="1">
+      <w:start w:val="1"/>
+      <w:numFmt w:val="decimal"/>
+      <w:lvlText w:val="%1.%2"/>
+      <w:lvlJc w:val="left"/>
+      <w:pPr>
+        <w:ind w:left="576" w:hanging="576"/>
+      </w:pPr>
+      <w:rPr>
+        <w:rFonts w:hint="default"/>
+      </w:rPr>
+    </w:lvl>
+    <w:lvl w:ilvl="2">
+      <w:start w:val="1"/>
+      <w:numFmt w:val="decimal"/>
+      <w:lvlText w:val="%1.%2.%3"/>
+      <w:lvlJc w:val="left"/>
+      <w:pPr>
+        <w:ind w:left="720" w:hanging="720"/>
+      </w:pPr>
+      <w:rPr>
+        <w:rFonts w:hint="default"/>
+      </w:rPr>
+    </w:lvl>
+    <w:lvl w:ilvl="3">
+      <w:start w:val="1"/>
+      <w:numFmt w:val="decimal"/>
+      <w:lvlText w:val="%1.%2.%3.%4"/>
+      <w:lvlJc w:val="left"/>
+      <w:pPr>
+        <w:ind w:left="864" w:hanging="864"/>
+      </w:pPr>
+      <w:rPr>
+        <w:rFonts w:hint="default"/>
+      </w:rPr>
+    </w:lvl>
+    <w:lvl w:ilvl="4">
+      <w:start w:val="1"/>
+      <w:numFmt w:val="decimal"/>
+      <w:lvlText w:val="%1.%2.%3.%4.%5"/>
+      <w:lvlJc w:val="left"/>
+      <w:pPr>
+        <w:ind w:left="1008" w:hanging="1008"/>
+      </w:pPr>
+      <w:rPr>
+        <w:rFonts w:hint="default"/>
+      </w:rPr>
+    </w:lvl>
+    <w:lvl w:ilvl="5">
+      <w:start w:val="1"/>
+      <w:numFmt w:val="decimal"/>
+      <w:lvlText w:val="%1.%2.%3.%4.%5.%6"/>
+      <w:lvlJc w:val="left"/>
+      <w:pPr>
+        <w:ind w:left="1152" w:hanging="1152"/>
+      </w:pPr>
+      <w:rPr>
+        <w:rFonts w:hint="default"/>
+      </w:rPr>
+    </w:lvl>
+    <w:lvl w:ilvl="6">
+      <w:start w:val="1"/>
+      <w:numFmt w:val="decimal"/>
+      <w:lvlText w:val="%1.%2.%3.%4.%5.%6.%7"/>
+      <w:lvlJc w:val="left"/>
+      <w:pPr>
+        <w:ind w:left="1296" w:hanging="1296"/>
+      </w:pPr>
+      <w:rPr>
+        <w:rFonts w:hint="default"/>
+      </w:rPr>
+    </w:lvl>
+    <w:lvl w:ilvl="7">
+      <w:start w:val="1"/>
+      <w:numFmt w:val="decimal"/>
+      <w:lvlText w:val="%1.%2.%3.%4.%5.%6.%7.%8"/>
+      <w:lvlJc w:val="left"/>
+      <w:pPr>
+        <w:ind w:left="1440" w:hanging="1440"/>
+      </w:pPr>
+      <w:rPr>
+        <w:rFonts w:hint="default"/>
+      </w:rPr>
+    </w:lvl>
+    <w:lvl w:ilvl="8">
+      <w:start w:val="1"/>
+      <w:numFmt w:val="decimal"/>
+      <w:lvlText w:val="%1.%2.%3.%4.%5.%6.%7.%8.%9"/>
+      <w:lvlJc w:val="left"/>
+      <w:pPr>
+        <w:ind w:left="1584" w:hanging="1584"/>
+      </w:pPr>
+      <w:rPr>
+        <w:rFonts w:hint="default"/>
+      </w:rPr>
+    </w:lvl>
+  </w:abstractNum>
+  <w:abstractNum w:abstractNumId="7" w15:restartNumberingAfterBreak="0">
+    <w:nsid w:val="74FB09E8"/>
+    <w:multiLevelType w:val="multilevel"/>
+    <w:tmpl w:val="ACC22B8A"/>
+    <w:styleLink w:val="CurrentList4"/>
+    <w:lvl w:ilvl="0">
+      <w:start w:val="1"/>
+      <w:numFmt w:val="decimal"/>
       <w:lvlText w:val="%1."/>
-      <w:lvlJc w:val="right"/>
-      <w:pPr>
-        <w:ind w:left="720" w:hanging="180"/>
-      </w:pPr>
-    </w:lvl>
-    <w:lvl w:ilvl="1" w:tplc="08090019" w:tentative="1">
+      <w:lvlJc w:val="left"/>
+      <w:pPr>
+        <w:ind w:left="360" w:hanging="360"/>
+      </w:pPr>
+    </w:lvl>
+    <w:lvl w:ilvl="1">
       <w:start w:val="1"/>
       <w:numFmt w:val="lowerLetter"/>
       <w:lvlText w:val="%2."/>
@@ -1123,7 +1739,7 @@
         <w:ind w:left="1440" w:hanging="360"/>
       </w:pPr>
     </w:lvl>
-    <w:lvl w:ilvl="2" w:tplc="0809001B" w:tentative="1">
+    <w:lvl w:ilvl="2">
       <w:start w:val="1"/>
       <w:numFmt w:val="lowerRoman"/>
       <w:lvlText w:val="%3."/>
@@ -1132,7 +1748,7 @@
         <w:ind w:left="2160" w:hanging="180"/>
       </w:pPr>
     </w:lvl>
-    <w:lvl w:ilvl="3" w:tplc="0809000F" w:tentative="1">
+    <w:lvl w:ilvl="3">
       <w:start w:val="1"/>
       <w:numFmt w:val="decimal"/>
       <w:lvlText w:val="%4."/>
@@ -1141,7 +1757,7 @@
         <w:ind w:left="2880" w:hanging="360"/>
       </w:pPr>
     </w:lvl>
-    <w:lvl w:ilvl="4" w:tplc="08090019" w:tentative="1">
+    <w:lvl w:ilvl="4">
       <w:start w:val="1"/>
       <w:numFmt w:val="lowerLetter"/>
       <w:lvlText w:val="%5."/>
@@ -1150,7 +1766,7 @@
         <w:ind w:left="3600" w:hanging="360"/>
       </w:pPr>
     </w:lvl>
-    <w:lvl w:ilvl="5" w:tplc="0809001B" w:tentative="1">
+    <w:lvl w:ilvl="5">
       <w:start w:val="1"/>
       <w:numFmt w:val="lowerRoman"/>
       <w:lvlText w:val="%6."/>
@@ -1159,7 +1775,7 @@
         <w:ind w:left="4320" w:hanging="180"/>
       </w:pPr>
     </w:lvl>
-    <w:lvl w:ilvl="6" w:tplc="0809000F" w:tentative="1">
+    <w:lvl w:ilvl="6">
       <w:start w:val="1"/>
       <w:numFmt w:val="decimal"/>
       <w:lvlText w:val="%7."/>
@@ -1168,7 +1784,7 @@
         <w:ind w:left="5040" w:hanging="360"/>
       </w:pPr>
     </w:lvl>
-    <w:lvl w:ilvl="7" w:tplc="08090019" w:tentative="1">
+    <w:lvl w:ilvl="7">
       <w:start w:val="1"/>
       <w:numFmt w:val="lowerLetter"/>
       <w:lvlText w:val="%8."/>
@@ -1177,7 +1793,7 @@
         <w:ind w:left="5760" w:hanging="360"/>
       </w:pPr>
     </w:lvl>
-    <w:lvl w:ilvl="8" w:tplc="0809001B" w:tentative="1">
+    <w:lvl w:ilvl="8">
       <w:start w:val="1"/>
       <w:numFmt w:val="lowerRoman"/>
       <w:lvlText w:val="%9."/>
@@ -1187,17 +1803,329 @@
       </w:pPr>
     </w:lvl>
   </w:abstractNum>
+  <w:abstractNum w:abstractNumId="8" w15:restartNumberingAfterBreak="0">
+    <w:nsid w:val="75517EA8"/>
+    <w:multiLevelType w:val="multilevel"/>
+    <w:tmpl w:val="17F8036A"/>
+    <w:styleLink w:val="CurrentList5"/>
+    <w:lvl w:ilvl="0">
+      <w:start w:val="1"/>
+      <w:numFmt w:val="decimal"/>
+      <w:lvlText w:val="%1"/>
+      <w:lvlJc w:val="left"/>
+      <w:pPr>
+        <w:tabs>
+          <w:tab w:val="num" w:pos="737"/>
+        </w:tabs>
+        <w:ind w:left="737" w:hanging="737"/>
+      </w:pPr>
+      <w:rPr>
+        <w:rFonts w:hint="default"/>
+      </w:rPr>
+    </w:lvl>
+    <w:lvl w:ilvl="1">
+      <w:start w:val="1"/>
+      <w:numFmt w:val="decimal"/>
+      <w:lvlText w:val="%1.%2"/>
+      <w:lvlJc w:val="left"/>
+      <w:pPr>
+        <w:ind w:left="576" w:hanging="576"/>
+      </w:pPr>
+      <w:rPr>
+        <w:rFonts w:hint="default"/>
+      </w:rPr>
+    </w:lvl>
+    <w:lvl w:ilvl="2">
+      <w:start w:val="1"/>
+      <w:numFmt w:val="decimal"/>
+      <w:lvlText w:val="%1.%2.%3"/>
+      <w:lvlJc w:val="left"/>
+      <w:pPr>
+        <w:ind w:left="720" w:hanging="720"/>
+      </w:pPr>
+      <w:rPr>
+        <w:rFonts w:hint="default"/>
+      </w:rPr>
+    </w:lvl>
+    <w:lvl w:ilvl="3">
+      <w:start w:val="1"/>
+      <w:numFmt w:val="decimal"/>
+      <w:lvlText w:val="%1.%2.%3.%4"/>
+      <w:lvlJc w:val="left"/>
+      <w:pPr>
+        <w:ind w:left="864" w:hanging="864"/>
+      </w:pPr>
+      <w:rPr>
+        <w:rFonts w:hint="default"/>
+      </w:rPr>
+    </w:lvl>
+    <w:lvl w:ilvl="4">
+      <w:start w:val="1"/>
+      <w:numFmt w:val="decimal"/>
+      <w:lvlText w:val="%1.%2.%3.%4.%5"/>
+      <w:lvlJc w:val="left"/>
+      <w:pPr>
+        <w:ind w:left="1008" w:hanging="1008"/>
+      </w:pPr>
+      <w:rPr>
+        <w:rFonts w:hint="default"/>
+      </w:rPr>
+    </w:lvl>
+    <w:lvl w:ilvl="5">
+      <w:start w:val="1"/>
+      <w:numFmt w:val="decimal"/>
+      <w:lvlText w:val="%1.%2.%3.%4.%5.%6"/>
+      <w:lvlJc w:val="left"/>
+      <w:pPr>
+        <w:ind w:left="1152" w:hanging="1152"/>
+      </w:pPr>
+      <w:rPr>
+        <w:rFonts w:hint="default"/>
+      </w:rPr>
+    </w:lvl>
+    <w:lvl w:ilvl="6">
+      <w:start w:val="1"/>
+      <w:numFmt w:val="decimal"/>
+      <w:lvlText w:val="%1.%2.%3.%4.%5.%6.%7"/>
+      <w:lvlJc w:val="left"/>
+      <w:pPr>
+        <w:ind w:left="1296" w:hanging="1296"/>
+      </w:pPr>
+      <w:rPr>
+        <w:rFonts w:hint="default"/>
+      </w:rPr>
+    </w:lvl>
+    <w:lvl w:ilvl="7">
+      <w:start w:val="1"/>
+      <w:numFmt w:val="decimal"/>
+      <w:lvlText w:val="%1.%2.%3.%4.%5.%6.%7.%8"/>
+      <w:lvlJc w:val="left"/>
+      <w:pPr>
+        <w:ind w:left="1440" w:hanging="1440"/>
+      </w:pPr>
+      <w:rPr>
+        <w:rFonts w:hint="default"/>
+      </w:rPr>
+    </w:lvl>
+    <w:lvl w:ilvl="8">
+      <w:start w:val="1"/>
+      <w:numFmt w:val="decimal"/>
+      <w:lvlText w:val="%1.%2.%3.%4.%5.%6.%7.%8.%9"/>
+      <w:lvlJc w:val="left"/>
+      <w:pPr>
+        <w:ind w:left="1584" w:hanging="1584"/>
+      </w:pPr>
+      <w:rPr>
+        <w:rFonts w:hint="default"/>
+      </w:rPr>
+    </w:lvl>
+  </w:abstractNum>
+  <w:abstractNum w:abstractNumId="9" w15:restartNumberingAfterBreak="0">
+    <w:nsid w:val="75883FC0"/>
+    <w:multiLevelType w:val="multilevel"/>
+    <w:tmpl w:val="ACC22B8A"/>
+    <w:styleLink w:val="CurrentList3"/>
+    <w:lvl w:ilvl="0">
+      <w:start w:val="1"/>
+      <w:numFmt w:val="decimal"/>
+      <w:lvlText w:val="%1."/>
+      <w:lvlJc w:val="left"/>
+      <w:pPr>
+        <w:ind w:left="360" w:hanging="360"/>
+      </w:pPr>
+    </w:lvl>
+    <w:lvl w:ilvl="1">
+      <w:start w:val="1"/>
+      <w:numFmt w:val="lowerLetter"/>
+      <w:lvlText w:val="%2."/>
+      <w:lvlJc w:val="left"/>
+      <w:pPr>
+        <w:ind w:left="1440" w:hanging="360"/>
+      </w:pPr>
+    </w:lvl>
+    <w:lvl w:ilvl="2">
+      <w:start w:val="1"/>
+      <w:numFmt w:val="lowerRoman"/>
+      <w:lvlText w:val="%3."/>
+      <w:lvlJc w:val="right"/>
+      <w:pPr>
+        <w:ind w:left="2160" w:hanging="180"/>
+      </w:pPr>
+    </w:lvl>
+    <w:lvl w:ilvl="3">
+      <w:start w:val="1"/>
+      <w:numFmt w:val="decimal"/>
+      <w:lvlText w:val="%4."/>
+      <w:lvlJc w:val="left"/>
+      <w:pPr>
+        <w:ind w:left="2880" w:hanging="360"/>
+      </w:pPr>
+    </w:lvl>
+    <w:lvl w:ilvl="4">
+      <w:start w:val="1"/>
+      <w:numFmt w:val="lowerLetter"/>
+      <w:lvlText w:val="%5."/>
+      <w:lvlJc w:val="left"/>
+      <w:pPr>
+        <w:ind w:left="3600" w:hanging="360"/>
+      </w:pPr>
+    </w:lvl>
+    <w:lvl w:ilvl="5">
+      <w:start w:val="1"/>
+      <w:numFmt w:val="lowerRoman"/>
+      <w:lvlText w:val="%6."/>
+      <w:lvlJc w:val="right"/>
+      <w:pPr>
+        <w:ind w:left="4320" w:hanging="180"/>
+      </w:pPr>
+    </w:lvl>
+    <w:lvl w:ilvl="6">
+      <w:start w:val="1"/>
+      <w:numFmt w:val="decimal"/>
+      <w:lvlText w:val="%7."/>
+      <w:lvlJc w:val="left"/>
+      <w:pPr>
+        <w:ind w:left="5040" w:hanging="360"/>
+      </w:pPr>
+    </w:lvl>
+    <w:lvl w:ilvl="7">
+      <w:start w:val="1"/>
+      <w:numFmt w:val="lowerLetter"/>
+      <w:lvlText w:val="%8."/>
+      <w:lvlJc w:val="left"/>
+      <w:pPr>
+        <w:ind w:left="5760" w:hanging="360"/>
+      </w:pPr>
+    </w:lvl>
+    <w:lvl w:ilvl="8">
+      <w:start w:val="1"/>
+      <w:numFmt w:val="lowerRoman"/>
+      <w:lvlText w:val="%9."/>
+      <w:lvlJc w:val="right"/>
+      <w:pPr>
+        <w:ind w:left="6480" w:hanging="180"/>
+      </w:pPr>
+    </w:lvl>
+  </w:abstractNum>
+  <w:abstractNum w:abstractNumId="10" w15:restartNumberingAfterBreak="0">
+    <w:nsid w:val="7EFF42EF"/>
+    <w:multiLevelType w:val="hybridMultilevel"/>
+    <w:tmpl w:val="ACC22B8A"/>
+    <w:lvl w:ilvl="0" w:tplc="C09810F6">
+      <w:start w:val="1"/>
+      <w:numFmt w:val="decimal"/>
+      <w:pStyle w:val="Fejezetcm"/>
+      <w:lvlText w:val="%1."/>
+      <w:lvlJc w:val="left"/>
+      <w:pPr>
+        <w:ind w:left="360" w:hanging="360"/>
+      </w:pPr>
+    </w:lvl>
+    <w:lvl w:ilvl="1" w:tplc="08090019" w:tentative="1">
+      <w:start w:val="1"/>
+      <w:numFmt w:val="lowerLetter"/>
+      <w:lvlText w:val="%2."/>
+      <w:lvlJc w:val="left"/>
+      <w:pPr>
+        <w:ind w:left="1440" w:hanging="360"/>
+      </w:pPr>
+    </w:lvl>
+    <w:lvl w:ilvl="2" w:tplc="0809001B" w:tentative="1">
+      <w:start w:val="1"/>
+      <w:numFmt w:val="lowerRoman"/>
+      <w:lvlText w:val="%3."/>
+      <w:lvlJc w:val="right"/>
+      <w:pPr>
+        <w:ind w:left="2160" w:hanging="180"/>
+      </w:pPr>
+    </w:lvl>
+    <w:lvl w:ilvl="3" w:tplc="0809000F" w:tentative="1">
+      <w:start w:val="1"/>
+      <w:numFmt w:val="decimal"/>
+      <w:lvlText w:val="%4."/>
+      <w:lvlJc w:val="left"/>
+      <w:pPr>
+        <w:ind w:left="2880" w:hanging="360"/>
+      </w:pPr>
+    </w:lvl>
+    <w:lvl w:ilvl="4" w:tplc="08090019" w:tentative="1">
+      <w:start w:val="1"/>
+      <w:numFmt w:val="lowerLetter"/>
+      <w:lvlText w:val="%5."/>
+      <w:lvlJc w:val="left"/>
+      <w:pPr>
+        <w:ind w:left="3600" w:hanging="360"/>
+      </w:pPr>
+    </w:lvl>
+    <w:lvl w:ilvl="5" w:tplc="0809001B" w:tentative="1">
+      <w:start w:val="1"/>
+      <w:numFmt w:val="lowerRoman"/>
+      <w:lvlText w:val="%6."/>
+      <w:lvlJc w:val="right"/>
+      <w:pPr>
+        <w:ind w:left="4320" w:hanging="180"/>
+      </w:pPr>
+    </w:lvl>
+    <w:lvl w:ilvl="6" w:tplc="0809000F" w:tentative="1">
+      <w:start w:val="1"/>
+      <w:numFmt w:val="decimal"/>
+      <w:lvlText w:val="%7."/>
+      <w:lvlJc w:val="left"/>
+      <w:pPr>
+        <w:ind w:left="5040" w:hanging="360"/>
+      </w:pPr>
+    </w:lvl>
+    <w:lvl w:ilvl="7" w:tplc="08090019" w:tentative="1">
+      <w:start w:val="1"/>
+      <w:numFmt w:val="lowerLetter"/>
+      <w:lvlText w:val="%8."/>
+      <w:lvlJc w:val="left"/>
+      <w:pPr>
+        <w:ind w:left="5760" w:hanging="360"/>
+      </w:pPr>
+    </w:lvl>
+    <w:lvl w:ilvl="8" w:tplc="0809001B" w:tentative="1">
+      <w:start w:val="1"/>
+      <w:numFmt w:val="lowerRoman"/>
+      <w:lvlText w:val="%9."/>
+      <w:lvlJc w:val="right"/>
+      <w:pPr>
+        <w:ind w:left="6480" w:hanging="180"/>
+      </w:pPr>
+    </w:lvl>
+  </w:abstractNum>
   <w:num w:numId="1" w16cid:durableId="565649212">
-    <w:abstractNumId w:val="3"/>
+    <w:abstractNumId w:val="10"/>
   </w:num>
   <w:num w:numId="2" w16cid:durableId="1796218527">
-    <w:abstractNumId w:val="2"/>
+    <w:abstractNumId w:val="4"/>
   </w:num>
   <w:num w:numId="3" w16cid:durableId="1289778027">
     <w:abstractNumId w:val="0"/>
   </w:num>
   <w:num w:numId="4" w16cid:durableId="1765878391">
+    <w:abstractNumId w:val="3"/>
+  </w:num>
+  <w:num w:numId="5" w16cid:durableId="1919292810">
     <w:abstractNumId w:val="1"/>
+  </w:num>
+  <w:num w:numId="6" w16cid:durableId="2039429767">
+    <w:abstractNumId w:val="9"/>
+  </w:num>
+  <w:num w:numId="7" w16cid:durableId="715084311">
+    <w:abstractNumId w:val="7"/>
+  </w:num>
+  <w:num w:numId="8" w16cid:durableId="536090070">
+    <w:abstractNumId w:val="5"/>
+  </w:num>
+  <w:num w:numId="9" w16cid:durableId="900946073">
+    <w:abstractNumId w:val="8"/>
+  </w:num>
+  <w:num w:numId="10" w16cid:durableId="1126240698">
+    <w:abstractNumId w:val="6"/>
+  </w:num>
+  <w:num w:numId="11" w16cid:durableId="999842694">
+    <w:abstractNumId w:val="2"/>
   </w:num>
 </w:numbering>
 </file>
@@ -1218,7 +2146,7 @@
     <w:pPrDefault/>
   </w:docDefaults>
   <w:latentStyles w:defLockedState="0" w:defUIPriority="99" w:defSemiHidden="0" w:defUnhideWhenUsed="0" w:defQFormat="0" w:count="376">
-    <w:lsdException w:name="Normal" w:uiPriority="0" w:qFormat="1"/>
+    <w:lsdException w:name="Normal" w:uiPriority="0"/>
     <w:lsdException w:name="heading 1" w:uiPriority="9" w:qFormat="1"/>
     <w:lsdException w:name="heading 2" w:semiHidden="1" w:uiPriority="9" w:unhideWhenUsed="1" w:qFormat="1"/>
     <w:lsdException w:name="heading 3" w:semiHidden="1" w:uiPriority="9" w:unhideWhenUsed="1" w:qFormat="1"/>
@@ -1375,7 +2303,7 @@
     <w:lsdException w:name="Table Grid" w:uiPriority="39"/>
     <w:lsdException w:name="Table Theme" w:semiHidden="1" w:unhideWhenUsed="1"/>
     <w:lsdException w:name="Placeholder Text" w:semiHidden="1"/>
-    <w:lsdException w:name="No Spacing" w:uiPriority="1" w:qFormat="1"/>
+    <w:lsdException w:name="No Spacing" w:uiPriority="1"/>
     <w:lsdException w:name="Light Shading" w:uiPriority="60"/>
     <w:lsdException w:name="Light List" w:uiPriority="61"/>
     <w:lsdException w:name="Light Grid" w:uiPriority="62"/>
@@ -1597,7 +2525,6 @@
   </w:latentStyles>
   <w:style w:type="paragraph" w:default="1" w:styleId="Normal">
     <w:name w:val="Normal"/>
-    <w:qFormat/>
   </w:style>
   <w:style w:type="paragraph" w:styleId="Heading1">
     <w:name w:val="heading 1"/>
@@ -1606,18 +2533,20 @@
     <w:link w:val="Heading1Char"/>
     <w:uiPriority w:val="9"/>
     <w:qFormat/>
-    <w:rsid w:val="009A1215"/>
-    <w:pPr>
-      <w:keepNext/>
-      <w:keepLines/>
-      <w:spacing w:before="360" w:after="80"/>
+    <w:rsid w:val="00706234"/>
+    <w:pPr>
+      <w:pageBreakBefore/>
+      <w:numPr>
+        <w:numId w:val="8"/>
+      </w:numPr>
+      <w:spacing w:after="120"/>
       <w:outlineLvl w:val="0"/>
     </w:pPr>
     <w:rPr>
-      <w:rFonts w:asciiTheme="majorHAnsi" w:eastAsiaTheme="majorEastAsia" w:hAnsiTheme="majorHAnsi" w:cstheme="majorBidi"/>
-      <w:color w:val="0F4761" w:themeColor="accent1" w:themeShade="BF"/>
-      <w:sz w:val="40"/>
-      <w:szCs w:val="40"/>
+      <w:rFonts w:ascii="Times New Roman" w:hAnsi="Times New Roman" w:cs="Times New Roman (Body CS)"/>
+      <w:caps/>
+      <w:color w:val="000000" w:themeColor="text1"/>
+      <w:sz w:val="28"/>
     </w:rPr>
   </w:style>
   <w:style w:type="paragraph" w:styleId="Heading2">
@@ -1626,20 +2555,23 @@
     <w:next w:val="Normal"/>
     <w:link w:val="Heading2Char"/>
     <w:uiPriority w:val="9"/>
-    <w:semiHidden/>
     <w:unhideWhenUsed/>
     <w:qFormat/>
-    <w:rsid w:val="009A1215"/>
+    <w:rsid w:val="00706234"/>
     <w:pPr>
       <w:keepNext/>
       <w:keepLines/>
-      <w:spacing w:before="160" w:after="80"/>
+      <w:numPr>
+        <w:ilvl w:val="1"/>
+        <w:numId w:val="8"/>
+      </w:numPr>
+      <w:spacing w:before="120" w:after="120"/>
       <w:outlineLvl w:val="1"/>
     </w:pPr>
     <w:rPr>
-      <w:rFonts w:asciiTheme="majorHAnsi" w:eastAsiaTheme="majorEastAsia" w:hAnsiTheme="majorHAnsi" w:cstheme="majorBidi"/>
-      <w:color w:val="0F4761" w:themeColor="accent1" w:themeShade="BF"/>
-      <w:sz w:val="32"/>
+      <w:rFonts w:ascii="Times New Roman" w:eastAsiaTheme="majorEastAsia" w:hAnsi="Times New Roman" w:cstheme="majorBidi"/>
+      <w:b/>
+      <w:color w:val="000000" w:themeColor="text1"/>
       <w:szCs w:val="32"/>
     </w:rPr>
   </w:style>
@@ -1651,17 +2583,21 @@
     <w:uiPriority w:val="9"/>
     <w:unhideWhenUsed/>
     <w:qFormat/>
-    <w:rsid w:val="009A1215"/>
+    <w:rsid w:val="00706234"/>
     <w:pPr>
       <w:keepNext/>
       <w:keepLines/>
-      <w:spacing w:before="160" w:after="80"/>
+      <w:numPr>
+        <w:ilvl w:val="2"/>
+        <w:numId w:val="8"/>
+      </w:numPr>
+      <w:spacing w:before="120" w:after="120"/>
       <w:outlineLvl w:val="2"/>
     </w:pPr>
     <w:rPr>
-      <w:rFonts w:eastAsiaTheme="majorEastAsia" w:cstheme="majorBidi"/>
-      <w:color w:val="0F4761" w:themeColor="accent1" w:themeShade="BF"/>
-      <w:sz w:val="28"/>
+      <w:rFonts w:ascii="Times New Roman" w:eastAsiaTheme="majorEastAsia" w:hAnsi="Times New Roman" w:cstheme="majorBidi"/>
+      <w:b/>
+      <w:color w:val="000000" w:themeColor="text1"/>
       <w:szCs w:val="28"/>
     </w:rPr>
   </w:style>
@@ -1674,10 +2610,14 @@
     <w:semiHidden/>
     <w:unhideWhenUsed/>
     <w:qFormat/>
-    <w:rsid w:val="009A1215"/>
+    <w:rsid w:val="00706234"/>
     <w:pPr>
       <w:keepNext/>
       <w:keepLines/>
+      <w:numPr>
+        <w:ilvl w:val="3"/>
+        <w:numId w:val="8"/>
+      </w:numPr>
       <w:spacing w:before="80" w:after="40"/>
       <w:outlineLvl w:val="3"/>
     </w:pPr>
@@ -1697,10 +2637,14 @@
     <w:semiHidden/>
     <w:unhideWhenUsed/>
     <w:qFormat/>
-    <w:rsid w:val="009A1215"/>
+    <w:rsid w:val="00706234"/>
     <w:pPr>
       <w:keepNext/>
       <w:keepLines/>
+      <w:numPr>
+        <w:ilvl w:val="4"/>
+        <w:numId w:val="8"/>
+      </w:numPr>
       <w:spacing w:before="80" w:after="40"/>
       <w:outlineLvl w:val="4"/>
     </w:pPr>
@@ -1718,10 +2662,14 @@
     <w:semiHidden/>
     <w:unhideWhenUsed/>
     <w:qFormat/>
-    <w:rsid w:val="009A1215"/>
+    <w:rsid w:val="00706234"/>
     <w:pPr>
       <w:keepNext/>
       <w:keepLines/>
+      <w:numPr>
+        <w:ilvl w:val="5"/>
+        <w:numId w:val="8"/>
+      </w:numPr>
       <w:spacing w:before="40"/>
       <w:outlineLvl w:val="5"/>
     </w:pPr>
@@ -1741,10 +2689,14 @@
     <w:semiHidden/>
     <w:unhideWhenUsed/>
     <w:qFormat/>
-    <w:rsid w:val="009A1215"/>
+    <w:rsid w:val="00706234"/>
     <w:pPr>
       <w:keepNext/>
       <w:keepLines/>
+      <w:numPr>
+        <w:ilvl w:val="6"/>
+        <w:numId w:val="8"/>
+      </w:numPr>
       <w:spacing w:before="40"/>
       <w:outlineLvl w:val="6"/>
     </w:pPr>
@@ -1762,10 +2714,14 @@
     <w:semiHidden/>
     <w:unhideWhenUsed/>
     <w:qFormat/>
-    <w:rsid w:val="009A1215"/>
+    <w:rsid w:val="00706234"/>
     <w:pPr>
       <w:keepNext/>
       <w:keepLines/>
+      <w:numPr>
+        <w:ilvl w:val="7"/>
+        <w:numId w:val="8"/>
+      </w:numPr>
       <w:outlineLvl w:val="7"/>
     </w:pPr>
     <w:rPr>
@@ -1784,10 +2740,14 @@
     <w:semiHidden/>
     <w:unhideWhenUsed/>
     <w:qFormat/>
-    <w:rsid w:val="009A1215"/>
+    <w:rsid w:val="00706234"/>
     <w:pPr>
       <w:keepNext/>
       <w:keepLines/>
+      <w:numPr>
+        <w:ilvl w:val="8"/>
+        <w:numId w:val="8"/>
+      </w:numPr>
       <w:outlineLvl w:val="8"/>
     </w:pPr>
     <w:rPr>
@@ -1798,7 +2758,6 @@
   <w:style w:type="character" w:default="1" w:styleId="DefaultParagraphFont">
     <w:name w:val="Default Paragraph Font"/>
     <w:uiPriority w:val="1"/>
-    <w:semiHidden/>
     <w:unhideWhenUsed/>
   </w:style>
   <w:style w:type="table" w:default="1" w:styleId="TableNormal">
@@ -1827,12 +2786,12 @@
     <w:basedOn w:val="DefaultParagraphFont"/>
     <w:link w:val="Heading1"/>
     <w:uiPriority w:val="9"/>
-    <w:rsid w:val="009A1215"/>
-    <w:rPr>
-      <w:rFonts w:asciiTheme="majorHAnsi" w:eastAsiaTheme="majorEastAsia" w:hAnsiTheme="majorHAnsi" w:cstheme="majorBidi"/>
-      <w:color w:val="0F4761" w:themeColor="accent1" w:themeShade="BF"/>
-      <w:sz w:val="40"/>
-      <w:szCs w:val="40"/>
+    <w:rsid w:val="00706234"/>
+    <w:rPr>
+      <w:rFonts w:ascii="Times New Roman" w:hAnsi="Times New Roman" w:cs="Times New Roman (Body CS)"/>
+      <w:caps/>
+      <w:color w:val="000000" w:themeColor="text1"/>
+      <w:sz w:val="28"/>
     </w:rPr>
   </w:style>
   <w:style w:type="character" w:customStyle="1" w:styleId="Heading2Char">
@@ -1840,12 +2799,11 @@
     <w:basedOn w:val="DefaultParagraphFont"/>
     <w:link w:val="Heading2"/>
     <w:uiPriority w:val="9"/>
-    <w:semiHidden/>
-    <w:rsid w:val="009A1215"/>
-    <w:rPr>
-      <w:rFonts w:asciiTheme="majorHAnsi" w:eastAsiaTheme="majorEastAsia" w:hAnsiTheme="majorHAnsi" w:cstheme="majorBidi"/>
-      <w:color w:val="0F4761" w:themeColor="accent1" w:themeShade="BF"/>
-      <w:sz w:val="32"/>
+    <w:rsid w:val="00706234"/>
+    <w:rPr>
+      <w:rFonts w:ascii="Times New Roman" w:eastAsiaTheme="majorEastAsia" w:hAnsi="Times New Roman" w:cstheme="majorBidi"/>
+      <w:b/>
+      <w:color w:val="000000" w:themeColor="text1"/>
       <w:szCs w:val="32"/>
     </w:rPr>
   </w:style>
@@ -1854,11 +2812,11 @@
     <w:basedOn w:val="DefaultParagraphFont"/>
     <w:link w:val="Heading3"/>
     <w:uiPriority w:val="9"/>
-    <w:rsid w:val="009A1215"/>
-    <w:rPr>
-      <w:rFonts w:eastAsiaTheme="majorEastAsia" w:cstheme="majorBidi"/>
-      <w:color w:val="0F4761" w:themeColor="accent1" w:themeShade="BF"/>
-      <w:sz w:val="28"/>
+    <w:rsid w:val="00706234"/>
+    <w:rPr>
+      <w:rFonts w:ascii="Times New Roman" w:eastAsiaTheme="majorEastAsia" w:hAnsi="Times New Roman" w:cstheme="majorBidi"/>
+      <w:b/>
+      <w:color w:val="000000" w:themeColor="text1"/>
       <w:szCs w:val="28"/>
     </w:rPr>
   </w:style>
@@ -2116,7 +3074,7 @@
     <w:name w:val="Folyószöveg"/>
     <w:basedOn w:val="Normal"/>
     <w:qFormat/>
-    <w:rsid w:val="00633EA4"/>
+    <w:rsid w:val="00754C48"/>
     <w:pPr>
       <w:spacing w:line="276" w:lineRule="auto"/>
       <w:ind w:firstLine="720"/>
@@ -2132,15 +3090,13 @@
     <w:name w:val="Fejezetcím"/>
     <w:basedOn w:val="Normal"/>
     <w:autoRedefine/>
-    <w:qFormat/>
-    <w:rsid w:val="00EE281B"/>
+    <w:rsid w:val="00FD0ED0"/>
     <w:pPr>
       <w:pageBreakBefore/>
       <w:numPr>
         <w:numId w:val="1"/>
       </w:numPr>
       <w:spacing w:after="120"/>
-      <w:ind w:left="0" w:firstLine="0"/>
     </w:pPr>
     <w:rPr>
       <w:rFonts w:ascii="Times New Roman" w:hAnsi="Times New Roman" w:cs="Times New Roman (Body CS)"/>
@@ -2154,15 +3110,13 @@
     <w:name w:val="Alfejezet cím"/>
     <w:basedOn w:val="Fejezetcm"/>
     <w:autoRedefine/>
-    <w:qFormat/>
-    <w:rsid w:val="00633EA4"/>
+    <w:rsid w:val="00706234"/>
     <w:pPr>
       <w:pageBreakBefore w:val="0"/>
       <w:numPr>
         <w:numId w:val="4"/>
       </w:numPr>
       <w:spacing w:before="120"/>
-      <w:ind w:left="357" w:hanging="357"/>
     </w:pPr>
     <w:rPr>
       <w:b/>
@@ -2264,7 +3218,6 @@
       <w:b/>
       <w:bCs/>
       <w:kern w:val="0"/>
-      <w:sz w:val="28"/>
       <w:szCs w:val="28"/>
       <w:lang w:val="en-US"/>
       <w14:ligatures w14:val="none"/>
@@ -2418,6 +3371,116 @@
       <w:sz w:val="20"/>
       <w:szCs w:val="20"/>
     </w:rPr>
+  </w:style>
+  <w:style w:type="paragraph" w:styleId="Header">
+    <w:name w:val="header"/>
+    <w:basedOn w:val="Normal"/>
+    <w:link w:val="HeaderChar"/>
+    <w:uiPriority w:val="99"/>
+    <w:unhideWhenUsed/>
+    <w:rsid w:val="00085CE6"/>
+    <w:pPr>
+      <w:tabs>
+        <w:tab w:val="center" w:pos="4513"/>
+        <w:tab w:val="right" w:pos="9026"/>
+      </w:tabs>
+    </w:pPr>
+  </w:style>
+  <w:style w:type="character" w:customStyle="1" w:styleId="HeaderChar">
+    <w:name w:val="Header Char"/>
+    <w:basedOn w:val="DefaultParagraphFont"/>
+    <w:link w:val="Header"/>
+    <w:uiPriority w:val="99"/>
+    <w:rsid w:val="00085CE6"/>
+  </w:style>
+  <w:style w:type="paragraph" w:styleId="Footer">
+    <w:name w:val="footer"/>
+    <w:basedOn w:val="Normal"/>
+    <w:link w:val="FooterChar"/>
+    <w:uiPriority w:val="99"/>
+    <w:unhideWhenUsed/>
+    <w:rsid w:val="00085CE6"/>
+    <w:pPr>
+      <w:tabs>
+        <w:tab w:val="center" w:pos="4513"/>
+        <w:tab w:val="right" w:pos="9026"/>
+      </w:tabs>
+    </w:pPr>
+  </w:style>
+  <w:style w:type="character" w:customStyle="1" w:styleId="FooterChar">
+    <w:name w:val="Footer Char"/>
+    <w:basedOn w:val="DefaultParagraphFont"/>
+    <w:link w:val="Footer"/>
+    <w:uiPriority w:val="99"/>
+    <w:rsid w:val="00085CE6"/>
+  </w:style>
+  <w:style w:type="character" w:styleId="PageNumber">
+    <w:name w:val="page number"/>
+    <w:basedOn w:val="DefaultParagraphFont"/>
+    <w:uiPriority w:val="99"/>
+    <w:semiHidden/>
+    <w:unhideWhenUsed/>
+    <w:rsid w:val="0007319C"/>
+  </w:style>
+  <w:style w:type="numbering" w:customStyle="1" w:styleId="CurrentList2">
+    <w:name w:val="Current List2"/>
+    <w:uiPriority w:val="99"/>
+    <w:rsid w:val="00FD0ED0"/>
+    <w:pPr>
+      <w:numPr>
+        <w:numId w:val="5"/>
+      </w:numPr>
+    </w:pPr>
+  </w:style>
+  <w:style w:type="numbering" w:customStyle="1" w:styleId="CurrentList3">
+    <w:name w:val="Current List3"/>
+    <w:uiPriority w:val="99"/>
+    <w:rsid w:val="00FD0ED0"/>
+    <w:pPr>
+      <w:numPr>
+        <w:numId w:val="6"/>
+      </w:numPr>
+    </w:pPr>
+  </w:style>
+  <w:style w:type="numbering" w:customStyle="1" w:styleId="CurrentList4">
+    <w:name w:val="Current List4"/>
+    <w:uiPriority w:val="99"/>
+    <w:rsid w:val="00FD0ED0"/>
+    <w:pPr>
+      <w:numPr>
+        <w:numId w:val="7"/>
+      </w:numPr>
+    </w:pPr>
+  </w:style>
+  <w:style w:type="numbering" w:customStyle="1" w:styleId="CurrentList5">
+    <w:name w:val="Current List5"/>
+    <w:uiPriority w:val="99"/>
+    <w:rsid w:val="00FD0ED0"/>
+    <w:pPr>
+      <w:numPr>
+        <w:numId w:val="9"/>
+      </w:numPr>
+    </w:pPr>
+  </w:style>
+  <w:style w:type="numbering" w:customStyle="1" w:styleId="CurrentList6">
+    <w:name w:val="Current List6"/>
+    <w:uiPriority w:val="99"/>
+    <w:rsid w:val="00706234"/>
+    <w:pPr>
+      <w:numPr>
+        <w:numId w:val="10"/>
+      </w:numPr>
+    </w:pPr>
+  </w:style>
+  <w:style w:type="numbering" w:customStyle="1" w:styleId="CurrentList7">
+    <w:name w:val="Current List7"/>
+    <w:uiPriority w:val="99"/>
+    <w:rsid w:val="00706234"/>
+    <w:pPr>
+      <w:numPr>
+        <w:numId w:val="11"/>
+      </w:numPr>
+    </w:pPr>
   </w:style>
 </w:styles>
 </file>

</xml_diff>

<commit_message>
egyenlet és caption megformázva
</commit_message>
<xml_diff>
--- a/W9T4EX_Hertelendy_Tusor_BESZ.docx
+++ b/W9T4EX_Hertelendy_Tusor_BESZ.docx
@@ -6,7 +6,6 @@
       <w:pPr>
         <w:spacing w:after="480"/>
         <w:rPr>
-          <w:rFonts w:ascii="Times New Roman" w:hAnsi="Times New Roman" w:cs="Times New Roman"/>
           <w:b/>
           <w:bCs/>
           <w:sz w:val="32"/>
@@ -17,7 +16,6 @@
       <w:bookmarkStart w:id="1" w:name="_Toc166086350"/>
       <w:r>
         <w:rPr>
-          <w:rFonts w:ascii="Times New Roman" w:hAnsi="Times New Roman" w:cs="Times New Roman"/>
           <w:b/>
           <w:bCs/>
           <w:sz w:val="32"/>
@@ -27,7 +25,6 @@
       </w:r>
       <w:r>
         <w:rPr>
-          <w:rFonts w:ascii="Times New Roman" w:hAnsi="Times New Roman" w:cs="Times New Roman"/>
           <w:b/>
           <w:bCs/>
           <w:sz w:val="32"/>
@@ -55,7 +52,6 @@
       </w:pPr>
       <w:r>
         <w:rPr>
-          <w:rFonts w:ascii="Times New Roman" w:hAnsi="Times New Roman" w:cs="Times New Roman"/>
           <w:b w:val="0"/>
           <w:bCs w:val="0"/>
           <w:sz w:val="32"/>
@@ -65,7 +61,6 @@
       </w:r>
       <w:r>
         <w:rPr>
-          <w:rFonts w:ascii="Times New Roman" w:hAnsi="Times New Roman" w:cs="Times New Roman"/>
           <w:b w:val="0"/>
           <w:bCs w:val="0"/>
           <w:sz w:val="32"/>
@@ -75,7 +70,6 @@
       </w:r>
       <w:r>
         <w:rPr>
-          <w:rFonts w:ascii="Times New Roman" w:hAnsi="Times New Roman" w:cs="Times New Roman"/>
           <w:b w:val="0"/>
           <w:bCs w:val="0"/>
           <w:sz w:val="32"/>
@@ -294,7 +288,23 @@
             <w:noProof/>
             <w:lang w:eastAsia="en-GB"/>
           </w:rPr>
-          <w:t>Naismith szabálya</w:t>
+          <w:t>Naismith sza</w:t>
+        </w:r>
+        <w:r>
+          <w:rPr>
+            <w:rStyle w:val="Hyperlink"/>
+            <w:noProof/>
+            <w:lang w:eastAsia="en-GB"/>
+          </w:rPr>
+          <w:t>b</w:t>
+        </w:r>
+        <w:r>
+          <w:rPr>
+            <w:rStyle w:val="Hyperlink"/>
+            <w:noProof/>
+            <w:lang w:eastAsia="en-GB"/>
+          </w:rPr>
+          <w:t>álya</w:t>
         </w:r>
         <w:r>
           <w:rPr>
@@ -350,7 +360,6 @@
       <w:pPr>
         <w:spacing w:after="480"/>
         <w:rPr>
-          <w:rFonts w:ascii="Times New Roman" w:hAnsi="Times New Roman" w:cs="Times New Roman"/>
           <w:b/>
           <w:bCs/>
           <w:sz w:val="32"/>
@@ -359,7 +368,6 @@
       </w:pPr>
       <w:r>
         <w:rPr>
-          <w:rFonts w:ascii="Times New Roman" w:hAnsi="Times New Roman" w:cs="Times New Roman"/>
           <w:b/>
           <w:bCs/>
           <w:sz w:val="32"/>
@@ -411,7 +419,15 @@
         <w:t>következtetésének</w:t>
       </w:r>
       <w:r>
-        <w:t xml:space="preserve"> hagyományos módszerei – mint például a Naismith-szabály vagy a Book Time formula – gyakran nem veszik figyelembe elegendően a túrázó egyéni képességeit, illetve az útvonal specifikus jellemzőit, mint a szintkülönbség és annak sorrendje</w:t>
+        <w:t xml:space="preserve"> hagyományos módszerei – mint például a Naismith-szabály vagy a </w:t>
+      </w:r>
+      <w:proofErr w:type="spellStart"/>
+      <w:r>
+        <w:t>Book</w:t>
+      </w:r>
+      <w:proofErr w:type="spellEnd"/>
+      <w:r>
+        <w:t xml:space="preserve"> Time formula – gyakran nem veszik figyelembe elegendően a túrázó egyéni képességeit, illetve az útvonal specifikus jellemzőit, mint a szintkülönbség és annak sorrendje</w:t>
       </w:r>
       <w:r>
         <w:t>, valamint azt sem, hogy egyénileg, vagy csoportban halad az illető.</w:t>
@@ -462,7 +478,15 @@
         <w:t xml:space="preserve"> </w:t>
       </w:r>
       <w:r>
-        <w:t>csak hogy pontosabbá teszi az időtartamok becslését, hanem a túrázók biztonságát is növelheti, mivel reálisabb képet kapnak az útvonal nehézségéről és időigényéről. Emellett, az adatvezérelt megközelítés új perspektívákat nyit meg a túraútvonalak optimalizálásában és az egészségügyi hatások monitorozásában is. A szakdolgozat az AI technológiák és az aktív életmód ötvözésének úttörő munkáját mutatja be, lépést tartva a technológiai fejlődéssel és az egyre növekvő felhasználói igényekkel. Ezáltal nem csak a jelenlegi, de a jövő túrázói számára is értékes eszközt kínál, megerősítve az MI létjogosultságát és hasznosságát a mindennapi élet számos területén.</w:t>
+        <w:t xml:space="preserve">csak hogy pontosabbá teszi az időtartamok becslését, hanem a túrázók biztonságát is növelheti, mivel reálisabb képet kapnak az útvonal nehézségéről és időigényéről. Emellett, az </w:t>
+      </w:r>
+      <w:proofErr w:type="spellStart"/>
+      <w:r>
+        <w:t>adatvezérelt</w:t>
+      </w:r>
+      <w:proofErr w:type="spellEnd"/>
+      <w:r>
+        <w:t xml:space="preserve"> megközelítés új perspektívákat nyit meg a túraútvonalak optimalizálásában és az egészségügyi hatások monitorozásában is. A szakdolgozat az AI technológiák és az aktív életmód ötvözésének úttörő munkáját mutatja be, lépést tartva a technológiai fejlődéssel és az egyre növekvő felhasználói igényekkel. Ezáltal nem csak a jelenlegi, de a jövő túrázói számára is értékes eszközt kínál, megerősítve az MI létjogosultságát és hasznosságát a mindennapi élet számos területén.</w:t>
       </w:r>
       <w:bookmarkEnd w:id="8"/>
       <w:bookmarkEnd w:id="9"/>
@@ -510,19 +534,12 @@
     <w:p>
       <w:pPr>
         <w:pStyle w:val="Folyszveg"/>
+        <w:ind w:right="-2" w:firstLine="709"/>
       </w:pPr>
       <w:bookmarkStart w:id="20" w:name="_Toc166085578"/>
       <w:bookmarkStart w:id="21" w:name="_Toc166141473"/>
       <w:r>
-        <w:t xml:space="preserve">Fontos megvizsgálni a túraútvonalak menet idejének kiszámítására alkalmazott jelenlegi módszereket, amelyek segítségével a túrázók jobban meg tudják tervezni kirándulásaikat. Ezek a módszerek matematikai alapokon </w:t>
-      </w:r>
-      <w:proofErr w:type="spellStart"/>
-      <w:r>
-        <w:t>nyugszanak</w:t>
-      </w:r>
-      <w:proofErr w:type="spellEnd"/>
-      <w:r>
-        <w:t>, és figyelembe veszik az emberi teljesítményt, a terepviszonyokat és az időjárási körülményeket is. A leggyakrabban alkalmazott módszereket és azok matematikai hátterét részletesen ismertetem alább.</w:t>
+        <w:t>Fontos megvizsgálni a túraútvonalak menet idejének kiszámítására alkalmazott jelenlegi módszereket, amelyek segítségével a túrázók jobban meg tudják tervezni kirándulásaikat. Ezek a módszerek matematikai alapokon nyugszanak, és figyelembe veszik az emberi teljesítményt, a terepviszonyokat és az időjárási körülményeket is. A leggyakrabban alkalmazott módszereket és azok matematikai hátterét részletesen ismertetem alább.</w:t>
       </w:r>
       <w:bookmarkEnd w:id="20"/>
       <w:bookmarkEnd w:id="21"/>
@@ -554,197 +571,250 @@
     <w:p>
       <w:pPr>
         <w:pStyle w:val="Folyszveg"/>
+        <w:ind w:firstLine="720"/>
       </w:pPr>
       <w:bookmarkStart w:id="27" w:name="_Toc166085579"/>
       <w:bookmarkStart w:id="28" w:name="_Toc166141475"/>
-      <w:proofErr w:type="spellStart"/>
-      <w:r>
-        <w:t>Naismith</w:t>
-      </w:r>
-      <w:proofErr w:type="spellEnd"/>
-      <w:r>
-        <w:t xml:space="preserve"> szabálya az egyik legrégebben használt és legismertebb módszer a túra időtartamának becslésére. A szabály egyszerű: minden megkezdett három mérföld (kb. 4,8 km) megtételéhez egy óra jár, és minden 2000 láb (kb. 610 méter) emelkedőhöz további egy órát kell hozzáadni. A képlet a következő:</w:t>
-      </w:r>
+      <w:r>
+        <w:t>Naismith szabálya az egyik legrégebben használt és legismertebb</w:t>
+      </w:r>
+      <w:r>
+        <w:t xml:space="preserve"> </w:t>
+      </w:r>
+      <w:r>
+        <w:t>módszer a túra időtartamának becslésére. A szabály egyszerű: minden megkezdett három</w:t>
+      </w:r>
+      <w:r>
+        <w:t xml:space="preserve"> </w:t>
+      </w:r>
+      <w:r>
+        <w:t>mérföld (kb. 4,8 km) megtételéhez egy óra jár, és minden 2000 láb (kb. 610 méter) emelkedőhöz további egy órát kell hozzáadni. A képlet a következő:</w:t>
+      </w:r>
+      <w:bookmarkStart w:id="29" w:name="_Toc166085580"/>
+      <w:bookmarkStart w:id="30" w:name="_Toc166141476"/>
       <w:bookmarkEnd w:id="27"/>
       <w:bookmarkEnd w:id="28"/>
     </w:p>
     <w:p>
       <w:pPr>
         <w:pStyle w:val="Folyszveg"/>
-      </w:pPr>
-      <w:bookmarkStart w:id="29" w:name="_Toc166085580"/>
-      <w:bookmarkStart w:id="30" w:name="_Toc166141476"/>
-      <m:oMathPara>
-        <m:oMath>
-          <m:r>
-            <w:rPr>
-              <w:rFonts w:ascii="Cambria Math" w:hAnsi="Cambria Math"/>
-            </w:rPr>
-            <m:t>Id</m:t>
-          </m:r>
-          <m:r>
-            <m:rPr>
-              <m:sty m:val="p"/>
-            </m:rPr>
-            <w:rPr>
-              <w:rFonts w:ascii="Cambria Math" w:hAnsi="Cambria Math"/>
-            </w:rPr>
-            <m:t>ő=</m:t>
-          </m:r>
-          <m:f>
-            <m:fPr>
-              <m:ctrlPr>
-                <w:rPr>
-                  <w:rFonts w:ascii="Cambria Math" w:hAnsi="Cambria Math"/>
-                </w:rPr>
-              </m:ctrlPr>
-            </m:fPr>
-            <m:num>
-              <m:r>
-                <w:rPr>
-                  <w:rFonts w:ascii="Cambria Math" w:hAnsi="Cambria Math"/>
-                </w:rPr>
-                <m:t>V</m:t>
-              </m:r>
-              <m:r>
-                <m:rPr>
-                  <m:sty m:val="p"/>
-                </m:rPr>
-                <w:rPr>
-                  <w:rFonts w:ascii="Cambria Math" w:hAnsi="Cambria Math"/>
-                </w:rPr>
-                <m:t>í</m:t>
-              </m:r>
-              <m:r>
-                <w:rPr>
-                  <w:rFonts w:ascii="Cambria Math" w:hAnsi="Cambria Math"/>
-                </w:rPr>
-                <m:t>zszintes</m:t>
-              </m:r>
-              <m:r>
-                <m:rPr>
-                  <m:sty m:val="p"/>
-                </m:rPr>
-                <w:rPr>
-                  <w:rFonts w:ascii="Cambria Math" w:hAnsi="Cambria Math"/>
-                </w:rPr>
-                <m:t xml:space="preserve"> </m:t>
-              </m:r>
-              <m:r>
-                <w:rPr>
-                  <w:rFonts w:ascii="Cambria Math" w:hAnsi="Cambria Math"/>
-                </w:rPr>
-                <m:t>t</m:t>
-              </m:r>
-              <m:r>
-                <m:rPr>
-                  <m:sty m:val="p"/>
-                </m:rPr>
-                <w:rPr>
-                  <w:rFonts w:ascii="Cambria Math" w:hAnsi="Cambria Math"/>
-                </w:rPr>
-                <m:t>á</m:t>
-              </m:r>
-              <m:r>
-                <w:rPr>
-                  <w:rFonts w:ascii="Cambria Math" w:hAnsi="Cambria Math"/>
-                </w:rPr>
-                <m:t>vols</m:t>
-              </m:r>
-              <m:r>
-                <m:rPr>
-                  <m:sty m:val="p"/>
-                </m:rPr>
-                <w:rPr>
-                  <w:rFonts w:ascii="Cambria Math" w:hAnsi="Cambria Math"/>
-                </w:rPr>
-                <m:t>á</m:t>
-              </m:r>
-              <m:r>
-                <w:rPr>
-                  <w:rFonts w:ascii="Cambria Math" w:hAnsi="Cambria Math"/>
-                </w:rPr>
-                <m:t>g</m:t>
-              </m:r>
-            </m:num>
-            <m:den>
-              <m:r>
-                <m:rPr>
-                  <m:sty m:val="p"/>
-                </m:rPr>
-                <w:rPr>
-                  <w:rFonts w:ascii="Cambria Math" w:hAnsi="Cambria Math"/>
-                </w:rPr>
-                <m:t>3</m:t>
-              </m:r>
-            </m:den>
-          </m:f>
-          <m:r>
-            <m:rPr>
-              <m:sty m:val="p"/>
-            </m:rPr>
-            <w:rPr>
-              <w:rFonts w:ascii="Cambria Math" w:hAnsi="Cambria Math"/>
-            </w:rPr>
-            <m:t>+</m:t>
-          </m:r>
-          <m:f>
-            <m:fPr>
-              <m:ctrlPr>
-                <w:rPr>
-                  <w:rFonts w:ascii="Cambria Math" w:hAnsi="Cambria Math"/>
-                </w:rPr>
-              </m:ctrlPr>
-            </m:fPr>
-            <m:num>
-              <m:r>
-                <w:rPr>
-                  <w:rFonts w:ascii="Cambria Math" w:hAnsi="Cambria Math"/>
-                </w:rPr>
-                <m:t>Szintemelked</m:t>
-              </m:r>
-              <m:r>
-                <m:rPr>
-                  <m:sty m:val="p"/>
-                </m:rPr>
-                <w:rPr>
-                  <w:rFonts w:ascii="Cambria Math" w:hAnsi="Cambria Math"/>
-                </w:rPr>
-                <m:t>é</m:t>
-              </m:r>
-              <m:r>
-                <w:rPr>
-                  <w:rFonts w:ascii="Cambria Math" w:hAnsi="Cambria Math"/>
-                </w:rPr>
-                <m:t>s</m:t>
-              </m:r>
-            </m:num>
-            <m:den>
-              <m:r>
-                <m:rPr>
-                  <m:sty m:val="p"/>
-                </m:rPr>
-                <w:rPr>
-                  <w:rFonts w:ascii="Cambria Math" w:hAnsi="Cambria Math"/>
-                </w:rPr>
-                <m:t>2000</m:t>
-              </m:r>
-            </m:den>
-          </m:f>
-        </m:oMath>
-      </m:oMathPara>
+        <w:tabs>
+          <w:tab w:val="center" w:pos="4253"/>
+          <w:tab w:val="left" w:pos="7230"/>
+        </w:tabs>
+        <w:spacing w:before="240" w:after="240"/>
+        <w:rPr>
+          <w:rFonts w:eastAsiaTheme="minorEastAsia"/>
+        </w:rPr>
+      </w:pPr>
+      <w:r>
+        <w:tab/>
+      </w:r>
+      <w:bookmarkStart w:id="31" w:name="_Ref166151895"/>
+      <m:oMath>
+        <m:r>
+          <w:rPr>
+            <w:rFonts w:ascii="Cambria Math" w:hAnsi="Cambria Math"/>
+          </w:rPr>
+          <m:t>Id</m:t>
+        </m:r>
+        <m:r>
+          <m:rPr>
+            <m:sty m:val="p"/>
+          </m:rPr>
+          <w:rPr>
+            <w:rFonts w:ascii="Cambria Math" w:hAnsi="Cambria Math"/>
+          </w:rPr>
+          <m:t>ő=</m:t>
+        </m:r>
+        <m:f>
+          <m:fPr>
+            <m:ctrlPr>
+              <w:rPr>
+                <w:rFonts w:ascii="Cambria Math" w:hAnsi="Cambria Math"/>
+              </w:rPr>
+            </m:ctrlPr>
+          </m:fPr>
+          <m:num>
+            <m:r>
+              <w:rPr>
+                <w:rFonts w:ascii="Cambria Math" w:hAnsi="Cambria Math"/>
+              </w:rPr>
+              <m:t>V</m:t>
+            </m:r>
+            <m:r>
+              <m:rPr>
+                <m:sty m:val="p"/>
+              </m:rPr>
+              <w:rPr>
+                <w:rFonts w:ascii="Cambria Math" w:hAnsi="Cambria Math"/>
+              </w:rPr>
+              <m:t>í</m:t>
+            </m:r>
+            <m:r>
+              <w:rPr>
+                <w:rFonts w:ascii="Cambria Math" w:hAnsi="Cambria Math"/>
+              </w:rPr>
+              <m:t>zszintes</m:t>
+            </m:r>
+            <m:r>
+              <m:rPr>
+                <m:sty m:val="p"/>
+              </m:rPr>
+              <w:rPr>
+                <w:rFonts w:ascii="Cambria Math" w:hAnsi="Cambria Math"/>
+              </w:rPr>
+              <m:t xml:space="preserve"> </m:t>
+            </m:r>
+            <m:r>
+              <w:rPr>
+                <w:rFonts w:ascii="Cambria Math" w:hAnsi="Cambria Math"/>
+              </w:rPr>
+              <m:t>t</m:t>
+            </m:r>
+            <m:r>
+              <m:rPr>
+                <m:sty m:val="p"/>
+              </m:rPr>
+              <w:rPr>
+                <w:rFonts w:ascii="Cambria Math" w:hAnsi="Cambria Math"/>
+              </w:rPr>
+              <m:t>á</m:t>
+            </m:r>
+            <m:r>
+              <w:rPr>
+                <w:rFonts w:ascii="Cambria Math" w:hAnsi="Cambria Math"/>
+              </w:rPr>
+              <m:t>vols</m:t>
+            </m:r>
+            <m:r>
+              <m:rPr>
+                <m:sty m:val="p"/>
+              </m:rPr>
+              <w:rPr>
+                <w:rFonts w:ascii="Cambria Math" w:hAnsi="Cambria Math"/>
+              </w:rPr>
+              <m:t>á</m:t>
+            </m:r>
+            <m:r>
+              <w:rPr>
+                <w:rFonts w:ascii="Cambria Math" w:hAnsi="Cambria Math"/>
+              </w:rPr>
+              <m:t>g</m:t>
+            </m:r>
+          </m:num>
+          <m:den>
+            <m:r>
+              <m:rPr>
+                <m:sty m:val="p"/>
+              </m:rPr>
+              <w:rPr>
+                <w:rFonts w:ascii="Cambria Math" w:hAnsi="Cambria Math"/>
+              </w:rPr>
+              <m:t>3</m:t>
+            </m:r>
+          </m:den>
+        </m:f>
+        <m:r>
+          <m:rPr>
+            <m:sty m:val="p"/>
+          </m:rPr>
+          <w:rPr>
+            <w:rFonts w:ascii="Cambria Math" w:hAnsi="Cambria Math"/>
+          </w:rPr>
+          <m:t>+</m:t>
+        </m:r>
+        <m:f>
+          <m:fPr>
+            <m:ctrlPr>
+              <w:rPr>
+                <w:rFonts w:ascii="Cambria Math" w:hAnsi="Cambria Math"/>
+              </w:rPr>
+            </m:ctrlPr>
+          </m:fPr>
+          <m:num>
+            <m:r>
+              <w:rPr>
+                <w:rFonts w:ascii="Cambria Math" w:hAnsi="Cambria Math"/>
+              </w:rPr>
+              <m:t>Szintemelked</m:t>
+            </m:r>
+            <m:r>
+              <m:rPr>
+                <m:sty m:val="p"/>
+              </m:rPr>
+              <w:rPr>
+                <w:rFonts w:ascii="Cambria Math" w:hAnsi="Cambria Math"/>
+              </w:rPr>
+              <m:t>é</m:t>
+            </m:r>
+            <m:r>
+              <w:rPr>
+                <w:rFonts w:ascii="Cambria Math" w:hAnsi="Cambria Math"/>
+              </w:rPr>
+              <m:t>s</m:t>
+            </m:r>
+          </m:num>
+          <m:den>
+            <m:r>
+              <m:rPr>
+                <m:sty m:val="p"/>
+              </m:rPr>
+              <w:rPr>
+                <w:rFonts w:ascii="Cambria Math" w:hAnsi="Cambria Math"/>
+              </w:rPr>
+              <m:t>2000</m:t>
+            </m:r>
+          </m:den>
+        </m:f>
+      </m:oMath>
+      <w:bookmarkStart w:id="32" w:name="_Ref166152563"/>
       <w:bookmarkEnd w:id="29"/>
       <w:bookmarkEnd w:id="30"/>
+      <w:bookmarkEnd w:id="31"/>
+      <w:r>
+        <w:rPr>
+          <w:rFonts w:eastAsiaTheme="minorEastAsia"/>
+        </w:rPr>
+        <w:tab/>
+        <w:t>(</w:t>
+      </w:r>
+      <w:r>
+        <w:t xml:space="preserve">egyenlet </w:t>
+      </w:r>
+      <w:r>
+        <w:fldChar w:fldCharType="begin"/>
+      </w:r>
+      <w:r>
+        <w:instrText xml:space="preserve"> SEQ egyenlet \* ARABIC </w:instrText>
+      </w:r>
+      <w:r>
+        <w:fldChar w:fldCharType="separate"/>
+      </w:r>
+      <w:r>
+        <w:rPr>
+          <w:noProof/>
+        </w:rPr>
+        <w:t>1</w:t>
+      </w:r>
+      <w:r>
+        <w:fldChar w:fldCharType="end"/>
+      </w:r>
+      <w:bookmarkEnd w:id="32"/>
+      <w:r>
+        <w:t>)</w:t>
+      </w:r>
     </w:p>
     <w:p>
       <w:pPr>
         <w:pStyle w:val="Folyszveg"/>
+        <w:ind w:firstLine="720"/>
         <w:rPr>
-          <w:lang w:eastAsia="en-GB"/>
+          <w:shd w:val="clear" w:color="auto" w:fill="FFFFFF"/>
         </w:rPr>
       </w:pPr>
-      <w:bookmarkStart w:id="31" w:name="_Toc166085581"/>
-      <w:bookmarkStart w:id="32" w:name="_Toc166141477"/>
+      <w:bookmarkStart w:id="33" w:name="_Toc166085581"/>
+      <w:bookmarkStart w:id="34" w:name="_Toc166141477"/>
       <w:r>
         <w:t>Ez a módszer azonban nem veszi figyelembe a terep nehézségét, a túrázó fizikai állapotát vagy az időjárási viszonyokat, így gyakran szükséges módosításokat alkalmazni a pontosabb eredmény érdekében​</w:t>
       </w:r>
@@ -819,12 +889,172 @@
         </w:rPr>
         <w:t>​.</w:t>
       </w:r>
-      <w:bookmarkEnd w:id="31"/>
-      <w:bookmarkEnd w:id="32"/>
+      <w:bookmarkEnd w:id="33"/>
+      <w:bookmarkEnd w:id="34"/>
+      <w:r>
+        <w:rPr>
+          <w:shd w:val="clear" w:color="auto" w:fill="FFFFFF"/>
+        </w:rPr>
+        <w:t xml:space="preserve"> (</w:t>
+      </w:r>
+      <w:r>
+        <w:rPr>
+          <w:shd w:val="clear" w:color="auto" w:fill="FFFFFF"/>
+        </w:rPr>
+        <w:fldChar w:fldCharType="begin"/>
+      </w:r>
+      <w:r>
+        <w:rPr>
+          <w:shd w:val="clear" w:color="auto" w:fill="FFFFFF"/>
+        </w:rPr>
+        <w:instrText xml:space="preserve"> REF _Ref166149937 \h </w:instrText>
+      </w:r>
+      <w:r>
+        <w:rPr>
+          <w:shd w:val="clear" w:color="auto" w:fill="FFFFFF"/>
+        </w:rPr>
+      </w:r>
+      <w:r>
+        <w:rPr>
+          <w:shd w:val="clear" w:color="auto" w:fill="FFFFFF"/>
+        </w:rPr>
+        <w:fldChar w:fldCharType="separate"/>
+      </w:r>
+      <w:r>
+        <w:rPr>
+          <w:noProof/>
+        </w:rPr>
+        <w:t>2</w:t>
+      </w:r>
+      <w:r>
+        <w:t xml:space="preserve">. </w:t>
+      </w:r>
+      <w:r>
+        <w:t>á</w:t>
+      </w:r>
+      <w:r>
+        <w:t>bra</w:t>
+      </w:r>
+      <w:r>
+        <w:rPr>
+          <w:shd w:val="clear" w:color="auto" w:fill="FFFFFF"/>
+        </w:rPr>
+        <w:fldChar w:fldCharType="end"/>
+      </w:r>
+      <w:r>
+        <w:rPr>
+          <w:shd w:val="clear" w:color="auto" w:fill="FFFFFF"/>
+        </w:rPr>
+        <w:t xml:space="preserve">) </w:t>
+      </w:r>
+    </w:p>
+    <w:p>
+      <w:pPr>
+        <w:pStyle w:val="Folyszveg"/>
+        <w:rPr>
+          <w:shd w:val="clear" w:color="auto" w:fill="FFFFFF"/>
+        </w:rPr>
+      </w:pPr>
+    </w:p>
+    <w:p>
+      <w:pPr>
+        <w:pStyle w:val="Caption2"/>
+        <w:keepNext/>
+      </w:pPr>
+      <w:r>
+        <w:rPr>
+          <w:noProof/>
+          <w:lang w:eastAsia="hu-HU"/>
+        </w:rPr>
+        <w:drawing>
+          <wp:inline distT="0" distB="0" distL="0" distR="0" wp14:anchorId="4B6AD171" wp14:editId="52206BB4">
+            <wp:extent cx="3010320" cy="1267002"/>
+            <wp:effectExtent l="19050" t="19050" r="19050" b="28575"/>
+            <wp:docPr id="12" name="Picture 12" descr="A screenshot of a computer&#10;&#10;Description automatically generated"/>
+            <wp:cNvGraphicFramePr>
+              <a:graphicFrameLocks xmlns:a="http://schemas.openxmlformats.org/drawingml/2006/main" noChangeAspect="1"/>
+            </wp:cNvGraphicFramePr>
+            <a:graphic xmlns:a="http://schemas.openxmlformats.org/drawingml/2006/main">
+              <a:graphicData uri="http://schemas.openxmlformats.org/drawingml/2006/picture">
+                <pic:pic xmlns:pic="http://schemas.openxmlformats.org/drawingml/2006/picture">
+                  <pic:nvPicPr>
+                    <pic:cNvPr id="12" name="Picture 12" descr="A screenshot of a computer&#10;&#10;Description automatically generated"/>
+                    <pic:cNvPicPr/>
+                  </pic:nvPicPr>
+                  <pic:blipFill>
+                    <a:blip r:embed="rId9"/>
+                    <a:stretch>
+                      <a:fillRect/>
+                    </a:stretch>
+                  </pic:blipFill>
+                  <pic:spPr>
+                    <a:xfrm>
+                      <a:off x="0" y="0"/>
+                      <a:ext cx="3010320" cy="1267002"/>
+                    </a:xfrm>
+                    <a:prstGeom prst="rect">
+                      <a:avLst/>
+                    </a:prstGeom>
+                    <a:ln>
+                      <a:solidFill>
+                        <a:schemeClr val="tx1"/>
+                      </a:solidFill>
+                    </a:ln>
+                  </pic:spPr>
+                </pic:pic>
+              </a:graphicData>
+            </a:graphic>
+          </wp:inline>
+        </w:drawing>
+      </w:r>
+    </w:p>
+    <w:bookmarkStart w:id="35" w:name="_Ref166149937"/>
+    <w:p>
+      <w:pPr>
+        <w:pStyle w:val="Caption2"/>
+      </w:pPr>
+      <w:r>
+        <w:fldChar w:fldCharType="begin"/>
+      </w:r>
+      <w:r>
+        <w:instrText xml:space="preserve"> SEQ ábra \* ARABIC </w:instrText>
+      </w:r>
+      <w:r>
+        <w:fldChar w:fldCharType="separate"/>
+      </w:r>
+      <w:bookmarkStart w:id="36" w:name="_Ref152688881"/>
+      <w:r>
+        <w:rPr>
+          <w:noProof/>
+        </w:rPr>
+        <w:t>2</w:t>
+      </w:r>
+      <w:bookmarkEnd w:id="36"/>
+      <w:r>
+        <w:fldChar w:fldCharType="end"/>
+      </w:r>
+      <w:r>
+        <w:t>. ábra</w:t>
+      </w:r>
+      <w:bookmarkEnd w:id="35"/>
+      <w:r>
+        <w:t>: Ábrahivatkozás beszúrása</w:t>
+      </w:r>
+      <w:r>
+        <w:t>.</w:t>
+      </w:r>
+      <w:r>
+        <w:t xml:space="preserve"> </w:t>
+      </w:r>
+    </w:p>
+    <w:p>
+      <w:pPr>
+        <w:pStyle w:val="Caption2"/>
+      </w:pPr>
     </w:p>
     <w:sectPr>
-      <w:footerReference w:type="even" r:id="rId9"/>
-      <w:footerReference w:type="default" r:id="rId10"/>
+      <w:footerReference w:type="even" r:id="rId10"/>
+      <w:footerReference w:type="default" r:id="rId11"/>
       <w:pgSz w:w="11906" w:h="16838"/>
       <w:pgMar w:top="1418" w:right="1418" w:bottom="2268" w:left="1985" w:header="709" w:footer="709" w:gutter="0"/>
       <w:cols w:space="708"/>
@@ -2135,7 +2365,8 @@
   <w:docDefaults>
     <w:rPrDefault>
       <w:rPr>
-        <w:rFonts w:asciiTheme="minorHAnsi" w:eastAsiaTheme="minorHAnsi" w:hAnsiTheme="minorHAnsi" w:cstheme="minorBidi"/>
+        <w:rFonts w:ascii="Times New Roman" w:eastAsiaTheme="minorHAnsi" w:hAnsi="Times New Roman" w:cs="Times New Roman"/>
+        <w:color w:val="000000" w:themeColor="text1"/>
         <w:kern w:val="2"/>
         <w:sz w:val="24"/>
         <w:szCs w:val="24"/>
@@ -2533,19 +2764,19 @@
     <w:link w:val="Heading1Char"/>
     <w:uiPriority w:val="9"/>
     <w:qFormat/>
-    <w:rsid w:val="00706234"/>
+    <w:rsid w:val="007268D2"/>
     <w:pPr>
       <w:pageBreakBefore/>
       <w:numPr>
         <w:numId w:val="8"/>
       </w:numPr>
+      <w:suppressAutoHyphens/>
       <w:spacing w:after="120"/>
       <w:outlineLvl w:val="0"/>
     </w:pPr>
     <w:rPr>
-      <w:rFonts w:ascii="Times New Roman" w:hAnsi="Times New Roman" w:cs="Times New Roman (Body CS)"/>
+      <w:rFonts w:cs="Times New Roman (Body CS)"/>
       <w:caps/>
-      <w:color w:val="000000" w:themeColor="text1"/>
       <w:sz w:val="28"/>
     </w:rPr>
   </w:style>
@@ -2557,7 +2788,7 @@
     <w:uiPriority w:val="9"/>
     <w:unhideWhenUsed/>
     <w:qFormat/>
-    <w:rsid w:val="00706234"/>
+    <w:rsid w:val="007268D2"/>
     <w:pPr>
       <w:keepNext/>
       <w:keepLines/>
@@ -2565,13 +2796,13 @@
         <w:ilvl w:val="1"/>
         <w:numId w:val="8"/>
       </w:numPr>
+      <w:suppressAutoHyphens/>
       <w:spacing w:before="120" w:after="120"/>
       <w:outlineLvl w:val="1"/>
     </w:pPr>
     <w:rPr>
-      <w:rFonts w:ascii="Times New Roman" w:eastAsiaTheme="majorEastAsia" w:hAnsi="Times New Roman" w:cstheme="majorBidi"/>
+      <w:rFonts w:eastAsiaTheme="majorEastAsia" w:cstheme="majorBidi"/>
       <w:b/>
-      <w:color w:val="000000" w:themeColor="text1"/>
       <w:szCs w:val="32"/>
     </w:rPr>
   </w:style>
@@ -2583,7 +2814,7 @@
     <w:uiPriority w:val="9"/>
     <w:unhideWhenUsed/>
     <w:qFormat/>
-    <w:rsid w:val="00706234"/>
+    <w:rsid w:val="007268D2"/>
     <w:pPr>
       <w:keepNext/>
       <w:keepLines/>
@@ -2591,13 +2822,13 @@
         <w:ilvl w:val="2"/>
         <w:numId w:val="8"/>
       </w:numPr>
+      <w:suppressAutoHyphens/>
       <w:spacing w:before="120" w:after="120"/>
       <w:outlineLvl w:val="2"/>
     </w:pPr>
     <w:rPr>
-      <w:rFonts w:ascii="Times New Roman" w:eastAsiaTheme="majorEastAsia" w:hAnsi="Times New Roman" w:cstheme="majorBidi"/>
+      <w:rFonts w:eastAsiaTheme="majorEastAsia" w:cstheme="majorBidi"/>
       <w:b/>
-      <w:color w:val="000000" w:themeColor="text1"/>
       <w:szCs w:val="28"/>
     </w:rPr>
   </w:style>
@@ -2786,11 +3017,10 @@
     <w:basedOn w:val="DefaultParagraphFont"/>
     <w:link w:val="Heading1"/>
     <w:uiPriority w:val="9"/>
-    <w:rsid w:val="00706234"/>
-    <w:rPr>
-      <w:rFonts w:ascii="Times New Roman" w:hAnsi="Times New Roman" w:cs="Times New Roman (Body CS)"/>
+    <w:rsid w:val="007268D2"/>
+    <w:rPr>
+      <w:rFonts w:cs="Times New Roman (Body CS)"/>
       <w:caps/>
-      <w:color w:val="000000" w:themeColor="text1"/>
       <w:sz w:val="28"/>
     </w:rPr>
   </w:style>
@@ -2799,11 +3029,10 @@
     <w:basedOn w:val="DefaultParagraphFont"/>
     <w:link w:val="Heading2"/>
     <w:uiPriority w:val="9"/>
-    <w:rsid w:val="00706234"/>
-    <w:rPr>
-      <w:rFonts w:ascii="Times New Roman" w:eastAsiaTheme="majorEastAsia" w:hAnsi="Times New Roman" w:cstheme="majorBidi"/>
+    <w:rsid w:val="007268D2"/>
+    <w:rPr>
+      <w:rFonts w:eastAsiaTheme="majorEastAsia" w:cstheme="majorBidi"/>
       <w:b/>
-      <w:color w:val="000000" w:themeColor="text1"/>
       <w:szCs w:val="32"/>
     </w:rPr>
   </w:style>
@@ -2812,11 +3041,10 @@
     <w:basedOn w:val="DefaultParagraphFont"/>
     <w:link w:val="Heading3"/>
     <w:uiPriority w:val="9"/>
-    <w:rsid w:val="00706234"/>
-    <w:rPr>
-      <w:rFonts w:ascii="Times New Roman" w:eastAsiaTheme="majorEastAsia" w:hAnsi="Times New Roman" w:cstheme="majorBidi"/>
+    <w:rsid w:val="007268D2"/>
+    <w:rPr>
+      <w:rFonts w:eastAsiaTheme="majorEastAsia" w:cstheme="majorBidi"/>
       <w:b/>
-      <w:color w:val="000000" w:themeColor="text1"/>
       <w:szCs w:val="28"/>
     </w:rPr>
   </w:style>
@@ -3074,15 +3302,13 @@
     <w:name w:val="Folyószöveg"/>
     <w:basedOn w:val="Normal"/>
     <w:qFormat/>
-    <w:rsid w:val="00754C48"/>
-    <w:pPr>
+    <w:rsid w:val="00CD0097"/>
+    <w:pPr>
+      <w:suppressAutoHyphens/>
       <w:spacing w:line="276" w:lineRule="auto"/>
-      <w:ind w:firstLine="720"/>
       <w:jc w:val="both"/>
     </w:pPr>
     <w:rPr>
-      <w:rFonts w:ascii="Times New Roman" w:hAnsi="Times New Roman" w:cs="Times New Roman"/>
-      <w:color w:val="000000" w:themeColor="text1"/>
       <w:lang w:val="hu-HU"/>
     </w:rPr>
   </w:style>
@@ -3099,9 +3325,8 @@
       <w:spacing w:after="120"/>
     </w:pPr>
     <w:rPr>
-      <w:rFonts w:ascii="Times New Roman" w:hAnsi="Times New Roman" w:cs="Times New Roman (Body CS)"/>
+      <w:rFonts w:cs="Times New Roman (Body CS)"/>
       <w:caps/>
-      <w:color w:val="000000" w:themeColor="text1"/>
       <w:sz w:val="28"/>
       <w:lang w:val="hu-HU"/>
     </w:rPr>
@@ -3158,7 +3383,7 @@
       <w:spacing w:before="100" w:beforeAutospacing="1" w:after="100" w:afterAutospacing="1"/>
     </w:pPr>
     <w:rPr>
-      <w:rFonts w:ascii="Times New Roman" w:eastAsia="Times New Roman" w:hAnsi="Times New Roman" w:cs="Times New Roman"/>
+      <w:rFonts w:eastAsia="Times New Roman"/>
       <w:kern w:val="0"/>
       <w:lang w:eastAsia="en-GB"/>
       <w14:ligatures w14:val="none"/>
@@ -3481,6 +3706,39 @@
         <w:numId w:val="11"/>
       </w:numPr>
     </w:pPr>
+  </w:style>
+  <w:style w:type="paragraph" w:customStyle="1" w:styleId="Caption2">
+    <w:name w:val="Caption 2"/>
+    <w:basedOn w:val="Folyszveg"/>
+    <w:qFormat/>
+    <w:rsid w:val="00CD0097"/>
+    <w:pPr>
+      <w:spacing w:after="120"/>
+      <w:jc w:val="center"/>
+    </w:pPr>
+    <w:rPr>
+      <w:sz w:val="22"/>
+      <w:szCs w:val="22"/>
+    </w:rPr>
+  </w:style>
+  <w:style w:type="paragraph" w:styleId="Caption">
+    <w:name w:val="caption"/>
+    <w:basedOn w:val="Normal"/>
+    <w:next w:val="Normal"/>
+    <w:uiPriority w:val="35"/>
+    <w:unhideWhenUsed/>
+    <w:qFormat/>
+    <w:rsid w:val="007268D2"/>
+    <w:pPr>
+      <w:spacing w:after="200"/>
+    </w:pPr>
+    <w:rPr>
+      <w:i/>
+      <w:iCs/>
+      <w:color w:val="0E2841" w:themeColor="text2"/>
+      <w:sz w:val="18"/>
+      <w:szCs w:val="18"/>
+    </w:rPr>
   </w:style>
 </w:styles>
 </file>

</xml_diff>

<commit_message>
RNN és LSTM kész
</commit_message>
<xml_diff>
--- a/W9T4EX_Hertelendy_Tusor_BESZ.docx
+++ b/W9T4EX_Hertelendy_Tusor_BESZ.docx
@@ -78,7 +78,7 @@
         </w:rPr>
         <w:fldChar w:fldCharType="separate"/>
       </w:r>
-      <w:hyperlink w:anchor="_Toc166231036" w:history="1">
+      <w:hyperlink w:anchor="_Toc166336067" w:history="1">
         <w:r>
           <w:rPr>
             <w:rStyle w:val="Hyperlink"/>
@@ -125,7 +125,7 @@
             <w:noProof/>
             <w:webHidden/>
           </w:rPr>
-          <w:instrText xml:space="preserve"> PAGEREF _Toc166231036 \h </w:instrText>
+          <w:instrText xml:space="preserve"> PAGEREF _Toc166336067 \h </w:instrText>
         </w:r>
         <w:r>
           <w:rPr>
@@ -174,7 +174,7 @@
           <w:lang w:eastAsia="en-GB"/>
         </w:rPr>
       </w:pPr>
-      <w:hyperlink w:anchor="_Toc166231037" w:history="1">
+      <w:hyperlink w:anchor="_Toc166336068" w:history="1">
         <w:r>
           <w:rPr>
             <w:rStyle w:val="Hyperlink"/>
@@ -221,7 +221,7 @@
             <w:noProof/>
             <w:webHidden/>
           </w:rPr>
-          <w:instrText xml:space="preserve"> PAGEREF _Toc166231037 \h </w:instrText>
+          <w:instrText xml:space="preserve"> PAGEREF _Toc166336068 \h </w:instrText>
         </w:r>
         <w:r>
           <w:rPr>
@@ -270,7 +270,7 @@
           <w:lang w:eastAsia="en-GB"/>
         </w:rPr>
       </w:pPr>
-      <w:hyperlink w:anchor="_Toc166231038" w:history="1">
+      <w:hyperlink w:anchor="_Toc166336069" w:history="1">
         <w:r>
           <w:rPr>
             <w:rStyle w:val="Hyperlink"/>
@@ -317,7 +317,7 @@
             <w:noProof/>
             <w:webHidden/>
           </w:rPr>
-          <w:instrText xml:space="preserve"> PAGEREF _Toc166231038 \h </w:instrText>
+          <w:instrText xml:space="preserve"> PAGEREF _Toc166336069 \h </w:instrText>
         </w:r>
         <w:r>
           <w:rPr>
@@ -366,7 +366,7 @@
           <w:lang w:eastAsia="en-GB"/>
         </w:rPr>
       </w:pPr>
-      <w:hyperlink w:anchor="_Toc166231039" w:history="1">
+      <w:hyperlink w:anchor="_Toc166336070" w:history="1">
         <w:r>
           <w:rPr>
             <w:rStyle w:val="Hyperlink"/>
@@ -413,7 +413,7 @@
             <w:noProof/>
             <w:webHidden/>
           </w:rPr>
-          <w:instrText xml:space="preserve"> PAGEREF _Toc166231039 \h </w:instrText>
+          <w:instrText xml:space="preserve"> PAGEREF _Toc166336070 \h </w:instrText>
         </w:r>
         <w:r>
           <w:rPr>
@@ -460,7 +460,7 @@
           <w:lang w:eastAsia="en-GB"/>
         </w:rPr>
       </w:pPr>
-      <w:hyperlink w:anchor="_Toc166231040" w:history="1">
+      <w:hyperlink w:anchor="_Toc166336071" w:history="1">
         <w:r>
           <w:rPr>
             <w:rStyle w:val="Hyperlink"/>
@@ -505,7 +505,7 @@
             <w:noProof/>
             <w:webHidden/>
           </w:rPr>
-          <w:instrText xml:space="preserve"> PAGEREF _Toc166231040 \h </w:instrText>
+          <w:instrText xml:space="preserve"> PAGEREF _Toc166336071 \h </w:instrText>
         </w:r>
         <w:r>
           <w:rPr>
@@ -552,7 +552,7 @@
           <w:lang w:eastAsia="en-GB"/>
         </w:rPr>
       </w:pPr>
-      <w:hyperlink w:anchor="_Toc166231041" w:history="1">
+      <w:hyperlink w:anchor="_Toc166336072" w:history="1">
         <w:r>
           <w:rPr>
             <w:rStyle w:val="Hyperlink"/>
@@ -599,7 +599,7 @@
             <w:noProof/>
             <w:webHidden/>
           </w:rPr>
-          <w:instrText xml:space="preserve"> PAGEREF _Toc166231041 \h </w:instrText>
+          <w:instrText xml:space="preserve"> PAGEREF _Toc166336072 \h </w:instrText>
         </w:r>
         <w:r>
           <w:rPr>
@@ -646,7 +646,7 @@
           <w:lang w:eastAsia="en-GB"/>
         </w:rPr>
       </w:pPr>
-      <w:hyperlink w:anchor="_Toc166231042" w:history="1">
+      <w:hyperlink w:anchor="_Toc166336073" w:history="1">
         <w:r>
           <w:rPr>
             <w:rStyle w:val="Hyperlink"/>
@@ -691,7 +691,7 @@
             <w:noProof/>
             <w:webHidden/>
           </w:rPr>
-          <w:instrText xml:space="preserve"> PAGEREF _Toc166231042 \h </w:instrText>
+          <w:instrText xml:space="preserve"> PAGEREF _Toc166336073 \h </w:instrText>
         </w:r>
         <w:r>
           <w:rPr>
@@ -738,7 +738,7 @@
           <w:lang w:eastAsia="en-GB"/>
         </w:rPr>
       </w:pPr>
-      <w:hyperlink w:anchor="_Toc166231043" w:history="1">
+      <w:hyperlink w:anchor="_Toc166336074" w:history="1">
         <w:r>
           <w:rPr>
             <w:rStyle w:val="Hyperlink"/>
@@ -785,7 +785,7 @@
             <w:noProof/>
             <w:webHidden/>
           </w:rPr>
-          <w:instrText xml:space="preserve"> PAGEREF _Toc166231043 \h </w:instrText>
+          <w:instrText xml:space="preserve"> PAGEREF _Toc166336074 \h </w:instrText>
         </w:r>
         <w:r>
           <w:rPr>
@@ -834,7 +834,7 @@
           <w:lang w:eastAsia="en-GB"/>
         </w:rPr>
       </w:pPr>
-      <w:hyperlink w:anchor="_Toc166231044" w:history="1">
+      <w:hyperlink w:anchor="_Toc166336075" w:history="1">
         <w:r>
           <w:rPr>
             <w:rStyle w:val="Hyperlink"/>
@@ -881,7 +881,7 @@
             <w:noProof/>
             <w:webHidden/>
           </w:rPr>
-          <w:instrText xml:space="preserve"> PAGEREF _Toc166231044 \h </w:instrText>
+          <w:instrText xml:space="preserve"> PAGEREF _Toc166336075 \h </w:instrText>
         </w:r>
         <w:r>
           <w:rPr>
@@ -902,6 +902,374 @@
             <w:webHidden/>
           </w:rPr>
           <w:t>5</w:t>
+        </w:r>
+        <w:r>
+          <w:rPr>
+            <w:noProof/>
+            <w:webHidden/>
+          </w:rPr>
+          <w:fldChar w:fldCharType="end"/>
+        </w:r>
+      </w:hyperlink>
+    </w:p>
+    <w:p>
+      <w:pPr>
+        <w:pStyle w:val="TOC3"/>
+        <w:tabs>
+          <w:tab w:val="left" w:pos="1200"/>
+          <w:tab w:val="right" w:leader="underscore" w:pos="8493"/>
+        </w:tabs>
+        <w:rPr>
+          <w:rFonts w:eastAsiaTheme="minorEastAsia" w:cstheme="minorBidi"/>
+          <w:noProof/>
+          <w:color w:val="auto"/>
+          <w:sz w:val="24"/>
+          <w:szCs w:val="24"/>
+          <w:lang w:eastAsia="en-GB"/>
+        </w:rPr>
+      </w:pPr>
+      <w:hyperlink w:anchor="_Toc166336076" w:history="1">
+        <w:r>
+          <w:rPr>
+            <w:rStyle w:val="Hyperlink"/>
+            <w:noProof/>
+          </w:rPr>
+          <w:t>2.3.1</w:t>
+        </w:r>
+        <w:r>
+          <w:rPr>
+            <w:rFonts w:eastAsiaTheme="minorEastAsia" w:cstheme="minorBidi"/>
+            <w:noProof/>
+            <w:color w:val="auto"/>
+            <w:sz w:val="24"/>
+            <w:szCs w:val="24"/>
+            <w:lang w:eastAsia="en-GB"/>
+          </w:rPr>
+          <w:tab/>
+        </w:r>
+        <w:r>
+          <w:rPr>
+            <w:rStyle w:val="Hyperlink"/>
+            <w:noProof/>
+          </w:rPr>
+          <w:t>Mesterséges intelligenciát alkalmazó túra applikációk</w:t>
+        </w:r>
+        <w:r>
+          <w:rPr>
+            <w:noProof/>
+            <w:webHidden/>
+          </w:rPr>
+          <w:tab/>
+        </w:r>
+        <w:r>
+          <w:rPr>
+            <w:noProof/>
+            <w:webHidden/>
+          </w:rPr>
+          <w:fldChar w:fldCharType="begin"/>
+        </w:r>
+        <w:r>
+          <w:rPr>
+            <w:noProof/>
+            <w:webHidden/>
+          </w:rPr>
+          <w:instrText xml:space="preserve"> PAGEREF _Toc166336076 \h </w:instrText>
+        </w:r>
+        <w:r>
+          <w:rPr>
+            <w:noProof/>
+            <w:webHidden/>
+          </w:rPr>
+        </w:r>
+        <w:r>
+          <w:rPr>
+            <w:noProof/>
+            <w:webHidden/>
+          </w:rPr>
+          <w:fldChar w:fldCharType="separate"/>
+        </w:r>
+        <w:r>
+          <w:rPr>
+            <w:noProof/>
+            <w:webHidden/>
+          </w:rPr>
+          <w:t>5</w:t>
+        </w:r>
+        <w:r>
+          <w:rPr>
+            <w:noProof/>
+            <w:webHidden/>
+          </w:rPr>
+          <w:fldChar w:fldCharType="end"/>
+        </w:r>
+      </w:hyperlink>
+    </w:p>
+    <w:p>
+      <w:pPr>
+        <w:pStyle w:val="TOC3"/>
+        <w:tabs>
+          <w:tab w:val="left" w:pos="1200"/>
+          <w:tab w:val="right" w:leader="underscore" w:pos="8493"/>
+        </w:tabs>
+        <w:rPr>
+          <w:rFonts w:eastAsiaTheme="minorEastAsia" w:cstheme="minorBidi"/>
+          <w:noProof/>
+          <w:color w:val="auto"/>
+          <w:sz w:val="24"/>
+          <w:szCs w:val="24"/>
+          <w:lang w:eastAsia="en-GB"/>
+        </w:rPr>
+      </w:pPr>
+      <w:hyperlink w:anchor="_Toc166336077" w:history="1">
+        <w:r>
+          <w:rPr>
+            <w:rStyle w:val="Hyperlink"/>
+            <w:noProof/>
+          </w:rPr>
+          <w:t>2.3.2</w:t>
+        </w:r>
+        <w:r>
+          <w:rPr>
+            <w:rFonts w:eastAsiaTheme="minorEastAsia" w:cstheme="minorBidi"/>
+            <w:noProof/>
+            <w:color w:val="auto"/>
+            <w:sz w:val="24"/>
+            <w:szCs w:val="24"/>
+            <w:lang w:eastAsia="en-GB"/>
+          </w:rPr>
+          <w:tab/>
+        </w:r>
+        <w:r>
+          <w:rPr>
+            <w:rStyle w:val="Hyperlink"/>
+            <w:noProof/>
+          </w:rPr>
+          <w:t>Mesterséges intelligencia algoritmusok a menetidő meghatározásához</w:t>
+        </w:r>
+        <w:r>
+          <w:rPr>
+            <w:noProof/>
+            <w:webHidden/>
+          </w:rPr>
+          <w:tab/>
+        </w:r>
+        <w:r>
+          <w:rPr>
+            <w:noProof/>
+            <w:webHidden/>
+          </w:rPr>
+          <w:fldChar w:fldCharType="begin"/>
+        </w:r>
+        <w:r>
+          <w:rPr>
+            <w:noProof/>
+            <w:webHidden/>
+          </w:rPr>
+          <w:instrText xml:space="preserve"> PAGEREF _Toc166336077 \h </w:instrText>
+        </w:r>
+        <w:r>
+          <w:rPr>
+            <w:noProof/>
+            <w:webHidden/>
+          </w:rPr>
+        </w:r>
+        <w:r>
+          <w:rPr>
+            <w:noProof/>
+            <w:webHidden/>
+          </w:rPr>
+          <w:fldChar w:fldCharType="separate"/>
+        </w:r>
+        <w:r>
+          <w:rPr>
+            <w:noProof/>
+            <w:webHidden/>
+          </w:rPr>
+          <w:t>5</w:t>
+        </w:r>
+        <w:r>
+          <w:rPr>
+            <w:noProof/>
+            <w:webHidden/>
+          </w:rPr>
+          <w:fldChar w:fldCharType="end"/>
+        </w:r>
+      </w:hyperlink>
+    </w:p>
+    <w:p>
+      <w:pPr>
+        <w:pStyle w:val="TOC3"/>
+        <w:tabs>
+          <w:tab w:val="left" w:pos="1200"/>
+          <w:tab w:val="right" w:leader="underscore" w:pos="8493"/>
+        </w:tabs>
+        <w:rPr>
+          <w:rFonts w:eastAsiaTheme="minorEastAsia" w:cstheme="minorBidi"/>
+          <w:noProof/>
+          <w:color w:val="auto"/>
+          <w:sz w:val="24"/>
+          <w:szCs w:val="24"/>
+          <w:lang w:eastAsia="en-GB"/>
+        </w:rPr>
+      </w:pPr>
+      <w:hyperlink w:anchor="_Toc166336078" w:history="1">
+        <w:r>
+          <w:rPr>
+            <w:rStyle w:val="Hyperlink"/>
+            <w:noProof/>
+          </w:rPr>
+          <w:t>2.3.3</w:t>
+        </w:r>
+        <w:r>
+          <w:rPr>
+            <w:rFonts w:eastAsiaTheme="minorEastAsia" w:cstheme="minorBidi"/>
+            <w:noProof/>
+            <w:color w:val="auto"/>
+            <w:sz w:val="24"/>
+            <w:szCs w:val="24"/>
+            <w:lang w:eastAsia="en-GB"/>
+          </w:rPr>
+          <w:tab/>
+        </w:r>
+        <w:r>
+          <w:rPr>
+            <w:rStyle w:val="Hyperlink"/>
+            <w:noProof/>
+          </w:rPr>
+          <w:t>Random Forest algoritmus</w:t>
+        </w:r>
+        <w:r>
+          <w:rPr>
+            <w:noProof/>
+            <w:webHidden/>
+          </w:rPr>
+          <w:tab/>
+        </w:r>
+        <w:r>
+          <w:rPr>
+            <w:noProof/>
+            <w:webHidden/>
+          </w:rPr>
+          <w:fldChar w:fldCharType="begin"/>
+        </w:r>
+        <w:r>
+          <w:rPr>
+            <w:noProof/>
+            <w:webHidden/>
+          </w:rPr>
+          <w:instrText xml:space="preserve"> PAGEREF _Toc166336078 \h </w:instrText>
+        </w:r>
+        <w:r>
+          <w:rPr>
+            <w:noProof/>
+            <w:webHidden/>
+          </w:rPr>
+        </w:r>
+        <w:r>
+          <w:rPr>
+            <w:noProof/>
+            <w:webHidden/>
+          </w:rPr>
+          <w:fldChar w:fldCharType="separate"/>
+        </w:r>
+        <w:r>
+          <w:rPr>
+            <w:noProof/>
+            <w:webHidden/>
+          </w:rPr>
+          <w:t>6</w:t>
+        </w:r>
+        <w:r>
+          <w:rPr>
+            <w:noProof/>
+            <w:webHidden/>
+          </w:rPr>
+          <w:fldChar w:fldCharType="end"/>
+        </w:r>
+      </w:hyperlink>
+    </w:p>
+    <w:p>
+      <w:pPr>
+        <w:pStyle w:val="TOC3"/>
+        <w:tabs>
+          <w:tab w:val="left" w:pos="1200"/>
+          <w:tab w:val="right" w:leader="underscore" w:pos="8493"/>
+        </w:tabs>
+        <w:rPr>
+          <w:rFonts w:eastAsiaTheme="minorEastAsia" w:cstheme="minorBidi"/>
+          <w:noProof/>
+          <w:color w:val="auto"/>
+          <w:sz w:val="24"/>
+          <w:szCs w:val="24"/>
+          <w:lang w:eastAsia="en-GB"/>
+        </w:rPr>
+      </w:pPr>
+      <w:hyperlink w:anchor="_Toc166336079" w:history="1">
+        <w:r>
+          <w:rPr>
+            <w:rStyle w:val="Hyperlink"/>
+            <w:noProof/>
+          </w:rPr>
+          <w:t>2.3.4</w:t>
+        </w:r>
+        <w:r>
+          <w:rPr>
+            <w:rFonts w:eastAsiaTheme="minorEastAsia" w:cstheme="minorBidi"/>
+            <w:noProof/>
+            <w:color w:val="auto"/>
+            <w:sz w:val="24"/>
+            <w:szCs w:val="24"/>
+            <w:lang w:eastAsia="en-GB"/>
+          </w:rPr>
+          <w:tab/>
+        </w:r>
+        <w:r>
+          <w:rPr>
+            <w:rStyle w:val="Hyperlink"/>
+            <w:noProof/>
+          </w:rPr>
+          <w:t>XGBoost algoritmus</w:t>
+        </w:r>
+        <w:r>
+          <w:rPr>
+            <w:noProof/>
+            <w:webHidden/>
+          </w:rPr>
+          <w:tab/>
+        </w:r>
+        <w:r>
+          <w:rPr>
+            <w:noProof/>
+            <w:webHidden/>
+          </w:rPr>
+          <w:fldChar w:fldCharType="begin"/>
+        </w:r>
+        <w:r>
+          <w:rPr>
+            <w:noProof/>
+            <w:webHidden/>
+          </w:rPr>
+          <w:instrText xml:space="preserve"> PAGEREF _Toc166336079 \h </w:instrText>
+        </w:r>
+        <w:r>
+          <w:rPr>
+            <w:noProof/>
+            <w:webHidden/>
+          </w:rPr>
+        </w:r>
+        <w:r>
+          <w:rPr>
+            <w:noProof/>
+            <w:webHidden/>
+          </w:rPr>
+          <w:fldChar w:fldCharType="separate"/>
+        </w:r>
+        <w:r>
+          <w:rPr>
+            <w:noProof/>
+            <w:webHidden/>
+          </w:rPr>
+          <w:t>7</w:t>
         </w:r>
         <w:r>
           <w:rPr>
@@ -930,7 +1298,7 @@
           <w:lang w:eastAsia="en-GB"/>
         </w:rPr>
       </w:pPr>
-      <w:hyperlink w:anchor="_Toc166231045" w:history="1">
+      <w:hyperlink w:anchor="_Toc166336080" w:history="1">
         <w:r>
           <w:rPr>
             <w:rStyle w:val="Hyperlink"/>
@@ -977,7 +1345,7 @@
             <w:noProof/>
             <w:webHidden/>
           </w:rPr>
-          <w:instrText xml:space="preserve"> PAGEREF _Toc166231045 \h </w:instrText>
+          <w:instrText xml:space="preserve"> PAGEREF _Toc166336080 \h </w:instrText>
         </w:r>
         <w:r>
           <w:rPr>
@@ -997,7 +1365,7 @@
             <w:noProof/>
             <w:webHidden/>
           </w:rPr>
-          <w:t>5</w:t>
+          <w:t>7</w:t>
         </w:r>
         <w:r>
           <w:rPr>
@@ -1026,7 +1394,7 @@
           <w:lang w:eastAsia="en-GB"/>
         </w:rPr>
       </w:pPr>
-      <w:hyperlink w:anchor="_Toc166231046" w:history="1">
+      <w:hyperlink w:anchor="_Toc166336081" w:history="1">
         <w:r>
           <w:rPr>
             <w:rStyle w:val="Hyperlink"/>
@@ -1073,7 +1441,7 @@
             <w:noProof/>
             <w:webHidden/>
           </w:rPr>
-          <w:instrText xml:space="preserve"> PAGEREF _Toc166231046 \h </w:instrText>
+          <w:instrText xml:space="preserve"> PAGEREF _Toc166336081 \h </w:instrText>
         </w:r>
         <w:r>
           <w:rPr>
@@ -1093,7 +1461,7 @@
             <w:noProof/>
             <w:webHidden/>
           </w:rPr>
-          <w:t>5</w:t>
+          <w:t>7</w:t>
         </w:r>
         <w:r>
           <w:rPr>
@@ -1122,7 +1490,7 @@
           <w:lang w:eastAsia="en-GB"/>
         </w:rPr>
       </w:pPr>
-      <w:hyperlink w:anchor="_Toc166231047" w:history="1">
+      <w:hyperlink w:anchor="_Toc166336082" w:history="1">
         <w:r>
           <w:rPr>
             <w:rStyle w:val="Hyperlink"/>
@@ -1169,7 +1537,7 @@
             <w:noProof/>
             <w:webHidden/>
           </w:rPr>
-          <w:instrText xml:space="preserve"> PAGEREF _Toc166231047 \h </w:instrText>
+          <w:instrText xml:space="preserve"> PAGEREF _Toc166336082 \h </w:instrText>
         </w:r>
         <w:r>
           <w:rPr>
@@ -1189,7 +1557,7 @@
             <w:noProof/>
             <w:webHidden/>
           </w:rPr>
-          <w:t>6</w:t>
+          <w:t>8</w:t>
         </w:r>
         <w:r>
           <w:rPr>
@@ -1218,7 +1586,7 @@
           <w:lang w:eastAsia="en-GB"/>
         </w:rPr>
       </w:pPr>
-      <w:hyperlink w:anchor="_Toc166231048" w:history="1">
+      <w:hyperlink w:anchor="_Toc166336083" w:history="1">
         <w:r>
           <w:rPr>
             <w:rStyle w:val="Hyperlink"/>
@@ -1244,7 +1612,7 @@
             <w:rStyle w:val="Hyperlink"/>
             <w:noProof/>
           </w:rPr>
-          <w:t>Kutatási módszertan</w:t>
+          <w:t>Bevezetés a rendszertervbe</w:t>
         </w:r>
         <w:r>
           <w:rPr>
@@ -1265,7 +1633,7 @@
             <w:noProof/>
             <w:webHidden/>
           </w:rPr>
-          <w:instrText xml:space="preserve"> PAGEREF _Toc166231048 \h </w:instrText>
+          <w:instrText xml:space="preserve"> PAGEREF _Toc166336083 \h </w:instrText>
         </w:r>
         <w:r>
           <w:rPr>
@@ -1285,7 +1653,7 @@
             <w:noProof/>
             <w:webHidden/>
           </w:rPr>
-          <w:t>6</w:t>
+          <w:t>8</w:t>
         </w:r>
         <w:r>
           <w:rPr>
@@ -1314,7 +1682,7 @@
           <w:lang w:eastAsia="en-GB"/>
         </w:rPr>
       </w:pPr>
-      <w:hyperlink w:anchor="_Toc166231049" w:history="1">
+      <w:hyperlink w:anchor="_Toc166336084" w:history="1">
         <w:r>
           <w:rPr>
             <w:rStyle w:val="Hyperlink"/>
@@ -1340,7 +1708,7 @@
             <w:rStyle w:val="Hyperlink"/>
             <w:noProof/>
           </w:rPr>
-          <w:t>Rendszer architektúra</w:t>
+          <w:t>Alkalmazás architektúra</w:t>
         </w:r>
         <w:r>
           <w:rPr>
@@ -1361,7 +1729,7 @@
             <w:noProof/>
             <w:webHidden/>
           </w:rPr>
-          <w:instrText xml:space="preserve"> PAGEREF _Toc166231049 \h </w:instrText>
+          <w:instrText xml:space="preserve"> PAGEREF _Toc166336084 \h </w:instrText>
         </w:r>
         <w:r>
           <w:rPr>
@@ -1381,7 +1749,467 @@
             <w:noProof/>
             <w:webHidden/>
           </w:rPr>
-          <w:t>6</w:t>
+          <w:t>8</w:t>
+        </w:r>
+        <w:r>
+          <w:rPr>
+            <w:noProof/>
+            <w:webHidden/>
+          </w:rPr>
+          <w:fldChar w:fldCharType="end"/>
+        </w:r>
+      </w:hyperlink>
+    </w:p>
+    <w:p>
+      <w:pPr>
+        <w:pStyle w:val="TOC3"/>
+        <w:tabs>
+          <w:tab w:val="left" w:pos="1200"/>
+          <w:tab w:val="right" w:leader="underscore" w:pos="8493"/>
+        </w:tabs>
+        <w:rPr>
+          <w:rFonts w:eastAsiaTheme="minorEastAsia" w:cstheme="minorBidi"/>
+          <w:noProof/>
+          <w:color w:val="auto"/>
+          <w:sz w:val="24"/>
+          <w:szCs w:val="24"/>
+          <w:lang w:eastAsia="en-GB"/>
+        </w:rPr>
+      </w:pPr>
+      <w:hyperlink w:anchor="_Toc166336085" w:history="1">
+        <w:r>
+          <w:rPr>
+            <w:rStyle w:val="Hyperlink"/>
+            <w:noProof/>
+          </w:rPr>
+          <w:t>3.2.1</w:t>
+        </w:r>
+        <w:r>
+          <w:rPr>
+            <w:rFonts w:eastAsiaTheme="minorEastAsia" w:cstheme="minorBidi"/>
+            <w:noProof/>
+            <w:color w:val="auto"/>
+            <w:sz w:val="24"/>
+            <w:szCs w:val="24"/>
+            <w:lang w:eastAsia="en-GB"/>
+          </w:rPr>
+          <w:tab/>
+        </w:r>
+        <w:r>
+          <w:rPr>
+            <w:rStyle w:val="Hyperlink"/>
+            <w:noProof/>
+          </w:rPr>
+          <w:t>Frontend technológiák</w:t>
+        </w:r>
+        <w:r>
+          <w:rPr>
+            <w:noProof/>
+            <w:webHidden/>
+          </w:rPr>
+          <w:tab/>
+        </w:r>
+        <w:r>
+          <w:rPr>
+            <w:noProof/>
+            <w:webHidden/>
+          </w:rPr>
+          <w:fldChar w:fldCharType="begin"/>
+        </w:r>
+        <w:r>
+          <w:rPr>
+            <w:noProof/>
+            <w:webHidden/>
+          </w:rPr>
+          <w:instrText xml:space="preserve"> PAGEREF _Toc166336085 \h </w:instrText>
+        </w:r>
+        <w:r>
+          <w:rPr>
+            <w:noProof/>
+            <w:webHidden/>
+          </w:rPr>
+        </w:r>
+        <w:r>
+          <w:rPr>
+            <w:noProof/>
+            <w:webHidden/>
+          </w:rPr>
+          <w:fldChar w:fldCharType="separate"/>
+        </w:r>
+        <w:r>
+          <w:rPr>
+            <w:noProof/>
+            <w:webHidden/>
+          </w:rPr>
+          <w:t>8</w:t>
+        </w:r>
+        <w:r>
+          <w:rPr>
+            <w:noProof/>
+            <w:webHidden/>
+          </w:rPr>
+          <w:fldChar w:fldCharType="end"/>
+        </w:r>
+      </w:hyperlink>
+    </w:p>
+    <w:p>
+      <w:pPr>
+        <w:pStyle w:val="TOC3"/>
+        <w:tabs>
+          <w:tab w:val="left" w:pos="1200"/>
+          <w:tab w:val="right" w:leader="underscore" w:pos="8493"/>
+        </w:tabs>
+        <w:rPr>
+          <w:rFonts w:eastAsiaTheme="minorEastAsia" w:cstheme="minorBidi"/>
+          <w:noProof/>
+          <w:color w:val="auto"/>
+          <w:sz w:val="24"/>
+          <w:szCs w:val="24"/>
+          <w:lang w:eastAsia="en-GB"/>
+        </w:rPr>
+      </w:pPr>
+      <w:hyperlink w:anchor="_Toc166336086" w:history="1">
+        <w:r>
+          <w:rPr>
+            <w:rStyle w:val="Hyperlink"/>
+            <w:noProof/>
+          </w:rPr>
+          <w:t>3.2.2</w:t>
+        </w:r>
+        <w:r>
+          <w:rPr>
+            <w:rFonts w:eastAsiaTheme="minorEastAsia" w:cstheme="minorBidi"/>
+            <w:noProof/>
+            <w:color w:val="auto"/>
+            <w:sz w:val="24"/>
+            <w:szCs w:val="24"/>
+            <w:lang w:eastAsia="en-GB"/>
+          </w:rPr>
+          <w:tab/>
+        </w:r>
+        <w:r>
+          <w:rPr>
+            <w:rStyle w:val="Hyperlink"/>
+            <w:noProof/>
+          </w:rPr>
+          <w:t>Backend technológiák</w:t>
+        </w:r>
+        <w:r>
+          <w:rPr>
+            <w:noProof/>
+            <w:webHidden/>
+          </w:rPr>
+          <w:tab/>
+        </w:r>
+        <w:r>
+          <w:rPr>
+            <w:noProof/>
+            <w:webHidden/>
+          </w:rPr>
+          <w:fldChar w:fldCharType="begin"/>
+        </w:r>
+        <w:r>
+          <w:rPr>
+            <w:noProof/>
+            <w:webHidden/>
+          </w:rPr>
+          <w:instrText xml:space="preserve"> PAGEREF _Toc166336086 \h </w:instrText>
+        </w:r>
+        <w:r>
+          <w:rPr>
+            <w:noProof/>
+            <w:webHidden/>
+          </w:rPr>
+        </w:r>
+        <w:r>
+          <w:rPr>
+            <w:noProof/>
+            <w:webHidden/>
+          </w:rPr>
+          <w:fldChar w:fldCharType="separate"/>
+        </w:r>
+        <w:r>
+          <w:rPr>
+            <w:noProof/>
+            <w:webHidden/>
+          </w:rPr>
+          <w:t>8</w:t>
+        </w:r>
+        <w:r>
+          <w:rPr>
+            <w:noProof/>
+            <w:webHidden/>
+          </w:rPr>
+          <w:fldChar w:fldCharType="end"/>
+        </w:r>
+      </w:hyperlink>
+    </w:p>
+    <w:p>
+      <w:pPr>
+        <w:pStyle w:val="TOC3"/>
+        <w:tabs>
+          <w:tab w:val="left" w:pos="1200"/>
+          <w:tab w:val="right" w:leader="underscore" w:pos="8493"/>
+        </w:tabs>
+        <w:rPr>
+          <w:rFonts w:eastAsiaTheme="minorEastAsia" w:cstheme="minorBidi"/>
+          <w:noProof/>
+          <w:color w:val="auto"/>
+          <w:sz w:val="24"/>
+          <w:szCs w:val="24"/>
+          <w:lang w:eastAsia="en-GB"/>
+        </w:rPr>
+      </w:pPr>
+      <w:hyperlink w:anchor="_Toc166336087" w:history="1">
+        <w:r>
+          <w:rPr>
+            <w:rStyle w:val="Hyperlink"/>
+            <w:noProof/>
+          </w:rPr>
+          <w:t>3.2.3</w:t>
+        </w:r>
+        <w:r>
+          <w:rPr>
+            <w:rFonts w:eastAsiaTheme="minorEastAsia" w:cstheme="minorBidi"/>
+            <w:noProof/>
+            <w:color w:val="auto"/>
+            <w:sz w:val="24"/>
+            <w:szCs w:val="24"/>
+            <w:lang w:eastAsia="en-GB"/>
+          </w:rPr>
+          <w:tab/>
+        </w:r>
+        <w:r>
+          <w:rPr>
+            <w:rStyle w:val="Hyperlink"/>
+            <w:noProof/>
+          </w:rPr>
+          <w:t>Framework és könyvtárak választása</w:t>
+        </w:r>
+        <w:r>
+          <w:rPr>
+            <w:noProof/>
+            <w:webHidden/>
+          </w:rPr>
+          <w:tab/>
+        </w:r>
+        <w:r>
+          <w:rPr>
+            <w:noProof/>
+            <w:webHidden/>
+          </w:rPr>
+          <w:fldChar w:fldCharType="begin"/>
+        </w:r>
+        <w:r>
+          <w:rPr>
+            <w:noProof/>
+            <w:webHidden/>
+          </w:rPr>
+          <w:instrText xml:space="preserve"> PAGEREF _Toc166336087 \h </w:instrText>
+        </w:r>
+        <w:r>
+          <w:rPr>
+            <w:noProof/>
+            <w:webHidden/>
+          </w:rPr>
+        </w:r>
+        <w:r>
+          <w:rPr>
+            <w:noProof/>
+            <w:webHidden/>
+          </w:rPr>
+          <w:fldChar w:fldCharType="separate"/>
+        </w:r>
+        <w:r>
+          <w:rPr>
+            <w:noProof/>
+            <w:webHidden/>
+          </w:rPr>
+          <w:t>8</w:t>
+        </w:r>
+        <w:r>
+          <w:rPr>
+            <w:noProof/>
+            <w:webHidden/>
+          </w:rPr>
+          <w:fldChar w:fldCharType="end"/>
+        </w:r>
+      </w:hyperlink>
+    </w:p>
+    <w:p>
+      <w:pPr>
+        <w:pStyle w:val="TOC3"/>
+        <w:tabs>
+          <w:tab w:val="left" w:pos="1200"/>
+          <w:tab w:val="right" w:leader="underscore" w:pos="8493"/>
+        </w:tabs>
+        <w:rPr>
+          <w:rFonts w:eastAsiaTheme="minorEastAsia" w:cstheme="minorBidi"/>
+          <w:noProof/>
+          <w:color w:val="auto"/>
+          <w:sz w:val="24"/>
+          <w:szCs w:val="24"/>
+          <w:lang w:eastAsia="en-GB"/>
+        </w:rPr>
+      </w:pPr>
+      <w:hyperlink w:anchor="_Toc166336088" w:history="1">
+        <w:r>
+          <w:rPr>
+            <w:rStyle w:val="Hyperlink"/>
+            <w:noProof/>
+          </w:rPr>
+          <w:t>3.2.4</w:t>
+        </w:r>
+        <w:r>
+          <w:rPr>
+            <w:rFonts w:eastAsiaTheme="minorEastAsia" w:cstheme="minorBidi"/>
+            <w:noProof/>
+            <w:color w:val="auto"/>
+            <w:sz w:val="24"/>
+            <w:szCs w:val="24"/>
+            <w:lang w:eastAsia="en-GB"/>
+          </w:rPr>
+          <w:tab/>
+        </w:r>
+        <w:r>
+          <w:rPr>
+            <w:rStyle w:val="Hyperlink"/>
+            <w:noProof/>
+          </w:rPr>
+          <w:t>API-k és integrációk</w:t>
+        </w:r>
+        <w:r>
+          <w:rPr>
+            <w:noProof/>
+            <w:webHidden/>
+          </w:rPr>
+          <w:tab/>
+        </w:r>
+        <w:r>
+          <w:rPr>
+            <w:noProof/>
+            <w:webHidden/>
+          </w:rPr>
+          <w:fldChar w:fldCharType="begin"/>
+        </w:r>
+        <w:r>
+          <w:rPr>
+            <w:noProof/>
+            <w:webHidden/>
+          </w:rPr>
+          <w:instrText xml:space="preserve"> PAGEREF _Toc166336088 \h </w:instrText>
+        </w:r>
+        <w:r>
+          <w:rPr>
+            <w:noProof/>
+            <w:webHidden/>
+          </w:rPr>
+        </w:r>
+        <w:r>
+          <w:rPr>
+            <w:noProof/>
+            <w:webHidden/>
+          </w:rPr>
+          <w:fldChar w:fldCharType="separate"/>
+        </w:r>
+        <w:r>
+          <w:rPr>
+            <w:noProof/>
+            <w:webHidden/>
+          </w:rPr>
+          <w:t>8</w:t>
+        </w:r>
+        <w:r>
+          <w:rPr>
+            <w:noProof/>
+            <w:webHidden/>
+          </w:rPr>
+          <w:fldChar w:fldCharType="end"/>
+        </w:r>
+      </w:hyperlink>
+    </w:p>
+    <w:p>
+      <w:pPr>
+        <w:pStyle w:val="TOC3"/>
+        <w:tabs>
+          <w:tab w:val="left" w:pos="1200"/>
+          <w:tab w:val="right" w:leader="underscore" w:pos="8493"/>
+        </w:tabs>
+        <w:rPr>
+          <w:rFonts w:eastAsiaTheme="minorEastAsia" w:cstheme="minorBidi"/>
+          <w:noProof/>
+          <w:color w:val="auto"/>
+          <w:sz w:val="24"/>
+          <w:szCs w:val="24"/>
+          <w:lang w:eastAsia="en-GB"/>
+        </w:rPr>
+      </w:pPr>
+      <w:hyperlink w:anchor="_Toc166336089" w:history="1">
+        <w:r>
+          <w:rPr>
+            <w:rStyle w:val="Hyperlink"/>
+            <w:noProof/>
+          </w:rPr>
+          <w:t>3.2.5</w:t>
+        </w:r>
+        <w:r>
+          <w:rPr>
+            <w:rFonts w:eastAsiaTheme="minorEastAsia" w:cstheme="minorBidi"/>
+            <w:noProof/>
+            <w:color w:val="auto"/>
+            <w:sz w:val="24"/>
+            <w:szCs w:val="24"/>
+            <w:lang w:eastAsia="en-GB"/>
+          </w:rPr>
+          <w:tab/>
+        </w:r>
+        <w:r>
+          <w:rPr>
+            <w:rStyle w:val="Hyperlink"/>
+            <w:noProof/>
+          </w:rPr>
+          <w:t>Cloud szolgáltatások és hosting</w:t>
+        </w:r>
+        <w:r>
+          <w:rPr>
+            <w:noProof/>
+            <w:webHidden/>
+          </w:rPr>
+          <w:tab/>
+        </w:r>
+        <w:r>
+          <w:rPr>
+            <w:noProof/>
+            <w:webHidden/>
+          </w:rPr>
+          <w:fldChar w:fldCharType="begin"/>
+        </w:r>
+        <w:r>
+          <w:rPr>
+            <w:noProof/>
+            <w:webHidden/>
+          </w:rPr>
+          <w:instrText xml:space="preserve"> PAGEREF _Toc166336089 \h </w:instrText>
+        </w:r>
+        <w:r>
+          <w:rPr>
+            <w:noProof/>
+            <w:webHidden/>
+          </w:rPr>
+        </w:r>
+        <w:r>
+          <w:rPr>
+            <w:noProof/>
+            <w:webHidden/>
+          </w:rPr>
+          <w:fldChar w:fldCharType="separate"/>
+        </w:r>
+        <w:r>
+          <w:rPr>
+            <w:noProof/>
+            <w:webHidden/>
+          </w:rPr>
+          <w:t>8</w:t>
         </w:r>
         <w:r>
           <w:rPr>
@@ -1410,7 +2238,7 @@
           <w:lang w:eastAsia="en-GB"/>
         </w:rPr>
       </w:pPr>
-      <w:hyperlink w:anchor="_Toc166231050" w:history="1">
+      <w:hyperlink w:anchor="_Toc166336090" w:history="1">
         <w:r>
           <w:rPr>
             <w:rStyle w:val="Hyperlink"/>
@@ -1436,7 +2264,7 @@
             <w:rStyle w:val="Hyperlink"/>
             <w:noProof/>
           </w:rPr>
-          <w:t>Fejlesztési folyamat</w:t>
+          <w:t>Felhasználók kezelése</w:t>
         </w:r>
         <w:r>
           <w:rPr>
@@ -1457,7 +2285,7 @@
             <w:noProof/>
             <w:webHidden/>
           </w:rPr>
-          <w:instrText xml:space="preserve"> PAGEREF _Toc166231050 \h </w:instrText>
+          <w:instrText xml:space="preserve"> PAGEREF _Toc166336090 \h </w:instrText>
         </w:r>
         <w:r>
           <w:rPr>
@@ -1477,7 +2305,7 @@
             <w:noProof/>
             <w:webHidden/>
           </w:rPr>
-          <w:t>6</w:t>
+          <w:t>8</w:t>
         </w:r>
         <w:r>
           <w:rPr>
@@ -1506,7 +2334,7 @@
           <w:lang w:eastAsia="en-GB"/>
         </w:rPr>
       </w:pPr>
-      <w:hyperlink w:anchor="_Toc166231051" w:history="1">
+      <w:hyperlink w:anchor="_Toc166336091" w:history="1">
         <w:r>
           <w:rPr>
             <w:rStyle w:val="Hyperlink"/>
@@ -1532,7 +2360,7 @@
             <w:rStyle w:val="Hyperlink"/>
             <w:noProof/>
           </w:rPr>
-          <w:t>Tesztelés és validáció</w:t>
+          <w:t>Fejlesztési környezet</w:t>
         </w:r>
         <w:r>
           <w:rPr>
@@ -1553,7 +2381,7 @@
             <w:noProof/>
             <w:webHidden/>
           </w:rPr>
-          <w:instrText xml:space="preserve"> PAGEREF _Toc166231051 \h </w:instrText>
+          <w:instrText xml:space="preserve"> PAGEREF _Toc166336091 \h </w:instrText>
         </w:r>
         <w:r>
           <w:rPr>
@@ -1573,7 +2401,7 @@
             <w:noProof/>
             <w:webHidden/>
           </w:rPr>
-          <w:t>6</w:t>
+          <w:t>8</w:t>
         </w:r>
         <w:r>
           <w:rPr>
@@ -1602,7 +2430,7 @@
           <w:lang w:eastAsia="en-GB"/>
         </w:rPr>
       </w:pPr>
-      <w:hyperlink w:anchor="_Toc166231052" w:history="1">
+      <w:hyperlink w:anchor="_Toc166336092" w:history="1">
         <w:r>
           <w:rPr>
             <w:rStyle w:val="Hyperlink"/>
@@ -1628,7 +2456,7 @@
             <w:rStyle w:val="Hyperlink"/>
             <w:noProof/>
           </w:rPr>
-          <w:t>Eredmények és elemzés</w:t>
+          <w:t>Biztonság és teljesítmény</w:t>
         </w:r>
         <w:r>
           <w:rPr>
@@ -1649,7 +2477,7 @@
             <w:noProof/>
             <w:webHidden/>
           </w:rPr>
-          <w:instrText xml:space="preserve"> PAGEREF _Toc166231052 \h </w:instrText>
+          <w:instrText xml:space="preserve"> PAGEREF _Toc166336092 \h </w:instrText>
         </w:r>
         <w:r>
           <w:rPr>
@@ -1669,7 +2497,7 @@
             <w:noProof/>
             <w:webHidden/>
           </w:rPr>
-          <w:t>6</w:t>
+          <w:t>8</w:t>
         </w:r>
         <w:r>
           <w:rPr>
@@ -1698,7 +2526,7 @@
           <w:lang w:eastAsia="en-GB"/>
         </w:rPr>
       </w:pPr>
-      <w:hyperlink w:anchor="_Toc166231053" w:history="1">
+      <w:hyperlink w:anchor="_Toc166336093" w:history="1">
         <w:r>
           <w:rPr>
             <w:rStyle w:val="Hyperlink"/>
@@ -1724,7 +2552,7 @@
             <w:rStyle w:val="Hyperlink"/>
             <w:noProof/>
           </w:rPr>
-          <w:t>Következtetések és továbbfejlesztési lehetőségek</w:t>
+          <w:t>Tesztelési stratégia</w:t>
         </w:r>
         <w:r>
           <w:rPr>
@@ -1745,7 +2573,7 @@
             <w:noProof/>
             <w:webHidden/>
           </w:rPr>
-          <w:instrText xml:space="preserve"> PAGEREF _Toc166231053 \h </w:instrText>
+          <w:instrText xml:space="preserve"> PAGEREF _Toc166336093 \h </w:instrText>
         </w:r>
         <w:r>
           <w:rPr>
@@ -1765,7 +2593,7 @@
             <w:noProof/>
             <w:webHidden/>
           </w:rPr>
-          <w:t>6</w:t>
+          <w:t>8</w:t>
         </w:r>
         <w:r>
           <w:rPr>
@@ -1794,7 +2622,7 @@
           <w:lang w:eastAsia="en-GB"/>
         </w:rPr>
       </w:pPr>
-      <w:hyperlink w:anchor="_Toc166231054" w:history="1">
+      <w:hyperlink w:anchor="_Toc166336094" w:history="1">
         <w:r>
           <w:rPr>
             <w:rStyle w:val="Hyperlink"/>
@@ -1820,7 +2648,7 @@
             <w:rStyle w:val="Hyperlink"/>
             <w:noProof/>
           </w:rPr>
-          <w:t>Irodalomjegyzék</w:t>
+          <w:t>Implementációs terv</w:t>
         </w:r>
         <w:r>
           <w:rPr>
@@ -1841,7 +2669,7 @@
             <w:noProof/>
             <w:webHidden/>
           </w:rPr>
-          <w:instrText xml:space="preserve"> PAGEREF _Toc166231054 \h </w:instrText>
+          <w:instrText xml:space="preserve"> PAGEREF _Toc166336094 \h </w:instrText>
         </w:r>
         <w:r>
           <w:rPr>
@@ -1861,7 +2689,7 @@
             <w:noProof/>
             <w:webHidden/>
           </w:rPr>
-          <w:t>6</w:t>
+          <w:t>8</w:t>
         </w:r>
         <w:r>
           <w:rPr>
@@ -1890,7 +2718,7 @@
           <w:lang w:eastAsia="en-GB"/>
         </w:rPr>
       </w:pPr>
-      <w:hyperlink w:anchor="_Toc166231055" w:history="1">
+      <w:hyperlink w:anchor="_Toc166336095" w:history="1">
         <w:r>
           <w:rPr>
             <w:rStyle w:val="Hyperlink"/>
@@ -1916,7 +2744,7 @@
             <w:rStyle w:val="Hyperlink"/>
             <w:noProof/>
           </w:rPr>
-          <w:t>Mellékletek</w:t>
+          <w:t>Dokumentáció és támogatás</w:t>
         </w:r>
         <w:r>
           <w:rPr>
@@ -1937,7 +2765,7 @@
             <w:noProof/>
             <w:webHidden/>
           </w:rPr>
-          <w:instrText xml:space="preserve"> PAGEREF _Toc166231055 \h </w:instrText>
+          <w:instrText xml:space="preserve"> PAGEREF _Toc166336095 \h </w:instrText>
         </w:r>
         <w:r>
           <w:rPr>
@@ -1957,7 +2785,7 @@
             <w:noProof/>
             <w:webHidden/>
           </w:rPr>
-          <w:t>6</w:t>
+          <w:t>9</w:t>
         </w:r>
         <w:r>
           <w:rPr>
@@ -1986,7 +2814,7 @@
           <w:lang w:eastAsia="en-GB"/>
         </w:rPr>
       </w:pPr>
-      <w:hyperlink w:anchor="_Toc166231056" w:history="1">
+      <w:hyperlink w:anchor="_Toc166336096" w:history="1">
         <w:r>
           <w:rPr>
             <w:rStyle w:val="Hyperlink"/>
@@ -2033,7 +2861,7 @@
             <w:noProof/>
             <w:webHidden/>
           </w:rPr>
-          <w:instrText xml:space="preserve"> PAGEREF _Toc166231056 \h </w:instrText>
+          <w:instrText xml:space="preserve"> PAGEREF _Toc166336096 \h </w:instrText>
         </w:r>
         <w:r>
           <w:rPr>
@@ -2053,7 +2881,7 @@
             <w:noProof/>
             <w:webHidden/>
           </w:rPr>
-          <w:t>7</w:t>
+          <w:t>10</w:t>
         </w:r>
         <w:r>
           <w:rPr>
@@ -2091,7 +2919,7 @@
       <w:bookmarkStart w:id="2" w:name="_Toc166141467"/>
       <w:bookmarkStart w:id="3" w:name="_Toc166141513"/>
       <w:bookmarkStart w:id="4" w:name="_Toc166169839"/>
-      <w:bookmarkStart w:id="5" w:name="_Toc166231036"/>
+      <w:bookmarkStart w:id="5" w:name="_Toc166336067"/>
       <w:r>
         <w:lastRenderedPageBreak/>
         <w:t>Bevezető</w:t>
@@ -2143,7 +2971,7 @@
         <w:fldChar w:fldCharType="separate"/>
       </w:r>
       <w:r>
-        <w:t>2.1.1</w:t>
+        <w:t>2.2</w:t>
       </w:r>
       <w:r>
         <w:fldChar w:fldCharType="end"/>
@@ -2226,7 +3054,7 @@
       <w:bookmarkStart w:id="15" w:name="_Toc166141514"/>
       <w:bookmarkStart w:id="16" w:name="_Toc166146423"/>
       <w:bookmarkStart w:id="17" w:name="_Toc166169840"/>
-      <w:bookmarkStart w:id="18" w:name="_Toc166231037"/>
+      <w:bookmarkStart w:id="18" w:name="_Toc166336068"/>
       <w:r>
         <w:lastRenderedPageBreak/>
         <w:t>Irodalomkutatás</w:t>
@@ -2248,7 +3076,7 @@
           <w:bCs w:val="0"/>
         </w:rPr>
       </w:pPr>
-      <w:bookmarkStart w:id="19" w:name="_Toc166231038"/>
+      <w:bookmarkStart w:id="19" w:name="_Toc166336069"/>
       <w:r>
         <w:rPr>
           <w:rStyle w:val="Strong"/>
@@ -2293,14 +3121,14 @@
           <w:bCs w:val="0"/>
         </w:rPr>
       </w:pPr>
-      <w:bookmarkStart w:id="20" w:name="_Toc166231039"/>
-      <w:bookmarkStart w:id="21" w:name="_Toc166086244"/>
-      <w:bookmarkStart w:id="22" w:name="_Toc166086353"/>
-      <w:bookmarkStart w:id="23" w:name="_Toc166141474"/>
-      <w:bookmarkStart w:id="24" w:name="_Toc166141516"/>
-      <w:bookmarkStart w:id="25" w:name="_Toc166146425"/>
-      <w:bookmarkStart w:id="26" w:name="_Ref166157109"/>
-      <w:bookmarkStart w:id="27" w:name="_Ref166157125"/>
+      <w:bookmarkStart w:id="20" w:name="_Toc166086244"/>
+      <w:bookmarkStart w:id="21" w:name="_Toc166086353"/>
+      <w:bookmarkStart w:id="22" w:name="_Toc166141474"/>
+      <w:bookmarkStart w:id="23" w:name="_Toc166141516"/>
+      <w:bookmarkStart w:id="24" w:name="_Toc166146425"/>
+      <w:bookmarkStart w:id="25" w:name="_Ref166157109"/>
+      <w:bookmarkStart w:id="26" w:name="_Ref166157125"/>
+      <w:bookmarkStart w:id="27" w:name="_Toc166336070"/>
       <w:r>
         <w:rPr>
           <w:rStyle w:val="Strong"/>
@@ -2309,7 +3137,7 @@
         </w:rPr>
         <w:t>Hagyományos túraidő-becslési módszerek</w:t>
       </w:r>
-      <w:bookmarkEnd w:id="20"/>
+      <w:bookmarkEnd w:id="27"/>
     </w:p>
     <w:p>
       <w:pPr>
@@ -2345,17 +3173,17 @@
         <w:pStyle w:val="Heading3"/>
       </w:pPr>
       <w:bookmarkStart w:id="28" w:name="_Toc166169842"/>
-      <w:bookmarkStart w:id="29" w:name="_Toc166231040"/>
+      <w:bookmarkStart w:id="29" w:name="_Toc166336071"/>
       <w:r>
         <w:t>Naismith szabálya</w:t>
       </w:r>
+      <w:bookmarkEnd w:id="20"/>
       <w:bookmarkEnd w:id="21"/>
       <w:bookmarkEnd w:id="22"/>
       <w:bookmarkEnd w:id="23"/>
       <w:bookmarkEnd w:id="24"/>
       <w:bookmarkEnd w:id="25"/>
       <w:bookmarkEnd w:id="26"/>
-      <w:bookmarkEnd w:id="27"/>
       <w:bookmarkEnd w:id="28"/>
       <w:bookmarkEnd w:id="29"/>
     </w:p>
@@ -2685,7 +3513,7 @@
         </w:rPr>
       </w:pPr>
       <w:bookmarkStart w:id="36" w:name="_Toc166169843"/>
-      <w:bookmarkStart w:id="37" w:name="_Toc166231041"/>
+      <w:bookmarkStart w:id="37" w:name="_Toc166336072"/>
       <w:r>
         <w:rPr>
           <w:lang w:eastAsia="en-GB"/>
@@ -2824,16 +3652,10 @@
       <w:r>
         <w:rPr>
           <w:noProof/>
-          <w:sz w:val="22"/>
-          <w:szCs w:val="22"/>
         </w:rPr>
         <w:t>1</w:t>
       </w:r>
       <w:r>
-        <w:rPr>
-          <w:sz w:val="22"/>
-          <w:szCs w:val="22"/>
-        </w:rPr>
         <w:t>. ábra</w:t>
       </w:r>
       <w:r>
@@ -2862,12 +3684,6 @@
           </w:r>
           <w:r>
             <w:fldChar w:fldCharType="separate"/>
-          </w:r>
-          <w:r>
-            <w:rPr>
-              <w:noProof/>
-            </w:rPr>
-            <w:t xml:space="preserve"> </w:t>
           </w:r>
           <w:r>
             <w:rPr>
@@ -3038,7 +3854,7 @@
       <w:pPr>
         <w:pStyle w:val="Heading3"/>
       </w:pPr>
-      <w:bookmarkStart w:id="40" w:name="_Toc166231042"/>
+      <w:bookmarkStart w:id="40" w:name="_Toc166336073"/>
       <w:r>
         <w:t>Book Time formula</w:t>
       </w:r>
@@ -3208,7 +4024,7 @@
           <w:lang w:eastAsia="en-GB"/>
         </w:rPr>
       </w:pPr>
-      <w:bookmarkStart w:id="41" w:name="_Toc166231043"/>
+      <w:bookmarkStart w:id="41" w:name="_Toc166336074"/>
       <w:r>
         <w:rPr>
           <w:lang w:eastAsia="en-GB"/>
@@ -3285,7 +4101,7 @@
         <w:fldChar w:fldCharType="separate"/>
       </w:r>
       <w:r>
-        <w:t xml:space="preserve">egyenlet </w:t>
+        <w:t xml:space="preserve">(egyenlet </w:t>
       </w:r>
       <w:r>
         <w:rPr>
@@ -3625,7 +4441,7 @@
           <w:bCs w:val="0"/>
         </w:rPr>
       </w:pPr>
-      <w:bookmarkStart w:id="44" w:name="_Toc166231044"/>
+      <w:bookmarkStart w:id="44" w:name="_Toc166336075"/>
       <w:r>
         <w:rPr>
           <w:rStyle w:val="Strong"/>
@@ -3640,9 +4456,11 @@
       <w:pPr>
         <w:pStyle w:val="Heading3"/>
       </w:pPr>
+      <w:bookmarkStart w:id="45" w:name="_Toc166336076"/>
       <w:r>
         <w:t>Mesterséges intelligenciát alkalmazó túra applikációk</w:t>
       </w:r>
+      <w:bookmarkEnd w:id="45"/>
     </w:p>
     <w:p>
       <w:pPr>
@@ -3867,9 +4685,11 @@
       <w:pPr>
         <w:pStyle w:val="Heading3"/>
       </w:pPr>
+      <w:bookmarkStart w:id="46" w:name="_Toc166336077"/>
       <w:r>
         <w:t>Mesterséges intelligencia algoritmusok a menetidő meghatározásához</w:t>
       </w:r>
+      <w:bookmarkEnd w:id="46"/>
     </w:p>
     <w:p>
       <w:pPr>
@@ -3916,13 +4736,7 @@
         <w:fldChar w:fldCharType="separate"/>
       </w:r>
       <w:r>
-        <w:t>2.</w:t>
-      </w:r>
-      <w:r>
-        <w:t>3</w:t>
-      </w:r>
-      <w:r>
-        <w:t>.3</w:t>
+        <w:t>2.3.3</w:t>
       </w:r>
       <w:r>
         <w:fldChar w:fldCharType="end"/>
@@ -3984,11 +4798,13 @@
       <w:pPr>
         <w:pStyle w:val="Heading3"/>
       </w:pPr>
-      <w:bookmarkStart w:id="45" w:name="_Ref166329354"/>
+      <w:bookmarkStart w:id="47" w:name="_Ref166329354"/>
+      <w:bookmarkStart w:id="48" w:name="_Toc166336078"/>
       <w:r>
         <w:t>Random Forest algoritmus</w:t>
       </w:r>
-      <w:bookmarkEnd w:id="45"/>
+      <w:bookmarkEnd w:id="47"/>
+      <w:bookmarkEnd w:id="48"/>
     </w:p>
     <w:p>
       <w:pPr>
@@ -4106,7 +4922,13 @@
         <w:fldChar w:fldCharType="separate"/>
       </w:r>
       <w:r>
-        <w:t>2. ábra</w:t>
+        <w:rPr>
+          <w:noProof/>
+        </w:rPr>
+        <w:t>2</w:t>
+      </w:r>
+      <w:r>
+        <w:t>. ábra</w:t>
       </w:r>
       <w:r>
         <w:fldChar w:fldCharType="end"/>
@@ -4184,7 +5006,7 @@
         </w:drawing>
       </w:r>
     </w:p>
-    <w:bookmarkStart w:id="46" w:name="_Ref166331085"/>
+    <w:bookmarkStart w:id="49" w:name="_Ref166331085"/>
     <w:p>
       <w:pPr>
         <w:pStyle w:val="Caption2"/>
@@ -4199,6 +5021,9 @@
         <w:fldChar w:fldCharType="separate"/>
       </w:r>
       <w:r>
+        <w:rPr>
+          <w:noProof/>
+        </w:rPr>
         <w:t>2</w:t>
       </w:r>
       <w:r>
@@ -4207,7 +5032,7 @@
       <w:r>
         <w:t>. ábra</w:t>
       </w:r>
-      <w:bookmarkEnd w:id="46"/>
+      <w:bookmarkEnd w:id="49"/>
       <w:r>
         <w:t>: A Random Forest algoritmus működése.</w:t>
       </w:r>
@@ -4216,10 +5041,12 @@
       <w:pPr>
         <w:pStyle w:val="Heading3"/>
       </w:pPr>
+      <w:bookmarkStart w:id="50" w:name="_Toc166336079"/>
       <w:r>
         <w:lastRenderedPageBreak/>
         <w:t>XGBoost algoritmus</w:t>
       </w:r>
+      <w:bookmarkEnd w:id="50"/>
     </w:p>
     <w:p>
       <w:pPr>
@@ -4413,7 +5240,7 @@
             <w:rPr>
               <w:noProof/>
             </w:rPr>
-            <w:t>[11]</w:t>
+            <w:t>[12]</w:t>
           </w:r>
           <w:r>
             <w:fldChar w:fldCharType="end"/>
@@ -4459,14 +5286,298 @@
     </w:p>
     <w:p>
       <w:pPr>
+        <w:pStyle w:val="Heading3"/>
+      </w:pPr>
+      <w:bookmarkStart w:id="51" w:name="_Ref166339667"/>
+      <w:r>
+        <w:t>Recurrent Neural Networks (RNN)</w:t>
+      </w:r>
+      <w:bookmarkEnd w:id="51"/>
+    </w:p>
+    <w:p>
+      <w:pPr>
         <w:pStyle w:val="Folyszveg"/>
+        <w:ind w:firstLine="380"/>
+      </w:pPr>
+      <w:r>
+        <w:t>A</w:t>
+      </w:r>
+      <w:r>
+        <w:t xml:space="preserve">z időszaki </w:t>
+      </w:r>
+      <w:r>
+        <w:t>neurális hálózatok (RNN-ek) olyan neurális hálózatok osztálya, amelyek sorozatos adatok feldolgozására lettek tervezve.</w:t>
+      </w:r>
+      <w:r>
+        <w:t xml:space="preserve"> </w:t>
+      </w:r>
+      <w:sdt>
+        <w:sdtPr>
+          <w:id w:val="-1266839018"/>
+          <w:citation/>
+        </w:sdtPr>
+        <w:sdtContent>
+          <w:r>
+            <w:fldChar w:fldCharType="begin"/>
+          </w:r>
+          <w:r>
+            <w:instrText xml:space="preserve"> CITATION She \l 1038 </w:instrText>
+          </w:r>
+          <w:r>
+            <w:fldChar w:fldCharType="separate"/>
+          </w:r>
+          <w:r>
+            <w:rPr>
+              <w:noProof/>
+            </w:rPr>
+            <w:t>[13]</w:t>
+          </w:r>
+          <w:r>
+            <w:fldChar w:fldCharType="end"/>
+          </w:r>
+        </w:sdtContent>
+      </w:sdt>
+      <w:r>
+        <w:t xml:space="preserve"> Különösen hatékonyak, mivel fenntartanak egyfajta memóriát azáltal, hogy kimenetüket bemenetként használják a következő lépéshez, ami létfontosságú azoknál a feladatoknál, ahol a sorozat korábbi részeiből származó kontextus releváns a későbbi részek feldolgozásához.</w:t>
+      </w:r>
+    </w:p>
+    <w:p>
+      <w:pPr>
+        <w:pStyle w:val="Heading3"/>
+      </w:pPr>
+      <w:r>
+        <w:t>Long Short-Term Memory</w:t>
+      </w:r>
+      <w:r>
+        <w:t xml:space="preserve"> (LSTM)</w:t>
+      </w:r>
+    </w:p>
+    <w:p>
+      <w:pPr>
+        <w:pStyle w:val="Folyszveg"/>
+        <w:ind w:firstLine="380"/>
+      </w:pPr>
+      <w:r>
+        <w:t>A hosszú rövid távú memóriahálózatok</w:t>
+      </w:r>
+      <w:r>
+        <w:t xml:space="preserve">, </w:t>
+      </w:r>
+      <w:r>
+        <w:t>(LSTM</w:t>
+      </w:r>
+      <w:r>
+        <w:t>-ek</w:t>
+      </w:r>
+      <w:r>
+        <w:t>) egy fejlettebb típusú RNN</w:t>
+      </w:r>
+      <w:r>
+        <w:t xml:space="preserve"> (</w:t>
+      </w:r>
+      <w:r>
+        <w:fldChar w:fldCharType="begin"/>
+      </w:r>
+      <w:r>
+        <w:instrText xml:space="preserve"> REF _Ref166339667 \r \h </w:instrText>
+      </w:r>
+      <w:r>
+        <w:fldChar w:fldCharType="separate"/>
+      </w:r>
+      <w:r>
+        <w:t>2.3.5</w:t>
+      </w:r>
+      <w:r>
+        <w:fldChar w:fldCharType="end"/>
+      </w:r>
+      <w:r>
+        <w:t>)</w:t>
+      </w:r>
+      <w:r>
+        <w:t>, amelyet az elhalványuló gradiens probléma kezelésére fejlesztettek ki, ami a standard RNN-</w:t>
+      </w:r>
+      <w:proofErr w:type="spellStart"/>
+      <w:r>
+        <w:t>ekben</w:t>
+      </w:r>
+      <w:proofErr w:type="spellEnd"/>
+      <w:r>
+        <w:t xml:space="preserve"> előfordulhat. Ez a probléma megnehezíti az RNN számára, hogy megtanuljon és megőrizzen mintákat hosszú intervallumokkal rendelkező adatokban. Az LSTM-ek ezt úgy oldják meg, hogy beépítenek úgynevezett kapukat</w:t>
+      </w:r>
+      <w:r>
+        <w:t xml:space="preserve">: </w:t>
+      </w:r>
+      <w:r>
+        <w:t xml:space="preserve">bemeneti, elfelejtési és kimeneti kapukat. Ezek a kapuk határozzák meg, hogy milyen információkat kell </w:t>
+      </w:r>
+      <w:r>
+        <w:lastRenderedPageBreak/>
+        <w:t>megtartani vagy eldobni a hálózaton keresztül, lehetővé téve az LSTM-ek számára, hogy megtanulják az adatok hosszú távú függőségeit</w:t>
+      </w:r>
+      <w:r>
+        <w:t xml:space="preserve"> </w:t>
+      </w:r>
+      <w:sdt>
+        <w:sdtPr>
+          <w:id w:val="1166058870"/>
+          <w:citation/>
+        </w:sdtPr>
+        <w:sdtContent>
+          <w:r>
+            <w:fldChar w:fldCharType="begin"/>
+          </w:r>
+          <w:r>
+            <w:instrText xml:space="preserve"> CITATION She \l 1038 </w:instrText>
+          </w:r>
+          <w:r>
+            <w:fldChar w:fldCharType="separate"/>
+          </w:r>
+          <w:r>
+            <w:rPr>
+              <w:noProof/>
+            </w:rPr>
+            <w:t>[13]</w:t>
+          </w:r>
+          <w:r>
+            <w:fldChar w:fldCharType="end"/>
+          </w:r>
+        </w:sdtContent>
+      </w:sdt>
+      <w:r>
+        <w:t>.</w:t>
+      </w:r>
+    </w:p>
+    <w:p>
+      <w:pPr>
+        <w:pStyle w:val="Folyszveg"/>
+        <w:keepNext/>
+        <w:ind w:firstLine="380"/>
+        <w:jc w:val="center"/>
+      </w:pPr>
+      <w:r>
+        <w:rPr>
+          <w:noProof/>
+        </w:rPr>
+        <w:drawing>
+          <wp:inline distT="0" distB="0" distL="0" distR="0" wp14:anchorId="7E606007" wp14:editId="5CC51731">
+            <wp:extent cx="5191235" cy="2421925"/>
+            <wp:effectExtent l="0" t="0" r="3175" b="3810"/>
+            <wp:docPr id="764901986" name="Picture 2" descr="A diagram of a machine&#10;&#10;Description automatically generated"/>
+            <wp:cNvGraphicFramePr>
+              <a:graphicFrameLocks xmlns:a="http://schemas.openxmlformats.org/drawingml/2006/main" noChangeAspect="1"/>
+            </wp:cNvGraphicFramePr>
+            <a:graphic xmlns:a="http://schemas.openxmlformats.org/drawingml/2006/main">
+              <a:graphicData uri="http://schemas.openxmlformats.org/drawingml/2006/picture">
+                <pic:pic xmlns:pic="http://schemas.openxmlformats.org/drawingml/2006/picture">
+                  <pic:nvPicPr>
+                    <pic:cNvPr id="764901986" name="Picture 2" descr="A diagram of a machine&#10;&#10;Description automatically generated"/>
+                    <pic:cNvPicPr/>
+                  </pic:nvPicPr>
+                  <pic:blipFill>
+                    <a:blip r:embed="rId10">
+                      <a:extLst>
+                        <a:ext uri="{28A0092B-C50C-407E-A947-70E740481C1C}">
+                          <a14:useLocalDpi xmlns:a14="http://schemas.microsoft.com/office/drawing/2010/main" val="0"/>
+                        </a:ext>
+                      </a:extLst>
+                    </a:blip>
+                    <a:stretch>
+                      <a:fillRect/>
+                    </a:stretch>
+                  </pic:blipFill>
+                  <pic:spPr>
+                    <a:xfrm>
+                      <a:off x="0" y="0"/>
+                      <a:ext cx="5270409" cy="2458863"/>
+                    </a:xfrm>
+                    <a:prstGeom prst="rect">
+                      <a:avLst/>
+                    </a:prstGeom>
+                  </pic:spPr>
+                </pic:pic>
+              </a:graphicData>
+            </a:graphic>
+          </wp:inline>
+        </w:drawing>
+      </w:r>
+    </w:p>
+    <w:p>
+      <w:pPr>
+        <w:pStyle w:val="Caption2"/>
+      </w:pPr>
+      <w:r>
+        <w:fldChar w:fldCharType="begin"/>
+      </w:r>
+      <w:r>
+        <w:instrText xml:space="preserve"> SEQ ábra \* ARABIC </w:instrText>
+      </w:r>
+      <w:r>
+        <w:fldChar w:fldCharType="separate"/>
+      </w:r>
+      <w:r>
+        <w:rPr>
+          <w:noProof/>
+        </w:rPr>
+        <w:t>3</w:t>
+      </w:r>
+      <w:r>
+        <w:fldChar w:fldCharType="end"/>
+      </w:r>
+      <w:r>
+        <w:t xml:space="preserve">. ábra:Az RNN és az LSTM architektúrák működése. </w:t>
+      </w:r>
+      <w:sdt>
+        <w:sdtPr>
+          <w:id w:val="-687761319"/>
+          <w:citation/>
+        </w:sdtPr>
+        <w:sdtContent>
+          <w:r>
+            <w:fldChar w:fldCharType="begin"/>
+          </w:r>
+          <w:r>
+            <w:instrText xml:space="preserve"> CITATION Ash21 \l 1038 </w:instrText>
+          </w:r>
+          <w:r>
+            <w:fldChar w:fldCharType="separate"/>
+          </w:r>
+          <w:r>
+            <w:rPr>
+              <w:noProof/>
+            </w:rPr>
+            <w:t>[14]</w:t>
+          </w:r>
+          <w:r>
+            <w:fldChar w:fldCharType="end"/>
+          </w:r>
+        </w:sdtContent>
+      </w:sdt>
+    </w:p>
+    <w:p>
+      <w:pPr>
+        <w:pStyle w:val="Folyszveg"/>
+        <w:ind w:firstLine="380"/>
+      </w:pPr>
+      <w:r>
+        <w:t>Mindkét architektúra értékes a sorozatos adatok feldolgozásának és az idősoros adatokon alapuló előrejelzések készítésének képessége miatt, így alkalmasak olyan alkalmazásokra, mint a beszédfelismerés, nyelvmodellezés és még összetett feladatok, mint például a túraútvonalak időtartamának előrejelzése, ahol az időbeli minták kulcsfontosságúak.</w:t>
+      </w:r>
+    </w:p>
+    <w:p>
+      <w:pPr>
+        <w:pStyle w:val="Folyszveg"/>
+        <w:ind w:firstLine="380"/>
+      </w:pPr>
+    </w:p>
+    <w:p>
+      <w:pPr>
+        <w:pStyle w:val="Folyszveg"/>
       </w:pPr>
     </w:p>
     <w:p>
       <w:pPr>
         <w:pStyle w:val="Heading2"/>
       </w:pPr>
-      <w:bookmarkStart w:id="47" w:name="_Toc166231045"/>
+      <w:bookmarkStart w:id="52" w:name="_Toc166336080"/>
       <w:r>
         <w:rPr>
           <w:rStyle w:val="Strong"/>
@@ -4475,7 +5586,7 @@
         </w:rPr>
         <w:t>Adatforrások és adatgyűjtés</w:t>
       </w:r>
-      <w:bookmarkEnd w:id="47"/>
+      <w:bookmarkEnd w:id="52"/>
     </w:p>
     <w:p>
       <w:pPr>
@@ -4503,7 +5614,7 @@
       <w:pPr>
         <w:pStyle w:val="Heading2"/>
       </w:pPr>
-      <w:bookmarkStart w:id="48" w:name="_Toc166231046"/>
+      <w:bookmarkStart w:id="53" w:name="_Toc166336081"/>
       <w:r>
         <w:rPr>
           <w:rStyle w:val="Strong"/>
@@ -4512,7 +5623,7 @@
         </w:rPr>
         <w:t>Összefoglalás az irodalomkutatásból</w:t>
       </w:r>
-      <w:bookmarkEnd w:id="48"/>
+      <w:bookmarkEnd w:id="53"/>
     </w:p>
     <w:p>
       <w:pPr>
@@ -4540,20 +5651,22 @@
       <w:pPr>
         <w:pStyle w:val="Heading1"/>
       </w:pPr>
-      <w:bookmarkStart w:id="49" w:name="_Toc166231047"/>
+      <w:bookmarkStart w:id="54" w:name="_Toc166336082"/>
       <w:r>
         <w:lastRenderedPageBreak/>
         <w:t>Rendszerterv</w:t>
       </w:r>
-      <w:bookmarkEnd w:id="49"/>
+      <w:bookmarkEnd w:id="54"/>
     </w:p>
     <w:p>
       <w:pPr>
         <w:pStyle w:val="Heading2"/>
       </w:pPr>
+      <w:bookmarkStart w:id="55" w:name="_Toc166336083"/>
       <w:r>
         <w:t>Bevezetés a rendszertervbe</w:t>
       </w:r>
+      <w:bookmarkEnd w:id="55"/>
     </w:p>
     <w:p>
       <w:pPr>
@@ -4581,17 +5694,21 @@
       <w:pPr>
         <w:pStyle w:val="Heading2"/>
       </w:pPr>
+      <w:bookmarkStart w:id="56" w:name="_Toc166336084"/>
       <w:r>
         <w:t>Alkalmazás architektúra</w:t>
       </w:r>
+      <w:bookmarkEnd w:id="56"/>
     </w:p>
     <w:p>
       <w:pPr>
         <w:pStyle w:val="Heading3"/>
       </w:pPr>
+      <w:bookmarkStart w:id="57" w:name="_Toc166336085"/>
       <w:r>
         <w:t>Frontend technológiák</w:t>
       </w:r>
+      <w:bookmarkEnd w:id="57"/>
     </w:p>
     <w:p>
       <w:pPr>
@@ -4624,9 +5741,11 @@
       <w:pPr>
         <w:pStyle w:val="Heading3"/>
       </w:pPr>
+      <w:bookmarkStart w:id="58" w:name="_Toc166336086"/>
       <w:r>
         <w:t>Backend technológiák</w:t>
       </w:r>
+      <w:bookmarkEnd w:id="58"/>
     </w:p>
     <w:p>
       <w:pPr>
@@ -4672,9 +5791,11 @@
       <w:pPr>
         <w:pStyle w:val="Heading3"/>
       </w:pPr>
+      <w:bookmarkStart w:id="59" w:name="_Toc166336087"/>
       <w:r>
         <w:t>Framework és könyvtárak választása</w:t>
       </w:r>
+      <w:bookmarkEnd w:id="59"/>
     </w:p>
     <w:p>
       <w:pPr>
@@ -4691,9 +5812,11 @@
       <w:pPr>
         <w:pStyle w:val="Heading3"/>
       </w:pPr>
+      <w:bookmarkStart w:id="60" w:name="_Toc166336088"/>
       <w:r>
         <w:t>API-k és integrációk</w:t>
       </w:r>
+      <w:bookmarkEnd w:id="60"/>
     </w:p>
     <w:p>
       <w:pPr>
@@ -4719,9 +5842,11 @@
       <w:pPr>
         <w:pStyle w:val="Heading3"/>
       </w:pPr>
+      <w:bookmarkStart w:id="61" w:name="_Toc166336089"/>
       <w:r>
         <w:t>Cloud szolgáltatások és hosting</w:t>
       </w:r>
+      <w:bookmarkEnd w:id="61"/>
     </w:p>
     <w:p>
       <w:pPr>
@@ -4758,9 +5883,11 @@
       <w:pPr>
         <w:pStyle w:val="Heading2"/>
       </w:pPr>
+      <w:bookmarkStart w:id="62" w:name="_Toc166336090"/>
       <w:r>
         <w:t>Felhasználók kezelése</w:t>
       </w:r>
+      <w:bookmarkEnd w:id="62"/>
     </w:p>
     <w:p>
       <w:pPr>
@@ -4807,9 +5934,11 @@
       <w:pPr>
         <w:pStyle w:val="Heading2"/>
       </w:pPr>
+      <w:bookmarkStart w:id="63" w:name="_Toc166336091"/>
       <w:r>
         <w:t>Fejlesztési környezet</w:t>
       </w:r>
+      <w:bookmarkEnd w:id="63"/>
     </w:p>
     <w:p>
       <w:pPr>
@@ -4864,9 +5993,11 @@
       <w:pPr>
         <w:pStyle w:val="Heading2"/>
       </w:pPr>
+      <w:bookmarkStart w:id="64" w:name="_Toc166336092"/>
       <w:r>
         <w:t>Biztonság és teljesítmény</w:t>
       </w:r>
+      <w:bookmarkEnd w:id="64"/>
     </w:p>
     <w:p>
       <w:pPr>
@@ -4894,9 +6025,11 @@
       <w:pPr>
         <w:pStyle w:val="Heading2"/>
       </w:pPr>
+      <w:bookmarkStart w:id="65" w:name="_Toc166336093"/>
       <w:r>
         <w:t>Tesztelési stratégia</w:t>
       </w:r>
+      <w:bookmarkEnd w:id="65"/>
     </w:p>
     <w:p>
       <w:pPr>
@@ -4924,9 +6057,11 @@
       <w:pPr>
         <w:pStyle w:val="Heading2"/>
       </w:pPr>
+      <w:bookmarkStart w:id="66" w:name="_Toc166336094"/>
       <w:r>
         <w:t>Implementációs terv</w:t>
       </w:r>
+      <w:bookmarkEnd w:id="66"/>
     </w:p>
     <w:p>
       <w:pPr>
@@ -4955,9 +6090,11 @@
       <w:pPr>
         <w:pStyle w:val="Heading2"/>
       </w:pPr>
+      <w:bookmarkStart w:id="67" w:name="_Toc166336095"/>
       <w:r>
         <w:t>Dokumentáció és támogatás</w:t>
       </w:r>
+      <w:bookmarkEnd w:id="67"/>
     </w:p>
     <w:p>
       <w:pPr>
@@ -4981,8 +6118,8 @@
         <w:t>Karbantartási és támogatási tervek</w:t>
       </w:r>
     </w:p>
-    <w:bookmarkStart w:id="50" w:name="_Toc166169844" w:displacedByCustomXml="next"/>
-    <w:bookmarkStart w:id="51" w:name="_Toc166231056" w:displacedByCustomXml="next"/>
+    <w:bookmarkStart w:id="68" w:name="_Toc166336096" w:displacedByCustomXml="next"/>
+    <w:bookmarkStart w:id="69" w:name="_Toc166169844" w:displacedByCustomXml="next"/>
     <w:sdt>
       <w:sdtPr>
         <w:rPr>
@@ -5004,8 +6141,8 @@
           <w:r>
             <w:t>Bibliography</w:t>
           </w:r>
-          <w:bookmarkEnd w:id="51"/>
-          <w:bookmarkEnd w:id="50"/>
+          <w:bookmarkEnd w:id="69"/>
+          <w:bookmarkEnd w:id="68"/>
         </w:p>
         <w:sdt>
           <w:sdtPr>
@@ -5031,8 +6168,9 @@
             </w:p>
             <w:tbl>
               <w:tblPr>
-                <w:tblW w:w="5000" w:type="pct"/>
+                <w:tblW w:w="5149" w:type="pct"/>
                 <w:tblCellSpacing w:w="15" w:type="dxa"/>
+                <w:tblLayout w:type="fixed"/>
                 <w:tblCellMar>
                   <w:top w:w="15" w:type="dxa"/>
                   <w:left w:w="15" w:type="dxa"/>
@@ -5042,17 +6180,17 @@
                 <w:tblLook w:val="04A0" w:firstRow="1" w:lastRow="0" w:firstColumn="1" w:lastColumn="0" w:noHBand="0" w:noVBand="1"/>
               </w:tblPr>
               <w:tblGrid>
-                <w:gridCol w:w="355"/>
-                <w:gridCol w:w="8148"/>
+                <w:gridCol w:w="567"/>
+                <w:gridCol w:w="8189"/>
               </w:tblGrid>
               <w:tr>
                 <w:trPr>
-                  <w:divId w:val="1550455705"/>
+                  <w:divId w:val="91708875"/>
                   <w:tblCellSpacing w:w="15" w:type="dxa"/>
                 </w:trPr>
                 <w:tc>
                   <w:tcPr>
-                    <w:tcW w:w="50" w:type="pct"/>
+                    <w:tcW w:w="298" w:type="pct"/>
                     <w:hideMark/>
                   </w:tcPr>
                   <w:p>
@@ -5076,7 +6214,7 @@
                 </w:tc>
                 <w:tc>
                   <w:tcPr>
-                    <w:tcW w:w="0" w:type="auto"/>
+                    <w:tcW w:w="4651" w:type="pct"/>
                     <w:hideMark/>
                   </w:tcPr>
                   <w:p>
@@ -5115,12 +6253,12 @@
               </w:tr>
               <w:tr>
                 <w:trPr>
-                  <w:divId w:val="1550455705"/>
+                  <w:divId w:val="91708875"/>
                   <w:tblCellSpacing w:w="15" w:type="dxa"/>
                 </w:trPr>
                 <w:tc>
                   <w:tcPr>
-                    <w:tcW w:w="50" w:type="pct"/>
+                    <w:tcW w:w="298" w:type="pct"/>
                     <w:hideMark/>
                   </w:tcPr>
                   <w:p>
@@ -5140,7 +6278,7 @@
                 </w:tc>
                 <w:tc>
                   <w:tcPr>
-                    <w:tcW w:w="0" w:type="auto"/>
+                    <w:tcW w:w="4651" w:type="pct"/>
                     <w:hideMark/>
                   </w:tcPr>
                   <w:p>
@@ -5161,12 +6299,12 @@
               </w:tr>
               <w:tr>
                 <w:trPr>
-                  <w:divId w:val="1550455705"/>
+                  <w:divId w:val="91708875"/>
                   <w:tblCellSpacing w:w="15" w:type="dxa"/>
                 </w:trPr>
                 <w:tc>
                   <w:tcPr>
-                    <w:tcW w:w="50" w:type="pct"/>
+                    <w:tcW w:w="298" w:type="pct"/>
                     <w:hideMark/>
                   </w:tcPr>
                   <w:p>
@@ -5186,7 +6324,7 @@
                 </w:tc>
                 <w:tc>
                   <w:tcPr>
-                    <w:tcW w:w="0" w:type="auto"/>
+                    <w:tcW w:w="4651" w:type="pct"/>
                     <w:hideMark/>
                   </w:tcPr>
                   <w:p>
@@ -5207,12 +6345,12 @@
               </w:tr>
               <w:tr>
                 <w:trPr>
-                  <w:divId w:val="1550455705"/>
+                  <w:divId w:val="91708875"/>
                   <w:tblCellSpacing w:w="15" w:type="dxa"/>
                 </w:trPr>
                 <w:tc>
                   <w:tcPr>
-                    <w:tcW w:w="50" w:type="pct"/>
+                    <w:tcW w:w="298" w:type="pct"/>
                     <w:hideMark/>
                   </w:tcPr>
                   <w:p>
@@ -5232,7 +6370,7 @@
                 </w:tc>
                 <w:tc>
                   <w:tcPr>
-                    <w:tcW w:w="0" w:type="auto"/>
+                    <w:tcW w:w="4651" w:type="pct"/>
                     <w:hideMark/>
                   </w:tcPr>
                   <w:p>
@@ -5253,12 +6391,12 @@
               </w:tr>
               <w:tr>
                 <w:trPr>
-                  <w:divId w:val="1550455705"/>
+                  <w:divId w:val="91708875"/>
                   <w:tblCellSpacing w:w="15" w:type="dxa"/>
                 </w:trPr>
                 <w:tc>
                   <w:tcPr>
-                    <w:tcW w:w="50" w:type="pct"/>
+                    <w:tcW w:w="298" w:type="pct"/>
                     <w:hideMark/>
                   </w:tcPr>
                   <w:p>
@@ -5278,7 +6416,7 @@
                 </w:tc>
                 <w:tc>
                   <w:tcPr>
-                    <w:tcW w:w="0" w:type="auto"/>
+                    <w:tcW w:w="4651" w:type="pct"/>
                     <w:hideMark/>
                   </w:tcPr>
                   <w:p>
@@ -5299,12 +6437,12 @@
               </w:tr>
               <w:tr>
                 <w:trPr>
-                  <w:divId w:val="1550455705"/>
+                  <w:divId w:val="91708875"/>
                   <w:tblCellSpacing w:w="15" w:type="dxa"/>
                 </w:trPr>
                 <w:tc>
                   <w:tcPr>
-                    <w:tcW w:w="50" w:type="pct"/>
+                    <w:tcW w:w="298" w:type="pct"/>
                     <w:hideMark/>
                   </w:tcPr>
                   <w:p>
@@ -5324,7 +6462,7 @@
                 </w:tc>
                 <w:tc>
                   <w:tcPr>
-                    <w:tcW w:w="0" w:type="auto"/>
+                    <w:tcW w:w="4651" w:type="pct"/>
                     <w:hideMark/>
                   </w:tcPr>
                   <w:p>
@@ -5345,12 +6483,12 @@
               </w:tr>
               <w:tr>
                 <w:trPr>
-                  <w:divId w:val="1550455705"/>
+                  <w:divId w:val="91708875"/>
                   <w:tblCellSpacing w:w="15" w:type="dxa"/>
                 </w:trPr>
                 <w:tc>
                   <w:tcPr>
-                    <w:tcW w:w="50" w:type="pct"/>
+                    <w:tcW w:w="298" w:type="pct"/>
                     <w:hideMark/>
                   </w:tcPr>
                   <w:p>
@@ -5370,7 +6508,7 @@
                 </w:tc>
                 <w:tc>
                   <w:tcPr>
-                    <w:tcW w:w="0" w:type="auto"/>
+                    <w:tcW w:w="4651" w:type="pct"/>
                     <w:hideMark/>
                   </w:tcPr>
                   <w:p>
@@ -5391,12 +6529,12 @@
               </w:tr>
               <w:tr>
                 <w:trPr>
-                  <w:divId w:val="1550455705"/>
+                  <w:divId w:val="91708875"/>
                   <w:tblCellSpacing w:w="15" w:type="dxa"/>
                 </w:trPr>
                 <w:tc>
                   <w:tcPr>
-                    <w:tcW w:w="50" w:type="pct"/>
+                    <w:tcW w:w="298" w:type="pct"/>
                     <w:hideMark/>
                   </w:tcPr>
                   <w:p>
@@ -5416,7 +6554,7 @@
                 </w:tc>
                 <w:tc>
                   <w:tcPr>
-                    <w:tcW w:w="0" w:type="auto"/>
+                    <w:tcW w:w="4651" w:type="pct"/>
                     <w:hideMark/>
                   </w:tcPr>
                   <w:p>
@@ -5437,12 +6575,12 @@
               </w:tr>
               <w:tr>
                 <w:trPr>
-                  <w:divId w:val="1550455705"/>
+                  <w:divId w:val="91708875"/>
                   <w:tblCellSpacing w:w="15" w:type="dxa"/>
                 </w:trPr>
                 <w:tc>
                   <w:tcPr>
-                    <w:tcW w:w="50" w:type="pct"/>
+                    <w:tcW w:w="298" w:type="pct"/>
                     <w:hideMark/>
                   </w:tcPr>
                   <w:p>
@@ -5462,7 +6600,7 @@
                 </w:tc>
                 <w:tc>
                   <w:tcPr>
-                    <w:tcW w:w="0" w:type="auto"/>
+                    <w:tcW w:w="4651" w:type="pct"/>
                     <w:hideMark/>
                   </w:tcPr>
                   <w:p>
@@ -5481,10 +6619,148 @@
                   </w:p>
                 </w:tc>
               </w:tr>
+              <w:tr>
+                <w:trPr>
+                  <w:divId w:val="91708875"/>
+                  <w:tblCellSpacing w:w="15" w:type="dxa"/>
+                </w:trPr>
+                <w:tc>
+                  <w:tcPr>
+                    <w:tcW w:w="298" w:type="pct"/>
+                    <w:hideMark/>
+                  </w:tcPr>
+                  <w:p>
+                    <w:pPr>
+                      <w:pStyle w:val="Bibliography"/>
+                      <w:rPr>
+                        <w:noProof/>
+                      </w:rPr>
+                    </w:pPr>
+                    <w:r>
+                      <w:rPr>
+                        <w:noProof/>
+                      </w:rPr>
+                      <w:t xml:space="preserve">[10] </w:t>
+                    </w:r>
+                  </w:p>
+                </w:tc>
+                <w:tc>
+                  <w:tcPr>
+                    <w:tcW w:w="4651" w:type="pct"/>
+                    <w:hideMark/>
+                  </w:tcPr>
+                  <w:p>
+                    <w:pPr>
+                      <w:pStyle w:val="Bibliography"/>
+                      <w:rPr>
+                        <w:noProof/>
+                      </w:rPr>
+                    </w:pPr>
+                    <w:r>
+                      <w:rPr>
+                        <w:noProof/>
+                      </w:rPr>
+                      <w:t>G. Louppe, "Cornell University arXiv," 2015. [Online]. Available: https://arxiv.org/abs/1407.7502.</w:t>
+                    </w:r>
+                  </w:p>
+                </w:tc>
+              </w:tr>
+              <w:tr>
+                <w:trPr>
+                  <w:divId w:val="91708875"/>
+                  <w:tblCellSpacing w:w="15" w:type="dxa"/>
+                </w:trPr>
+                <w:tc>
+                  <w:tcPr>
+                    <w:tcW w:w="298" w:type="pct"/>
+                    <w:hideMark/>
+                  </w:tcPr>
+                  <w:p>
+                    <w:pPr>
+                      <w:pStyle w:val="Bibliography"/>
+                      <w:rPr>
+                        <w:noProof/>
+                      </w:rPr>
+                    </w:pPr>
+                    <w:r>
+                      <w:rPr>
+                        <w:noProof/>
+                      </w:rPr>
+                      <w:t xml:space="preserve">[11] </w:t>
+                    </w:r>
+                  </w:p>
+                </w:tc>
+                <w:tc>
+                  <w:tcPr>
+                    <w:tcW w:w="4651" w:type="pct"/>
+                    <w:hideMark/>
+                  </w:tcPr>
+                  <w:p>
+                    <w:pPr>
+                      <w:pStyle w:val="Bibliography"/>
+                      <w:rPr>
+                        <w:noProof/>
+                      </w:rPr>
+                    </w:pPr>
+                    <w:r>
+                      <w:rPr>
+                        <w:noProof/>
+                      </w:rPr>
+                      <w:t>T. Chen and C. Guestrin, "Cornell University - arXiv," 2016. [Online]. Available: https://arxiv.org/abs/1603.02754.</w:t>
+                    </w:r>
+                  </w:p>
+                </w:tc>
+              </w:tr>
+              <w:tr>
+                <w:trPr>
+                  <w:divId w:val="91708875"/>
+                  <w:tblCellSpacing w:w="15" w:type="dxa"/>
+                </w:trPr>
+                <w:tc>
+                  <w:tcPr>
+                    <w:tcW w:w="298" w:type="pct"/>
+                    <w:hideMark/>
+                  </w:tcPr>
+                  <w:p>
+                    <w:pPr>
+                      <w:pStyle w:val="Bibliography"/>
+                      <w:rPr>
+                        <w:noProof/>
+                      </w:rPr>
+                    </w:pPr>
+                    <w:r>
+                      <w:rPr>
+                        <w:noProof/>
+                      </w:rPr>
+                      <w:t xml:space="preserve">[12] </w:t>
+                    </w:r>
+                  </w:p>
+                </w:tc>
+                <w:tc>
+                  <w:tcPr>
+                    <w:tcW w:w="4651" w:type="pct"/>
+                    <w:hideMark/>
+                  </w:tcPr>
+                  <w:p>
+                    <w:pPr>
+                      <w:pStyle w:val="Bibliography"/>
+                      <w:rPr>
+                        <w:noProof/>
+                      </w:rPr>
+                    </w:pPr>
+                    <w:r>
+                      <w:rPr>
+                        <w:noProof/>
+                      </w:rPr>
+                      <w:t>"Codefinity - One-hot encoded," [Online]. Available: https://codefinity.com/courses/v2/a65bbc96-309e-4df9-a790-a1eb8c815a1c/1fce4aa9-710f-4bc9-ad66-16b4b2d30929/a6d33d0d-3057-4a2f-b8df-4ecd00ffd598?utm_source=google&amp;utm_medium=cpc&amp;utm_campaign=21193856569&amp;utm_content=&amp;utm_term=&amp;gad_source=1&amp;gclid=CjwKCAjwrv.</w:t>
+                    </w:r>
+                  </w:p>
+                </w:tc>
+              </w:tr>
             </w:tbl>
             <w:p>
               <w:pPr>
-                <w:divId w:val="1550455705"/>
+                <w:divId w:val="91708875"/>
                 <w:rPr>
                   <w:rFonts w:eastAsia="Times New Roman"/>
                   <w:noProof/>
@@ -5514,8 +6790,8 @@
       </w:pPr>
     </w:p>
     <w:sectPr>
-      <w:footerReference w:type="even" r:id="rId10"/>
-      <w:footerReference w:type="default" r:id="rId11"/>
+      <w:footerReference w:type="even" r:id="rId11"/>
+      <w:footerReference w:type="default" r:id="rId12"/>
       <w:pgSz w:w="11906" w:h="16838"/>
       <w:pgMar w:top="1418" w:right="1418" w:bottom="2268" w:left="1985" w:header="709" w:footer="709" w:gutter="0"/>
       <w:cols w:space="708"/>
@@ -9527,11 +10803,49 @@
     </b:Author>
     <b:RefOrder>11</b:RefOrder>
   </b:Source>
+  <b:Source>
+    <b:Tag>She</b:Tag>
+    <b:SourceType>DocumentFromInternetSite</b:SourceType>
+    <b:Guid>{D7831900-F7E0-3E4A-8571-42E8402713F1}</b:Guid>
+    <b:Title>Cornell University - arXiv</b:Title>
+    <b:URL>https://arxiv.org/abs/1808.03314</b:URL>
+    <b:Author>
+      <b:Author>
+        <b:NameList>
+          <b:Person>
+            <b:Last>Sherstinsky</b:Last>
+            <b:First>Alex</b:First>
+          </b:Person>
+        </b:NameList>
+      </b:Author>
+    </b:Author>
+    <b:RefOrder>13</b:RefOrder>
+  </b:Source>
+  <b:Source>
+    <b:Tag>Ash21</b:Tag>
+    <b:SourceType>InternetSite</b:SourceType>
+    <b:Guid>{21D201EA-6B1F-854B-A8B2-64354974DAED}</b:Guid>
+    <b:Title>Data Science Duniya</b:Title>
+    <b:URL>https://ashutoshtripathi.com/2021/07/02/what-is-the-main-difference-between-rnn-and-lstm-nlp-rnn-vs-lstm/</b:URL>
+    <b:Year>2021</b:Year>
+    <b:Author>
+      <b:Author>
+        <b:NameList>
+          <b:Person>
+            <b:Last>NLP</b:Last>
+            <b:First>Ashutosh</b:First>
+            <b:Middle>Tripathi</b:Middle>
+          </b:Person>
+        </b:NameList>
+      </b:Author>
+    </b:Author>
+    <b:RefOrder>14</b:RefOrder>
+  </b:Source>
 </b:Sources>
 </file>
 
 <file path=customXml/itemProps1.xml><?xml version="1.0" encoding="utf-8"?>
-<ds:datastoreItem xmlns:ds="http://schemas.openxmlformats.org/officeDocument/2006/customXml" ds:itemID="{EDED4E8E-0155-E14A-8539-F0CE67E19AD3}">
+<ds:datastoreItem xmlns:ds="http://schemas.openxmlformats.org/officeDocument/2006/customXml" ds:itemID="{F8C5CE5C-088A-AB4B-AECE-552BE76153C7}">
   <ds:schemaRefs>
     <ds:schemaRef ds:uri="http://schemas.openxmlformats.org/officeDocument/2006/bibliography"/>
   </ds:schemaRefs>

</xml_diff>

<commit_message>
CNN és ARIMA kész
</commit_message>
<xml_diff>
--- a/W9T4EX_Hertelendy_Tusor_BESZ.docx
+++ b/W9T4EX_Hertelendy_Tusor_BESZ.docx
@@ -4588,14 +4588,14 @@
           <w:bCs w:val="0"/>
         </w:rPr>
       </w:pPr>
-      <w:bookmarkStart w:id="19" w:name="_Toc166086244"/>
-      <w:bookmarkStart w:id="20" w:name="_Toc166086353"/>
-      <w:bookmarkStart w:id="21" w:name="_Toc166141474"/>
-      <w:bookmarkStart w:id="22" w:name="_Toc166141516"/>
-      <w:bookmarkStart w:id="23" w:name="_Toc166146425"/>
-      <w:bookmarkStart w:id="24" w:name="_Ref166157109"/>
-      <w:bookmarkStart w:id="25" w:name="_Ref166157125"/>
-      <w:bookmarkStart w:id="26" w:name="_Toc166491664"/>
+      <w:bookmarkStart w:id="19" w:name="_Toc166491664"/>
+      <w:bookmarkStart w:id="20" w:name="_Toc166086244"/>
+      <w:bookmarkStart w:id="21" w:name="_Toc166086353"/>
+      <w:bookmarkStart w:id="22" w:name="_Toc166141474"/>
+      <w:bookmarkStart w:id="23" w:name="_Toc166141516"/>
+      <w:bookmarkStart w:id="24" w:name="_Toc166146425"/>
+      <w:bookmarkStart w:id="25" w:name="_Ref166157109"/>
+      <w:bookmarkStart w:id="26" w:name="_Ref166157125"/>
       <w:r>
         <w:rPr>
           <w:rStyle w:val="Strong"/>
@@ -4604,7 +4604,7 @@
         </w:rPr>
         <w:t>Hagyományos túraidő-becslési módszerek</w:t>
       </w:r>
-      <w:bookmarkEnd w:id="26"/>
+      <w:bookmarkEnd w:id="19"/>
     </w:p>
     <w:p>
       <w:pPr>
@@ -4644,13 +4644,13 @@
       <w:r>
         <w:t>Naismith szabálya</w:t>
       </w:r>
-      <w:bookmarkEnd w:id="19"/>
       <w:bookmarkEnd w:id="20"/>
       <w:bookmarkEnd w:id="21"/>
       <w:bookmarkEnd w:id="22"/>
       <w:bookmarkEnd w:id="23"/>
       <w:bookmarkEnd w:id="24"/>
       <w:bookmarkEnd w:id="25"/>
+      <w:bookmarkEnd w:id="26"/>
       <w:bookmarkEnd w:id="27"/>
       <w:bookmarkEnd w:id="28"/>
     </w:p>
@@ -5205,7 +5205,7 @@
         </w:rPr>
         <w:lastRenderedPageBreak/>
         <w:drawing>
-          <wp:inline distT="0" distB="0" distL="0" distR="0" wp14:anchorId="724E3EF5" wp14:editId="55264B3D">
+          <wp:inline distT="0" distB="0" distL="0" distR="0" wp14:anchorId="724E3EF5" wp14:editId="5E740A94">
             <wp:extent cx="3373582" cy="2103528"/>
             <wp:effectExtent l="0" t="0" r="5080" b="5080"/>
             <wp:docPr id="303215230" name="Picture 1" descr="A black background with a black square&#10;&#10;Description automatically generated with medium confidence"/>
@@ -6994,7 +6994,15 @@
         <w:fldChar w:fldCharType="end"/>
       </w:r>
       <w:r>
-        <w:t xml:space="preserve">. ábra:Az RNN és az LSTM architektúrák működése. </w:t>
+        <w:t xml:space="preserve">. </w:t>
+      </w:r>
+      <w:proofErr w:type="gramStart"/>
+      <w:r>
+        <w:t>ábra:Az</w:t>
+      </w:r>
+      <w:proofErr w:type="gramEnd"/>
+      <w:r>
+        <w:t xml:space="preserve"> RNN és az LSTM architektúrák működése. </w:t>
       </w:r>
       <w:sdt>
         <w:sdtPr>
@@ -7060,6 +7068,168 @@
     </w:p>
     <w:p>
       <w:pPr>
+        <w:pStyle w:val="Folyszveg"/>
+        <w:ind w:firstLine="283"/>
+      </w:pPr>
+      <w:r>
+        <w:t xml:space="preserve">A </w:t>
+      </w:r>
+      <w:proofErr w:type="spellStart"/>
+      <w:r>
+        <w:t>konvolúciós</w:t>
+      </w:r>
+      <w:proofErr w:type="spellEnd"/>
+      <w:r>
+        <w:t xml:space="preserve"> neurális hálózat (CNN) egy mélytanulási algoritmus típusa, amely elsősorban olyan adatok feldolgozására szolgál, amelyek rácshálós topológiával rendelkeznek, mint például a képek. A CNN-ek különösen hatékonyak a képeken belüli mintázatok és szerkezetek azonosításában, ezáltal ideálisak olyan feladatokra, mint a képklasszifikáció és objektumfelismerés. A földrajzi adatok esetében a CNN-ek képesek elemzést végezni és értelmezni a műholdképeket, felismerni a tájképi jellemzőket, és hozzájárulni a fejlett térképezési technikákhoz. Az adatok térbeli hierarchiáinak tanulási és felismerési képességük rendkívül hasznos a különböző alkalmazásokban megjelenő összetett képelemzési feladatokhoz</w:t>
+      </w:r>
+      <w:r>
+        <w:t xml:space="preserve"> </w:t>
+      </w:r>
+      <w:sdt>
+        <w:sdtPr>
+          <w:id w:val="1247690389"/>
+          <w:citation/>
+        </w:sdtPr>
+        <w:sdtContent>
+          <w:r>
+            <w:fldChar w:fldCharType="begin"/>
+          </w:r>
+          <w:r>
+            <w:instrText xml:space="preserve"> CITATION Run \l 1038 </w:instrText>
+          </w:r>
+          <w:r>
+            <w:fldChar w:fldCharType="separate"/>
+          </w:r>
+          <w:r>
+            <w:rPr>
+              <w:noProof/>
+            </w:rPr>
+            <w:t>[15]</w:t>
+          </w:r>
+          <w:r>
+            <w:fldChar w:fldCharType="end"/>
+          </w:r>
+        </w:sdtContent>
+      </w:sdt>
+      <w:r>
+        <w:t>.</w:t>
+      </w:r>
+    </w:p>
+    <w:p>
+      <w:pPr>
+        <w:pStyle w:val="Folyszveg"/>
+        <w:keepNext/>
+        <w:ind w:firstLine="283"/>
+        <w:jc w:val="center"/>
+      </w:pPr>
+      <w:r>
+        <w:rPr>
+          <w:noProof/>
+        </w:rPr>
+        <w:lastRenderedPageBreak/>
+        <w:drawing>
+          <wp:inline distT="0" distB="0" distL="0" distR="0" wp14:anchorId="13E9E6B2" wp14:editId="31074610">
+            <wp:extent cx="5088835" cy="2529755"/>
+            <wp:effectExtent l="0" t="0" r="4445" b="0"/>
+            <wp:docPr id="1779391878" name="Picture 2" descr="A diagram of a network&#10;&#10;Description automatically generated"/>
+            <wp:cNvGraphicFramePr>
+              <a:graphicFrameLocks xmlns:a="http://schemas.openxmlformats.org/drawingml/2006/main" noChangeAspect="1"/>
+            </wp:cNvGraphicFramePr>
+            <a:graphic xmlns:a="http://schemas.openxmlformats.org/drawingml/2006/main">
+              <a:graphicData uri="http://schemas.openxmlformats.org/drawingml/2006/picture">
+                <pic:pic xmlns:pic="http://schemas.openxmlformats.org/drawingml/2006/picture">
+                  <pic:nvPicPr>
+                    <pic:cNvPr id="1779391878" name="Picture 2" descr="A diagram of a network&#10;&#10;Description automatically generated"/>
+                    <pic:cNvPicPr/>
+                  </pic:nvPicPr>
+                  <pic:blipFill>
+                    <a:blip r:embed="rId11">
+                      <a:extLst>
+                        <a:ext uri="{28A0092B-C50C-407E-A947-70E740481C1C}">
+                          <a14:useLocalDpi xmlns:a14="http://schemas.microsoft.com/office/drawing/2010/main" val="0"/>
+                        </a:ext>
+                      </a:extLst>
+                    </a:blip>
+                    <a:stretch>
+                      <a:fillRect/>
+                    </a:stretch>
+                  </pic:blipFill>
+                  <pic:spPr>
+                    <a:xfrm>
+                      <a:off x="0" y="0"/>
+                      <a:ext cx="5117529" cy="2544019"/>
+                    </a:xfrm>
+                    <a:prstGeom prst="rect">
+                      <a:avLst/>
+                    </a:prstGeom>
+                  </pic:spPr>
+                </pic:pic>
+              </a:graphicData>
+            </a:graphic>
+          </wp:inline>
+        </w:drawing>
+      </w:r>
+    </w:p>
+    <w:p>
+      <w:pPr>
+        <w:pStyle w:val="Caption2"/>
+      </w:pPr>
+      <w:r>
+        <w:fldChar w:fldCharType="begin"/>
+      </w:r>
+      <w:r>
+        <w:instrText xml:space="preserve"> SEQ ábra \* ARABIC </w:instrText>
+      </w:r>
+      <w:r>
+        <w:fldChar w:fldCharType="separate"/>
+      </w:r>
+      <w:r>
+        <w:rPr>
+          <w:noProof/>
+        </w:rPr>
+        <w:t>4</w:t>
+      </w:r>
+      <w:r>
+        <w:fldChar w:fldCharType="end"/>
+      </w:r>
+      <w:r>
+        <w:t>. ábra: A konvolúciós neurális hálózat felépítése.</w:t>
+      </w:r>
+      <w:sdt>
+        <w:sdtPr>
+          <w:id w:val="-272472678"/>
+          <w:citation/>
+        </w:sdtPr>
+        <w:sdtContent>
+          <w:r>
+            <w:fldChar w:fldCharType="begin"/>
+          </w:r>
+          <w:r>
+            <w:instrText xml:space="preserve"> CITATION Sai \l 1038 </w:instrText>
+          </w:r>
+          <w:r>
+            <w:fldChar w:fldCharType="separate"/>
+          </w:r>
+          <w:r>
+            <w:rPr>
+              <w:noProof/>
+            </w:rPr>
+            <w:t xml:space="preserve"> </w:t>
+          </w:r>
+          <w:r>
+            <w:rPr>
+              <w:noProof/>
+            </w:rPr>
+            <w:t>[16]</w:t>
+          </w:r>
+          <w:r>
+            <w:fldChar w:fldCharType="end"/>
+          </w:r>
+        </w:sdtContent>
+      </w:sdt>
+    </w:p>
+    <w:p>
+      <w:pPr>
         <w:pStyle w:val="Heading3"/>
       </w:pPr>
       <w:bookmarkStart w:id="55" w:name="_Toc166491678"/>
@@ -7067,6 +7237,255 @@
         <w:t>Idősoros elemzések és azok speciális technikái, mint az ARIMA modellek túraidő előrejelzésre.</w:t>
       </w:r>
       <w:bookmarkEnd w:id="55"/>
+    </w:p>
+    <w:p>
+      <w:pPr>
+        <w:pStyle w:val="Folyszveg"/>
+        <w:keepNext/>
+        <w:ind w:firstLine="283"/>
+        <w:jc w:val="center"/>
+      </w:pPr>
+      <w:r>
+        <w:t>Az ARIMA (</w:t>
+      </w:r>
+      <w:proofErr w:type="spellStart"/>
+      <w:r>
+        <w:t>AutoRegressive</w:t>
+      </w:r>
+      <w:proofErr w:type="spellEnd"/>
+      <w:r>
+        <w:t xml:space="preserve"> </w:t>
+      </w:r>
+      <w:proofErr w:type="spellStart"/>
+      <w:r>
+        <w:t>Integrated</w:t>
+      </w:r>
+      <w:proofErr w:type="spellEnd"/>
+      <w:r>
+        <w:t xml:space="preserve"> </w:t>
+      </w:r>
+      <w:proofErr w:type="spellStart"/>
+      <w:r>
+        <w:t>Moving</w:t>
+      </w:r>
+      <w:proofErr w:type="spellEnd"/>
+      <w:r>
+        <w:t xml:space="preserve"> </w:t>
+      </w:r>
+      <w:proofErr w:type="spellStart"/>
+      <w:r>
+        <w:t>Average</w:t>
+      </w:r>
+      <w:proofErr w:type="spellEnd"/>
+      <w:r>
+        <w:t xml:space="preserve"> – </w:t>
+      </w:r>
+      <w:proofErr w:type="spellStart"/>
+      <w:r>
+        <w:t>autoregresszív</w:t>
+      </w:r>
+      <w:proofErr w:type="spellEnd"/>
+      <w:r>
+        <w:t xml:space="preserve"> integrált mozgóátlag) modell egy népszerű eszköz a statisztikai elemzésben, különösen az idősoro</w:t>
+      </w:r>
+      <w:r>
+        <w:t>s adatok</w:t>
+      </w:r>
+      <w:r>
+        <w:t xml:space="preserve"> előrejelzésében. </w:t>
+      </w:r>
+      <w:r>
+        <w:t>R</w:t>
+      </w:r>
+      <w:r>
+        <w:t xml:space="preserve">endkívül hasznos a jövőbeli adatpontok előrejelzésére a múltbeli trendek elemzésével. Az ARIMA modell egyedülállóan integrálja a három kulcsaspektust: az </w:t>
+      </w:r>
+      <w:proofErr w:type="spellStart"/>
+      <w:r>
+        <w:t>autoregressziót</w:t>
+      </w:r>
+      <w:proofErr w:type="spellEnd"/>
+      <w:r>
+        <w:t xml:space="preserve">, a differenciálást és a mozgóátlagot. A túraidő becslésében az ARIMA elemezheti a terepen eltöltött idők </w:t>
+      </w:r>
+      <w:r>
+        <w:t>múltbéli</w:t>
+      </w:r>
+      <w:r>
+        <w:t xml:space="preserve"> adatait, figyelembe véve változókat, mint az évszak, időjárás és az ösvény állapota, hogy </w:t>
+      </w:r>
+      <w:proofErr w:type="spellStart"/>
+      <w:r>
+        <w:t>előrejelezze</w:t>
+      </w:r>
+      <w:proofErr w:type="spellEnd"/>
+      <w:r>
+        <w:t xml:space="preserve"> a </w:t>
+      </w:r>
+      <w:r>
+        <w:t>várható</w:t>
+      </w:r>
+      <w:r>
+        <w:t xml:space="preserve"> túraidőt. Ez a prediktív képesség teszi az ARIMA-t értékes eszközzé a túraidő becslések pontosságának és megbízhatóságának javításában, segítve a </w:t>
+      </w:r>
+      <w:r>
+        <w:t>gondosabb</w:t>
+      </w:r>
+      <w:r>
+        <w:t xml:space="preserve"> </w:t>
+      </w:r>
+      <w:r>
+        <w:t xml:space="preserve">időgazdálkodást </w:t>
+      </w:r>
+      <w:r>
+        <w:t>és a túrázók jobb felkészülését</w:t>
+      </w:r>
+      <w:r>
+        <w:t xml:space="preserve"> </w:t>
+      </w:r>
+      <w:sdt>
+        <w:sdtPr>
+          <w:id w:val="-1813861590"/>
+          <w:citation/>
+        </w:sdtPr>
+        <w:sdtContent>
+          <w:r>
+            <w:fldChar w:fldCharType="begin"/>
+          </w:r>
+          <w:r>
+            <w:rPr>
+              <w:lang w:val="en-US"/>
+            </w:rPr>
+            <w:instrText xml:space="preserve"> CITATION Abu \l 1033 </w:instrText>
+          </w:r>
+          <w:r>
+            <w:fldChar w:fldCharType="separate"/>
+          </w:r>
+          <w:r>
+            <w:rPr>
+              <w:noProof/>
+              <w:lang w:val="en-US"/>
+            </w:rPr>
+            <w:t>[17]</w:t>
+          </w:r>
+          <w:r>
+            <w:fldChar w:fldCharType="end"/>
+          </w:r>
+        </w:sdtContent>
+      </w:sdt>
+      <w:r>
+        <w:t>.</w:t>
+      </w:r>
+      <w:r>
+        <w:rPr>
+          <w:noProof/>
+        </w:rPr>
+        <w:drawing>
+          <wp:inline distT="0" distB="0" distL="0" distR="0" wp14:anchorId="19D37852" wp14:editId="2EDE231C">
+            <wp:extent cx="4193080" cy="1812022"/>
+            <wp:effectExtent l="0" t="0" r="0" b="4445"/>
+            <wp:docPr id="191696914" name="Picture 3" descr="A diagram of a diagram&#10;&#10;Description automatically generated with medium confidence"/>
+            <wp:cNvGraphicFramePr>
+              <a:graphicFrameLocks xmlns:a="http://schemas.openxmlformats.org/drawingml/2006/main" noChangeAspect="1"/>
+            </wp:cNvGraphicFramePr>
+            <a:graphic xmlns:a="http://schemas.openxmlformats.org/drawingml/2006/main">
+              <a:graphicData uri="http://schemas.openxmlformats.org/drawingml/2006/picture">
+                <pic:pic xmlns:pic="http://schemas.openxmlformats.org/drawingml/2006/picture">
+                  <pic:nvPicPr>
+                    <pic:cNvPr id="191696914" name="Picture 3" descr="A diagram of a diagram&#10;&#10;Description automatically generated with medium confidence"/>
+                    <pic:cNvPicPr/>
+                  </pic:nvPicPr>
+                  <pic:blipFill rotWithShape="1">
+                    <a:blip r:embed="rId12">
+                      <a:extLst>
+                        <a:ext uri="{28A0092B-C50C-407E-A947-70E740481C1C}">
+                          <a14:useLocalDpi xmlns:a14="http://schemas.microsoft.com/office/drawing/2010/main" val="0"/>
+                        </a:ext>
+                      </a:extLst>
+                    </a:blip>
+                    <a:srcRect l="4405" t="29741" r="3853" b="2618"/>
+                    <a:stretch/>
+                  </pic:blipFill>
+                  <pic:spPr bwMode="auto">
+                    <a:xfrm>
+                      <a:off x="0" y="0"/>
+                      <a:ext cx="4194430" cy="1812605"/>
+                    </a:xfrm>
+                    <a:prstGeom prst="rect">
+                      <a:avLst/>
+                    </a:prstGeom>
+                    <a:ln>
+                      <a:noFill/>
+                    </a:ln>
+                    <a:extLst>
+                      <a:ext uri="{53640926-AAD7-44D8-BBD7-CCE9431645EC}">
+                        <a14:shadowObscured xmlns:a14="http://schemas.microsoft.com/office/drawing/2010/main"/>
+                      </a:ext>
+                    </a:extLst>
+                  </pic:spPr>
+                </pic:pic>
+              </a:graphicData>
+            </a:graphic>
+          </wp:inline>
+        </w:drawing>
+      </w:r>
+    </w:p>
+    <w:p>
+      <w:pPr>
+        <w:pStyle w:val="Caption"/>
+        <w:jc w:val="center"/>
+      </w:pPr>
+      <w:r>
+        <w:fldChar w:fldCharType="begin"/>
+      </w:r>
+      <w:r>
+        <w:instrText xml:space="preserve"> SEQ ábra \* ARABIC </w:instrText>
+      </w:r>
+      <w:r>
+        <w:fldChar w:fldCharType="separate"/>
+      </w:r>
+      <w:r>
+        <w:rPr>
+          <w:noProof/>
+        </w:rPr>
+        <w:t>5</w:t>
+      </w:r>
+      <w:r>
+        <w:fldChar w:fldCharType="end"/>
+      </w:r>
+      <w:r>
+        <w:t xml:space="preserve">. ábra: Az ARIMA modell elemei. </w:t>
+      </w:r>
+      <w:sdt>
+        <w:sdtPr>
+          <w:id w:val="245542946"/>
+          <w:citation/>
+        </w:sdtPr>
+        <w:sdtContent>
+          <w:r>
+            <w:fldChar w:fldCharType="begin"/>
+          </w:r>
+          <w:r>
+            <w:rPr>
+              <w:lang w:val="hu-HU"/>
+            </w:rPr>
+            <w:instrText xml:space="preserve"> CITATION Par23 \l 1038 </w:instrText>
+          </w:r>
+          <w:r>
+            <w:fldChar w:fldCharType="separate"/>
+          </w:r>
+          <w:r>
+            <w:rPr>
+              <w:noProof/>
+              <w:lang w:val="hu-HU"/>
+            </w:rPr>
+            <w:t>[18]</w:t>
+          </w:r>
+          <w:r>
+            <w:fldChar w:fldCharType="end"/>
+          </w:r>
+        </w:sdtContent>
+      </w:sdt>
     </w:p>
     <w:p>
       <w:pPr>
@@ -7105,6 +7524,7 @@
           <w:b/>
           <w:bCs w:val="0"/>
         </w:rPr>
+        <w:lastRenderedPageBreak/>
         <w:t>Valós idejű adatfeldolgozás</w:t>
       </w:r>
       <w:bookmarkEnd w:id="58"/>
@@ -7194,7 +7614,6 @@
       </w:pPr>
       <w:bookmarkStart w:id="62" w:name="_Toc166491685"/>
       <w:r>
-        <w:lastRenderedPageBreak/>
         <w:t>Adatvédelmi és etikai szempontok</w:t>
       </w:r>
       <w:bookmarkEnd w:id="62"/>
@@ -7431,6 +7850,7 @@
         <w:ind w:firstLine="720"/>
       </w:pPr>
       <w:r>
+        <w:lastRenderedPageBreak/>
         <w:t>Korábbi</w:t>
       </w:r>
       <w:r>
@@ -7510,7 +7930,6 @@
         <w:ind w:firstLine="720"/>
       </w:pPr>
       <w:r>
-        <w:lastRenderedPageBreak/>
         <w:t>Népszerű helyeken kihelyezett webkamerák képe</w:t>
       </w:r>
       <w:r>
@@ -8348,8 +8767,8 @@
         <w:t>Karbantartási és támogatási tervek</w:t>
       </w:r>
     </w:p>
-    <w:bookmarkStart w:id="84" w:name="_Toc166491707" w:displacedByCustomXml="next"/>
-    <w:bookmarkStart w:id="85" w:name="_Toc166169844" w:displacedByCustomXml="next"/>
+    <w:bookmarkStart w:id="84" w:name="_Toc166169844" w:displacedByCustomXml="next"/>
+    <w:bookmarkStart w:id="85" w:name="_Toc166491707" w:displacedByCustomXml="next"/>
     <w:sdt>
       <w:sdtPr>
         <w:rPr>
@@ -9305,8 +9724,8 @@
       </w:pPr>
     </w:p>
     <w:sectPr>
-      <w:footerReference w:type="even" r:id="rId11"/>
-      <w:footerReference w:type="default" r:id="rId12"/>
+      <w:footerReference w:type="even" r:id="rId13"/>
+      <w:footerReference w:type="default" r:id="rId14"/>
       <w:pgSz w:w="11906" w:h="16838"/>
       <w:pgMar w:top="1418" w:right="1418" w:bottom="2268" w:left="1985" w:header="709" w:footer="709" w:gutter="0"/>
       <w:cols w:space="708"/>
@@ -12603,6 +13022,7 @@
   <w:style w:type="character" w:default="1" w:styleId="DefaultParagraphFont">
     <w:name w:val="Default Paragraph Font"/>
     <w:uiPriority w:val="1"/>
+    <w:semiHidden/>
     <w:unhideWhenUsed/>
   </w:style>
   <w:style w:type="table" w:default="1" w:styleId="TableNormal">
@@ -13951,7 +14371,7 @@
     <b:Title>Google Maps Platform</b:Title>
     <b:URL>https://mapsplatform.google.com/pricing/</b:URL>
     <b:Year>2024</b:Year>
-    <b:RefOrder>15</b:RefOrder>
+    <b:RefOrder>19</b:RefOrder>
   </b:Source>
   <b:Source>
     <b:Tag>met</b:Tag>
@@ -13959,7 +14379,7 @@
     <b:Guid>{66A4DD0C-F68D-AF41-98E1-9E6B20CBD79E}</b:Guid>
     <b:Title>meteomatics Weather API</b:Title>
     <b:URL>https://www.meteomatics.com/en/weather-api/</b:URL>
-    <b:RefOrder>16</b:RefOrder>
+    <b:RefOrder>20</b:RefOrder>
   </b:Source>
   <b:Source>
     <b:Tag>Map</b:Tag>
@@ -13967,7 +14387,7 @@
     <b:Guid>{1ED62ACF-30B1-4942-9164-5467DA4A21FA}</b:Guid>
     <b:Title>Mapbox pricing</b:Title>
     <b:URL>https://www.mapbox.com/pricing</b:URL>
-    <b:RefOrder>17</b:RefOrder>
+    <b:RefOrder>21</b:RefOrder>
   </b:Source>
   <b:Source>
     <b:Tag>Str</b:Tag>
@@ -13975,13 +14395,81 @@
     <b:Guid>{6FD2F852-1A0A-714B-B8EE-33D0BAA781EA}</b:Guid>
     <b:Title>Strava Developers - Rate Limits</b:Title>
     <b:URL>https://developers.strava.com/docs/rate-limits/</b:URL>
+    <b:RefOrder>22</b:RefOrder>
+  </b:Source>
+  <b:Source>
+    <b:Tag>Run</b:Tag>
+    <b:SourceType>InternetSite</b:SourceType>
+    <b:Guid>{93AB6971-AB67-4648-AE08-782A44806044}</b:Guid>
+    <b:Title>RunAI - Deep Convolutional Neural Networks</b:Title>
+    <b:URL>https://www.run.ai/guides/deep-learning-for-computer-vision/deep-convolutional-neural-networks</b:URL>
+    <b:RefOrder>15</b:RefOrder>
+  </b:Source>
+  <b:Source>
+    <b:Tag>Sai</b:Tag>
+    <b:SourceType>InternetSite</b:SourceType>
+    <b:Guid>{99B9975A-861D-7F41-A7EB-4EE0DFDFD9A8}</b:Guid>
+    <b:Author>
+      <b:Author>
+        <b:NameList>
+          <b:Person>
+            <b:Last>Shah</b:Last>
+            <b:First>Saily</b:First>
+          </b:Person>
+        </b:NameList>
+      </b:Author>
+    </b:Author>
+    <b:Title>Analytics Vidhya</b:Title>
+    <b:URL>https://www.analyticsvidhya.com/blog/2022/01/convolutional-neural-network-an-overview/</b:URL>
+    <b:RefOrder>16</b:RefOrder>
+  </b:Source>
+  <b:Source>
+    <b:Tag>Abu</b:Tag>
+    <b:SourceType>InternetSite</b:SourceType>
+    <b:Guid>{F8777D52-ED39-5647-BDBB-324B3808A721}</b:Guid>
+    <b:Author>
+      <b:Author>
+        <b:NameList>
+          <b:Person>
+            <b:Last>Abugaber-Bowman</b:Last>
+            <b:First>David</b:First>
+          </b:Person>
+        </b:NameList>
+      </b:Author>
+    </b:Author>
+    <b:Title>Using ARIMA for Time Series Analytics</b:Title>
+    <b:URL>https://ademos.people.uic.edu/Chapter23.html</b:URL>
+    <b:RefOrder>17</b:RefOrder>
+  </b:Source>
+  <b:Source>
+    <b:Tag>Par23</b:Tag>
+    <b:SourceType>InternetSite</b:SourceType>
+    <b:Guid>{B983BE92-5FCB-BB42-9796-76FF1EAA4570}</b:Guid>
+    <b:Title>Forecasting Stock Prices Using ARIMA Model</b:Title>
+    <b:URL>https://blog.quantinsti.com/forecasting-stock-returns-using-arima-model/</b:URL>
+    <b:ProductionCompany>Quantinsti</b:ProductionCompany>
+    <b:Year>2023</b:Year>
+    <b:Author>
+      <b:Author>
+        <b:NameList>
+          <b:Person>
+            <b:Last>Paradkar</b:Last>
+            <b:First>Milind</b:First>
+          </b:Person>
+          <b:Person>
+            <b:Last>Thakar</b:Last>
+            <b:First>Chainika</b:First>
+          </b:Person>
+        </b:NameList>
+      </b:Author>
+    </b:Author>
     <b:RefOrder>18</b:RefOrder>
   </b:Source>
 </b:Sources>
 </file>
 
 <file path=customXml/itemProps1.xml><?xml version="1.0" encoding="utf-8"?>
-<ds:datastoreItem xmlns:ds="http://schemas.openxmlformats.org/officeDocument/2006/customXml" ds:itemID="{B79E7674-134A-5A42-96CE-61E8BCB3F38B}">
+<ds:datastoreItem xmlns:ds="http://schemas.openxmlformats.org/officeDocument/2006/customXml" ds:itemID="{38893B3D-3CCF-754E-B164-332CBB008D99}">
   <ds:schemaRefs>
     <ds:schemaRef ds:uri="http://schemas.openxmlformats.org/officeDocument/2006/bibliography"/>
   </ds:schemaRefs>

</xml_diff>

<commit_message>
valós idejű adatok feldolgozása
</commit_message>
<xml_diff>
--- a/W9T4EX_Hertelendy_Tusor_BESZ.docx
+++ b/W9T4EX_Hertelendy_Tusor_BESZ.docx
@@ -4208,14 +4208,14 @@
           <w:bCs w:val="0"/>
         </w:rPr>
       </w:pPr>
-      <w:bookmarkStart w:id="19" w:name="_Toc166086244"/>
-      <w:bookmarkStart w:id="20" w:name="_Toc166086353"/>
-      <w:bookmarkStart w:id="21" w:name="_Toc166141474"/>
-      <w:bookmarkStart w:id="22" w:name="_Toc166141516"/>
-      <w:bookmarkStart w:id="23" w:name="_Toc166146425"/>
-      <w:bookmarkStart w:id="24" w:name="_Ref166157109"/>
-      <w:bookmarkStart w:id="25" w:name="_Ref166157125"/>
-      <w:bookmarkStart w:id="26" w:name="_Toc166518998"/>
+      <w:bookmarkStart w:id="19" w:name="_Toc166518998"/>
+      <w:bookmarkStart w:id="20" w:name="_Toc166086244"/>
+      <w:bookmarkStart w:id="21" w:name="_Toc166086353"/>
+      <w:bookmarkStart w:id="22" w:name="_Toc166141474"/>
+      <w:bookmarkStart w:id="23" w:name="_Toc166141516"/>
+      <w:bookmarkStart w:id="24" w:name="_Toc166146425"/>
+      <w:bookmarkStart w:id="25" w:name="_Ref166157109"/>
+      <w:bookmarkStart w:id="26" w:name="_Ref166157125"/>
       <w:r>
         <w:rPr>
           <w:rStyle w:val="Strong"/>
@@ -4224,7 +4224,7 @@
         </w:rPr>
         <w:t>Hagyományos túraidő-becslési módszerek</w:t>
       </w:r>
-      <w:bookmarkEnd w:id="26"/>
+      <w:bookmarkEnd w:id="19"/>
     </w:p>
     <w:p>
       <w:pPr>
@@ -4264,13 +4264,13 @@
       <w:r>
         <w:t>Naismith szabálya</w:t>
       </w:r>
-      <w:bookmarkEnd w:id="19"/>
       <w:bookmarkEnd w:id="20"/>
       <w:bookmarkEnd w:id="21"/>
       <w:bookmarkEnd w:id="22"/>
       <w:bookmarkEnd w:id="23"/>
       <w:bookmarkEnd w:id="24"/>
       <w:bookmarkEnd w:id="25"/>
+      <w:bookmarkEnd w:id="26"/>
       <w:bookmarkEnd w:id="27"/>
       <w:bookmarkEnd w:id="28"/>
     </w:p>
@@ -4355,6 +4355,10 @@
     <w:p>
       <w:pPr>
         <w:pStyle w:val="Egyenlet"/>
+        <w:tabs>
+          <w:tab w:val="clear" w:pos="7230"/>
+          <w:tab w:val="left" w:pos="8222"/>
+        </w:tabs>
         <w:rPr>
           <w:rFonts w:eastAsiaTheme="minorEastAsia"/>
         </w:rPr>
@@ -4532,9 +4536,6 @@
         <w:t>(</w:t>
       </w:r>
       <w:r>
-        <w:t xml:space="preserve">egyenlet </w:t>
-      </w:r>
-      <w:r>
         <w:fldChar w:fldCharType="begin"/>
       </w:r>
       <w:r>
@@ -4825,7 +4826,7 @@
         </w:rPr>
         <w:lastRenderedPageBreak/>
         <w:drawing>
-          <wp:inline distT="0" distB="0" distL="0" distR="0" wp14:anchorId="724E3EF5" wp14:editId="5E740A94">
+          <wp:inline distT="0" distB="0" distL="0" distR="0" wp14:anchorId="724E3EF5" wp14:editId="3A6D3FA2">
             <wp:extent cx="3373582" cy="2103528"/>
             <wp:effectExtent l="0" t="0" r="5080" b="5080"/>
             <wp:docPr id="303215230" name="Picture 1" descr="A black background with a black square&#10;&#10;Description automatically generated with medium confidence"/>
@@ -5176,19 +5177,16 @@
         <w:t xml:space="preserve">Lásd: </w:t>
       </w:r>
       <w:r>
+        <w:fldChar w:fldCharType="begin"/>
+      </w:r>
+      <w:r>
+        <w:instrText xml:space="preserve"> REF _Ref166172172 \h </w:instrText>
+      </w:r>
+      <w:r>
+        <w:fldChar w:fldCharType="separate"/>
+      </w:r>
+      <w:r>
         <w:t>(</w:t>
-      </w:r>
-      <w:r>
-        <w:fldChar w:fldCharType="begin"/>
-      </w:r>
-      <w:r>
-        <w:instrText xml:space="preserve"> REF _Ref166172172 \h </w:instrText>
-      </w:r>
-      <w:r>
-        <w:fldChar w:fldCharType="separate"/>
-      </w:r>
-      <w:r>
-        <w:t xml:space="preserve">(egyenlet </w:t>
       </w:r>
       <w:r>
         <w:rPr>
@@ -5206,9 +5204,10 @@
     <w:p>
       <w:pPr>
         <w:pStyle w:val="Egyenlet"/>
-        <w:rPr>
-          <w:rFonts w:eastAsiaTheme="minorEastAsia"/>
-        </w:rPr>
+        <w:tabs>
+          <w:tab w:val="clear" w:pos="7230"/>
+          <w:tab w:val="left" w:pos="8222"/>
+        </w:tabs>
       </w:pPr>
       <w:r>
         <w:tab/>
@@ -5391,7 +5390,7 @@
       <w:bookmarkStart w:id="41" w:name="_Ref166172125"/>
       <w:bookmarkStart w:id="42" w:name="_Ref166172172"/>
       <w:r>
-        <w:t xml:space="preserve">(egyenlet </w:t>
+        <w:t>(</w:t>
       </w:r>
       <w:r>
         <w:fldChar w:fldCharType="begin"/>
@@ -7120,10 +7119,276 @@
           <w:b/>
           <w:bCs w:val="0"/>
         </w:rPr>
+        <w:t>Valós idejű adatfeldolgozás</w:t>
+      </w:r>
+      <w:bookmarkEnd w:id="56"/>
+    </w:p>
+    <w:p>
+      <w:pPr>
+        <w:pStyle w:val="Folyszveg"/>
+        <w:ind w:firstLine="283"/>
+      </w:pPr>
+      <w:bookmarkStart w:id="57" w:name="_Toc166519014"/>
+      <w:r>
+        <w:t xml:space="preserve">A valós idejű adatfeldolgozás implementálása a túraidő előrejelzésében több kritikus komponenst igényel az pontos és időszerű információszolgáltatás biztosításához. A </w:t>
+      </w:r>
+      <w:r>
         <w:lastRenderedPageBreak/>
-        <w:t>Valós idejű adatfeldolgozás</w:t>
-      </w:r>
-      <w:bookmarkEnd w:id="56"/>
+        <w:t>folyamat az adatok folyamatos gyűjtésével kezdődik érzékelőkön és viselhető eszközökön keresztül, amelyek nyomon követik a földrajzi helyzetet, a környezeti feltételeket és a túrázó biometriai adatait. Ezután az adatokat valós időben közvetít</w:t>
+      </w:r>
+      <w:r>
+        <w:t>hetik</w:t>
+      </w:r>
+      <w:r>
+        <w:t xml:space="preserve">, olyan technológiák segítségével, mint az </w:t>
+      </w:r>
+      <w:proofErr w:type="spellStart"/>
+      <w:r>
+        <w:t>Apache</w:t>
+      </w:r>
+      <w:proofErr w:type="spellEnd"/>
+      <w:r>
+        <w:t xml:space="preserve"> Kafka</w:t>
+      </w:r>
+      <w:r>
+        <w:t xml:space="preserve"> </w:t>
+      </w:r>
+      <w:sdt>
+        <w:sdtPr>
+          <w:id w:val="-1035112395"/>
+          <w:citation/>
+        </w:sdtPr>
+        <w:sdtContent>
+          <w:r>
+            <w:fldChar w:fldCharType="begin"/>
+          </w:r>
+          <w:r>
+            <w:instrText xml:space="preserve"> CITATION Kaf \l 1038 </w:instrText>
+          </w:r>
+          <w:r>
+            <w:fldChar w:fldCharType="separate"/>
+          </w:r>
+          <w:r>
+            <w:rPr>
+              <w:noProof/>
+            </w:rPr>
+            <w:t>[19]</w:t>
+          </w:r>
+          <w:r>
+            <w:fldChar w:fldCharType="end"/>
+          </w:r>
+        </w:sdtContent>
+      </w:sdt>
+      <w:r>
+        <w:t>, amely hatékonyan kezeli a nagy adatmennyiségeket</w:t>
+      </w:r>
+      <w:r>
+        <w:t>, vagy egyből feldolgozásra kerülhetnek a készüléken magán.</w:t>
+      </w:r>
+    </w:p>
+    <w:p>
+      <w:pPr>
+        <w:pStyle w:val="Folyszveg"/>
+        <w:ind w:firstLine="283"/>
+      </w:pPr>
+      <w:r>
+        <w:t xml:space="preserve">Az áramoltatott adatok feldolgozásához és elemzéséhez olyan rendszereket </w:t>
+      </w:r>
+      <w:r>
+        <w:t>is használhatunk</w:t>
+      </w:r>
+      <w:r>
+        <w:t xml:space="preserve">, amelyek </w:t>
+      </w:r>
+      <w:r>
+        <w:t>fejledt tech</w:t>
+      </w:r>
+      <w:r>
+        <w:t xml:space="preserve">nológiával </w:t>
+      </w:r>
+      <w:r>
+        <w:t xml:space="preserve">vannak felszerelve, mint az </w:t>
+      </w:r>
+      <w:r>
+        <w:br/>
+      </w:r>
+      <w:proofErr w:type="spellStart"/>
+      <w:r>
+        <w:t>Apache</w:t>
+      </w:r>
+      <w:proofErr w:type="spellEnd"/>
+      <w:r>
+        <w:t xml:space="preserve"> </w:t>
+      </w:r>
+      <w:proofErr w:type="spellStart"/>
+      <w:r>
+        <w:t>Spark</w:t>
+      </w:r>
+      <w:proofErr w:type="spellEnd"/>
+      <w:r>
+        <w:t xml:space="preserve"> </w:t>
+      </w:r>
+      <w:sdt>
+        <w:sdtPr>
+          <w:id w:val="-1971811198"/>
+          <w:citation/>
+        </w:sdtPr>
+        <w:sdtContent>
+          <w:r>
+            <w:fldChar w:fldCharType="begin"/>
+          </w:r>
+          <w:r>
+            <w:instrText xml:space="preserve"> CITATION Apa \l 1038 </w:instrText>
+          </w:r>
+          <w:r>
+            <w:fldChar w:fldCharType="separate"/>
+          </w:r>
+          <w:r>
+            <w:rPr>
+              <w:noProof/>
+            </w:rPr>
+            <w:t>[20]</w:t>
+          </w:r>
+          <w:r>
+            <w:fldChar w:fldCharType="end"/>
+          </w:r>
+        </w:sdtContent>
+      </w:sdt>
+      <w:r>
+        <w:t xml:space="preserve"> vagy a </w:t>
+      </w:r>
+      <w:proofErr w:type="spellStart"/>
+      <w:r>
+        <w:t>Hadoop</w:t>
+      </w:r>
+      <w:proofErr w:type="spellEnd"/>
+      <w:r>
+        <w:t xml:space="preserve"> </w:t>
+      </w:r>
+      <w:sdt>
+        <w:sdtPr>
+          <w:id w:val="1791158276"/>
+          <w:citation/>
+        </w:sdtPr>
+        <w:sdtContent>
+          <w:r>
+            <w:fldChar w:fldCharType="begin"/>
+          </w:r>
+          <w:r>
+            <w:instrText xml:space="preserve"> CITATION Apa1 \l 1038 </w:instrText>
+          </w:r>
+          <w:r>
+            <w:fldChar w:fldCharType="separate"/>
+          </w:r>
+          <w:r>
+            <w:rPr>
+              <w:noProof/>
+            </w:rPr>
+            <w:t>[21]</w:t>
+          </w:r>
+          <w:r>
+            <w:fldChar w:fldCharType="end"/>
+          </w:r>
+        </w:sdtContent>
+      </w:sdt>
+      <w:r>
+        <w:t>. Ezek a platformok képesek kezelni a nagy adatkészletek valós idejű elemzéséhez szükséges számításokat, biztosítva a szükséges sebességet az azonnali adatfeldolgozáshoz.</w:t>
+      </w:r>
+    </w:p>
+    <w:p>
+      <w:pPr>
+        <w:pStyle w:val="Folyszveg"/>
+      </w:pPr>
+      <w:r>
+        <w:t>A gépi tanulási modellek kulcsfontosságú szerepet játszanak az adatok értelmezésében. Az RNN-ek vagy az LSTM-ek különösen alkalmasak az idősoros adatok</w:t>
+      </w:r>
+      <w:r>
+        <w:t xml:space="preserve"> elemzésére</w:t>
+      </w:r>
+      <w:r>
+        <w:t>.</w:t>
+      </w:r>
+      <w:r>
+        <w:t xml:space="preserve"> </w:t>
+      </w:r>
+      <w:r>
+        <w:t>Ezeket a modelleket dinamikusan lehet igazítani a valós idejű adatok alapján, hogy javítsák az előrejelzés pontosságát.</w:t>
+      </w:r>
+    </w:p>
+    <w:p>
+      <w:pPr>
+        <w:pStyle w:val="Folyszveg"/>
+        <w:ind w:firstLine="576"/>
+      </w:pPr>
+      <w:r>
+        <w:t>Ezen rendszerek integrálásához API-</w:t>
+      </w:r>
+      <w:proofErr w:type="spellStart"/>
+      <w:r>
+        <w:t>kat</w:t>
+      </w:r>
+      <w:proofErr w:type="spellEnd"/>
+      <w:r>
+        <w:t xml:space="preserve"> </w:t>
+      </w:r>
+      <w:r>
+        <w:t>fejlesztettek</w:t>
+      </w:r>
+      <w:r>
+        <w:t xml:space="preserve"> ki, amelyek különböző forrásokból, mint az időjárás-frissítések</w:t>
+      </w:r>
+      <w:r>
+        <w:t xml:space="preserve"> (pl. </w:t>
+      </w:r>
+      <w:proofErr w:type="spellStart"/>
+      <w:r>
+        <w:t>Weather</w:t>
+      </w:r>
+      <w:proofErr w:type="spellEnd"/>
+      <w:r>
+        <w:t xml:space="preserve"> API</w:t>
+      </w:r>
+      <w:r>
+        <w:t xml:space="preserve"> </w:t>
+      </w:r>
+      <w:sdt>
+        <w:sdtPr>
+          <w:id w:val="-915246139"/>
+          <w:citation/>
+        </w:sdtPr>
+        <w:sdtContent>
+          <w:r>
+            <w:fldChar w:fldCharType="begin"/>
+          </w:r>
+          <w:r>
+            <w:instrText xml:space="preserve"> CITATION Wea \l 1038 </w:instrText>
+          </w:r>
+          <w:r>
+            <w:fldChar w:fldCharType="separate"/>
+          </w:r>
+          <w:r>
+            <w:rPr>
+              <w:noProof/>
+            </w:rPr>
+            <w:t>[22]</w:t>
+          </w:r>
+          <w:r>
+            <w:fldChar w:fldCharType="end"/>
+          </w:r>
+        </w:sdtContent>
+      </w:sdt>
+      <w:r>
+        <w:t xml:space="preserve">), </w:t>
+      </w:r>
+      <w:r>
+        <w:t xml:space="preserve">vagy a topográfiai változások, amelyek jelentősen befolyásolhatják a túrázási feltételeket, </w:t>
+      </w:r>
+      <w:r>
+        <w:t>szereznek be</w:t>
+      </w:r>
+      <w:r>
+        <w:t xml:space="preserve"> adatokat. Az eredmény egy felhasználói felület, amely valós idejű előrejelzéseket és frissítéseket jelenít meg a túrázóknak, javítva navigációs élményüket és biztonságukat.</w:t>
+      </w:r>
     </w:p>
     <w:p>
       <w:pPr>
@@ -7134,7 +7399,6 @@
           <w:bCs w:val="0"/>
         </w:rPr>
       </w:pPr>
-      <w:bookmarkStart w:id="57" w:name="_Toc166519014"/>
       <w:r>
         <w:rPr>
           <w:rStyle w:val="Strong"/>
@@ -7325,6 +7589,7 @@
           <w:b/>
           <w:bCs w:val="0"/>
         </w:rPr>
+        <w:lastRenderedPageBreak/>
         <w:t>Adatforrások és adatgyűjtés</w:t>
       </w:r>
       <w:bookmarkEnd w:id="65"/>
@@ -7446,7 +7711,6 @@
         <w:ind w:firstLine="720"/>
       </w:pPr>
       <w:r>
-        <w:lastRenderedPageBreak/>
         <w:t>Korábbi</w:t>
       </w:r>
       <w:r>
@@ -7733,6 +7997,7 @@
         <w:pStyle w:val="Folyszveg"/>
       </w:pPr>
       <w:r>
+        <w:lastRenderedPageBreak/>
         <w:t xml:space="preserve">A </w:t>
       </w:r>
       <w:proofErr w:type="spellStart"/>
@@ -8264,6 +8529,15 @@
       </w:r>
       <w:r>
         <w:t>Fázisok és mérföldkövek a fejlesztési ciklusban</w:t>
+      </w:r>
+    </w:p>
+    <w:p>
+      <w:pPr>
+        <w:pStyle w:val="Heading1"/>
+      </w:pPr>
+      <w:r>
+        <w:lastRenderedPageBreak/>
+        <w:t>Következő félévi tervek</w:t>
       </w:r>
     </w:p>
     <w:bookmarkStart w:id="80" w:name="_Toc166169844" w:displacedByCustomXml="next"/>
@@ -14055,7 +14329,7 @@
     <b:Title>Google Maps Platform</b:Title>
     <b:URL>https://mapsplatform.google.com/pricing/</b:URL>
     <b:Year>2024</b:Year>
-    <b:RefOrder>19</b:RefOrder>
+    <b:RefOrder>23</b:RefOrder>
   </b:Source>
   <b:Source>
     <b:Tag>met</b:Tag>
@@ -14063,7 +14337,7 @@
     <b:Guid>{66A4DD0C-F68D-AF41-98E1-9E6B20CBD79E}</b:Guid>
     <b:Title>meteomatics Weather API</b:Title>
     <b:URL>https://www.meteomatics.com/en/weather-api/</b:URL>
-    <b:RefOrder>20</b:RefOrder>
+    <b:RefOrder>24</b:RefOrder>
   </b:Source>
   <b:Source>
     <b:Tag>Map</b:Tag>
@@ -14071,7 +14345,7 @@
     <b:Guid>{1ED62ACF-30B1-4942-9164-5467DA4A21FA}</b:Guid>
     <b:Title>Mapbox pricing</b:Title>
     <b:URL>https://www.mapbox.com/pricing</b:URL>
-    <b:RefOrder>21</b:RefOrder>
+    <b:RefOrder>25</b:RefOrder>
   </b:Source>
   <b:Source>
     <b:Tag>Str</b:Tag>
@@ -14079,7 +14353,7 @@
     <b:Guid>{6FD2F852-1A0A-714B-B8EE-33D0BAA781EA}</b:Guid>
     <b:Title>Strava Developers - Rate Limits</b:Title>
     <b:URL>https://developers.strava.com/docs/rate-limits/</b:URL>
-    <b:RefOrder>22</b:RefOrder>
+    <b:RefOrder>26</b:RefOrder>
   </b:Source>
   <b:Source>
     <b:Tag>Run</b:Tag>
@@ -14149,11 +14423,43 @@
     </b:Author>
     <b:RefOrder>18</b:RefOrder>
   </b:Source>
+  <b:Source>
+    <b:Tag>Kaf</b:Tag>
+    <b:SourceType>InternetSite</b:SourceType>
+    <b:Guid>{AFCAEF58-2D29-684C-9E4C-DD574CED7FDD}</b:Guid>
+    <b:Title>Kafka</b:Title>
+    <b:URL>https://kafka.apache.org</b:URL>
+    <b:RefOrder>19</b:RefOrder>
+  </b:Source>
+  <b:Source>
+    <b:Tag>Apa</b:Tag>
+    <b:SourceType>InternetSite</b:SourceType>
+    <b:Guid>{71E4C4FA-5957-2948-B7A0-FAE38651CFB7}</b:Guid>
+    <b:Title>Apache Spark</b:Title>
+    <b:URL>https://spark.apache.org</b:URL>
+    <b:RefOrder>20</b:RefOrder>
+  </b:Source>
+  <b:Source>
+    <b:Tag>Apa1</b:Tag>
+    <b:SourceType>InternetSite</b:SourceType>
+    <b:Guid>{8A7F6B79-B70B-FB4E-9611-6473BDE533E0}</b:Guid>
+    <b:Title>Apache Hadoop</b:Title>
+    <b:URL>https://hadoop.apache.org</b:URL>
+    <b:RefOrder>21</b:RefOrder>
+  </b:Source>
+  <b:Source>
+    <b:Tag>Wea</b:Tag>
+    <b:SourceType>InternetSite</b:SourceType>
+    <b:Guid>{2EE50F51-12DB-2F46-A23A-FA7F67CFA3E5}</b:Guid>
+    <b:Title>Weather API</b:Title>
+    <b:URL>https://www.weatherapi.com</b:URL>
+    <b:RefOrder>22</b:RefOrder>
+  </b:Source>
 </b:Sources>
 </file>
 
 <file path=customXml/itemProps1.xml><?xml version="1.0" encoding="utf-8"?>
-<ds:datastoreItem xmlns:ds="http://schemas.openxmlformats.org/officeDocument/2006/customXml" ds:itemID="{38893B3D-3CCF-754E-B164-332CBB008D99}">
+<ds:datastoreItem xmlns:ds="http://schemas.openxmlformats.org/officeDocument/2006/customXml" ds:itemID="{9D2D3192-E55A-3646-A0B1-BAD48CF4C054}">
   <ds:schemaRefs>
     <ds:schemaRef ds:uri="http://schemas.openxmlformats.org/officeDocument/2006/bibliography"/>
   </ds:schemaRefs>

</xml_diff>

<commit_message>
online vs offline működés kérdése
</commit_message>
<xml_diff>
--- a/W9T4EX_Hertelendy_Tusor_BESZ.docx
+++ b/W9T4EX_Hertelendy_Tusor_BESZ.docx
@@ -6159,13 +6159,17 @@
       <w:r>
         <w:t xml:space="preserve">. ábra: Egy létező </w:t>
       </w:r>
-      <w:proofErr w:type="spellStart"/>
-      <w:r>
-        <w:t>gpx</w:t>
-      </w:r>
-      <w:proofErr w:type="spellEnd"/>
-      <w:r>
-        <w:t xml:space="preserve"> formátumú felvétel részlete kiegészítők nélkül.</w:t>
+      <w:r>
+        <w:t>GPX</w:t>
+      </w:r>
+      <w:r>
+        <w:t xml:space="preserve"> formátumú felvétel részlete</w:t>
+      </w:r>
+      <w:r>
+        <w:tab/>
+      </w:r>
+      <w:r>
+        <w:t xml:space="preserve"> kiegészítők nélkül.</w:t>
       </w:r>
     </w:p>
     <w:p>
@@ -11171,18 +11175,6 @@
     </w:p>
     <w:p>
       <w:pPr>
-        <w:pStyle w:val="Folyszveg"/>
-      </w:pPr>
-      <w:r>
-        <w:lastRenderedPageBreak/>
-        <w:t>//</w:t>
-      </w:r>
-      <w:r>
-        <w:t>Kutatási rés kérdések</w:t>
-      </w:r>
-    </w:p>
-    <w:p>
-      <w:pPr>
         <w:pStyle w:val="Heading1"/>
       </w:pPr>
       <w:bookmarkStart w:id="84" w:name="_Toc166660518"/>
@@ -11205,10 +11197,22 @@
     <w:p>
       <w:pPr>
         <w:pStyle w:val="Folyszveg"/>
-      </w:pPr>
-      <w:r>
-        <w:t xml:space="preserve">// </w:t>
-      </w:r>
+        <w:ind w:firstLine="576"/>
+      </w:pPr>
+      <w:r>
+        <w:t>A túraútvonal időtartam-becslő szoftver fejlesztéséhez olyan frontend és backend eszközöket és módszereket kell használni, amelyek biztosítják a funkcionalitást, skálázhatóságot és felhasználóbarát működést.</w:t>
+      </w:r>
+    </w:p>
+    <w:p>
+      <w:pPr>
+        <w:pStyle w:val="Folyszveg"/>
+        <w:ind w:firstLine="576"/>
+      </w:pPr>
+    </w:p>
+    <w:p>
+      <w:pPr>
+        <w:pStyle w:val="Heading3"/>
+      </w:pPr>
       <w:r>
         <w:t>A fejlesztendő alkalmazás célja és funkcionális követelményei</w:t>
       </w:r>
@@ -11216,20 +11220,389 @@
     <w:p>
       <w:pPr>
         <w:pStyle w:val="Folyszveg"/>
-      </w:pPr>
-      <w:r>
-        <w:t xml:space="preserve">// </w:t>
-      </w:r>
-      <w:r>
-        <w:t>Várható felhasználói bázis és esetleges terhelési elvárások</w:t>
+        <w:ind w:firstLine="720"/>
+      </w:pPr>
+      <w:r>
+        <w:t xml:space="preserve">Az elsődleges célja a túraútvonal időtartam-becslő alkalmazásnak, hogy pontos, valós idejű előrejelzéseket nyújtson a túrák időtartamáról a felhasználói adatok és dinamikus információk alapján. Az alkalmazás célja, hogy javítsa a túrázási élményt megbízható becslésekkel és személyre szabott </w:t>
+      </w:r>
+      <w:r>
+        <w:t>kalkulációkkal</w:t>
+      </w:r>
+      <w:r>
+        <w:t>, biztosítva, hogy a felhasználók hatékonyan és biztonságosan tervezhessék meg túráikat.</w:t>
+      </w:r>
+    </w:p>
+    <w:p>
+      <w:pPr>
+        <w:pStyle w:val="Folyszveg"/>
+        <w:ind w:firstLine="720"/>
+      </w:pPr>
+      <w:r>
+        <w:t>Ennek elérése érdekében az alkalmazás átfogó funkciókat kínál, kezdve a GPX fájlok importálásának és kezelésének lehetőségével, amelyek részletes útvonal-információkat tartalmaznak. Az alkalmazás két túraidő-számítási módot támogat: egy egyszeri becslést az előzetes tervezéshez, és valós idejű frissítéseket, amelyek nyomon követik a haladást és dinamikusan állítják be a becsült érkezési időt a túra során.</w:t>
+      </w:r>
+    </w:p>
+    <w:p>
+      <w:pPr>
+        <w:pStyle w:val="Folyszveg"/>
+        <w:ind w:firstLine="720"/>
+      </w:pPr>
+      <w:r>
+        <w:t xml:space="preserve">A felhasználók ütemezhetik a tervezett pihenőket és megállókat, akár időpontok, akár helyszínek megadásával, amelyeket az alkalmazás beépít az összesített időtartam-számításba. </w:t>
+      </w:r>
+    </w:p>
+    <w:p>
+      <w:pPr>
+        <w:pStyle w:val="Folyszveg"/>
+        <w:ind w:firstLine="720"/>
+      </w:pPr>
+      <w:r>
+        <w:t>Emellett az alkalmazás lehetővé teszi több személyiség (persona) létrehozását és tárolását, mindegyik saját túrázási preferenciákkal és képességekkel, biztosítva a személyre szabott időtartam-becsléseket. Az alkalmazás támogatja a csoportos túrázást is, lehetővé téve, hogy a felhasználók több személyiséget adjanak hozzá egyetlen túrához, az előrejelzéseket a csoportdinamika alapján igazítva.</w:t>
+      </w:r>
+    </w:p>
+    <w:p>
+      <w:pPr>
+        <w:pStyle w:val="Folyszveg"/>
+        <w:ind w:firstLine="720"/>
+      </w:pPr>
+      <w:r>
+        <w:t xml:space="preserve">A valós idejű nyomon követési funkciók figyelik a felhasználó előrehaladását az ösvényen, értesítéseket küldve a tervezett ütemezéstől való jelentős eltérésekről vagy biztonsági aggályokról. </w:t>
+      </w:r>
+    </w:p>
+    <w:p>
+      <w:pPr>
+        <w:pStyle w:val="Folyszveg"/>
+        <w:ind w:firstLine="720"/>
+      </w:pPr>
+      <w:r>
+        <w:t>A felhasználói felület (UI) intuitív és felhasználóbarát lesz, megkönnyítve a fájlok importálását, a beállítások kezelését, valamint az útvonalak, becsült idők és előrehaladási frissítések egyértelmű vizuális megjelenítését.</w:t>
+      </w:r>
+    </w:p>
+    <w:p>
+      <w:pPr>
+        <w:pStyle w:val="Folyszveg"/>
+        <w:ind w:firstLine="720"/>
+      </w:pPr>
+      <w:r>
+        <w:t xml:space="preserve">Ezeknek a funkcionális céloknak az elérésével az alkalmazás átfogó eszközként szolgál a túrázók számára, javítva azon képességüket, hogy magabiztosan és pontosan tervezzék és élvezzék szabadtéri kalandjaikat. A frontend és backend technológiák, mint például a </w:t>
+      </w:r>
+      <w:proofErr w:type="spellStart"/>
+      <w:r>
+        <w:t>React</w:t>
+      </w:r>
+      <w:proofErr w:type="spellEnd"/>
+      <w:r>
+        <w:t xml:space="preserve"> vagy Vue.js az UI-hoz, és a Node.js Express-szel vagy a </w:t>
+      </w:r>
+      <w:proofErr w:type="spellStart"/>
+      <w:r>
+        <w:t>Django</w:t>
+      </w:r>
+      <w:proofErr w:type="spellEnd"/>
+      <w:r>
+        <w:t xml:space="preserve"> a szerveroldali logikához, robusztus kombinációja biztosítja a skálázható, biztonságos és hatékony rendszert, amely megfelel a modern túrázók igényeinek.</w:t>
+      </w:r>
+    </w:p>
+    <w:p/>
+    <w:p>
+      <w:pPr>
+        <w:pStyle w:val="Heading3"/>
+      </w:pPr>
+      <w:bookmarkStart w:id="86" w:name="_Toc166660520"/>
+      <w:r>
+        <w:lastRenderedPageBreak/>
+        <w:t>Fontos kérdés: Online szervereken vs Offline működés</w:t>
+      </w:r>
+    </w:p>
+    <w:p>
+      <w:pPr>
+        <w:pStyle w:val="Folyszveg"/>
+        <w:ind w:firstLine="720"/>
+      </w:pPr>
+      <w:r>
+        <w:t xml:space="preserve">Több igen kritikus érv szól amellett, hogy az online szervereken futó számítások kényelme és </w:t>
+      </w:r>
+      <w:proofErr w:type="spellStart"/>
+      <w:r>
+        <w:t>teljesítménybeli</w:t>
+      </w:r>
+      <w:proofErr w:type="spellEnd"/>
+      <w:r>
+        <w:t xml:space="preserve"> lehetőségei helyett offline, a készülék határain belül legyenek a számítások futtatva. Ilyen érv például a megbízhatóság, különösen a mérsékelt térerővel rendelkező területeken, a felhasználó adatbiztonsága, ami jelentős kockázatoktól nyer szabadulást, ha az információ ki se</w:t>
+      </w:r>
+      <w:r>
+        <w:t>m</w:t>
+      </w:r>
+      <w:r>
+        <w:t xml:space="preserve"> jut a készülékből, és</w:t>
+      </w:r>
+      <w:r>
+        <w:t xml:space="preserve"> nem utolsó sorban a szerver költségek és szerver infrastruktúra implementálásának elhagyhatósága. Negatívumként természetesen szerepel az, hogy a készülék akkumulátora nagy valószínűséggel magasabb megterhelést kap a számítások elvégzése közben, mint ha</w:t>
+      </w:r>
+      <w:r>
+        <w:t xml:space="preserve"> a készüléknek csak közvetíteni volna szükséges az adatokat az interneten keresztül.</w:t>
+      </w:r>
+    </w:p>
+    <w:p>
+      <w:pPr>
+        <w:pStyle w:val="Folyszveg"/>
+        <w:ind w:firstLine="720"/>
+      </w:pPr>
+      <w:r>
+        <w:t>Szintén egy negatívumként elmondható lenne az is, hogy az offline módszernek köszönhetően, korlátozott mértékű visszajelzés értékű információ állna rendelkezésére a fejlesztőknek az alkalmazás továbbfejlesztéséhez és optimalizálásához, ám ez egyszerűen kiküszöbölhető azzal, hogy utólag szinkronizálja a készülék a megfelelő adatokat, ugyanis nincsen szüksége ezeknek az információknak azonnali feldolgozásra. Figyelni kell viszont a megfelelő titkosításra, de a kockázat legnagyobb része el van hárítva azzal, hogy a készülék élőben nem osztja meg a földrajzi helyzetét a szerverrel</w:t>
+      </w:r>
+      <w:r>
+        <w:t>,</w:t>
+      </w:r>
+      <w:r>
+        <w:t xml:space="preserve"> ami ugyanis az egyik legérzékenyebb adat.</w:t>
+      </w:r>
+    </w:p>
+    <w:p>
+      <w:pPr>
+        <w:pStyle w:val="Heading3"/>
+      </w:pPr>
+      <w:r>
+        <w:t>Megoldás</w:t>
+      </w:r>
+    </w:p>
+    <w:p>
+      <w:pPr>
+        <w:pStyle w:val="Folyszveg"/>
+        <w:ind w:firstLine="720"/>
+      </w:pPr>
+      <w:r>
+        <w:t>Kutatásom alapján v</w:t>
+      </w:r>
+      <w:r>
+        <w:t>alószerű, hogy a túraútvonal időtartamának valós idejű kiszámításához szükséges</w:t>
+      </w:r>
+      <w:r>
+        <w:t xml:space="preserve"> és</w:t>
+      </w:r>
+      <w:r>
+        <w:t xml:space="preserve"> </w:t>
+      </w:r>
+      <w:r>
+        <w:t>elegendően</w:t>
+      </w:r>
+      <w:r>
+        <w:t xml:space="preserve"> összetett gépi tanulási algoritmusok mobil eszközökön offline </w:t>
+      </w:r>
+      <w:r>
+        <w:t xml:space="preserve">is </w:t>
+      </w:r>
+      <w:r>
+        <w:t>tudjanak</w:t>
+      </w:r>
+      <w:r>
+        <w:t xml:space="preserve"> fut</w:t>
+      </w:r>
+      <w:r>
+        <w:t>ni</w:t>
+      </w:r>
+      <w:r>
+        <w:t xml:space="preserve">. A mobil és </w:t>
+      </w:r>
+      <w:r>
+        <w:t>„</w:t>
+      </w:r>
+      <w:proofErr w:type="spellStart"/>
+      <w:r>
+        <w:t>edge</w:t>
+      </w:r>
+      <w:proofErr w:type="spellEnd"/>
+      <w:r>
+        <w:t xml:space="preserve"> </w:t>
+      </w:r>
+      <w:proofErr w:type="spellStart"/>
+      <w:r>
+        <w:t>computing</w:t>
+      </w:r>
+      <w:proofErr w:type="spellEnd"/>
+      <w:r>
+        <w:t>”</w:t>
+      </w:r>
+      <w:r>
+        <w:t xml:space="preserve"> technológiák, mint például a </w:t>
+      </w:r>
+      <w:proofErr w:type="spellStart"/>
+      <w:r>
+        <w:t>TensorFlow</w:t>
+      </w:r>
+      <w:proofErr w:type="spellEnd"/>
+      <w:r>
+        <w:t xml:space="preserve"> </w:t>
+      </w:r>
+      <w:proofErr w:type="spellStart"/>
+      <w:r>
+        <w:t>Lite</w:t>
+      </w:r>
+      <w:proofErr w:type="spellEnd"/>
+      <w:r>
+        <w:t xml:space="preserve"> </w:t>
+      </w:r>
+      <w:sdt>
+        <w:sdtPr>
+          <w:id w:val="447198576"/>
+          <w:citation/>
+        </w:sdtPr>
+        <w:sdtContent>
+          <w:r>
+            <w:fldChar w:fldCharType="begin"/>
+          </w:r>
+          <w:r>
+            <w:instrText xml:space="preserve"> CITATION Ten \l 1038 </w:instrText>
+          </w:r>
+          <w:r>
+            <w:fldChar w:fldCharType="separate"/>
+          </w:r>
+          <w:r>
+            <w:rPr>
+              <w:noProof/>
+            </w:rPr>
+            <w:t>[38]</w:t>
+          </w:r>
+          <w:r>
+            <w:fldChar w:fldCharType="end"/>
+          </w:r>
+        </w:sdtContent>
+      </w:sdt>
+      <w:r>
+        <w:t xml:space="preserve"> és a </w:t>
+      </w:r>
+      <w:proofErr w:type="spellStart"/>
+      <w:r>
+        <w:t>PyTorch</w:t>
+      </w:r>
+      <w:proofErr w:type="spellEnd"/>
+      <w:r>
+        <w:t xml:space="preserve"> </w:t>
+      </w:r>
+      <w:sdt>
+        <w:sdtPr>
+          <w:id w:val="-1053222983"/>
+          <w:citation/>
+        </w:sdtPr>
+        <w:sdtContent>
+          <w:r>
+            <w:fldChar w:fldCharType="begin"/>
+          </w:r>
+          <w:r>
+            <w:instrText xml:space="preserve"> CITATION ste23 \l 1038 </w:instrText>
+          </w:r>
+          <w:r>
+            <w:fldChar w:fldCharType="separate"/>
+          </w:r>
+          <w:r>
+            <w:rPr>
+              <w:noProof/>
+            </w:rPr>
+            <w:t>[39]</w:t>
+          </w:r>
+          <w:r>
+            <w:fldChar w:fldCharType="end"/>
+          </w:r>
+        </w:sdtContent>
+      </w:sdt>
+      <w:r>
+        <w:t xml:space="preserve"> Mobile, lehetővé tették, hogy kifinomult modelleket közvetlenül mobil eszközökön telepítsün</w:t>
+      </w:r>
+      <w:r>
+        <w:t>k</w:t>
+      </w:r>
+      <w:r>
+        <w:t>.</w:t>
+      </w:r>
+    </w:p>
+    <w:p>
+      <w:pPr>
+        <w:pStyle w:val="Folyszveg"/>
+        <w:ind w:firstLine="720"/>
+      </w:pPr>
+      <w:r>
+        <w:t xml:space="preserve">A </w:t>
+      </w:r>
+      <w:proofErr w:type="spellStart"/>
+      <w:r>
+        <w:t>TensorFlow</w:t>
+      </w:r>
+      <w:proofErr w:type="spellEnd"/>
+      <w:r>
+        <w:t xml:space="preserve"> </w:t>
+      </w:r>
+      <w:proofErr w:type="spellStart"/>
+      <w:r>
+        <w:t>Lite</w:t>
+      </w:r>
+      <w:proofErr w:type="spellEnd"/>
+      <w:r>
+        <w:t xml:space="preserve"> kifejezetten mobil és </w:t>
+      </w:r>
+      <w:proofErr w:type="spellStart"/>
+      <w:r>
+        <w:t>edge</w:t>
+      </w:r>
+      <w:proofErr w:type="spellEnd"/>
+      <w:r>
+        <w:t xml:space="preserve"> eszközökre lett tervezve, lehetővé téve a hatékony eszközön történő gépi tanulást olyan optimalizációkkal, mint a kvantálás és a hardveres gyorsítás. Támogatja a modellek offline futtatását, ami elengedhetetlen az olyan alkalmazások számára, amelyek távoli túraútvonalakon működnek, ahol korlátozott az internet-hozzáférés.</w:t>
+      </w:r>
+    </w:p>
+    <w:p>
+      <w:pPr>
+        <w:pStyle w:val="Folyszveg"/>
+        <w:ind w:firstLine="720"/>
+      </w:pPr>
+      <w:r>
+        <w:t xml:space="preserve">A </w:t>
+      </w:r>
+      <w:proofErr w:type="spellStart"/>
+      <w:r>
+        <w:t>PyTorch</w:t>
+      </w:r>
+      <w:proofErr w:type="spellEnd"/>
+      <w:r>
+        <w:t xml:space="preserve"> Mobile lehetővé teszi a gépi tanulási modellek futtatását mobil eszközökön, támogatva az offline funkcionalitást. Teljesítményre optimalizált, biztosítva a komplex modellek hatékony következtetését, ami elengedhetetlen a valós idejű útvonal követéshez és előrejelzéshez.</w:t>
+      </w:r>
+    </w:p>
+    <w:p>
+      <w:pPr>
+        <w:pStyle w:val="Folyszveg"/>
+        <w:ind w:firstLine="576"/>
+      </w:pPr>
+      <w:r>
+        <w:t xml:space="preserve">A modern mobil eszközök erőteljes hardveres gyorsítókkal vannak felszerelve, amelyek képesek kezelni a valós idejű gépi tanulási algoritmusok számítási igényeit. Ezeknek az algoritmusoknak az offline futtatása fokozza a felhasználói adatvédelmet, csökkenti a kapcsolatfüggőséget, és csökkenti a szerver költségeket. A </w:t>
+      </w:r>
+      <w:proofErr w:type="spellStart"/>
+      <w:r>
+        <w:t>TensorFlow</w:t>
+      </w:r>
+      <w:proofErr w:type="spellEnd"/>
+      <w:r>
+        <w:t xml:space="preserve"> </w:t>
+      </w:r>
+      <w:proofErr w:type="spellStart"/>
+      <w:r>
+        <w:t>Lite</w:t>
+      </w:r>
+      <w:proofErr w:type="spellEnd"/>
+      <w:r>
+        <w:t xml:space="preserve"> és a </w:t>
+      </w:r>
+      <w:proofErr w:type="spellStart"/>
+      <w:r>
+        <w:t>PyTorch</w:t>
+      </w:r>
+      <w:proofErr w:type="spellEnd"/>
+      <w:r>
+        <w:t xml:space="preserve"> Mobile használatával az alkalmazás robusztus, valós idejű előrejelzéseket tud nyújtani, miközben fenntartja a felhasználói adatvédelmet és működési hatékonyságot.</w:t>
       </w:r>
     </w:p>
     <w:p>
       <w:pPr>
         <w:pStyle w:val="Heading2"/>
       </w:pPr>
-      <w:bookmarkStart w:id="86" w:name="_Toc166660520"/>
-      <w:r>
+      <w:r>
+        <w:lastRenderedPageBreak/>
         <w:t>Alkalmazás architektúra</w:t>
       </w:r>
       <w:bookmarkEnd w:id="86"/>
@@ -19734,11 +20107,37 @@
     <b:Year>2023</b:Year>
     <b:RefOrder>6</b:RefOrder>
   </b:Source>
+  <b:Source>
+    <b:Tag>Ten</b:Tag>
+    <b:SourceType>InternetSite</b:SourceType>
+    <b:Guid>{28D7DA54-F100-0D45-96CD-82052B3901D5}</b:Guid>
+    <b:Title>TensorFlow - Mobile &amp; Edge</b:Title>
+    <b:URL>https://www.tensorflow.org/lite</b:URL>
+    <b:RefOrder>38</b:RefOrder>
+  </b:Source>
+  <b:Source>
+    <b:Tag>ste23</b:Tag>
+    <b:SourceType>InternetSite</b:SourceType>
+    <b:Guid>{4A9731DE-9462-F745-AD18-79151A3D2641}</b:Guid>
+    <b:Title>Hexmous Journal - Point, Shoot, and Detect: Object Detection with PyTorch Mobile</b:Title>
+    <b:URL>https://journal.hexmos.com/pytorch-mobile/</b:URL>
+    <b:Year>2023</b:Year>
+    <b:Author>
+      <b:Author>
+        <b:NameList>
+          <b:Person>
+            <b:Last>steerdeep</b:Last>
+          </b:Person>
+        </b:NameList>
+      </b:Author>
+    </b:Author>
+    <b:RefOrder>39</b:RefOrder>
+  </b:Source>
 </b:Sources>
 </file>
 
 <file path=customXml/itemProps1.xml><?xml version="1.0" encoding="utf-8"?>
-<ds:datastoreItem xmlns:ds="http://schemas.openxmlformats.org/officeDocument/2006/customXml" ds:itemID="{062D5D3B-E2AE-4A45-9945-6590021EDAB0}">
+<ds:datastoreItem xmlns:ds="http://schemas.openxmlformats.org/officeDocument/2006/customXml" ds:itemID="{9A5DD4FD-7B11-344E-B455-C2B370D1B05E}">
   <ds:schemaRefs>
     <ds:schemaRef ds:uri="http://schemas.openxmlformats.org/officeDocument/2006/bibliography"/>
   </ds:schemaRefs>

</xml_diff>

<commit_message>
utolsó fejezetek és következő félévi tervek
</commit_message>
<xml_diff>
--- a/W9T4EX_Hertelendy_Tusor_BESZ.docx
+++ b/W9T4EX_Hertelendy_Tusor_BESZ.docx
@@ -78,7 +78,7 @@
         </w:rPr>
         <w:fldChar w:fldCharType="separate"/>
       </w:r>
-      <w:hyperlink w:anchor="_Toc166679681" w:history="1">
+      <w:hyperlink w:anchor="_Toc166684458" w:history="1">
         <w:r>
           <w:rPr>
             <w:rStyle w:val="Hyperlink"/>
@@ -125,7 +125,7 @@
             <w:noProof/>
             <w:webHidden/>
           </w:rPr>
-          <w:instrText xml:space="preserve"> PAGEREF _Toc166679681 \h </w:instrText>
+          <w:instrText xml:space="preserve"> PAGEREF _Toc166684458 \h </w:instrText>
         </w:r>
         <w:r>
           <w:rPr>
@@ -174,7 +174,7 @@
           <w:lang w:eastAsia="en-GB"/>
         </w:rPr>
       </w:pPr>
-      <w:hyperlink w:anchor="_Toc166679682" w:history="1">
+      <w:hyperlink w:anchor="_Toc166684459" w:history="1">
         <w:r>
           <w:rPr>
             <w:rStyle w:val="Hyperlink"/>
@@ -221,7 +221,7 @@
             <w:noProof/>
             <w:webHidden/>
           </w:rPr>
-          <w:instrText xml:space="preserve"> PAGEREF _Toc166679682 \h </w:instrText>
+          <w:instrText xml:space="preserve"> PAGEREF _Toc166684459 \h </w:instrText>
         </w:r>
         <w:r>
           <w:rPr>
@@ -270,7 +270,7 @@
           <w:lang w:eastAsia="en-GB"/>
         </w:rPr>
       </w:pPr>
-      <w:hyperlink w:anchor="_Toc166679683" w:history="1">
+      <w:hyperlink w:anchor="_Toc166684460" w:history="1">
         <w:r>
           <w:rPr>
             <w:rStyle w:val="Hyperlink"/>
@@ -317,7 +317,7 @@
             <w:noProof/>
             <w:webHidden/>
           </w:rPr>
-          <w:instrText xml:space="preserve"> PAGEREF _Toc166679683 \h </w:instrText>
+          <w:instrText xml:space="preserve"> PAGEREF _Toc166684460 \h </w:instrText>
         </w:r>
         <w:r>
           <w:rPr>
@@ -364,7 +364,7 @@
           <w:lang w:eastAsia="en-GB"/>
         </w:rPr>
       </w:pPr>
-      <w:hyperlink w:anchor="_Toc166679684" w:history="1">
+      <w:hyperlink w:anchor="_Toc166684461" w:history="1">
         <w:r>
           <w:rPr>
             <w:rStyle w:val="Hyperlink"/>
@@ -409,7 +409,7 @@
             <w:noProof/>
             <w:webHidden/>
           </w:rPr>
-          <w:instrText xml:space="preserve"> PAGEREF _Toc166679684 \h </w:instrText>
+          <w:instrText xml:space="preserve"> PAGEREF _Toc166684461 \h </w:instrText>
         </w:r>
         <w:r>
           <w:rPr>
@@ -456,7 +456,7 @@
           <w:lang w:eastAsia="en-GB"/>
         </w:rPr>
       </w:pPr>
-      <w:hyperlink w:anchor="_Toc166679685" w:history="1">
+      <w:hyperlink w:anchor="_Toc166684462" w:history="1">
         <w:r>
           <w:rPr>
             <w:rStyle w:val="Hyperlink"/>
@@ -501,7 +501,7 @@
             <w:noProof/>
             <w:webHidden/>
           </w:rPr>
-          <w:instrText xml:space="preserve"> PAGEREF _Toc166679685 \h </w:instrText>
+          <w:instrText xml:space="preserve"> PAGEREF _Toc166684462 \h </w:instrText>
         </w:r>
         <w:r>
           <w:rPr>
@@ -548,7 +548,7 @@
           <w:lang w:eastAsia="en-GB"/>
         </w:rPr>
       </w:pPr>
-      <w:hyperlink w:anchor="_Toc166679686" w:history="1">
+      <w:hyperlink w:anchor="_Toc166684463" w:history="1">
         <w:r>
           <w:rPr>
             <w:rStyle w:val="Hyperlink"/>
@@ -593,7 +593,7 @@
             <w:noProof/>
             <w:webHidden/>
           </w:rPr>
-          <w:instrText xml:space="preserve"> PAGEREF _Toc166679686 \h </w:instrText>
+          <w:instrText xml:space="preserve"> PAGEREF _Toc166684463 \h </w:instrText>
         </w:r>
         <w:r>
           <w:rPr>
@@ -640,7 +640,7 @@
           <w:lang w:eastAsia="en-GB"/>
         </w:rPr>
       </w:pPr>
-      <w:hyperlink w:anchor="_Toc166679687" w:history="1">
+      <w:hyperlink w:anchor="_Toc166684464" w:history="1">
         <w:r>
           <w:rPr>
             <w:rStyle w:val="Hyperlink"/>
@@ -685,7 +685,7 @@
             <w:noProof/>
             <w:webHidden/>
           </w:rPr>
-          <w:instrText xml:space="preserve"> PAGEREF _Toc166679687 \h </w:instrText>
+          <w:instrText xml:space="preserve"> PAGEREF _Toc166684464 \h </w:instrText>
         </w:r>
         <w:r>
           <w:rPr>
@@ -732,7 +732,7 @@
           <w:lang w:eastAsia="en-GB"/>
         </w:rPr>
       </w:pPr>
-      <w:hyperlink w:anchor="_Toc166679688" w:history="1">
+      <w:hyperlink w:anchor="_Toc166684465" w:history="1">
         <w:r>
           <w:rPr>
             <w:rStyle w:val="Hyperlink"/>
@@ -777,7 +777,7 @@
             <w:noProof/>
             <w:webHidden/>
           </w:rPr>
-          <w:instrText xml:space="preserve"> PAGEREF _Toc166679688 \h </w:instrText>
+          <w:instrText xml:space="preserve"> PAGEREF _Toc166684465 \h </w:instrText>
         </w:r>
         <w:r>
           <w:rPr>
@@ -826,7 +826,7 @@
           <w:lang w:eastAsia="en-GB"/>
         </w:rPr>
       </w:pPr>
-      <w:hyperlink w:anchor="_Toc166679689" w:history="1">
+      <w:hyperlink w:anchor="_Toc166684466" w:history="1">
         <w:r>
           <w:rPr>
             <w:rStyle w:val="Hyperlink"/>
@@ -873,7 +873,7 @@
             <w:noProof/>
             <w:webHidden/>
           </w:rPr>
-          <w:instrText xml:space="preserve"> PAGEREF _Toc166679689 \h </w:instrText>
+          <w:instrText xml:space="preserve"> PAGEREF _Toc166684466 \h </w:instrText>
         </w:r>
         <w:r>
           <w:rPr>
@@ -920,7 +920,7 @@
           <w:lang w:eastAsia="en-GB"/>
         </w:rPr>
       </w:pPr>
-      <w:hyperlink w:anchor="_Toc166679690" w:history="1">
+      <w:hyperlink w:anchor="_Toc166684467" w:history="1">
         <w:r>
           <w:rPr>
             <w:rStyle w:val="Hyperlink"/>
@@ -965,7 +965,7 @@
             <w:noProof/>
             <w:webHidden/>
           </w:rPr>
-          <w:instrText xml:space="preserve"> PAGEREF _Toc166679690 \h </w:instrText>
+          <w:instrText xml:space="preserve"> PAGEREF _Toc166684467 \h </w:instrText>
         </w:r>
         <w:r>
           <w:rPr>
@@ -1012,7 +1012,7 @@
           <w:lang w:eastAsia="en-GB"/>
         </w:rPr>
       </w:pPr>
-      <w:hyperlink w:anchor="_Toc166679691" w:history="1">
+      <w:hyperlink w:anchor="_Toc166684468" w:history="1">
         <w:r>
           <w:rPr>
             <w:rStyle w:val="Hyperlink"/>
@@ -1059,7 +1059,7 @@
             <w:noProof/>
             <w:webHidden/>
           </w:rPr>
-          <w:instrText xml:space="preserve"> PAGEREF _Toc166679691 \h </w:instrText>
+          <w:instrText xml:space="preserve"> PAGEREF _Toc166684468 \h </w:instrText>
         </w:r>
         <w:r>
           <w:rPr>
@@ -1106,7 +1106,7 @@
           <w:lang w:eastAsia="en-GB"/>
         </w:rPr>
       </w:pPr>
-      <w:hyperlink w:anchor="_Toc166679692" w:history="1">
+      <w:hyperlink w:anchor="_Toc166684469" w:history="1">
         <w:r>
           <w:rPr>
             <w:rStyle w:val="Hyperlink"/>
@@ -1151,7 +1151,7 @@
             <w:noProof/>
             <w:webHidden/>
           </w:rPr>
-          <w:instrText xml:space="preserve"> PAGEREF _Toc166679692 \h </w:instrText>
+          <w:instrText xml:space="preserve"> PAGEREF _Toc166684469 \h </w:instrText>
         </w:r>
         <w:r>
           <w:rPr>
@@ -1198,7 +1198,7 @@
           <w:lang w:eastAsia="en-GB"/>
         </w:rPr>
       </w:pPr>
-      <w:hyperlink w:anchor="_Toc166679693" w:history="1">
+      <w:hyperlink w:anchor="_Toc166684470" w:history="1">
         <w:r>
           <w:rPr>
             <w:rStyle w:val="Hyperlink"/>
@@ -1245,7 +1245,7 @@
             <w:noProof/>
             <w:webHidden/>
           </w:rPr>
-          <w:instrText xml:space="preserve"> PAGEREF _Toc166679693 \h </w:instrText>
+          <w:instrText xml:space="preserve"> PAGEREF _Toc166684470 \h </w:instrText>
         </w:r>
         <w:r>
           <w:rPr>
@@ -1294,7 +1294,7 @@
           <w:lang w:eastAsia="en-GB"/>
         </w:rPr>
       </w:pPr>
-      <w:hyperlink w:anchor="_Toc166679694" w:history="1">
+      <w:hyperlink w:anchor="_Toc166684471" w:history="1">
         <w:r>
           <w:rPr>
             <w:rStyle w:val="Hyperlink"/>
@@ -1341,7 +1341,7 @@
             <w:noProof/>
             <w:webHidden/>
           </w:rPr>
-          <w:instrText xml:space="preserve"> PAGEREF _Toc166679694 \h </w:instrText>
+          <w:instrText xml:space="preserve"> PAGEREF _Toc166684471 \h </w:instrText>
         </w:r>
         <w:r>
           <w:rPr>
@@ -1388,7 +1388,7 @@
           <w:lang w:eastAsia="en-GB"/>
         </w:rPr>
       </w:pPr>
-      <w:hyperlink w:anchor="_Toc166679695" w:history="1">
+      <w:hyperlink w:anchor="_Toc166684472" w:history="1">
         <w:r>
           <w:rPr>
             <w:rStyle w:val="Hyperlink"/>
@@ -1433,7 +1433,7 @@
             <w:noProof/>
             <w:webHidden/>
           </w:rPr>
-          <w:instrText xml:space="preserve"> PAGEREF _Toc166679695 \h </w:instrText>
+          <w:instrText xml:space="preserve"> PAGEREF _Toc166684472 \h </w:instrText>
         </w:r>
         <w:r>
           <w:rPr>
@@ -1480,7 +1480,7 @@
           <w:lang w:eastAsia="en-GB"/>
         </w:rPr>
       </w:pPr>
-      <w:hyperlink w:anchor="_Toc166679696" w:history="1">
+      <w:hyperlink w:anchor="_Toc166684473" w:history="1">
         <w:r>
           <w:rPr>
             <w:rStyle w:val="Hyperlink"/>
@@ -1525,7 +1525,7 @@
             <w:noProof/>
             <w:webHidden/>
           </w:rPr>
-          <w:instrText xml:space="preserve"> PAGEREF _Toc166679696 \h </w:instrText>
+          <w:instrText xml:space="preserve"> PAGEREF _Toc166684473 \h </w:instrText>
         </w:r>
         <w:r>
           <w:rPr>
@@ -1572,7 +1572,7 @@
           <w:lang w:eastAsia="en-GB"/>
         </w:rPr>
       </w:pPr>
-      <w:hyperlink w:anchor="_Toc166679697" w:history="1">
+      <w:hyperlink w:anchor="_Toc166684474" w:history="1">
         <w:r>
           <w:rPr>
             <w:rStyle w:val="Hyperlink"/>
@@ -1617,7 +1617,7 @@
             <w:noProof/>
             <w:webHidden/>
           </w:rPr>
-          <w:instrText xml:space="preserve"> PAGEREF _Toc166679697 \h </w:instrText>
+          <w:instrText xml:space="preserve"> PAGEREF _Toc166684474 \h </w:instrText>
         </w:r>
         <w:r>
           <w:rPr>
@@ -1664,7 +1664,7 @@
           <w:lang w:eastAsia="en-GB"/>
         </w:rPr>
       </w:pPr>
-      <w:hyperlink w:anchor="_Toc166679698" w:history="1">
+      <w:hyperlink w:anchor="_Toc166684475" w:history="1">
         <w:r>
           <w:rPr>
             <w:rStyle w:val="Hyperlink"/>
@@ -1709,7 +1709,7 @@
             <w:noProof/>
             <w:webHidden/>
           </w:rPr>
-          <w:instrText xml:space="preserve"> PAGEREF _Toc166679698 \h </w:instrText>
+          <w:instrText xml:space="preserve"> PAGEREF _Toc166684475 \h </w:instrText>
         </w:r>
         <w:r>
           <w:rPr>
@@ -1756,7 +1756,7 @@
           <w:lang w:eastAsia="en-GB"/>
         </w:rPr>
       </w:pPr>
-      <w:hyperlink w:anchor="_Toc166679699" w:history="1">
+      <w:hyperlink w:anchor="_Toc166684476" w:history="1">
         <w:r>
           <w:rPr>
             <w:rStyle w:val="Hyperlink"/>
@@ -1801,7 +1801,7 @@
             <w:noProof/>
             <w:webHidden/>
           </w:rPr>
-          <w:instrText xml:space="preserve"> PAGEREF _Toc166679699 \h </w:instrText>
+          <w:instrText xml:space="preserve"> PAGEREF _Toc166684476 \h </w:instrText>
         </w:r>
         <w:r>
           <w:rPr>
@@ -1848,7 +1848,7 @@
           <w:lang w:eastAsia="en-GB"/>
         </w:rPr>
       </w:pPr>
-      <w:hyperlink w:anchor="_Toc166679700" w:history="1">
+      <w:hyperlink w:anchor="_Toc166684477" w:history="1">
         <w:r>
           <w:rPr>
             <w:rStyle w:val="Hyperlink"/>
@@ -1893,7 +1893,7 @@
             <w:noProof/>
             <w:webHidden/>
           </w:rPr>
-          <w:instrText xml:space="preserve"> PAGEREF _Toc166679700 \h </w:instrText>
+          <w:instrText xml:space="preserve"> PAGEREF _Toc166684477 \h </w:instrText>
         </w:r>
         <w:r>
           <w:rPr>
@@ -1942,7 +1942,7 @@
           <w:lang w:eastAsia="en-GB"/>
         </w:rPr>
       </w:pPr>
-      <w:hyperlink w:anchor="_Toc166679701" w:history="1">
+      <w:hyperlink w:anchor="_Toc166684478" w:history="1">
         <w:r>
           <w:rPr>
             <w:rStyle w:val="Hyperlink"/>
@@ -1989,7 +1989,7 @@
             <w:noProof/>
             <w:webHidden/>
           </w:rPr>
-          <w:instrText xml:space="preserve"> PAGEREF _Toc166679701 \h </w:instrText>
+          <w:instrText xml:space="preserve"> PAGEREF _Toc166684478 \h </w:instrText>
         </w:r>
         <w:r>
           <w:rPr>
@@ -2036,7 +2036,7 @@
           <w:lang w:eastAsia="en-GB"/>
         </w:rPr>
       </w:pPr>
-      <w:hyperlink w:anchor="_Toc166679702" w:history="1">
+      <w:hyperlink w:anchor="_Toc166684479" w:history="1">
         <w:r>
           <w:rPr>
             <w:rStyle w:val="Hyperlink"/>
@@ -2081,7 +2081,7 @@
             <w:noProof/>
             <w:webHidden/>
           </w:rPr>
-          <w:instrText xml:space="preserve"> PAGEREF _Toc166679702 \h </w:instrText>
+          <w:instrText xml:space="preserve"> PAGEREF _Toc166684479 \h </w:instrText>
         </w:r>
         <w:r>
           <w:rPr>
@@ -2128,7 +2128,7 @@
           <w:lang w:eastAsia="en-GB"/>
         </w:rPr>
       </w:pPr>
-      <w:hyperlink w:anchor="_Toc166679703" w:history="1">
+      <w:hyperlink w:anchor="_Toc166684480" w:history="1">
         <w:r>
           <w:rPr>
             <w:rStyle w:val="Hyperlink"/>
@@ -2173,7 +2173,7 @@
             <w:noProof/>
             <w:webHidden/>
           </w:rPr>
-          <w:instrText xml:space="preserve"> PAGEREF _Toc166679703 \h </w:instrText>
+          <w:instrText xml:space="preserve"> PAGEREF _Toc166684480 \h </w:instrText>
         </w:r>
         <w:r>
           <w:rPr>
@@ -2222,7 +2222,7 @@
           <w:lang w:eastAsia="en-GB"/>
         </w:rPr>
       </w:pPr>
-      <w:hyperlink w:anchor="_Toc166679704" w:history="1">
+      <w:hyperlink w:anchor="_Toc166684481" w:history="1">
         <w:r>
           <w:rPr>
             <w:rStyle w:val="Hyperlink"/>
@@ -2269,7 +2269,7 @@
             <w:noProof/>
             <w:webHidden/>
           </w:rPr>
-          <w:instrText xml:space="preserve"> PAGEREF _Toc166679704 \h </w:instrText>
+          <w:instrText xml:space="preserve"> PAGEREF _Toc166684481 \h </w:instrText>
         </w:r>
         <w:r>
           <w:rPr>
@@ -2318,7 +2318,7 @@
           <w:lang w:eastAsia="en-GB"/>
         </w:rPr>
       </w:pPr>
-      <w:hyperlink w:anchor="_Toc166679705" w:history="1">
+      <w:hyperlink w:anchor="_Toc166684482" w:history="1">
         <w:r>
           <w:rPr>
             <w:rStyle w:val="Hyperlink"/>
@@ -2365,7 +2365,7 @@
             <w:noProof/>
             <w:webHidden/>
           </w:rPr>
-          <w:instrText xml:space="preserve"> PAGEREF _Toc166679705 \h </w:instrText>
+          <w:instrText xml:space="preserve"> PAGEREF _Toc166684482 \h </w:instrText>
         </w:r>
         <w:r>
           <w:rPr>
@@ -2414,7 +2414,7 @@
           <w:lang w:eastAsia="en-GB"/>
         </w:rPr>
       </w:pPr>
-      <w:hyperlink w:anchor="_Toc166679706" w:history="1">
+      <w:hyperlink w:anchor="_Toc166684483" w:history="1">
         <w:r>
           <w:rPr>
             <w:rStyle w:val="Hyperlink"/>
@@ -2461,7 +2461,7 @@
             <w:noProof/>
             <w:webHidden/>
           </w:rPr>
-          <w:instrText xml:space="preserve"> PAGEREF _Toc166679706 \h </w:instrText>
+          <w:instrText xml:space="preserve"> PAGEREF _Toc166684483 \h </w:instrText>
         </w:r>
         <w:r>
           <w:rPr>
@@ -2508,7 +2508,7 @@
           <w:lang w:eastAsia="en-GB"/>
         </w:rPr>
       </w:pPr>
-      <w:hyperlink w:anchor="_Toc166679707" w:history="1">
+      <w:hyperlink w:anchor="_Toc166684484" w:history="1">
         <w:r>
           <w:rPr>
             <w:rStyle w:val="Hyperlink"/>
@@ -2553,7 +2553,7 @@
             <w:noProof/>
             <w:webHidden/>
           </w:rPr>
-          <w:instrText xml:space="preserve"> PAGEREF _Toc166679707 \h </w:instrText>
+          <w:instrText xml:space="preserve"> PAGEREF _Toc166684484 \h </w:instrText>
         </w:r>
         <w:r>
           <w:rPr>
@@ -2600,7 +2600,7 @@
           <w:lang w:eastAsia="en-GB"/>
         </w:rPr>
       </w:pPr>
-      <w:hyperlink w:anchor="_Toc166679708" w:history="1">
+      <w:hyperlink w:anchor="_Toc166684485" w:history="1">
         <w:r>
           <w:rPr>
             <w:rStyle w:val="Hyperlink"/>
@@ -2646,7 +2646,7 @@
             <w:noProof/>
             <w:webHidden/>
           </w:rPr>
-          <w:instrText xml:space="preserve"> PAGEREF _Toc166679708 \h </w:instrText>
+          <w:instrText xml:space="preserve"> PAGEREF _Toc166684485 \h </w:instrText>
         </w:r>
         <w:r>
           <w:rPr>
@@ -2693,7 +2693,7 @@
           <w:lang w:eastAsia="en-GB"/>
         </w:rPr>
       </w:pPr>
-      <w:hyperlink w:anchor="_Toc166679709" w:history="1">
+      <w:hyperlink w:anchor="_Toc166684486" w:history="1">
         <w:r>
           <w:rPr>
             <w:rStyle w:val="Hyperlink"/>
@@ -2738,7 +2738,7 @@
             <w:noProof/>
             <w:webHidden/>
           </w:rPr>
-          <w:instrText xml:space="preserve"> PAGEREF _Toc166679709 \h </w:instrText>
+          <w:instrText xml:space="preserve"> PAGEREF _Toc166684486 \h </w:instrText>
         </w:r>
         <w:r>
           <w:rPr>
@@ -2785,7 +2785,7 @@
           <w:lang w:eastAsia="en-GB"/>
         </w:rPr>
       </w:pPr>
-      <w:hyperlink w:anchor="_Toc166679710" w:history="1">
+      <w:hyperlink w:anchor="_Toc166684487" w:history="1">
         <w:r>
           <w:rPr>
             <w:rStyle w:val="Hyperlink"/>
@@ -2830,7 +2830,7 @@
             <w:noProof/>
             <w:webHidden/>
           </w:rPr>
-          <w:instrText xml:space="preserve"> PAGEREF _Toc166679710 \h </w:instrText>
+          <w:instrText xml:space="preserve"> PAGEREF _Toc166684487 \h </w:instrText>
         </w:r>
         <w:r>
           <w:rPr>
@@ -2877,7 +2877,7 @@
           <w:lang w:eastAsia="en-GB"/>
         </w:rPr>
       </w:pPr>
-      <w:hyperlink w:anchor="_Toc166679711" w:history="1">
+      <w:hyperlink w:anchor="_Toc166684488" w:history="1">
         <w:r>
           <w:rPr>
             <w:rStyle w:val="Hyperlink"/>
@@ -2922,7 +2922,7 @@
             <w:noProof/>
             <w:webHidden/>
           </w:rPr>
-          <w:instrText xml:space="preserve"> PAGEREF _Toc166679711 \h </w:instrText>
+          <w:instrText xml:space="preserve"> PAGEREF _Toc166684488 \h </w:instrText>
         </w:r>
         <w:r>
           <w:rPr>
@@ -2971,7 +2971,7 @@
           <w:lang w:eastAsia="en-GB"/>
         </w:rPr>
       </w:pPr>
-      <w:hyperlink w:anchor="_Toc166679712" w:history="1">
+      <w:hyperlink w:anchor="_Toc166684489" w:history="1">
         <w:r>
           <w:rPr>
             <w:rStyle w:val="Hyperlink"/>
@@ -3018,7 +3018,7 @@
             <w:noProof/>
             <w:webHidden/>
           </w:rPr>
-          <w:instrText xml:space="preserve"> PAGEREF _Toc166679712 \h </w:instrText>
+          <w:instrText xml:space="preserve"> PAGEREF _Toc166684489 \h </w:instrText>
         </w:r>
         <w:r>
           <w:rPr>
@@ -3065,7 +3065,7 @@
           <w:lang w:eastAsia="en-GB"/>
         </w:rPr>
       </w:pPr>
-      <w:hyperlink w:anchor="_Toc166679713" w:history="1">
+      <w:hyperlink w:anchor="_Toc166684490" w:history="1">
         <w:r>
           <w:rPr>
             <w:rStyle w:val="Hyperlink"/>
@@ -3110,7 +3110,7 @@
             <w:noProof/>
             <w:webHidden/>
           </w:rPr>
-          <w:instrText xml:space="preserve"> PAGEREF _Toc166679713 \h </w:instrText>
+          <w:instrText xml:space="preserve"> PAGEREF _Toc166684490 \h </w:instrText>
         </w:r>
         <w:r>
           <w:rPr>
@@ -3157,7 +3157,7 @@
           <w:lang w:eastAsia="en-GB"/>
         </w:rPr>
       </w:pPr>
-      <w:hyperlink w:anchor="_Toc166679714" w:history="1">
+      <w:hyperlink w:anchor="_Toc166684491" w:history="1">
         <w:r>
           <w:rPr>
             <w:rStyle w:val="Hyperlink"/>
@@ -3202,7 +3202,7 @@
             <w:noProof/>
             <w:webHidden/>
           </w:rPr>
-          <w:instrText xml:space="preserve"> PAGEREF _Toc166679714 \h </w:instrText>
+          <w:instrText xml:space="preserve"> PAGEREF _Toc166684491 \h </w:instrText>
         </w:r>
         <w:r>
           <w:rPr>
@@ -3249,7 +3249,7 @@
           <w:lang w:eastAsia="en-GB"/>
         </w:rPr>
       </w:pPr>
-      <w:hyperlink w:anchor="_Toc166679715" w:history="1">
+      <w:hyperlink w:anchor="_Toc166684492" w:history="1">
         <w:r>
           <w:rPr>
             <w:rStyle w:val="Hyperlink"/>
@@ -3294,7 +3294,7 @@
             <w:noProof/>
             <w:webHidden/>
           </w:rPr>
-          <w:instrText xml:space="preserve"> PAGEREF _Toc166679715 \h </w:instrText>
+          <w:instrText xml:space="preserve"> PAGEREF _Toc166684492 \h </w:instrText>
         </w:r>
         <w:r>
           <w:rPr>
@@ -3341,7 +3341,7 @@
           <w:lang w:eastAsia="en-GB"/>
         </w:rPr>
       </w:pPr>
-      <w:hyperlink w:anchor="_Toc166679716" w:history="1">
+      <w:hyperlink w:anchor="_Toc166684493" w:history="1">
         <w:r>
           <w:rPr>
             <w:rStyle w:val="Hyperlink"/>
@@ -3386,7 +3386,7 @@
             <w:noProof/>
             <w:webHidden/>
           </w:rPr>
-          <w:instrText xml:space="preserve"> PAGEREF _Toc166679716 \h </w:instrText>
+          <w:instrText xml:space="preserve"> PAGEREF _Toc166684493 \h </w:instrText>
         </w:r>
         <w:r>
           <w:rPr>
@@ -3433,7 +3433,7 @@
           <w:lang w:eastAsia="en-GB"/>
         </w:rPr>
       </w:pPr>
-      <w:hyperlink w:anchor="_Toc166679717" w:history="1">
+      <w:hyperlink w:anchor="_Toc166684494" w:history="1">
         <w:r>
           <w:rPr>
             <w:rStyle w:val="Hyperlink"/>
@@ -3478,7 +3478,7 @@
             <w:noProof/>
             <w:webHidden/>
           </w:rPr>
-          <w:instrText xml:space="preserve"> PAGEREF _Toc166679717 \h </w:instrText>
+          <w:instrText xml:space="preserve"> PAGEREF _Toc166684494 \h </w:instrText>
         </w:r>
         <w:r>
           <w:rPr>
@@ -3525,7 +3525,7 @@
           <w:lang w:eastAsia="en-GB"/>
         </w:rPr>
       </w:pPr>
-      <w:hyperlink w:anchor="_Toc166679718" w:history="1">
+      <w:hyperlink w:anchor="_Toc166684495" w:history="1">
         <w:r>
           <w:rPr>
             <w:rStyle w:val="Hyperlink"/>
@@ -3570,7 +3570,7 @@
             <w:noProof/>
             <w:webHidden/>
           </w:rPr>
-          <w:instrText xml:space="preserve"> PAGEREF _Toc166679718 \h </w:instrText>
+          <w:instrText xml:space="preserve"> PAGEREF _Toc166684495 \h </w:instrText>
         </w:r>
         <w:r>
           <w:rPr>
@@ -3617,7 +3617,7 @@
           <w:lang w:eastAsia="en-GB"/>
         </w:rPr>
       </w:pPr>
-      <w:hyperlink w:anchor="_Toc166679719" w:history="1">
+      <w:hyperlink w:anchor="_Toc166684496" w:history="1">
         <w:r>
           <w:rPr>
             <w:rStyle w:val="Hyperlink"/>
@@ -3662,7 +3662,7 @@
             <w:noProof/>
             <w:webHidden/>
           </w:rPr>
-          <w:instrText xml:space="preserve"> PAGEREF _Toc166679719 \h </w:instrText>
+          <w:instrText xml:space="preserve"> PAGEREF _Toc166684496 \h </w:instrText>
         </w:r>
         <w:r>
           <w:rPr>
@@ -3711,7 +3711,7 @@
           <w:lang w:eastAsia="en-GB"/>
         </w:rPr>
       </w:pPr>
-      <w:hyperlink w:anchor="_Toc166679720" w:history="1">
+      <w:hyperlink w:anchor="_Toc166684497" w:history="1">
         <w:r>
           <w:rPr>
             <w:rStyle w:val="Hyperlink"/>
@@ -3758,7 +3758,7 @@
             <w:noProof/>
             <w:webHidden/>
           </w:rPr>
-          <w:instrText xml:space="preserve"> PAGEREF _Toc166679720 \h </w:instrText>
+          <w:instrText xml:space="preserve"> PAGEREF _Toc166684497 \h </w:instrText>
         </w:r>
         <w:r>
           <w:rPr>
@@ -3805,7 +3805,7 @@
           <w:lang w:eastAsia="en-GB"/>
         </w:rPr>
       </w:pPr>
-      <w:hyperlink w:anchor="_Toc166679721" w:history="1">
+      <w:hyperlink w:anchor="_Toc166684498" w:history="1">
         <w:r>
           <w:rPr>
             <w:rStyle w:val="Hyperlink"/>
@@ -3850,7 +3850,7 @@
             <w:noProof/>
             <w:webHidden/>
           </w:rPr>
-          <w:instrText xml:space="preserve"> PAGEREF _Toc166679721 \h </w:instrText>
+          <w:instrText xml:space="preserve"> PAGEREF _Toc166684498 \h </w:instrText>
         </w:r>
         <w:r>
           <w:rPr>
@@ -3899,7 +3899,7 @@
           <w:lang w:eastAsia="en-GB"/>
         </w:rPr>
       </w:pPr>
-      <w:hyperlink w:anchor="_Toc166679722" w:history="1">
+      <w:hyperlink w:anchor="_Toc166684499" w:history="1">
         <w:r>
           <w:rPr>
             <w:rStyle w:val="Hyperlink"/>
@@ -3946,7 +3946,7 @@
             <w:noProof/>
             <w:webHidden/>
           </w:rPr>
-          <w:instrText xml:space="preserve"> PAGEREF _Toc166679722 \h </w:instrText>
+          <w:instrText xml:space="preserve"> PAGEREF _Toc166684499 \h </w:instrText>
         </w:r>
         <w:r>
           <w:rPr>
@@ -3995,7 +3995,7 @@
           <w:lang w:eastAsia="en-GB"/>
         </w:rPr>
       </w:pPr>
-      <w:hyperlink w:anchor="_Toc166679723" w:history="1">
+      <w:hyperlink w:anchor="_Toc166684500" w:history="1">
         <w:r>
           <w:rPr>
             <w:rStyle w:val="Hyperlink"/>
@@ -4042,7 +4042,7 @@
             <w:noProof/>
             <w:webHidden/>
           </w:rPr>
-          <w:instrText xml:space="preserve"> PAGEREF _Toc166679723 \h </w:instrText>
+          <w:instrText xml:space="preserve"> PAGEREF _Toc166684500 \h </w:instrText>
         </w:r>
         <w:r>
           <w:rPr>
@@ -4091,7 +4091,7 @@
           <w:lang w:eastAsia="en-GB"/>
         </w:rPr>
       </w:pPr>
-      <w:hyperlink w:anchor="_Toc166679724" w:history="1">
+      <w:hyperlink w:anchor="_Toc166684501" w:history="1">
         <w:r>
           <w:rPr>
             <w:rStyle w:val="Hyperlink"/>
@@ -4138,7 +4138,7 @@
             <w:noProof/>
             <w:webHidden/>
           </w:rPr>
-          <w:instrText xml:space="preserve"> PAGEREF _Toc166679724 \h </w:instrText>
+          <w:instrText xml:space="preserve"> PAGEREF _Toc166684501 \h </w:instrText>
         </w:r>
         <w:r>
           <w:rPr>
@@ -4185,7 +4185,7 @@
           <w:lang w:eastAsia="en-GB"/>
         </w:rPr>
       </w:pPr>
-      <w:hyperlink w:anchor="_Toc166679725" w:history="1">
+      <w:hyperlink w:anchor="_Toc166684502" w:history="1">
         <w:r>
           <w:rPr>
             <w:rStyle w:val="Hyperlink"/>
@@ -4230,7 +4230,7 @@
             <w:noProof/>
             <w:webHidden/>
           </w:rPr>
-          <w:instrText xml:space="preserve"> PAGEREF _Toc166679725 \h </w:instrText>
+          <w:instrText xml:space="preserve"> PAGEREF _Toc166684502 \h </w:instrText>
         </w:r>
         <w:r>
           <w:rPr>
@@ -4277,7 +4277,7 @@
           <w:lang w:eastAsia="en-GB"/>
         </w:rPr>
       </w:pPr>
-      <w:hyperlink w:anchor="_Toc166679726" w:history="1">
+      <w:hyperlink w:anchor="_Toc166684503" w:history="1">
         <w:r>
           <w:rPr>
             <w:rStyle w:val="Hyperlink"/>
@@ -4322,7 +4322,7 @@
             <w:noProof/>
             <w:webHidden/>
           </w:rPr>
-          <w:instrText xml:space="preserve"> PAGEREF _Toc166679726 \h </w:instrText>
+          <w:instrText xml:space="preserve"> PAGEREF _Toc166684503 \h </w:instrText>
         </w:r>
         <w:r>
           <w:rPr>
@@ -4369,7 +4369,7 @@
           <w:lang w:eastAsia="en-GB"/>
         </w:rPr>
       </w:pPr>
-      <w:hyperlink w:anchor="_Toc166679727" w:history="1">
+      <w:hyperlink w:anchor="_Toc166684504" w:history="1">
         <w:r>
           <w:rPr>
             <w:rStyle w:val="Hyperlink"/>
@@ -4414,7 +4414,7 @@
             <w:noProof/>
             <w:webHidden/>
           </w:rPr>
-          <w:instrText xml:space="preserve"> PAGEREF _Toc166679727 \h </w:instrText>
+          <w:instrText xml:space="preserve"> PAGEREF _Toc166684504 \h </w:instrText>
         </w:r>
         <w:r>
           <w:rPr>
@@ -4463,7 +4463,7 @@
           <w:lang w:eastAsia="en-GB"/>
         </w:rPr>
       </w:pPr>
-      <w:hyperlink w:anchor="_Toc166679728" w:history="1">
+      <w:hyperlink w:anchor="_Toc166684505" w:history="1">
         <w:r>
           <w:rPr>
             <w:rStyle w:val="Hyperlink"/>
@@ -4510,7 +4510,7 @@
             <w:noProof/>
             <w:webHidden/>
           </w:rPr>
-          <w:instrText xml:space="preserve"> PAGEREF _Toc166679728 \h </w:instrText>
+          <w:instrText xml:space="preserve"> PAGEREF _Toc166684505 \h </w:instrText>
         </w:r>
         <w:r>
           <w:rPr>
@@ -4557,7 +4557,7 @@
           <w:lang w:eastAsia="en-GB"/>
         </w:rPr>
       </w:pPr>
-      <w:hyperlink w:anchor="_Toc166679729" w:history="1">
+      <w:hyperlink w:anchor="_Toc166684506" w:history="1">
         <w:r>
           <w:rPr>
             <w:rStyle w:val="Hyperlink"/>
@@ -4602,7 +4602,7 @@
             <w:noProof/>
             <w:webHidden/>
           </w:rPr>
-          <w:instrText xml:space="preserve"> PAGEREF _Toc166679729 \h </w:instrText>
+          <w:instrText xml:space="preserve"> PAGEREF _Toc166684506 \h </w:instrText>
         </w:r>
         <w:r>
           <w:rPr>
@@ -4649,7 +4649,7 @@
           <w:lang w:eastAsia="en-GB"/>
         </w:rPr>
       </w:pPr>
-      <w:hyperlink w:anchor="_Toc166679730" w:history="1">
+      <w:hyperlink w:anchor="_Toc166684507" w:history="1">
         <w:r>
           <w:rPr>
             <w:rStyle w:val="Hyperlink"/>
@@ -4694,7 +4694,7 @@
             <w:noProof/>
             <w:webHidden/>
           </w:rPr>
-          <w:instrText xml:space="preserve"> PAGEREF _Toc166679730 \h </w:instrText>
+          <w:instrText xml:space="preserve"> PAGEREF _Toc166684507 \h </w:instrText>
         </w:r>
         <w:r>
           <w:rPr>
@@ -4741,7 +4741,7 @@
           <w:lang w:eastAsia="en-GB"/>
         </w:rPr>
       </w:pPr>
-      <w:hyperlink w:anchor="_Toc166679731" w:history="1">
+      <w:hyperlink w:anchor="_Toc166684508" w:history="1">
         <w:r>
           <w:rPr>
             <w:rStyle w:val="Hyperlink"/>
@@ -4786,7 +4786,7 @@
             <w:noProof/>
             <w:webHidden/>
           </w:rPr>
-          <w:instrText xml:space="preserve"> PAGEREF _Toc166679731 \h </w:instrText>
+          <w:instrText xml:space="preserve"> PAGEREF _Toc166684508 \h </w:instrText>
         </w:r>
         <w:r>
           <w:rPr>
@@ -4806,7 +4806,7 @@
             <w:noProof/>
             <w:webHidden/>
           </w:rPr>
-          <w:t>20</w:t>
+          <w:t>21</w:t>
         </w:r>
         <w:r>
           <w:rPr>
@@ -4833,7 +4833,7 @@
           <w:lang w:eastAsia="en-GB"/>
         </w:rPr>
       </w:pPr>
-      <w:hyperlink w:anchor="_Toc166679732" w:history="1">
+      <w:hyperlink w:anchor="_Toc166684509" w:history="1">
         <w:r>
           <w:rPr>
             <w:rStyle w:val="Hyperlink"/>
@@ -4878,7 +4878,7 @@
             <w:noProof/>
             <w:webHidden/>
           </w:rPr>
-          <w:instrText xml:space="preserve"> PAGEREF _Toc166679732 \h </w:instrText>
+          <w:instrText xml:space="preserve"> PAGEREF _Toc166684509 \h </w:instrText>
         </w:r>
         <w:r>
           <w:rPr>
@@ -4898,7 +4898,7 @@
             <w:noProof/>
             <w:webHidden/>
           </w:rPr>
-          <w:t>20</w:t>
+          <w:t>21</w:t>
         </w:r>
         <w:r>
           <w:rPr>
@@ -4925,7 +4925,7 @@
           <w:lang w:eastAsia="en-GB"/>
         </w:rPr>
       </w:pPr>
-      <w:hyperlink w:anchor="_Toc166679733" w:history="1">
+      <w:hyperlink w:anchor="_Toc166684510" w:history="1">
         <w:r>
           <w:rPr>
             <w:rStyle w:val="Hyperlink"/>
@@ -4970,7 +4970,7 @@
             <w:noProof/>
             <w:webHidden/>
           </w:rPr>
-          <w:instrText xml:space="preserve"> PAGEREF _Toc166679733 \h </w:instrText>
+          <w:instrText xml:space="preserve"> PAGEREF _Toc166684510 \h </w:instrText>
         </w:r>
         <w:r>
           <w:rPr>
@@ -4990,7 +4990,7 @@
             <w:noProof/>
             <w:webHidden/>
           </w:rPr>
-          <w:t>20</w:t>
+          <w:t>21</w:t>
         </w:r>
         <w:r>
           <w:rPr>
@@ -5019,7 +5019,7 @@
           <w:lang w:eastAsia="en-GB"/>
         </w:rPr>
       </w:pPr>
-      <w:hyperlink w:anchor="_Toc166679734" w:history="1">
+      <w:hyperlink w:anchor="_Toc166684511" w:history="1">
         <w:r>
           <w:rPr>
             <w:rStyle w:val="Hyperlink"/>
@@ -5066,295 +5066,7 @@
             <w:noProof/>
             <w:webHidden/>
           </w:rPr>
-          <w:instrText xml:space="preserve"> PAGEREF _Toc166679734 \h </w:instrText>
-        </w:r>
-        <w:r>
-          <w:rPr>
-            <w:noProof/>
-            <w:webHidden/>
-          </w:rPr>
-        </w:r>
-        <w:r>
-          <w:rPr>
-            <w:noProof/>
-            <w:webHidden/>
-          </w:rPr>
-          <w:fldChar w:fldCharType="separate"/>
-        </w:r>
-        <w:r>
-          <w:rPr>
-            <w:noProof/>
-            <w:webHidden/>
-          </w:rPr>
-          <w:t>21</w:t>
-        </w:r>
-        <w:r>
-          <w:rPr>
-            <w:noProof/>
-            <w:webHidden/>
-          </w:rPr>
-          <w:fldChar w:fldCharType="end"/>
-        </w:r>
-      </w:hyperlink>
-    </w:p>
-    <w:p>
-      <w:pPr>
-        <w:pStyle w:val="TOC2"/>
-        <w:tabs>
-          <w:tab w:val="left" w:pos="960"/>
-          <w:tab w:val="right" w:leader="underscore" w:pos="8493"/>
-        </w:tabs>
-        <w:rPr>
-          <w:rFonts w:eastAsiaTheme="minorEastAsia" w:cstheme="minorBidi"/>
-          <w:b w:val="0"/>
-          <w:bCs w:val="0"/>
-          <w:noProof/>
-          <w:color w:val="auto"/>
-          <w:sz w:val="24"/>
-          <w:szCs w:val="24"/>
-          <w:lang w:eastAsia="en-GB"/>
-        </w:rPr>
-      </w:pPr>
-      <w:hyperlink w:anchor="_Toc166679735" w:history="1">
-        <w:r>
-          <w:rPr>
-            <w:rStyle w:val="Hyperlink"/>
-            <w:noProof/>
-          </w:rPr>
-          <w:t>3.4</w:t>
-        </w:r>
-        <w:r>
-          <w:rPr>
-            <w:rFonts w:eastAsiaTheme="minorEastAsia" w:cstheme="minorBidi"/>
-            <w:b w:val="0"/>
-            <w:bCs w:val="0"/>
-            <w:noProof/>
-            <w:color w:val="auto"/>
-            <w:sz w:val="24"/>
-            <w:szCs w:val="24"/>
-            <w:lang w:eastAsia="en-GB"/>
-          </w:rPr>
-          <w:tab/>
-        </w:r>
-        <w:r>
-          <w:rPr>
-            <w:rStyle w:val="Hyperlink"/>
-            <w:noProof/>
-          </w:rPr>
-          <w:t>Biztonság és teljesítmény</w:t>
-        </w:r>
-        <w:r>
-          <w:rPr>
-            <w:noProof/>
-            <w:webHidden/>
-          </w:rPr>
-          <w:tab/>
-        </w:r>
-        <w:r>
-          <w:rPr>
-            <w:noProof/>
-            <w:webHidden/>
-          </w:rPr>
-          <w:fldChar w:fldCharType="begin"/>
-        </w:r>
-        <w:r>
-          <w:rPr>
-            <w:noProof/>
-            <w:webHidden/>
-          </w:rPr>
-          <w:instrText xml:space="preserve"> PAGEREF _Toc166679735 \h </w:instrText>
-        </w:r>
-        <w:r>
-          <w:rPr>
-            <w:noProof/>
-            <w:webHidden/>
-          </w:rPr>
-        </w:r>
-        <w:r>
-          <w:rPr>
-            <w:noProof/>
-            <w:webHidden/>
-          </w:rPr>
-          <w:fldChar w:fldCharType="separate"/>
-        </w:r>
-        <w:r>
-          <w:rPr>
-            <w:noProof/>
-            <w:webHidden/>
-          </w:rPr>
-          <w:t>21</w:t>
-        </w:r>
-        <w:r>
-          <w:rPr>
-            <w:noProof/>
-            <w:webHidden/>
-          </w:rPr>
-          <w:fldChar w:fldCharType="end"/>
-        </w:r>
-      </w:hyperlink>
-    </w:p>
-    <w:p>
-      <w:pPr>
-        <w:pStyle w:val="TOC2"/>
-        <w:tabs>
-          <w:tab w:val="left" w:pos="960"/>
-          <w:tab w:val="right" w:leader="underscore" w:pos="8493"/>
-        </w:tabs>
-        <w:rPr>
-          <w:rFonts w:eastAsiaTheme="minorEastAsia" w:cstheme="minorBidi"/>
-          <w:b w:val="0"/>
-          <w:bCs w:val="0"/>
-          <w:noProof/>
-          <w:color w:val="auto"/>
-          <w:sz w:val="24"/>
-          <w:szCs w:val="24"/>
-          <w:lang w:eastAsia="en-GB"/>
-        </w:rPr>
-      </w:pPr>
-      <w:hyperlink w:anchor="_Toc166679736" w:history="1">
-        <w:r>
-          <w:rPr>
-            <w:rStyle w:val="Hyperlink"/>
-            <w:noProof/>
-          </w:rPr>
-          <w:t>3.5</w:t>
-        </w:r>
-        <w:r>
-          <w:rPr>
-            <w:rFonts w:eastAsiaTheme="minorEastAsia" w:cstheme="minorBidi"/>
-            <w:b w:val="0"/>
-            <w:bCs w:val="0"/>
-            <w:noProof/>
-            <w:color w:val="auto"/>
-            <w:sz w:val="24"/>
-            <w:szCs w:val="24"/>
-            <w:lang w:eastAsia="en-GB"/>
-          </w:rPr>
-          <w:tab/>
-        </w:r>
-        <w:r>
-          <w:rPr>
-            <w:rStyle w:val="Hyperlink"/>
-            <w:noProof/>
-          </w:rPr>
-          <w:t>Tesztelési stratégia</w:t>
-        </w:r>
-        <w:r>
-          <w:rPr>
-            <w:noProof/>
-            <w:webHidden/>
-          </w:rPr>
-          <w:tab/>
-        </w:r>
-        <w:r>
-          <w:rPr>
-            <w:noProof/>
-            <w:webHidden/>
-          </w:rPr>
-          <w:fldChar w:fldCharType="begin"/>
-        </w:r>
-        <w:r>
-          <w:rPr>
-            <w:noProof/>
-            <w:webHidden/>
-          </w:rPr>
-          <w:instrText xml:space="preserve"> PAGEREF _Toc166679736 \h </w:instrText>
-        </w:r>
-        <w:r>
-          <w:rPr>
-            <w:noProof/>
-            <w:webHidden/>
-          </w:rPr>
-        </w:r>
-        <w:r>
-          <w:rPr>
-            <w:noProof/>
-            <w:webHidden/>
-          </w:rPr>
-          <w:fldChar w:fldCharType="separate"/>
-        </w:r>
-        <w:r>
-          <w:rPr>
-            <w:noProof/>
-            <w:webHidden/>
-          </w:rPr>
-          <w:t>21</w:t>
-        </w:r>
-        <w:r>
-          <w:rPr>
-            <w:noProof/>
-            <w:webHidden/>
-          </w:rPr>
-          <w:fldChar w:fldCharType="end"/>
-        </w:r>
-      </w:hyperlink>
-    </w:p>
-    <w:p>
-      <w:pPr>
-        <w:pStyle w:val="TOC2"/>
-        <w:tabs>
-          <w:tab w:val="left" w:pos="960"/>
-          <w:tab w:val="right" w:leader="underscore" w:pos="8493"/>
-        </w:tabs>
-        <w:rPr>
-          <w:rFonts w:eastAsiaTheme="minorEastAsia" w:cstheme="minorBidi"/>
-          <w:b w:val="0"/>
-          <w:bCs w:val="0"/>
-          <w:noProof/>
-          <w:color w:val="auto"/>
-          <w:sz w:val="24"/>
-          <w:szCs w:val="24"/>
-          <w:lang w:eastAsia="en-GB"/>
-        </w:rPr>
-      </w:pPr>
-      <w:hyperlink w:anchor="_Toc166679737" w:history="1">
-        <w:r>
-          <w:rPr>
-            <w:rStyle w:val="Hyperlink"/>
-            <w:noProof/>
-          </w:rPr>
-          <w:t>3.6</w:t>
-        </w:r>
-        <w:r>
-          <w:rPr>
-            <w:rFonts w:eastAsiaTheme="minorEastAsia" w:cstheme="minorBidi"/>
-            <w:b w:val="0"/>
-            <w:bCs w:val="0"/>
-            <w:noProof/>
-            <w:color w:val="auto"/>
-            <w:sz w:val="24"/>
-            <w:szCs w:val="24"/>
-            <w:lang w:eastAsia="en-GB"/>
-          </w:rPr>
-          <w:tab/>
-        </w:r>
-        <w:r>
-          <w:rPr>
-            <w:rStyle w:val="Hyperlink"/>
-            <w:noProof/>
-          </w:rPr>
-          <w:t>Implementációs terv</w:t>
-        </w:r>
-        <w:r>
-          <w:rPr>
-            <w:noProof/>
-            <w:webHidden/>
-          </w:rPr>
-          <w:tab/>
-        </w:r>
-        <w:r>
-          <w:rPr>
-            <w:noProof/>
-            <w:webHidden/>
-          </w:rPr>
-          <w:fldChar w:fldCharType="begin"/>
-        </w:r>
-        <w:r>
-          <w:rPr>
-            <w:noProof/>
-            <w:webHidden/>
-          </w:rPr>
-          <w:instrText xml:space="preserve"> PAGEREF _Toc166679737 \h </w:instrText>
+          <w:instrText xml:space="preserve"> PAGEREF _Toc166684511 \h </w:instrText>
         </w:r>
         <w:r>
           <w:rPr>
@@ -5403,7 +5115,7 @@
           <w:lang w:eastAsia="en-GB"/>
         </w:rPr>
       </w:pPr>
-      <w:hyperlink w:anchor="_Toc166679738" w:history="1">
+      <w:hyperlink w:anchor="_Toc166684512" w:history="1">
         <w:r>
           <w:rPr>
             <w:rStyle w:val="Hyperlink"/>
@@ -5450,7 +5162,7 @@
             <w:noProof/>
             <w:webHidden/>
           </w:rPr>
-          <w:instrText xml:space="preserve"> PAGEREF _Toc166679738 \h </w:instrText>
+          <w:instrText xml:space="preserve"> PAGEREF _Toc166684512 \h </w:instrText>
         </w:r>
         <w:r>
           <w:rPr>
@@ -5499,7 +5211,7 @@
           <w:lang w:eastAsia="en-GB"/>
         </w:rPr>
       </w:pPr>
-      <w:hyperlink w:anchor="_Toc166679739" w:history="1">
+      <w:hyperlink w:anchor="_Toc166684513" w:history="1">
         <w:r>
           <w:rPr>
             <w:rStyle w:val="Hyperlink"/>
@@ -5546,7 +5258,7 @@
             <w:noProof/>
             <w:webHidden/>
           </w:rPr>
-          <w:instrText xml:space="preserve"> PAGEREF _Toc166679739 \h </w:instrText>
+          <w:instrText xml:space="preserve"> PAGEREF _Toc166684513 \h </w:instrText>
         </w:r>
         <w:r>
           <w:rPr>
@@ -5604,7 +5316,7 @@
       <w:bookmarkStart w:id="2" w:name="_Toc166141467"/>
       <w:bookmarkStart w:id="3" w:name="_Toc166141513"/>
       <w:bookmarkStart w:id="4" w:name="_Toc166169839"/>
-      <w:bookmarkStart w:id="5" w:name="_Toc166679681"/>
+      <w:bookmarkStart w:id="5" w:name="_Toc166684458"/>
       <w:r>
         <w:lastRenderedPageBreak/>
         <w:t>Bevezető</w:t>
@@ -5665,15 +5377,7 @@
         <w:t>)</w:t>
       </w:r>
       <w:r>
-        <w:t xml:space="preserve"> vagy a </w:t>
-      </w:r>
-      <w:proofErr w:type="spellStart"/>
-      <w:r>
-        <w:t>Book</w:t>
-      </w:r>
-      <w:proofErr w:type="spellEnd"/>
-      <w:r>
-        <w:t xml:space="preserve"> Time formula – gyakran nem veszik figyelembe elegendően a túrázó egyéni képességeit, illetve az útvonal specifikus jellemzőit, mint a szintkülönbség és annak sorrendje</w:t>
+        <w:t xml:space="preserve"> vagy a Book Time formula – gyakran nem veszik figyelembe elegendően a túrázó egyéni képességeit, illetve az útvonal specifikus jellemzőit, mint a szintkülönbség és annak sorrendje</w:t>
       </w:r>
       <w:r>
         <w:t>, valamint azt sem, hogy egyénileg, vagy csoportban halad az illető.</w:t>
@@ -5718,29 +5422,13 @@
       <w:bookmarkStart w:id="10" w:name="_Toc166085577"/>
       <w:bookmarkStart w:id="11" w:name="_Toc166141470"/>
       <w:r>
-        <w:t xml:space="preserve">A modern technológia alkalmazása a túra tervezésében </w:t>
-      </w:r>
-      <w:proofErr w:type="gramStart"/>
-      <w:r>
-        <w:t>nemcsak</w:t>
-      </w:r>
-      <w:proofErr w:type="gramEnd"/>
-      <w:r>
-        <w:t xml:space="preserve"> hogy pontosabbá teszi az időtartamok becslését, hanem a túrázók biztonságát is növelheti, mivel reálisabb képet kapnak az útvonal nehézségéről és időigényéről. Emellett, az </w:t>
-      </w:r>
-      <w:proofErr w:type="spellStart"/>
-      <w:r>
-        <w:t>ada</w:t>
+        <w:t>A modern technológia alkalmazása a túra tervezésében nemcsak hogy pontosabbá teszi az időtartamok becslését, hanem a túrázók biztonságát is növelheti, mivel reálisabb képet kapnak az útvonal nehézségéről és időigényéről. Emellett, az ada</w:t>
       </w:r>
       <w:r>
         <w:t>t</w:t>
       </w:r>
       <w:r>
-        <w:t>vezérelt</w:t>
-      </w:r>
-      <w:proofErr w:type="spellEnd"/>
-      <w:r>
-        <w:t xml:space="preserve"> megközelítés új perspektívákat nyit meg a túraútvonalak optimalizálásában és az egészségügyi hatások monitorozásában is. A szakdolgozat az AI technológiák és az aktív életmód ötvözésének úttörő munkáját mutatja be, lépést tartva a technológiai fejlődéssel és az egyre növekvő felhasználói igényekkel. Ezáltal nemcsak a jelenlegi, de a jövő túrázói számára is értékes eszközt kínál, megerősítve az MI létjogosultságát és hasznosságát a mindennapi élet számos területén.</w:t>
+        <w:t>vezérelt megközelítés új perspektívákat nyit meg a túraútvonalak optimalizálásában és az egészségügyi hatások monitorozásában is. A szakdolgozat az AI technológiák és az aktív életmód ötvözésének úttörő munkáját mutatja be, lépést tartva a technológiai fejlődéssel és az egyre növekvő felhasználói igényekkel. Ezáltal nemcsak a jelenlegi, de a jövő túrázói számára is értékes eszközt kínál, megerősítve az MI létjogosultságát és hasznosságát a mindennapi élet számos területén.</w:t>
       </w:r>
       <w:bookmarkEnd w:id="10"/>
       <w:bookmarkEnd w:id="11"/>
@@ -5755,7 +5443,7 @@
       <w:bookmarkStart w:id="15" w:name="_Toc166141514"/>
       <w:bookmarkStart w:id="16" w:name="_Toc166146423"/>
       <w:bookmarkStart w:id="17" w:name="_Toc166169840"/>
-      <w:bookmarkStart w:id="18" w:name="_Toc166679682"/>
+      <w:bookmarkStart w:id="18" w:name="_Toc166684459"/>
       <w:r>
         <w:lastRenderedPageBreak/>
         <w:t>Irodalomkutatás</w:t>
@@ -5772,7 +5460,7 @@
       <w:pPr>
         <w:pStyle w:val="Heading2"/>
       </w:pPr>
-      <w:bookmarkStart w:id="19" w:name="_Toc166679683"/>
+      <w:bookmarkStart w:id="19" w:name="_Toc166684460"/>
       <w:r>
         <w:t>Túra útvonalak digitális formátuma</w:t>
       </w:r>
@@ -5782,7 +5470,7 @@
       <w:pPr>
         <w:pStyle w:val="Heading3"/>
       </w:pPr>
-      <w:bookmarkStart w:id="20" w:name="_Toc166679684"/>
+      <w:bookmarkStart w:id="20" w:name="_Toc166684461"/>
       <w:r>
         <w:t>GPX (GPS Exchange Format)</w:t>
       </w:r>
@@ -5808,19 +5496,9 @@
       <w:r>
         <w:t xml:space="preserve"> </w:t>
       </w:r>
-      <w:proofErr w:type="spellStart"/>
-      <w:r>
-        <w:t>Garmin</w:t>
-      </w:r>
-      <w:proofErr w:type="spellEnd"/>
-      <w:r>
-        <w:t xml:space="preserve"> </w:t>
-      </w:r>
-      <w:proofErr w:type="spellStart"/>
-      <w:r>
-        <w:t>TrackPointExtension</w:t>
-      </w:r>
-      <w:proofErr w:type="spellEnd"/>
+      <w:r>
+        <w:t>Garmin TrackPointExtension</w:t>
+      </w:r>
       <w:r>
         <w:t xml:space="preserve"> kiegészítő segítségével </w:t>
       </w:r>
@@ -5893,7 +5571,7 @@
       <w:pPr>
         <w:pStyle w:val="Heading3"/>
       </w:pPr>
-      <w:bookmarkStart w:id="21" w:name="_Toc166679685"/>
+      <w:bookmarkStart w:id="21" w:name="_Toc166684462"/>
       <w:r>
         <w:t>KML (Keyhole Markup Language)</w:t>
       </w:r>
@@ -5905,21 +5583,8 @@
         <w:ind w:firstLine="720"/>
       </w:pPr>
       <w:r>
-        <w:t xml:space="preserve">A KML egy prezentációs nyelv, amelyet a Google fejlesztett ki térképek annotálására. Földrajzi jellemzőket, például pontokat, vonalakat és poligonokat képes leírni, és gyakran használják a Google </w:t>
-      </w:r>
-      <w:proofErr w:type="spellStart"/>
-      <w:r>
-        <w:t>Earth</w:t>
-      </w:r>
-      <w:proofErr w:type="spellEnd"/>
-      <w:r>
-        <w:t xml:space="preserve"> alkalmazással. A KML fájlok globális helyadatokat és más fájlokra (jellemzően grafikákra) való hivatkozásokat tartalmazhatnak szövegalapú formátumban. Például egy KML fájl tartalmazhat útjelzőpontokat és a hozzájuk kapcsolódó térképképeket egy külön fájlban. A KML leginkább az útvonalak vizualizálására alkalmas olyan alkalmazásokban, mint a Google </w:t>
-      </w:r>
-      <w:proofErr w:type="spellStart"/>
-      <w:r>
-        <w:t>Earth</w:t>
-      </w:r>
-      <w:proofErr w:type="spellEnd"/>
+        <w:t>A KML egy prezentációs nyelv, amelyet a Google fejlesztett ki térképek annotálására. Földrajzi jellemzőket, például pontokat, vonalakat és poligonokat képes leírni, és gyakran használják a Google Earth alkalmazással. A KML fájlok globális helyadatokat és más fájlokra (jellemzően grafikákra) való hivatkozásokat tartalmazhatnak szövegalapú formátumban. Például egy KML fájl tartalmazhat útjelzőpontokat és a hozzájuk kapcsolódó térképképeket egy külön fájlban. A KML leginkább az útvonalak vizualizálására alkalmas olyan alkalmazásokban, mint a Google Earth</w:t>
+      </w:r>
       <w:r>
         <w:t xml:space="preserve"> </w:t>
       </w:r>
@@ -5957,7 +5622,7 @@
       <w:pPr>
         <w:pStyle w:val="Heading3"/>
       </w:pPr>
-      <w:bookmarkStart w:id="22" w:name="_Toc166679686"/>
+      <w:bookmarkStart w:id="22" w:name="_Toc166684463"/>
       <w:r>
         <w:t>TCX (Training Center XML)</w:t>
       </w:r>
@@ -5969,23 +5634,7 @@
         <w:ind w:firstLine="720"/>
       </w:pPr>
       <w:r>
-        <w:t xml:space="preserve">A TCX, vagy </w:t>
-      </w:r>
-      <w:proofErr w:type="spellStart"/>
-      <w:r>
-        <w:t>Training</w:t>
-      </w:r>
-      <w:proofErr w:type="spellEnd"/>
-      <w:r>
-        <w:t xml:space="preserve"> Center XML, egy adatformátum, amelyet elsősorban a </w:t>
-      </w:r>
-      <w:proofErr w:type="spellStart"/>
-      <w:r>
-        <w:t>Garmin</w:t>
-      </w:r>
-      <w:proofErr w:type="spellEnd"/>
-      <w:r>
-        <w:t xml:space="preserve"> eszközök használnak fitnesz adatok tárolására, beleértve az edzés részleteit és az útvonalakat. Ez egy XML-alapú formátum, amely olyan tevékenységeket rögzít, mint a futás, kerékpározás és túrázás. A TCX fájlok részletes adatpontokat tartalmaznak, például szívritmust, kadenciát és magasságot, amelyek elengedhetetlenek a fitnesz tevékenységek elemzéséhez. A formátum támogatja az egyes körök és az összesített edzésösszefoglalók rögzítését is, így alkalmas a fitnesz követésére és a teljesítmény elemzésére</w:t>
+        <w:t>A TCX, vagy Training Center XML, egy adatformátum, amelyet elsősorban a Garmin eszközök használnak fitnesz adatok tárolására, beleértve az edzés részleteit és az útvonalakat. Ez egy XML-alapú formátum, amely olyan tevékenységeket rögzít, mint a futás, kerékpározás és túrázás. A TCX fájlok részletes adatpontokat tartalmaznak, például szívritmust, kadenciát és magasságot, amelyek elengedhetetlenek a fitnesz tevékenységek elemzéséhez. A formátum támogatja az egyes körök és az összesített edzésösszefoglalók rögzítését is, így alkalmas a fitnesz követésére és a teljesítmény elemzésére</w:t>
       </w:r>
       <w:r>
         <w:t xml:space="preserve"> </w:t>
@@ -6027,7 +5676,7 @@
       <w:pPr>
         <w:pStyle w:val="Heading3"/>
       </w:pPr>
-      <w:bookmarkStart w:id="23" w:name="_Toc166679687"/>
+      <w:bookmarkStart w:id="23" w:name="_Toc166684464"/>
       <w:r>
         <w:t>FIT (Flexible and Interoperable Data Transfer)</w:t>
       </w:r>
@@ -6045,80 +5694,40 @@
         <w:t>azaz</w:t>
       </w:r>
       <w:r>
+        <w:t xml:space="preserve"> Flexible and Interoperable Data Transfer, egy bináris fájlformátum, amelyet a Garmin fejlesztett ki fitnesz és egészségügyi adatok rögzítésére. Ez a formátum hatékonyan tárolja a fizikai tevékenységek részletes feljegyzéseit, mint például a szívritmus, lépésszám és </w:t>
+      </w:r>
+      <w:r>
+        <w:t xml:space="preserve">tengerszint feletti </w:t>
+      </w:r>
+      <w:r>
+        <w:t>magasság, így ideális fitnesz</w:t>
+      </w:r>
+      <w:r>
+        <w:t xml:space="preserve"> tevékenységek</w:t>
+      </w:r>
+      <w:r>
         <w:t xml:space="preserve"> </w:t>
       </w:r>
-      <w:proofErr w:type="spellStart"/>
-      <w:r>
-        <w:t>Flexible</w:t>
-      </w:r>
-      <w:proofErr w:type="spellEnd"/>
-      <w:r>
-        <w:t xml:space="preserve"> and </w:t>
-      </w:r>
-      <w:proofErr w:type="spellStart"/>
-      <w:r>
-        <w:t>Interoperable</w:t>
-      </w:r>
-      <w:proofErr w:type="spellEnd"/>
-      <w:r>
-        <w:t xml:space="preserve"> Data </w:t>
-      </w:r>
-      <w:proofErr w:type="spellStart"/>
-      <w:r>
-        <w:t>Transfer</w:t>
-      </w:r>
-      <w:proofErr w:type="spellEnd"/>
-      <w:r>
-        <w:t xml:space="preserve">, egy bináris fájlformátum, amelyet a </w:t>
-      </w:r>
-      <w:proofErr w:type="spellStart"/>
-      <w:r>
-        <w:t>Garmin</w:t>
-      </w:r>
-      <w:proofErr w:type="spellEnd"/>
-      <w:r>
-        <w:t xml:space="preserve"> fejlesztett ki fitnesz és egészségügyi adatok rögzítésére. Ez a formátum hatékonyan tárolja a fizikai tevékenységek részletes feljegyzéseit, mint például a szívritmus, lépésszám és </w:t>
-      </w:r>
-      <w:r>
-        <w:t xml:space="preserve">tengerszint feletti </w:t>
-      </w:r>
-      <w:r>
-        <w:t>magasság, így ideális fitnesz</w:t>
-      </w:r>
-      <w:r>
-        <w:t xml:space="preserve"> tevékenységek</w:t>
+      <w:r>
+        <w:t xml:space="preserve">teljes körű </w:t>
+      </w:r>
+      <w:r>
+        <w:t xml:space="preserve">követésére. A FIT formátum rendkívül hatékony, lehetővé téve nagy mennyiségű adat tárolását </w:t>
+      </w:r>
+      <w:r>
+        <w:t>kompakt</w:t>
       </w:r>
       <w:r>
         <w:t xml:space="preserve"> </w:t>
       </w:r>
       <w:r>
-        <w:t xml:space="preserve">teljes körű </w:t>
-      </w:r>
-      <w:r>
-        <w:t xml:space="preserve">követésére. A FIT formátum rendkívül hatékony, lehetővé téve nagy mennyiségű adat tárolását </w:t>
-      </w:r>
-      <w:r>
-        <w:t>kompakt</w:t>
-      </w:r>
-      <w:r>
-        <w:t xml:space="preserve"> </w:t>
-      </w:r>
-      <w:r>
         <w:t>formában</w:t>
       </w:r>
       <w:r>
         <w:t>, ezért</w:t>
       </w:r>
       <w:r>
-        <w:t xml:space="preserve"> széles körben használják </w:t>
-      </w:r>
-      <w:proofErr w:type="spellStart"/>
-      <w:r>
-        <w:t>Garmin</w:t>
-      </w:r>
-      <w:proofErr w:type="spellEnd"/>
-      <w:r>
-        <w:t xml:space="preserve"> eszközökben és kompatibilis fitnesz alkalmazásokban</w:t>
+        <w:t xml:space="preserve"> széles körben használják Garmin eszközökben és kompatibilis fitnesz alkalmazásokban</w:t>
       </w:r>
       <w:r>
         <w:t xml:space="preserve"> </w:t>
@@ -6157,7 +5766,7 @@
       <w:pPr>
         <w:pStyle w:val="Heading3"/>
       </w:pPr>
-      <w:bookmarkStart w:id="24" w:name="_Toc166679688"/>
+      <w:bookmarkStart w:id="24" w:name="_Toc166684465"/>
       <w:r>
         <w:t>Összegzés</w:t>
       </w:r>
@@ -6208,23 +5817,7 @@
         <w:t>, tehát ezt fogom nagy valószínűséggel választani.</w:t>
       </w:r>
       <w:r>
-        <w:t xml:space="preserve"> Továbbá van egy olyan előnye is, hogy aktivitás rögzítő alkalmazásokból le lehet tölteni </w:t>
-      </w:r>
-      <w:proofErr w:type="spellStart"/>
-      <w:r>
-        <w:t>gpx</w:t>
-      </w:r>
-      <w:proofErr w:type="spellEnd"/>
-      <w:r>
-        <w:t xml:space="preserve"> formátumú aktivitásokat, még más felhasználóhoz tartozó publikus felvételeket is, például az egyik legnépszerűbb, a </w:t>
-      </w:r>
-      <w:proofErr w:type="spellStart"/>
-      <w:r>
-        <w:t>Strava</w:t>
-      </w:r>
-      <w:proofErr w:type="spellEnd"/>
-      <w:r>
-        <w:t xml:space="preserve"> alkalmazásból ezt meg lehet tenni </w:t>
+        <w:t xml:space="preserve"> Továbbá van egy olyan előnye is, hogy aktivitás rögzítő alkalmazásokból le lehet tölteni gpx formátumú aktivitásokat, még más felhasználóhoz tartozó publikus felvételeket is, például az egyik legnépszerűbb, a Strava alkalmazásból ezt meg lehet tenni </w:t>
       </w:r>
       <w:sdt>
         <w:sdtPr>
@@ -6368,7 +5961,7 @@
       <w:bookmarkStart w:id="29" w:name="_Toc166146425"/>
       <w:bookmarkStart w:id="30" w:name="_Ref166157109"/>
       <w:bookmarkStart w:id="31" w:name="_Ref166157125"/>
-      <w:bookmarkStart w:id="32" w:name="_Toc166679689"/>
+      <w:bookmarkStart w:id="32" w:name="_Toc166684466"/>
       <w:r>
         <w:rPr>
           <w:rStyle w:val="Strong"/>
@@ -6391,21 +5984,7 @@
         <w:rPr>
           <w:shd w:val="clear" w:color="auto" w:fill="FFFFFF"/>
         </w:rPr>
-        <w:t xml:space="preserve">A túrázás </w:t>
-      </w:r>
-      <w:proofErr w:type="spellStart"/>
-      <w:r>
-        <w:rPr>
-          <w:shd w:val="clear" w:color="auto" w:fill="FFFFFF"/>
-        </w:rPr>
-        <w:t>menetidejének</w:t>
-      </w:r>
-      <w:proofErr w:type="spellEnd"/>
-      <w:r>
-        <w:rPr>
-          <w:shd w:val="clear" w:color="auto" w:fill="FFFFFF"/>
-        </w:rPr>
-        <w:t xml:space="preserve"> kiszámítására számos módszer létezik, amelyeket a világ különböző részein alkalmaznak. Ezek a módszerek különböző tényezőket vesznek figyelembe, mint például a távolságot, az emelkedőket, és a túrázók fizikai állapotát. Az alábbiakban bemutatom a leggyakoribb és legismertebb módszereket:</w:t>
+        <w:t>A túrázás menetidejének kiszámítására számos módszer létezik, amelyeket a világ különböző részein alkalmaznak. Ezek a módszerek különböző tényezőket vesznek figyelembe, mint például a távolságot, az emelkedőket, és a túrázók fizikai állapotát. Az alábbiakban bemutatom a leggyakoribb és legismertebb módszereket:</w:t>
       </w:r>
     </w:p>
     <w:p>
@@ -6413,7 +5992,7 @@
         <w:pStyle w:val="Heading3"/>
       </w:pPr>
       <w:bookmarkStart w:id="33" w:name="_Toc166169842"/>
-      <w:bookmarkStart w:id="34" w:name="_Toc166679690"/>
+      <w:bookmarkStart w:id="34" w:name="_Toc166684467"/>
       <w:r>
         <w:t>Naismith szabálya</w:t>
       </w:r>
@@ -6761,7 +6340,7 @@
         </w:rPr>
       </w:pPr>
       <w:bookmarkStart w:id="41" w:name="_Toc166169843"/>
-      <w:bookmarkStart w:id="42" w:name="_Toc166679691"/>
+      <w:bookmarkStart w:id="42" w:name="_Toc166684468"/>
       <w:r>
         <w:rPr>
           <w:lang w:eastAsia="en-GB"/>
@@ -6777,31 +6356,7 @@
         <w:ind w:firstLine="720"/>
       </w:pPr>
       <w:r>
-        <w:t xml:space="preserve">A </w:t>
-      </w:r>
-      <w:proofErr w:type="spellStart"/>
-      <w:r>
-        <w:t>Tobler</w:t>
-      </w:r>
-      <w:proofErr w:type="spellEnd"/>
-      <w:r>
-        <w:t xml:space="preserve"> gyaloglási függvény, amelyet </w:t>
-      </w:r>
-      <w:proofErr w:type="spellStart"/>
-      <w:r>
-        <w:t>Waldo</w:t>
-      </w:r>
-      <w:proofErr w:type="spellEnd"/>
-      <w:r>
-        <w:t xml:space="preserve"> </w:t>
-      </w:r>
-      <w:proofErr w:type="spellStart"/>
-      <w:r>
-        <w:t>Tobler</w:t>
-      </w:r>
-      <w:proofErr w:type="spellEnd"/>
-      <w:r>
-        <w:t xml:space="preserve"> dolgozott ki, exponenciális modellt használ a gyaloglási sebesség becslésére a terep lejtése alapján. A függvény a legnagyobb gyaloglási sebességet </w:t>
+        <w:t xml:space="preserve">A Tobler gyaloglási függvény, amelyet Waldo Tobler dolgozott ki, exponenciális modellt használ a gyaloglási sebesség becslésére a terep lejtése alapján. A függvény a legnagyobb gyaloglási sebességet </w:t>
       </w:r>
       <w:r>
         <w:t>enyhe</w:t>
@@ -7056,15 +6611,7 @@
       </w:r>
       <w:bookmarkEnd w:id="43"/>
       <w:r>
-        <w:t xml:space="preserve">: </w:t>
-      </w:r>
-      <w:proofErr w:type="spellStart"/>
-      <w:r>
-        <w:t>Tobler</w:t>
-      </w:r>
-      <w:proofErr w:type="spellEnd"/>
-      <w:r>
-        <w:t xml:space="preserve"> függvénye.</w:t>
+        <w:t>: Tobler függvénye.</w:t>
       </w:r>
       <w:r>
         <w:t xml:space="preserve"> </w:t>
@@ -7101,7 +6648,7 @@
       <w:pPr>
         <w:pStyle w:val="Heading3"/>
       </w:pPr>
-      <w:bookmarkStart w:id="45" w:name="_Toc166679692"/>
+      <w:bookmarkStart w:id="45" w:name="_Toc166684469"/>
       <w:r>
         <w:t>Book Time formula</w:t>
       </w:r>
@@ -7119,21 +6666,7 @@
         <w:rPr>
           <w:shd w:val="clear" w:color="auto" w:fill="FFFFFF"/>
         </w:rPr>
-        <w:t>A "</w:t>
-      </w:r>
-      <w:proofErr w:type="spellStart"/>
-      <w:r>
-        <w:rPr>
-          <w:shd w:val="clear" w:color="auto" w:fill="FFFFFF"/>
-        </w:rPr>
-        <w:t>Book</w:t>
-      </w:r>
-      <w:proofErr w:type="spellEnd"/>
-      <w:r>
-        <w:rPr>
-          <w:shd w:val="clear" w:color="auto" w:fill="FFFFFF"/>
-        </w:rPr>
-        <w:t xml:space="preserve"> Time" képlet egy egyszerűsített módszer a túrák </w:t>
+        <w:t xml:space="preserve">A "Book Time" képlet egy egyszerűsített módszer a túrák </w:t>
       </w:r>
       <w:r>
         <w:rPr>
@@ -7285,7 +6818,7 @@
           <w:lang w:eastAsia="en-GB"/>
         </w:rPr>
       </w:pPr>
-      <w:bookmarkStart w:id="46" w:name="_Toc166679693"/>
+      <w:bookmarkStart w:id="46" w:name="_Toc166684470"/>
       <w:r>
         <w:rPr>
           <w:lang w:eastAsia="en-GB"/>
@@ -7300,23 +6833,7 @@
         <w:ind w:firstLine="720"/>
       </w:pPr>
       <w:r>
-        <w:t xml:space="preserve">A </w:t>
-      </w:r>
-      <w:proofErr w:type="spellStart"/>
-      <w:r>
-        <w:t>Munter</w:t>
-      </w:r>
-      <w:proofErr w:type="spellEnd"/>
-      <w:r>
-        <w:t xml:space="preserve"> módszer, amelyet Werner </w:t>
-      </w:r>
-      <w:proofErr w:type="spellStart"/>
-      <w:r>
-        <w:t>Munter</w:t>
-      </w:r>
-      <w:proofErr w:type="spellEnd"/>
-      <w:r>
-        <w:t xml:space="preserve"> svájci túravezető fejlesztett ki, egy gyakran használt eszköz a hegyekben történő utazási idő becslésére, figyelembe véve az </w:t>
+        <w:t xml:space="preserve">A Munter módszer, amelyet Werner Munter svájci túravezető fejlesztett ki, egy gyakran használt eszköz a hegyekben történő utazási idő becslésére, figyelembe véve az </w:t>
       </w:r>
       <w:r>
         <w:lastRenderedPageBreak/>
@@ -7364,15 +6881,7 @@
         <w:ind w:firstLine="720"/>
       </w:pPr>
       <w:r>
-        <w:t xml:space="preserve">A </w:t>
-      </w:r>
-      <w:proofErr w:type="spellStart"/>
-      <w:r>
-        <w:t>Munter</w:t>
-      </w:r>
-      <w:proofErr w:type="spellEnd"/>
-      <w:r>
-        <w:t xml:space="preserve"> módszer egy egyszerű képletet alkalmaz, ahol az időt úgy számolja ki, hogy hozzáadja az utazott távolságot a szintemelkedéshez, osztva százzal, majd ezt az összeget elosztja egy meghatározott ráta értékkel. </w:t>
+        <w:t xml:space="preserve">A Munter módszer egy egyszerű képletet alkalmaz, ahol az időt úgy számolja ki, hogy hozzáadja az utazott távolságot a szintemelkedéshez, osztva százzal, majd ezt az összeget elosztja egy meghatározott ráta értékkel. </w:t>
       </w:r>
       <w:r>
         <w:t xml:space="preserve">Lásd: </w:t>
@@ -7660,13 +7169,8 @@
         <w:ind w:firstLine="720"/>
       </w:pPr>
       <w:r>
-        <w:t xml:space="preserve">A tervezéshez a </w:t>
-      </w:r>
-      <w:proofErr w:type="spellStart"/>
-      <w:r>
-        <w:t>GuidePace</w:t>
-      </w:r>
-      <w:proofErr w:type="spellEnd"/>
+        <w:t>A tervezéshez a GuidePace</w:t>
+      </w:r>
       <w:r>
         <w:t xml:space="preserve"> </w:t>
       </w:r>
@@ -7700,15 +7204,7 @@
         <w:t xml:space="preserve"> - </w:t>
       </w:r>
       <w:r>
-        <w:t xml:space="preserve">mobilalkalmazás is használja a </w:t>
-      </w:r>
-      <w:proofErr w:type="spellStart"/>
-      <w:r>
-        <w:t>Munter</w:t>
-      </w:r>
-      <w:proofErr w:type="spellEnd"/>
-      <w:r>
-        <w:t xml:space="preserve"> módszert más rendszerekkel együtt, hogy segítse a felhasználókat az időbecslések tervezésében és kiszámításában különböző tereptípusokra. Ez az alkalmazás különösen az útikalauzok és komoly </w:t>
+        <w:t xml:space="preserve">mobilalkalmazás is használja a Munter módszert más rendszerekkel együtt, hogy segítse a felhasználókat az időbecslések tervezésében és kiszámításában különböző tereptípusokra. Ez az alkalmazás különösen az útikalauzok és komoly </w:t>
       </w:r>
       <w:r>
         <w:t>„</w:t>
@@ -7740,7 +7236,7 @@
           <w:bCs w:val="0"/>
         </w:rPr>
       </w:pPr>
-      <w:bookmarkStart w:id="49" w:name="_Toc166679694"/>
+      <w:bookmarkStart w:id="49" w:name="_Toc166684471"/>
       <w:r>
         <w:rPr>
           <w:rStyle w:val="Strong"/>
@@ -7755,7 +7251,7 @@
       <w:pPr>
         <w:pStyle w:val="Heading3"/>
       </w:pPr>
-      <w:bookmarkStart w:id="50" w:name="_Toc166679695"/>
+      <w:bookmarkStart w:id="50" w:name="_Toc166684472"/>
       <w:r>
         <w:t>Mesterséges intelligenciát alkalmazó túra applikációk</w:t>
       </w:r>
@@ -7767,15 +7263,7 @@
         <w:ind w:firstLine="720"/>
       </w:pPr>
       <w:r>
-        <w:t xml:space="preserve">Az </w:t>
-      </w:r>
-      <w:proofErr w:type="spellStart"/>
-      <w:r>
-        <w:t>AllTrails</w:t>
-      </w:r>
-      <w:proofErr w:type="spellEnd"/>
-      <w:r>
-        <w:t xml:space="preserve"> kiemelkedik </w:t>
+        <w:t xml:space="preserve">Az AllTrails kiemelkedik </w:t>
       </w:r>
       <w:r>
         <w:t>átfogó</w:t>
@@ -7793,15 +7281,7 @@
         <w:t>hegymászóknak is</w:t>
       </w:r>
       <w:r>
-        <w:t xml:space="preserve">. Mesterséges intelligencia felhasználásával az </w:t>
-      </w:r>
-      <w:proofErr w:type="spellStart"/>
-      <w:r>
-        <w:t>AllTrails</w:t>
-      </w:r>
-      <w:proofErr w:type="spellEnd"/>
-      <w:r>
-        <w:t xml:space="preserve"> valós idejű adatok és felhasználói visszajelzések alapján állítja be a túrák időbecsléseit, biztosítva, hogy a javaslatok mindig az aktuális </w:t>
+        <w:t xml:space="preserve">. Mesterséges intelligencia felhasználásával az AllTrails valós idejű adatok és felhasználói visszajelzések alapján állítja be a túrák időbecsléseit, biztosítva, hogy a javaslatok mindig az aktuális </w:t>
       </w:r>
       <w:r>
         <w:t>útviszonyokhoz</w:t>
@@ -7813,15 +7293,7 @@
         <w:t>fittségi szintet</w:t>
       </w:r>
       <w:r>
-        <w:t xml:space="preserve"> és a túrázási preferenciákat az útvonaltervező algoritmusaiba, lehetővé teszi személyre szabott útiterv kialakítását, amely kihívást jelent, de mégis megvalósítható. További információk az </w:t>
-      </w:r>
-      <w:proofErr w:type="spellStart"/>
-      <w:r>
-        <w:t>AllTrails</w:t>
-      </w:r>
-      <w:proofErr w:type="spellEnd"/>
-      <w:r>
-        <w:t xml:space="preserve"> weboldalá</w:t>
+        <w:t xml:space="preserve"> és a túrázási preferenciákat az útvonaltervező algoritmusaiba, lehetővé teszi személyre szabott útiterv kialakítását, amely kihívást jelent, de mégis megvalósítható. További információk az AllTrails weboldalá</w:t>
       </w:r>
       <w:r>
         <w:t xml:space="preserve">n találhatók </w:t>
@@ -7862,15 +7334,7 @@
         <w:ind w:firstLine="720"/>
       </w:pPr>
       <w:r>
-        <w:t xml:space="preserve">A </w:t>
-      </w:r>
-      <w:proofErr w:type="spellStart"/>
-      <w:r>
-        <w:t>Komoot</w:t>
-      </w:r>
-      <w:proofErr w:type="spellEnd"/>
-      <w:r>
-        <w:t xml:space="preserve"> részletes útvonaltervezést kínál, fordulóról fordulóra történő </w:t>
+        <w:t xml:space="preserve">A Komoot részletes útvonaltervezést kínál, fordulóról fordulóra történő </w:t>
       </w:r>
       <w:r>
         <w:t>hang alapú navigációval</w:t>
@@ -7904,15 +7368,7 @@
         <w:t>újra tervezést valósíthassanak meg,</w:t>
       </w:r>
       <w:r>
-        <w:t xml:space="preserve"> offline állapotban is, így megbízható társ a vadonban történő kalandokhoz. További információk a </w:t>
-      </w:r>
-      <w:proofErr w:type="spellStart"/>
-      <w:r>
-        <w:t>Komoot</w:t>
-      </w:r>
-      <w:proofErr w:type="spellEnd"/>
-      <w:r>
-        <w:t xml:space="preserve"> weboldalán érhetők el</w:t>
+        <w:t xml:space="preserve"> offline állapotban is, így megbízható társ a vadonban történő kalandokhoz. További információk a Komoot weboldalán érhetők el</w:t>
       </w:r>
       <w:r>
         <w:t xml:space="preserve"> </w:t>
@@ -7953,23 +7409,7 @@
         <w:ind w:firstLine="720"/>
       </w:pPr>
       <w:r>
-        <w:t xml:space="preserve">A </w:t>
-      </w:r>
-      <w:proofErr w:type="spellStart"/>
-      <w:r>
-        <w:t>PeakVisor</w:t>
-      </w:r>
-      <w:proofErr w:type="spellEnd"/>
-      <w:r>
-        <w:t xml:space="preserve"> egy másik innovatív alkalmazás, amely mesterséges intelligenciát ötvöz kiterjesztett valósággal, hogy valós időben tudja azonosítani a hegyeket a túrázók számára. A kamera vizuális bemenetének elemzésével a </w:t>
-      </w:r>
-      <w:proofErr w:type="spellStart"/>
-      <w:r>
-        <w:t>PeakVisor</w:t>
-      </w:r>
-      <w:proofErr w:type="spellEnd"/>
-      <w:r>
-        <w:t xml:space="preserve"> képes megjeleníteni </w:t>
+        <w:t xml:space="preserve">A PeakVisor egy másik innovatív alkalmazás, amely mesterséges intelligenciát ötvöz kiterjesztett valósággal, hogy valós időben tudja azonosítani a hegyeket a túrázók számára. A kamera vizuális bemenetének elemzésével a PeakVisor képes megjeleníteni </w:t>
       </w:r>
       <w:r>
         <w:t>az éppen</w:t>
@@ -8044,7 +7484,7 @@
       <w:pPr>
         <w:pStyle w:val="Heading3"/>
       </w:pPr>
-      <w:bookmarkStart w:id="51" w:name="_Toc166679696"/>
+      <w:bookmarkStart w:id="51" w:name="_Toc166684473"/>
       <w:r>
         <w:t>Mesterséges intelligencia algoritmusok a menetidő meghatározásához</w:t>
       </w:r>
@@ -8101,13 +7541,8 @@
         <w:t>)</w:t>
       </w:r>
       <w:r>
-        <w:t xml:space="preserve"> és az </w:t>
-      </w:r>
-      <w:proofErr w:type="spellStart"/>
-      <w:r>
-        <w:t>XGBoost</w:t>
-      </w:r>
-      <w:proofErr w:type="spellEnd"/>
+        <w:t xml:space="preserve"> és az XGBoost</w:t>
+      </w:r>
       <w:r>
         <w:t>-</w:t>
       </w:r>
@@ -8156,7 +7591,7 @@
         <w:pStyle w:val="Heading3"/>
       </w:pPr>
       <w:bookmarkStart w:id="52" w:name="_Ref166329354"/>
-      <w:bookmarkStart w:id="53" w:name="_Toc166679697"/>
+      <w:bookmarkStart w:id="53" w:name="_Toc166684474"/>
       <w:r>
         <w:t>Random Forest algoritmus</w:t>
       </w:r>
@@ -8305,15 +7740,7 @@
         <w:jc w:val="center"/>
       </w:pPr>
       <w:r>
-        <w:t xml:space="preserve">Az algoritmus hatékonysága abból adódik, hogy képes nagy adathalmazokat kezelni magas </w:t>
-      </w:r>
-      <w:proofErr w:type="spellStart"/>
-      <w:r>
-        <w:t>dimenzionalitással</w:t>
-      </w:r>
-      <w:proofErr w:type="spellEnd"/>
-      <w:r>
-        <w:t xml:space="preserve">, és nem érzékeny a lényegtelen jellemzők bevonására, </w:t>
+        <w:t xml:space="preserve">Az algoritmus hatékonysága abból adódik, hogy képes nagy adathalmazokat kezelni magas dimenzionalitással, és nem érzékeny a lényegtelen jellemzők bevonására, </w:t>
       </w:r>
       <w:r>
         <w:lastRenderedPageBreak/>
@@ -8410,7 +7837,7 @@
       <w:pPr>
         <w:pStyle w:val="Heading3"/>
       </w:pPr>
-      <w:bookmarkStart w:id="55" w:name="_Toc166679698"/>
+      <w:bookmarkStart w:id="55" w:name="_Toc166684475"/>
       <w:r>
         <w:t>XGBoost algoritmus</w:t>
       </w:r>
@@ -8422,13 +7849,8 @@
         <w:ind w:firstLine="340"/>
       </w:pPr>
       <w:r>
-        <w:t xml:space="preserve">Az </w:t>
-      </w:r>
-      <w:proofErr w:type="spellStart"/>
-      <w:r>
-        <w:t>XGBoost</w:t>
-      </w:r>
-      <w:proofErr w:type="spellEnd"/>
+        <w:t>Az XGBoost</w:t>
+      </w:r>
       <w:r>
         <w:t xml:space="preserve"> </w:t>
       </w:r>
@@ -8495,15 +7917,7 @@
         <w:ind w:firstLine="380"/>
       </w:pPr>
       <w:r>
-        <w:t xml:space="preserve">Szabályozott Tanulási Cél: Az </w:t>
-      </w:r>
-      <w:proofErr w:type="spellStart"/>
-      <w:r>
-        <w:t>XGBoost</w:t>
-      </w:r>
-      <w:proofErr w:type="spellEnd"/>
-      <w:r>
-        <w:t xml:space="preserve"> szabályozási kifejezéseket vezet be a célfüggvénybe a </w:t>
+        <w:t xml:space="preserve">Szabályozott Tanulási Cél: Az XGBoost szabályozási kifejezéseket vezet be a célfüggvénybe a </w:t>
       </w:r>
       <w:r>
         <w:t>túltanulás</w:t>
@@ -8530,15 +7944,7 @@
         <w:t xml:space="preserve">Gradiens </w:t>
       </w:r>
       <w:r>
-        <w:t xml:space="preserve">Fa Erősítés: Az </w:t>
-      </w:r>
-      <w:proofErr w:type="spellStart"/>
-      <w:r>
-        <w:t>XGBoost</w:t>
-      </w:r>
-      <w:proofErr w:type="spellEnd"/>
-      <w:r>
-        <w:t xml:space="preserve"> gradiens erősítési keretrendszereket használ az egymást követő fák </w:t>
+        <w:t xml:space="preserve">Fa Erősítés: Az XGBoost gradiens erősítési keretrendszereket használ az egymást követő fák </w:t>
       </w:r>
       <w:r>
         <w:t>fel</w:t>
@@ -8589,23 +7995,7 @@
         <w:t xml:space="preserve"> és a</w:t>
       </w:r>
       <w:r>
-        <w:t>z úgynevezett „</w:t>
-      </w:r>
-      <w:proofErr w:type="spellStart"/>
-      <w:r>
-        <w:t>one</w:t>
-      </w:r>
-      <w:proofErr w:type="spellEnd"/>
-      <w:r>
-        <w:t xml:space="preserve">-hot </w:t>
-      </w:r>
-      <w:proofErr w:type="spellStart"/>
-      <w:r>
-        <w:t>encoded</w:t>
-      </w:r>
-      <w:proofErr w:type="spellEnd"/>
-      <w:r>
-        <w:t>”</w:t>
+        <w:t>z úgynevezett „one-hot encoded”</w:t>
       </w:r>
       <w:r>
         <w:t xml:space="preserve"> </w:t>
@@ -8658,15 +8048,7 @@
         <w:ind w:firstLine="380"/>
       </w:pPr>
       <w:r>
-        <w:t xml:space="preserve">Rendszertervezés: Az </w:t>
-      </w:r>
-      <w:proofErr w:type="spellStart"/>
-      <w:r>
-        <w:t>XGBoost</w:t>
-      </w:r>
-      <w:proofErr w:type="spellEnd"/>
-      <w:r>
-        <w:t xml:space="preserve"> rugalmas és erőteljes rendszertervezéssel büszkélkedhet, amely támogatja mind a sűrű, mind a ritka adatokat. A rendszer egyetlen gépen futtatható, vagy több gépen is skálázható egy </w:t>
+        <w:t xml:space="preserve">Rendszertervezés: Az XGBoost rugalmas és erőteljes rendszertervezéssel büszkélkedhet, amely támogatja mind a sűrű, mind a ritka adatokat. A rendszer egyetlen gépen futtatható, vagy több gépen is skálázható egy </w:t>
       </w:r>
       <w:r>
         <w:t>megosztott</w:t>
@@ -8676,15 +8058,7 @@
       </w:r>
       <w:r>
         <w:lastRenderedPageBreak/>
-        <w:t xml:space="preserve">Összességében az </w:t>
-      </w:r>
-      <w:proofErr w:type="spellStart"/>
-      <w:r>
-        <w:t>XGBoost</w:t>
-      </w:r>
-      <w:proofErr w:type="spellEnd"/>
-      <w:r>
-        <w:t xml:space="preserve"> skálázhatósága, teljesítménye és a különböző adattípusok kezelésének képessége miatt népszerű választás a különböző területeken dolgozó </w:t>
+        <w:t xml:space="preserve">Összességében az XGBoost skálázhatósága, teljesítménye és a különböző adattípusok kezelésének képessége miatt népszerű választás a különböző területeken dolgozó </w:t>
       </w:r>
       <w:r>
         <w:t>adattudománnyal foglalkozók</w:t>
@@ -8698,7 +8072,7 @@
         <w:pStyle w:val="Heading3"/>
       </w:pPr>
       <w:bookmarkStart w:id="56" w:name="_Ref166339667"/>
-      <w:bookmarkStart w:id="57" w:name="_Toc166679699"/>
+      <w:bookmarkStart w:id="57" w:name="_Toc166684476"/>
       <w:r>
         <w:t>Recurrent Neural Networks (RNN)</w:t>
       </w:r>
@@ -8762,7 +8136,7 @@
       <w:pPr>
         <w:pStyle w:val="Heading3"/>
       </w:pPr>
-      <w:bookmarkStart w:id="58" w:name="_Toc166679700"/>
+      <w:bookmarkStart w:id="58" w:name="_Toc166684477"/>
       <w:r>
         <w:t>Long Short-Term Memory (LSTM)</w:t>
       </w:r>
@@ -8810,15 +8184,7 @@
         <w:t>)</w:t>
       </w:r>
       <w:r>
-        <w:t>, amelyet az elhalványuló gradiens probléma kezelésére fejlesztettek ki, ami a standard RNN-</w:t>
-      </w:r>
-      <w:proofErr w:type="spellStart"/>
-      <w:r>
-        <w:t>ekben</w:t>
-      </w:r>
-      <w:proofErr w:type="spellEnd"/>
-      <w:r>
-        <w:t xml:space="preserve"> előfordulhat. Ez a probléma megnehezíti az RNN számára, hogy megtanuljon és megőrizzen mintákat hosszú intervallumokkal rendelkező adatokban. Az LSTM-ek ezt úgy oldják meg, hogy beépítenek úgynevezett kapukat</w:t>
+        <w:t>, amelyet az elhalványuló gradiens probléma kezelésére fejlesztettek ki, ami a standard RNN-ekben előfordulhat. Ez a probléma megnehezíti az RNN számára, hogy megtanuljon és megőrizzen mintákat hosszú intervallumokkal rendelkező adatokban. Az LSTM-ek ezt úgy oldják meg, hogy beépítenek úgynevezett kapukat</w:t>
       </w:r>
       <w:r>
         <w:t xml:space="preserve">: </w:t>
@@ -8990,7 +8356,7 @@
       <w:pPr>
         <w:pStyle w:val="Heading2"/>
       </w:pPr>
-      <w:bookmarkStart w:id="59" w:name="_Toc166679701"/>
+      <w:bookmarkStart w:id="59" w:name="_Toc166684478"/>
       <w:r>
         <w:lastRenderedPageBreak/>
         <w:t>Továbbfejlesztett mesterséges intelligencia modellek és technikák</w:t>
@@ -9002,7 +8368,7 @@
         <w:pStyle w:val="Heading3"/>
       </w:pPr>
       <w:bookmarkStart w:id="60" w:name="_Ref166593944"/>
-      <w:bookmarkStart w:id="61" w:name="_Toc166679702"/>
+      <w:bookmarkStart w:id="61" w:name="_Toc166684479"/>
       <w:r>
         <w:t>Mélytanulás és konvolúciós neurális hálózatok (CNN) alkalmazása térképes adatokon</w:t>
       </w:r>
@@ -9015,15 +8381,7 @@
         <w:ind w:firstLine="283"/>
       </w:pPr>
       <w:r>
-        <w:t xml:space="preserve">A </w:t>
-      </w:r>
-      <w:proofErr w:type="spellStart"/>
-      <w:r>
-        <w:t>konvolúciós</w:t>
-      </w:r>
-      <w:proofErr w:type="spellEnd"/>
-      <w:r>
-        <w:t xml:space="preserve"> neurális hálózat (CNN) egy mélytanulási algoritmus típusa, amely elsősorban olyan adatok feldolgozására szolgál, amelyek rácshálós topológiával rendelkeznek, mint például a képek. A CNN-ek különösen hatékonyak a képeken belüli mintázatok és szerkezetek azonosításában, ezáltal ideálisak olyan feladatokra, mint a képklasszifikáció és objektumfelismerés. A földrajzi adatok esetében a CNN-ek képesek elemzést végezni és értelmezni a műholdképeket, felismerni a tájképi jellemzőket, és hozzájárulni a fejlett térképezési technikákhoz. Az adatok térbeli hierarchiáinak tanulási és felismerési képességük rendkívül hasznos a különböző alkalmazásokban megjelenő összetett képelemzési feladatokhoz</w:t>
+        <w:t>A konvolúciós neurális hálózat (CNN) egy mélytanulási algoritmus típusa, amely elsősorban olyan adatok feldolgozására szolgál, amelyek rácshálós topológiával rendelkeznek, mint például a képek. A CNN-ek különösen hatékonyak a képeken belüli mintázatok és szerkezetek azonosításában, ezáltal ideálisak olyan feladatokra, mint a képklasszifikáció és objektumfelismerés. A földrajzi adatok esetében a CNN-ek képesek elemzést végezni és értelmezni a műholdképeket, felismerni a tájképi jellemzőket, és hozzájárulni a fejlett térképezési technikákhoz. Az adatok térbeli hierarchiáinak tanulási és felismerési képességük rendkívül hasznos a különböző alkalmazásokban megjelenő összetett képelemzési feladatokhoz</w:t>
       </w:r>
       <w:r>
         <w:t xml:space="preserve"> </w:t>
@@ -9135,15 +8493,7 @@
         <w:fldChar w:fldCharType="end"/>
       </w:r>
       <w:r>
-        <w:t xml:space="preserve">. ábra: A </w:t>
-      </w:r>
-      <w:proofErr w:type="spellStart"/>
-      <w:r>
-        <w:t>konvolúciós</w:t>
-      </w:r>
-      <w:proofErr w:type="spellEnd"/>
-      <w:r>
-        <w:t xml:space="preserve"> neurális hálózat felépítése.</w:t>
+        <w:t>. ábra: A konvolúciós neurális hálózat felépítése.</w:t>
       </w:r>
       <w:sdt>
         <w:sdtPr>
@@ -9182,7 +8532,7 @@
       <w:pPr>
         <w:pStyle w:val="Heading3"/>
       </w:pPr>
-      <w:bookmarkStart w:id="62" w:name="_Toc166679703"/>
+      <w:bookmarkStart w:id="62" w:name="_Toc166684480"/>
       <w:r>
         <w:t>Idősoros elemzések és azok speciális technikái, mint az ARIMA modellek túraidő előrejelzésre.</w:t>
       </w:r>
@@ -9195,47 +8545,7 @@
         <w:jc w:val="center"/>
       </w:pPr>
       <w:r>
-        <w:t>Az ARIMA (</w:t>
-      </w:r>
-      <w:proofErr w:type="spellStart"/>
-      <w:r>
-        <w:t>AutoRegressive</w:t>
-      </w:r>
-      <w:proofErr w:type="spellEnd"/>
-      <w:r>
-        <w:t xml:space="preserve"> </w:t>
-      </w:r>
-      <w:proofErr w:type="spellStart"/>
-      <w:r>
-        <w:t>Integrated</w:t>
-      </w:r>
-      <w:proofErr w:type="spellEnd"/>
-      <w:r>
-        <w:t xml:space="preserve"> </w:t>
-      </w:r>
-      <w:proofErr w:type="spellStart"/>
-      <w:r>
-        <w:t>Moving</w:t>
-      </w:r>
-      <w:proofErr w:type="spellEnd"/>
-      <w:r>
-        <w:t xml:space="preserve"> </w:t>
-      </w:r>
-      <w:proofErr w:type="spellStart"/>
-      <w:r>
-        <w:t>Average</w:t>
-      </w:r>
-      <w:proofErr w:type="spellEnd"/>
-      <w:r>
-        <w:t xml:space="preserve"> – </w:t>
-      </w:r>
-      <w:proofErr w:type="spellStart"/>
-      <w:r>
-        <w:t>autoregresszív</w:t>
-      </w:r>
-      <w:proofErr w:type="spellEnd"/>
-      <w:r>
-        <w:t xml:space="preserve"> integrált mozgóátlag) modell egy népszerű eszköz a statisztikai elemzésben, különösen az idősoro</w:t>
+        <w:t>Az ARIMA (AutoRegressive Integrated Moving Average – autoregresszív integrált mozgóátlag) modell egy népszerű eszköz a statisztikai elemzésben, különösen az idősoro</w:t>
       </w:r>
       <w:r>
         <w:t>s adatok</w:t>
@@ -9247,29 +8557,13 @@
         <w:t>R</w:t>
       </w:r>
       <w:r>
-        <w:t xml:space="preserve">endkívül hasznos a jövőbeli adatpontok előrejelzésére a múltbeli trendek elemzésével. Az ARIMA modell egyedülállóan integrálja a három kulcsaspektust: az </w:t>
-      </w:r>
-      <w:proofErr w:type="spellStart"/>
-      <w:r>
-        <w:t>autoregressziót</w:t>
-      </w:r>
-      <w:proofErr w:type="spellEnd"/>
-      <w:r>
-        <w:t xml:space="preserve">, a differenciálást és a mozgóátlagot. A túraidő becslésében az ARIMA elemezheti a terepen eltöltött idők </w:t>
+        <w:t xml:space="preserve">endkívül hasznos a jövőbeli adatpontok előrejelzésére a múltbeli trendek elemzésével. Az ARIMA modell egyedülállóan integrálja a három kulcsaspektust: az autoregressziót, a differenciálást és a mozgóátlagot. A túraidő becslésében az ARIMA elemezheti a terepen eltöltött idők </w:t>
       </w:r>
       <w:r>
         <w:t>múltbéli</w:t>
       </w:r>
       <w:r>
-        <w:t xml:space="preserve"> adatait, figyelembe véve változókat, mint az évszak, időjárás és az ösvény állapota, hogy </w:t>
-      </w:r>
-      <w:proofErr w:type="spellStart"/>
-      <w:r>
-        <w:t>előrejelezze</w:t>
-      </w:r>
-      <w:proofErr w:type="spellEnd"/>
-      <w:r>
-        <w:t xml:space="preserve"> a </w:t>
+        <w:t xml:space="preserve"> adatait, figyelembe véve változókat, mint az évszak, időjárás és az ösvény állapota, hogy előrejelezze a </w:t>
       </w:r>
       <w:r>
         <w:t>várható</w:t>
@@ -9449,7 +8743,7 @@
           <w:bCs w:val="0"/>
         </w:rPr>
       </w:pPr>
-      <w:bookmarkStart w:id="63" w:name="_Toc166679704"/>
+      <w:bookmarkStart w:id="63" w:name="_Toc166684481"/>
       <w:r>
         <w:rPr>
           <w:rStyle w:val="Strong"/>
@@ -9466,29 +8760,13 @@
         <w:ind w:firstLine="283"/>
       </w:pPr>
       <w:r>
-        <w:t xml:space="preserve">A valós idejű adatfeldolgozás implementálása a túraidő előrejelzésében több kritikus komponenst igényel az pontos és időszerű információszolgáltatás biztosításához. A folyamat az adatok folyamatos gyűjtésével kezdődik érzékelőkön és viselhető eszközökön keresztül, amelyek nyomon követik a földrajzi helyzetet, a környezeti feltételeket és a túrázó </w:t>
-      </w:r>
-      <w:proofErr w:type="spellStart"/>
-      <w:r>
-        <w:t>biometriai</w:t>
-      </w:r>
-      <w:proofErr w:type="spellEnd"/>
-      <w:r>
-        <w:t xml:space="preserve"> adatait. Ezután az adatokat valós időben közvetít</w:t>
+        <w:t>A valós idejű adatfeldolgozás implementálása a túraidő előrejelzésében több kritikus komponenst igényel az pontos és időszerű információszolgáltatás biztosításához. A folyamat az adatok folyamatos gyűjtésével kezdődik érzékelőkön és viselhető eszközökön keresztül, amelyek nyomon követik a földrajzi helyzetet, a környezeti feltételeket és a túrázó biometriai adatait. Ezután az adatokat valós időben közvetít</w:t>
       </w:r>
       <w:r>
         <w:t>hetik</w:t>
       </w:r>
       <w:r>
-        <w:t xml:space="preserve">, olyan technológiák segítségével, mint az </w:t>
-      </w:r>
-      <w:proofErr w:type="spellStart"/>
-      <w:r>
-        <w:t>Apache</w:t>
-      </w:r>
-      <w:proofErr w:type="spellEnd"/>
-      <w:r>
-        <w:t xml:space="preserve"> Kafka</w:t>
+        <w:t>, olyan technológiák segítségével, mint az Apache Kafka</w:t>
       </w:r>
       <w:r>
         <w:t xml:space="preserve"> </w:t>
@@ -9552,19 +8830,9 @@
       <w:r>
         <w:br/>
       </w:r>
-      <w:proofErr w:type="spellStart"/>
-      <w:r>
-        <w:t>Apache</w:t>
-      </w:r>
-      <w:proofErr w:type="spellEnd"/>
-      <w:r>
-        <w:t xml:space="preserve"> </w:t>
-      </w:r>
-      <w:proofErr w:type="spellStart"/>
-      <w:r>
-        <w:t>Spark</w:t>
-      </w:r>
-      <w:proofErr w:type="spellEnd"/>
+      <w:r>
+        <w:t>Apache Spark</w:t>
+      </w:r>
       <w:r>
         <w:t xml:space="preserve"> </w:t>
       </w:r>
@@ -9595,13 +8863,8 @@
         </w:sdtContent>
       </w:sdt>
       <w:r>
-        <w:t xml:space="preserve"> vagy a </w:t>
-      </w:r>
-      <w:proofErr w:type="spellStart"/>
-      <w:r>
-        <w:t>Hadoop</w:t>
-      </w:r>
-      <w:proofErr w:type="spellEnd"/>
+        <w:t xml:space="preserve"> vagy a Hadoop</w:t>
+      </w:r>
       <w:r>
         <w:t xml:space="preserve"> </w:t>
       </w:r>
@@ -9661,15 +8924,7 @@
         <w:ind w:firstLine="576"/>
       </w:pPr>
       <w:r>
-        <w:t>Ezen rendszerek integrálásához API-</w:t>
-      </w:r>
-      <w:proofErr w:type="spellStart"/>
-      <w:r>
-        <w:t>kat</w:t>
-      </w:r>
-      <w:proofErr w:type="spellEnd"/>
-      <w:r>
-        <w:t xml:space="preserve"> </w:t>
+        <w:t xml:space="preserve">Ezen rendszerek integrálásához API-kat </w:t>
       </w:r>
       <w:r>
         <w:t>fejlesztettek</w:t>
@@ -9678,15 +8933,7 @@
         <w:t xml:space="preserve"> ki, amelyek különböző forrásokból, mint az időjárás-frissítések</w:t>
       </w:r>
       <w:r>
-        <w:t xml:space="preserve"> (pl. </w:t>
-      </w:r>
-      <w:proofErr w:type="spellStart"/>
-      <w:r>
-        <w:t>Weather</w:t>
-      </w:r>
-      <w:proofErr w:type="spellEnd"/>
-      <w:r>
-        <w:t xml:space="preserve"> API</w:t>
+        <w:t xml:space="preserve"> (pl. Weather API</w:t>
       </w:r>
       <w:r>
         <w:t xml:space="preserve"> </w:t>
@@ -9734,7 +8981,7 @@
       <w:pPr>
         <w:pStyle w:val="Heading2"/>
       </w:pPr>
-      <w:bookmarkStart w:id="64" w:name="_Toc166679705"/>
+      <w:bookmarkStart w:id="64" w:name="_Toc166684482"/>
       <w:r>
         <w:t>Adaptív mesterséges intelligencia modellek és a csoportos túrázás</w:t>
       </w:r>
@@ -9780,15 +9027,7 @@
       </w:r>
       <w:r>
         <w:lastRenderedPageBreak/>
-        <w:t xml:space="preserve">tanulási modellek, mint a Random Forest és az </w:t>
-      </w:r>
-      <w:proofErr w:type="spellStart"/>
-      <w:r>
-        <w:t>XGBoost</w:t>
-      </w:r>
-      <w:proofErr w:type="spellEnd"/>
-      <w:r>
-        <w:t xml:space="preserve">, </w:t>
+        <w:t xml:space="preserve">tanulási modellek, mint a Random Forest és az XGBoost, </w:t>
       </w:r>
       <w:r>
         <w:t>múltbéli</w:t>
@@ -9835,13 +9074,8 @@
       <w:r>
         <w:t xml:space="preserve"> </w:t>
       </w:r>
-      <w:proofErr w:type="spellStart"/>
-      <w:r>
-        <w:t>konvolúciós</w:t>
-      </w:r>
-      <w:proofErr w:type="spellEnd"/>
-      <w:r>
-        <w:t xml:space="preserve"> neurális hálózatokat (CNN)</w:t>
+      <w:r>
+        <w:t>konvolúciós neurális hálózatokat (CNN)</w:t>
       </w:r>
       <w:r>
         <w:t xml:space="preserve"> (</w:t>
@@ -9861,16 +9095,11 @@
       <w:r>
         <w:fldChar w:fldCharType="end"/>
       </w:r>
-      <w:proofErr w:type="gramStart"/>
       <w:r>
         <w:t xml:space="preserve">) </w:t>
       </w:r>
       <w:r>
-        <w:t>,</w:t>
-      </w:r>
-      <w:proofErr w:type="gramEnd"/>
-      <w:r>
-        <w:t xml:space="preserve"> </w:t>
+        <w:t xml:space="preserve">, </w:t>
       </w:r>
       <w:r>
         <w:t>hasznos</w:t>
@@ -9955,7 +9184,7 @@
       <w:pPr>
         <w:pStyle w:val="Heading2"/>
       </w:pPr>
-      <w:bookmarkStart w:id="65" w:name="_Toc166679706"/>
+      <w:bookmarkStart w:id="65" w:name="_Toc166684483"/>
       <w:r>
         <w:lastRenderedPageBreak/>
         <w:t>Adatvédelmi és etikai szempontok</w:t>
@@ -9994,7 +9223,7 @@
         <w:pStyle w:val="Heading3"/>
       </w:pPr>
       <w:bookmarkStart w:id="66" w:name="_Ref166657365"/>
-      <w:bookmarkStart w:id="67" w:name="_Toc166679707"/>
+      <w:bookmarkStart w:id="67" w:name="_Toc166684484"/>
       <w:r>
         <w:t>Titkosítás</w:t>
       </w:r>
@@ -10007,23 +9236,7 @@
         <w:ind w:firstLine="576"/>
       </w:pPr>
       <w:r>
-        <w:t>Először is, az adatok titkosítása kritikus fontosságú. Az összes adatot, amelyet a felhasználó eszköze és az alkalmazás szerverei között továbbítanak, iparági szabványú protokollokkal, például SSL/TLS (Secure Sockets Layer/</w:t>
-      </w:r>
-      <w:proofErr w:type="spellStart"/>
-      <w:r>
-        <w:t>Transport</w:t>
-      </w:r>
-      <w:proofErr w:type="spellEnd"/>
-      <w:r>
-        <w:t xml:space="preserve"> Layer </w:t>
-      </w:r>
-      <w:proofErr w:type="spellStart"/>
-      <w:r>
-        <w:t>Security</w:t>
-      </w:r>
-      <w:proofErr w:type="spellEnd"/>
-      <w:r>
-        <w:t>) használatával kell titkosítani</w:t>
+        <w:t>Először is, az adatok titkosítása kritikus fontosságú. Az összes adatot, amelyet a felhasználó eszköze és az alkalmazás szerverei között továbbítanak, iparági szabványú protokollokkal, például SSL/TLS (Secure Sockets Layer/Transport Layer Security) használatával kell titkosítani</w:t>
       </w:r>
       <w:r>
         <w:t xml:space="preserve"> </w:t>
@@ -10081,7 +9294,7 @@
         </w:rPr>
       </w:pPr>
       <w:bookmarkStart w:id="68" w:name="_Ref166657383"/>
-      <w:bookmarkStart w:id="69" w:name="_Toc166679708"/>
+      <w:bookmarkStart w:id="69" w:name="_Toc166684485"/>
       <w:r>
         <w:t>H</w:t>
       </w:r>
@@ -10111,27 +9324,9 @@
       <w:r>
         <w:t xml:space="preserve"> (</w:t>
       </w:r>
-      <w:proofErr w:type="spellStart"/>
-      <w:r>
-        <w:t>Role-based</w:t>
-      </w:r>
-      <w:proofErr w:type="spellEnd"/>
-      <w:r>
-        <w:t xml:space="preserve"> </w:t>
-      </w:r>
-      <w:proofErr w:type="spellStart"/>
-      <w:r>
-        <w:t>access</w:t>
-      </w:r>
-      <w:proofErr w:type="spellEnd"/>
-      <w:r>
-        <w:t xml:space="preserve"> </w:t>
-      </w:r>
-      <w:proofErr w:type="spellStart"/>
-      <w:r>
-        <w:t>control</w:t>
-      </w:r>
-      <w:proofErr w:type="spellEnd"/>
+      <w:r>
+        <w:t>Role-based access control</w:t>
+      </w:r>
       <w:r>
         <w:t>)</w:t>
       </w:r>
@@ -10178,7 +9373,7 @@
       <w:pPr>
         <w:pStyle w:val="Heading3"/>
       </w:pPr>
-      <w:bookmarkStart w:id="70" w:name="_Toc166679709"/>
+      <w:bookmarkStart w:id="70" w:name="_Toc166684486"/>
       <w:r>
         <w:t>Adatvédelmi szabályok betartása</w:t>
       </w:r>
@@ -10270,7 +9465,7 @@
       <w:pPr>
         <w:pStyle w:val="Heading3"/>
       </w:pPr>
-      <w:bookmarkStart w:id="71" w:name="_Toc166679710"/>
+      <w:bookmarkStart w:id="71" w:name="_Toc166684487"/>
       <w:r>
         <w:t>Anonimitás</w:t>
       </w:r>
@@ -10377,7 +9572,7 @@
       <w:pPr>
         <w:pStyle w:val="Heading3"/>
       </w:pPr>
-      <w:bookmarkStart w:id="72" w:name="_Toc166679711"/>
+      <w:bookmarkStart w:id="72" w:name="_Toc166684488"/>
       <w:r>
         <w:t>B</w:t>
       </w:r>
@@ -10433,7 +9628,7 @@
           <w:bCs w:val="0"/>
         </w:rPr>
       </w:pPr>
-      <w:bookmarkStart w:id="73" w:name="_Toc166679712"/>
+      <w:bookmarkStart w:id="73" w:name="_Toc166684489"/>
       <w:r>
         <w:rPr>
           <w:rStyle w:val="Strong"/>
@@ -10481,7 +9676,7 @@
       <w:pPr>
         <w:pStyle w:val="Heading3"/>
       </w:pPr>
-      <w:bookmarkStart w:id="74" w:name="_Toc166679713"/>
+      <w:bookmarkStart w:id="74" w:name="_Toc166684490"/>
       <w:r>
         <w:t>Adatellenőrzés és -tisztítás:</w:t>
       </w:r>
@@ -10503,7 +9698,7 @@
       <w:pPr>
         <w:pStyle w:val="Heading3"/>
       </w:pPr>
-      <w:bookmarkStart w:id="75" w:name="_Toc166679714"/>
+      <w:bookmarkStart w:id="75" w:name="_Toc166684491"/>
       <w:r>
         <w:t>Algoritmus robusztussága:</w:t>
       </w:r>
@@ -10583,7 +9778,7 @@
       <w:pPr>
         <w:pStyle w:val="Heading3"/>
       </w:pPr>
-      <w:bookmarkStart w:id="76" w:name="_Toc166679715"/>
+      <w:bookmarkStart w:id="76" w:name="_Toc166684492"/>
       <w:r>
         <w:t>Valós idejű megfigyelés és riasztások:</w:t>
       </w:r>
@@ -10629,7 +9824,7 @@
       <w:pPr>
         <w:pStyle w:val="Heading3"/>
       </w:pPr>
-      <w:bookmarkStart w:id="77" w:name="_Toc166679716"/>
+      <w:bookmarkStart w:id="77" w:name="_Toc166684493"/>
       <w:r>
         <w:t>Titkosítás:</w:t>
       </w:r>
@@ -10675,7 +9870,7 @@
       <w:pPr>
         <w:pStyle w:val="Heading3"/>
       </w:pPr>
-      <w:bookmarkStart w:id="78" w:name="_Toc166679717"/>
+      <w:bookmarkStart w:id="78" w:name="_Toc166684494"/>
       <w:r>
         <w:t>Hozzáférés-vezérlés:</w:t>
       </w:r>
@@ -10733,7 +9928,7 @@
       <w:pPr>
         <w:pStyle w:val="Heading3"/>
       </w:pPr>
-      <w:bookmarkStart w:id="79" w:name="_Toc166679718"/>
+      <w:bookmarkStart w:id="79" w:name="_Toc166684495"/>
       <w:r>
         <w:t>Rendszeres auditok és frissítések:</w:t>
       </w:r>
@@ -10758,7 +9953,7 @@
       <w:pPr>
         <w:pStyle w:val="Heading3"/>
       </w:pPr>
-      <w:bookmarkStart w:id="80" w:name="_Toc166679719"/>
+      <w:bookmarkStart w:id="80" w:name="_Toc166684496"/>
       <w:r>
         <w:t>Anomáliaérzékelés:</w:t>
       </w:r>
@@ -10790,7 +9985,7 @@
           <w:bCs w:val="0"/>
         </w:rPr>
       </w:pPr>
-      <w:bookmarkStart w:id="81" w:name="_Toc166679720"/>
+      <w:bookmarkStart w:id="81" w:name="_Toc166684497"/>
       <w:r>
         <w:rPr>
           <w:rStyle w:val="Strong"/>
@@ -11023,7 +10218,7 @@
       <w:pPr>
         <w:pStyle w:val="Heading3"/>
       </w:pPr>
-      <w:bookmarkStart w:id="82" w:name="_Toc166679721"/>
+      <w:bookmarkStart w:id="82" w:name="_Toc166684498"/>
       <w:r>
         <w:t>Nyilvános adatbázisok és API-k használata</w:t>
       </w:r>
@@ -11050,15 +10245,7 @@
         <w:ind w:firstLine="720"/>
       </w:pPr>
       <w:r>
-        <w:t xml:space="preserve">A Google </w:t>
-      </w:r>
-      <w:proofErr w:type="spellStart"/>
-      <w:r>
-        <w:t>Maps</w:t>
-      </w:r>
-      <w:proofErr w:type="spellEnd"/>
-      <w:r>
-        <w:t xml:space="preserve"> API egy </w:t>
+        <w:t xml:space="preserve">A Google Maps API egy </w:t>
       </w:r>
       <w:r>
         <w:t xml:space="preserve">használat </w:t>
@@ -11120,38 +10307,17 @@
         <w:ind w:firstLine="720"/>
       </w:pPr>
       <w:r>
-        <w:t xml:space="preserve">Az </w:t>
-      </w:r>
-      <w:proofErr w:type="spellStart"/>
-      <w:r>
-        <w:t>OpenWeatherMap</w:t>
-      </w:r>
-      <w:proofErr w:type="spellEnd"/>
-      <w:r>
-        <w:t xml:space="preserve"> API rendelkezik ingyenes és fizetős </w:t>
+        <w:t xml:space="preserve">Az OpenWeatherMap API rendelkezik ingyenes és fizetős </w:t>
       </w:r>
       <w:r>
         <w:t xml:space="preserve">szolgáltatásokkal </w:t>
       </w:r>
       <w:r>
-        <w:t xml:space="preserve">is. Az ingyenes csomag elegendő funkciót kínál az alapvető alkalmazások számára, de korlátozott </w:t>
-      </w:r>
-      <w:proofErr w:type="spellStart"/>
-      <w:r>
-        <w:t>percenként</w:t>
-      </w:r>
-      <w:r>
-        <w:t>i</w:t>
-      </w:r>
-      <w:proofErr w:type="spellEnd"/>
-      <w:r>
-        <w:t xml:space="preserve"> </w:t>
-      </w:r>
-      <w:proofErr w:type="spellStart"/>
-      <w:r>
-        <w:t>lekérdezésszámmal</w:t>
-      </w:r>
-      <w:proofErr w:type="spellEnd"/>
+        <w:t>is. Az ingyenes csomag elegendő funkciót kínál az alapvető alkalmazások számára, de korlátozott percenként</w:t>
+      </w:r>
+      <w:r>
+        <w:t>i lekérdezésszámmal</w:t>
+      </w:r>
       <w:r>
         <w:t xml:space="preserve">. A fizetős tervek több </w:t>
       </w:r>
@@ -11205,15 +10371,7 @@
         <w:pStyle w:val="Folyszveg"/>
       </w:pPr>
       <w:r>
-        <w:t xml:space="preserve">A </w:t>
-      </w:r>
-      <w:proofErr w:type="spellStart"/>
-      <w:r>
-        <w:t>Mapbox</w:t>
-      </w:r>
-      <w:proofErr w:type="spellEnd"/>
-      <w:r>
-        <w:t xml:space="preserve"> szintén kínál ingyenes és fizetős </w:t>
+        <w:t xml:space="preserve">A Mapbox szintén kínál ingyenes és fizetős </w:t>
       </w:r>
       <w:r>
         <w:t>szolgáltatásokat</w:t>
@@ -11278,15 +10436,7 @@
         <w:ind w:firstLine="720"/>
       </w:pPr>
       <w:r>
-        <w:t xml:space="preserve">A </w:t>
-      </w:r>
-      <w:proofErr w:type="spellStart"/>
-      <w:r>
-        <w:t>Strava</w:t>
-      </w:r>
-      <w:proofErr w:type="spellEnd"/>
-      <w:r>
-        <w:t xml:space="preserve"> API általában ingyenesen használható a nyilvános információkhoz vagy a felhasználó által birtokolt adatokhoz való hozzáférésre, de kiterjedt használat vagy kereskedelmi célok esetén </w:t>
+        <w:t xml:space="preserve">A Strava API általában ingyenesen használható a nyilvános információkhoz vagy a felhasználó által birtokolt adatokhoz való hozzáférésre, de kiterjedt használat vagy kereskedelmi célok esetén </w:t>
       </w:r>
       <w:r>
         <w:t>kapcsolatba kell</w:t>
@@ -11331,7 +10481,7 @@
       <w:pPr>
         <w:pStyle w:val="Heading2"/>
       </w:pPr>
-      <w:bookmarkStart w:id="83" w:name="_Toc166679722"/>
+      <w:bookmarkStart w:id="83" w:name="_Toc166684499"/>
       <w:r>
         <w:rPr>
           <w:rStyle w:val="Strong"/>
@@ -11357,7 +10507,7 @@
       <w:pPr>
         <w:pStyle w:val="Heading1"/>
       </w:pPr>
-      <w:bookmarkStart w:id="84" w:name="_Toc166679723"/>
+      <w:bookmarkStart w:id="84" w:name="_Toc166684500"/>
       <w:r>
         <w:lastRenderedPageBreak/>
         <w:t>Rendszerterv</w:t>
@@ -11368,7 +10518,7 @@
       <w:pPr>
         <w:pStyle w:val="Heading2"/>
       </w:pPr>
-      <w:bookmarkStart w:id="85" w:name="_Toc166679724"/>
+      <w:bookmarkStart w:id="85" w:name="_Toc166684501"/>
       <w:r>
         <w:t>Bevezetés a rendszertervbe</w:t>
       </w:r>
@@ -11393,7 +10543,7 @@
       <w:pPr>
         <w:pStyle w:val="Heading3"/>
       </w:pPr>
-      <w:bookmarkStart w:id="86" w:name="_Toc166679725"/>
+      <w:bookmarkStart w:id="86" w:name="_Toc166684502"/>
       <w:r>
         <w:t>A fejlesztendő alkalmazás célja és funkcionális követelményei</w:t>
       </w:r>
@@ -11465,23 +10615,7 @@
         <w:ind w:firstLine="720"/>
       </w:pPr>
       <w:r>
-        <w:t xml:space="preserve">Ezeknek a funkcionális céloknak az elérésével az alkalmazás átfogó eszközként szolgál a túrázók számára, javítva azon képességüket, hogy magabiztosan és pontosan tervezzék és élvezzék szabadtéri kalandjaikat. A frontend és backend technológiák, mint például a </w:t>
-      </w:r>
-      <w:proofErr w:type="spellStart"/>
-      <w:r>
-        <w:t>React</w:t>
-      </w:r>
-      <w:proofErr w:type="spellEnd"/>
-      <w:r>
-        <w:t xml:space="preserve"> vagy Vue.js az UI-hoz, és a Node.js Express-szel vagy a </w:t>
-      </w:r>
-      <w:proofErr w:type="spellStart"/>
-      <w:r>
-        <w:t>Django</w:t>
-      </w:r>
-      <w:proofErr w:type="spellEnd"/>
-      <w:r>
-        <w:t xml:space="preserve"> a szerveroldali logikához, robusztus kombinációja biztosítja a skálázható, biztonságos és hatékony rendszert, amely megfelel a modern túrázók igényeinek.</w:t>
+        <w:t>Ezeknek a funkcionális céloknak az elérésével az alkalmazás átfogó eszközként szolgál a túrázók számára, javítva azon képességüket, hogy magabiztosan és pontosan tervezzék és élvezzék szabadtéri kalandjaikat. A frontend és backend technológiák, mint például a React vagy Vue.js az UI-hoz, és a Node.js Express-szel vagy a Django a szerveroldali logikához, robusztus kombinációja biztosítja a skálázható, biztonságos és hatékony rendszert, amely megfelel a modern túrázók igényeinek.</w:t>
       </w:r>
     </w:p>
     <w:p/>
@@ -11489,7 +10623,7 @@
       <w:pPr>
         <w:pStyle w:val="Heading3"/>
       </w:pPr>
-      <w:bookmarkStart w:id="87" w:name="_Toc166679726"/>
+      <w:bookmarkStart w:id="87" w:name="_Toc166684503"/>
       <w:r>
         <w:lastRenderedPageBreak/>
         <w:t>Fontos kérdés: Online szervereken vs Offline működés</w:t>
@@ -11502,15 +10636,7 @@
         <w:ind w:firstLine="720"/>
       </w:pPr>
       <w:r>
-        <w:t xml:space="preserve">Több igen kritikus érv szól amellett, hogy az online szervereken futó számítások kényelme és </w:t>
-      </w:r>
-      <w:proofErr w:type="spellStart"/>
-      <w:r>
-        <w:t>teljesítménybeli</w:t>
-      </w:r>
-      <w:proofErr w:type="spellEnd"/>
-      <w:r>
-        <w:t xml:space="preserve"> lehetőségei helyett offline, a készülék határain belül legyenek a számítások futtatva. Ilyen érv például a megbízhatóság, különösen a mérsékelt térerővel rendelkező területeken, a felhasználó adatbiztonsága, ami jelentős kockázatoktól nyer szabadulást, ha az információ ki se</w:t>
+        <w:t>Több igen kritikus érv szól amellett, hogy az online szervereken futó számítások kényelme és teljesítménybeli lehetőségei helyett offline, a készülék határain belül legyenek a számítások futtatva. Ilyen érv például a megbízhatóság, különösen a mérsékelt térerővel rendelkező területeken, a felhasználó adatbiztonsága, ami jelentős kockázatoktól nyer szabadulást, ha az információ ki se</w:t>
       </w:r>
       <w:r>
         <w:t>m</w:t>
@@ -11544,7 +10670,7 @@
       <w:pPr>
         <w:pStyle w:val="Heading3"/>
       </w:pPr>
-      <w:bookmarkStart w:id="88" w:name="_Toc166679727"/>
+      <w:bookmarkStart w:id="88" w:name="_Toc166684504"/>
       <w:r>
         <w:t>Megoldás</w:t>
       </w:r>
@@ -11591,38 +10717,15 @@
       <w:r>
         <w:t>„</w:t>
       </w:r>
-      <w:proofErr w:type="spellStart"/>
-      <w:r>
-        <w:t>edge</w:t>
-      </w:r>
-      <w:proofErr w:type="spellEnd"/>
-      <w:r>
-        <w:t xml:space="preserve"> </w:t>
-      </w:r>
-      <w:proofErr w:type="spellStart"/>
-      <w:r>
-        <w:t>computing</w:t>
-      </w:r>
-      <w:proofErr w:type="spellEnd"/>
+      <w:r>
+        <w:t>edge computing</w:t>
+      </w:r>
       <w:r>
         <w:t>”</w:t>
       </w:r>
       <w:r>
-        <w:t xml:space="preserve"> technológiák, mint például a </w:t>
-      </w:r>
-      <w:proofErr w:type="spellStart"/>
-      <w:r>
-        <w:t>TensorFlow</w:t>
-      </w:r>
-      <w:proofErr w:type="spellEnd"/>
-      <w:r>
-        <w:t xml:space="preserve"> </w:t>
-      </w:r>
-      <w:proofErr w:type="spellStart"/>
-      <w:r>
-        <w:t>Lite</w:t>
-      </w:r>
-      <w:proofErr w:type="spellEnd"/>
+        <w:t xml:space="preserve"> technológiák, mint például a TensorFlow Lite</w:t>
+      </w:r>
       <w:r>
         <w:t xml:space="preserve"> </w:t>
       </w:r>
@@ -11653,13 +10756,8 @@
         </w:sdtContent>
       </w:sdt>
       <w:r>
-        <w:t xml:space="preserve"> és a </w:t>
-      </w:r>
-      <w:proofErr w:type="spellStart"/>
-      <w:r>
-        <w:t>PyTorch</w:t>
-      </w:r>
-      <w:proofErr w:type="spellEnd"/>
+        <w:t xml:space="preserve"> és a PyTorch</w:t>
+      </w:r>
       <w:r>
         <w:t xml:space="preserve"> </w:t>
       </w:r>
@@ -11705,31 +10803,7 @@
         <w:ind w:firstLine="720"/>
       </w:pPr>
       <w:r>
-        <w:t xml:space="preserve">A </w:t>
-      </w:r>
-      <w:proofErr w:type="spellStart"/>
-      <w:r>
-        <w:t>TensorFlow</w:t>
-      </w:r>
-      <w:proofErr w:type="spellEnd"/>
-      <w:r>
-        <w:t xml:space="preserve"> </w:t>
-      </w:r>
-      <w:proofErr w:type="spellStart"/>
-      <w:r>
-        <w:t>Lite</w:t>
-      </w:r>
-      <w:proofErr w:type="spellEnd"/>
-      <w:r>
-        <w:t xml:space="preserve"> kifejezetten mobil és </w:t>
-      </w:r>
-      <w:proofErr w:type="spellStart"/>
-      <w:r>
-        <w:t>edge</w:t>
-      </w:r>
-      <w:proofErr w:type="spellEnd"/>
-      <w:r>
-        <w:t xml:space="preserve"> eszközökre lett tervezve, lehetővé téve a hatékony eszközön történő gépi tanulást olyan optimalizációkkal, mint a kvantálás és a hardveres gyorsítás. Támogatja a modellek offline futtatását, ami elengedhetetlen az olyan alkalmazások számára, amelyek távoli túraútvonalakon működnek, ahol korlátozott az internet-hozzáférés.</w:t>
+        <w:t>A TensorFlow Lite kifejezetten mobil és edge eszközökre lett tervezve, lehetővé téve a hatékony eszközön történő gépi tanulást olyan optimalizációkkal, mint a kvantálás és a hardveres gyorsítás. Támogatja a modellek offline futtatását, ami elengedhetetlen az olyan alkalmazások számára, amelyek távoli túraútvonalakon működnek, ahol korlátozott az internet-hozzáférés.</w:t>
       </w:r>
     </w:p>
     <w:p>
@@ -11738,15 +10812,7 @@
         <w:ind w:firstLine="720"/>
       </w:pPr>
       <w:r>
-        <w:t xml:space="preserve">A </w:t>
-      </w:r>
-      <w:proofErr w:type="spellStart"/>
-      <w:r>
-        <w:t>PyTorch</w:t>
-      </w:r>
-      <w:proofErr w:type="spellEnd"/>
-      <w:r>
-        <w:t xml:space="preserve"> Mobile lehetővé teszi a gépi tanulási modellek futtatását mobil eszközökön, támogatva az offline funkcionalitást. Teljesítményre optimalizált, biztosítva a komplex modellek hatékony következtetését, ami elengedhetetlen a valós idejű útvonal követéshez és előrejelzéshez.</w:t>
+        <w:t>A PyTorch Mobile lehetővé teszi a gépi tanulási modellek futtatását mobil eszközökön, támogatva az offline funkcionalitást. Teljesítményre optimalizált, biztosítva a komplex modellek hatékony következtetését, ami elengedhetetlen a valós idejű útvonal követéshez és előrejelzéshez.</w:t>
       </w:r>
     </w:p>
     <w:p>
@@ -11755,38 +10821,14 @@
         <w:ind w:firstLine="576"/>
       </w:pPr>
       <w:r>
-        <w:t xml:space="preserve">A modern mobil eszközök erőteljes hardveres gyorsítókkal vannak felszerelve, amelyek képesek kezelni a valós idejű gépi tanulási algoritmusok számítási igényeit. Ezeknek az algoritmusoknak az offline futtatása fokozza a felhasználói adatvédelmet, csökkenti a kapcsolatfüggőséget, és csökkenti a szerver költségeket. A </w:t>
-      </w:r>
-      <w:proofErr w:type="spellStart"/>
-      <w:r>
-        <w:t>TensorFlow</w:t>
-      </w:r>
-      <w:proofErr w:type="spellEnd"/>
-      <w:r>
-        <w:t xml:space="preserve"> </w:t>
-      </w:r>
-      <w:proofErr w:type="spellStart"/>
-      <w:r>
-        <w:t>Lite</w:t>
-      </w:r>
-      <w:proofErr w:type="spellEnd"/>
-      <w:r>
-        <w:t xml:space="preserve"> és a </w:t>
-      </w:r>
-      <w:proofErr w:type="spellStart"/>
-      <w:r>
-        <w:t>PyTorch</w:t>
-      </w:r>
-      <w:proofErr w:type="spellEnd"/>
-      <w:r>
-        <w:t xml:space="preserve"> Mobile használatával az alkalmazás robusztus, valós idejű előrejelzéseket tud nyújtani, miközben fenntartja a felhasználói adatvédelmet és működési hatékonyságot.</w:t>
+        <w:t>A modern mobil eszközök erőteljes hardveres gyorsítókkal vannak felszerelve, amelyek képesek kezelni a valós idejű gépi tanulási algoritmusok számítási igényeit. Ezeknek az algoritmusoknak az offline futtatása fokozza a felhasználói adatvédelmet, csökkenti a kapcsolatfüggőséget, és csökkenti a szerver költségeket. A TensorFlow Lite és a PyTorch Mobile használatával az alkalmazás robusztus, valós idejű előrejelzéseket tud nyújtani, miközben fenntartja a felhasználói adatvédelmet és működési hatékonyságot.</w:t>
       </w:r>
     </w:p>
     <w:p>
       <w:pPr>
         <w:pStyle w:val="Heading2"/>
       </w:pPr>
-      <w:bookmarkStart w:id="89" w:name="_Toc166679728"/>
+      <w:bookmarkStart w:id="89" w:name="_Toc166684505"/>
       <w:r>
         <w:lastRenderedPageBreak/>
         <w:t>Alkalmazás architektúra</w:t>
@@ -11797,116 +10839,35 @@
       <w:pPr>
         <w:pStyle w:val="Heading3"/>
       </w:pPr>
-      <w:bookmarkStart w:id="90" w:name="_Toc166679729"/>
+      <w:bookmarkStart w:id="90" w:name="_Ref166682763"/>
+      <w:bookmarkStart w:id="91" w:name="_Ref166682777"/>
+      <w:bookmarkStart w:id="92" w:name="_Toc166684506"/>
       <w:r>
         <w:t>Frontend technológiák</w:t>
       </w:r>
       <w:bookmarkEnd w:id="90"/>
+      <w:bookmarkEnd w:id="91"/>
+      <w:bookmarkEnd w:id="92"/>
     </w:p>
     <w:p>
       <w:pPr>
         <w:pStyle w:val="Folyszveg"/>
         <w:ind w:firstLine="720"/>
       </w:pPr>
-      <w:proofErr w:type="spellStart"/>
-      <w:r>
-        <w:t>React</w:t>
-      </w:r>
-      <w:proofErr w:type="spellEnd"/>
-      <w:r>
-        <w:t xml:space="preserve"> </w:t>
-      </w:r>
-      <w:proofErr w:type="spellStart"/>
-      <w:r>
-        <w:t>Native</w:t>
-      </w:r>
-      <w:proofErr w:type="spellEnd"/>
-      <w:r>
-        <w:t xml:space="preserve">: A </w:t>
-      </w:r>
-      <w:proofErr w:type="spellStart"/>
-      <w:r>
-        <w:t>React</w:t>
-      </w:r>
-      <w:proofErr w:type="spellEnd"/>
-      <w:r>
-        <w:t xml:space="preserve"> </w:t>
-      </w:r>
-      <w:proofErr w:type="spellStart"/>
-      <w:r>
-        <w:t>Native</w:t>
-      </w:r>
-      <w:proofErr w:type="spellEnd"/>
-      <w:r>
-        <w:t xml:space="preserve"> lehetővé teszi mobilalkalmazások építését JavaScript és </w:t>
-      </w:r>
-      <w:proofErr w:type="spellStart"/>
-      <w:r>
-        <w:t>React</w:t>
-      </w:r>
-      <w:proofErr w:type="spellEnd"/>
-      <w:r>
-        <w:t xml:space="preserve"> használatával, támogatva mind az iOS, mind az Android platformokat. Natív kinézetet és érzést biztosít, széles körű ökoszisztémával és közösségi támogatással, amely biztosítja a szükséges </w:t>
+      <w:r>
+        <w:t xml:space="preserve">React Native: A React Native lehetővé teszi mobilalkalmazások építését JavaScript és React használatával, támogatva mind az iOS, mind az Android platformokat. Natív kinézetet és érzést biztosít, széles körű ökoszisztémával és közösségi támogatással, amely biztosítja a szükséges </w:t>
       </w:r>
       <w:r>
         <w:t>kiegészítők</w:t>
       </w:r>
       <w:r>
-        <w:t xml:space="preserve"> és könyvtárak elérhetőségét. Helyi tárolási megoldásokat, például </w:t>
-      </w:r>
-      <w:proofErr w:type="spellStart"/>
-      <w:r>
-        <w:t>SQLite</w:t>
-      </w:r>
-      <w:proofErr w:type="spellEnd"/>
-      <w:r>
-        <w:t xml:space="preserve"> vagy </w:t>
-      </w:r>
-      <w:proofErr w:type="spellStart"/>
-      <w:r>
-        <w:t>Realm</w:t>
-      </w:r>
-      <w:proofErr w:type="spellEnd"/>
-      <w:r>
-        <w:t xml:space="preserve"> használ, az offline adat tároláshoz. Olyan könyvtárak, mint a </w:t>
-      </w:r>
-      <w:proofErr w:type="spellStart"/>
-      <w:r>
-        <w:t>Redux</w:t>
-      </w:r>
-      <w:proofErr w:type="spellEnd"/>
-      <w:r>
-        <w:t xml:space="preserve"> Offline, kezelhetik az alkalmazás állapotát és a szinkronizálást, amikor a</w:t>
+        <w:t xml:space="preserve"> és könyvtárak elérhetőségét. Helyi tárolási megoldásokat, például SQLite vagy Realm használ, az offline adat tároláshoz. Olyan könyvtárak, mint a Redux Offline, kezelhetik az alkalmazás állapotát és a szinkronizálást, amikor a</w:t>
       </w:r>
       <w:r>
         <w:t>z internet</w:t>
       </w:r>
       <w:r>
-        <w:t xml:space="preserve"> kapcsolat helyreáll. A </w:t>
-      </w:r>
-      <w:proofErr w:type="spellStart"/>
-      <w:r>
-        <w:t>React</w:t>
-      </w:r>
-      <w:proofErr w:type="spellEnd"/>
-      <w:r>
-        <w:t xml:space="preserve"> </w:t>
-      </w:r>
-      <w:proofErr w:type="spellStart"/>
-      <w:r>
-        <w:t>Native</w:t>
-      </w:r>
-      <w:proofErr w:type="spellEnd"/>
-      <w:r>
-        <w:t xml:space="preserve"> támogatja a hot-</w:t>
-      </w:r>
-      <w:proofErr w:type="spellStart"/>
-      <w:r>
-        <w:t>reload</w:t>
-      </w:r>
-      <w:proofErr w:type="spellEnd"/>
-      <w:r>
-        <w:t xml:space="preserve"> funkciót, amely lehetővé teszi a fejlesztők számára, hogy valós időben lássák a változtatásokat az alkalmazás teljes újraindítása nélkül, növelve ezzel a fejlesztési sebességet és hatékonyságot</w:t>
+        <w:t xml:space="preserve"> kapcsolat helyreáll. A React Native támogatja a hot-reload funkciót, amely lehetővé teszi a fejlesztők számára, hogy valós időben lássák a változtatásokat az alkalmazás teljes újraindítása nélkül, növelve ezzel a fejlesztési sebességet és hatékonyságot</w:t>
       </w:r>
       <w:r>
         <w:t xml:space="preserve"> </w:t>
@@ -11975,53 +10936,8 @@
         <w:pStyle w:val="Folyszveg"/>
         <w:ind w:firstLine="720"/>
       </w:pPr>
-      <w:proofErr w:type="spellStart"/>
-      <w:r>
-        <w:t>Flutter</w:t>
-      </w:r>
-      <w:proofErr w:type="spellEnd"/>
-      <w:r>
-        <w:t xml:space="preserve">: A Google által fejlesztett </w:t>
-      </w:r>
-      <w:proofErr w:type="spellStart"/>
-      <w:r>
-        <w:t>Flutter</w:t>
-      </w:r>
-      <w:proofErr w:type="spellEnd"/>
-      <w:r>
-        <w:t xml:space="preserve"> a Dart programozási nyelvet használja, és lehetővé teszi nagy teljesítményű alkalmazások készítését natív érzettel. Hot-</w:t>
-      </w:r>
-      <w:proofErr w:type="spellStart"/>
-      <w:r>
-        <w:t>reload</w:t>
-      </w:r>
-      <w:proofErr w:type="spellEnd"/>
-      <w:r>
-        <w:t xml:space="preserve"> funkciója és kiterjedt </w:t>
-      </w:r>
-      <w:proofErr w:type="spellStart"/>
-      <w:r>
-        <w:t>widget</w:t>
-      </w:r>
-      <w:proofErr w:type="spellEnd"/>
-      <w:r>
-        <w:t xml:space="preserve"> könyvtára egyszerűsíti a UI tervezést és gyorsítja a fejlesztést. Támogatja az offline képességeket helyi adatbázisok, például az </w:t>
-      </w:r>
-      <w:proofErr w:type="spellStart"/>
-      <w:r>
-        <w:t>SQLite</w:t>
-      </w:r>
-      <w:proofErr w:type="spellEnd"/>
-      <w:r>
-        <w:t xml:space="preserve"> használatával, és képes kezelni a valós idejű adatszinkronizálást, amikor a készülék újra csatlakozik. Teljes natív teljesítmény, rugalmas felhasználói felület (UI), és erős </w:t>
-      </w:r>
-      <w:proofErr w:type="spellStart"/>
-      <w:r>
-        <w:t>widget</w:t>
-      </w:r>
-      <w:proofErr w:type="spellEnd"/>
-      <w:r>
-        <w:t xml:space="preserve"> támogatás a komplex UI tervezésekhez</w:t>
+      <w:r>
+        <w:t>Flutter: A Google által fejlesztett Flutter a Dart programozási nyelvet használja, és lehetővé teszi nagy teljesítményű alkalmazások készítését natív érzettel. Hot-reload funkciója és kiterjedt widget könyvtára egyszerűsíti a UI tervezést és gyorsítja a fejlesztést. Támogatja az offline képességeket helyi adatbázisok, például az SQLite használatával, és képes kezelni a valós idejű adatszinkronizálást, amikor a készülék újra csatlakozik. Teljes natív teljesítmény, rugalmas felhasználói felület (UI), és erős widget támogatás a komplex UI tervezésekhez</w:t>
       </w:r>
       <w:r>
         <w:t xml:space="preserve"> </w:t>
@@ -12061,53 +10977,8 @@
         <w:pStyle w:val="Folyszveg"/>
         <w:ind w:firstLine="720"/>
       </w:pPr>
-      <w:proofErr w:type="spellStart"/>
-      <w:r>
-        <w:t>Ionic</w:t>
-      </w:r>
-      <w:proofErr w:type="spellEnd"/>
-      <w:r>
-        <w:t xml:space="preserve">: Az </w:t>
-      </w:r>
-      <w:proofErr w:type="spellStart"/>
-      <w:r>
-        <w:t>Ionic</w:t>
-      </w:r>
-      <w:proofErr w:type="spellEnd"/>
-      <w:r>
-        <w:t xml:space="preserve"> egy hibrid mobilalkalmazás keretrendszer, amely lehetővé teszi a platformok közötti alkalmazások fejlesztését HTML, CSS és JavaScript használatával. Az </w:t>
-      </w:r>
-      <w:proofErr w:type="spellStart"/>
-      <w:r>
-        <w:t>Angularra</w:t>
-      </w:r>
-      <w:proofErr w:type="spellEnd"/>
-      <w:r>
-        <w:t xml:space="preserve"> épül, támogatva a magas minőségű alkalmazásfejlesztést gyorsan. Szervizmunkásokat és helyi tárolási lehetőségeket, például </w:t>
-      </w:r>
-      <w:proofErr w:type="spellStart"/>
-      <w:r>
-        <w:t>IndexedDB</w:t>
-      </w:r>
-      <w:proofErr w:type="spellEnd"/>
-      <w:r>
-        <w:t xml:space="preserve"> vagy </w:t>
-      </w:r>
-      <w:proofErr w:type="spellStart"/>
-      <w:r>
-        <w:t>PouchDB</w:t>
-      </w:r>
-      <w:proofErr w:type="spellEnd"/>
-      <w:r>
-        <w:t xml:space="preserve"> használ, amelyek szinkronizálják az adatokat, amikor a készülék online lesz. Gyorsabb alkalmazásfejlesztés, platformfüggetlenség, és egy hatalmas </w:t>
-      </w:r>
-      <w:proofErr w:type="spellStart"/>
-      <w:r>
-        <w:t>plugin</w:t>
-      </w:r>
-      <w:proofErr w:type="spellEnd"/>
-      <w:r>
-        <w:t xml:space="preserve"> könyvtár más technológiákkal való interfészekhez</w:t>
+      <w:r>
+        <w:t>Ionic: Az Ionic egy hibrid mobilalkalmazás keretrendszer, amely lehetővé teszi a platformok közötti alkalmazások fejlesztését HTML, CSS és JavaScript használatával. Az Angularra épül, támogatva a magas minőségű alkalmazásfejlesztést gyorsan. Szervizmunkásokat és helyi tárolási lehetőségeket, például IndexedDB vagy PouchDB használ, amelyek szinkronizálják az adatokat, amikor a készülék online lesz. Gyorsabb alkalmazásfejlesztés, platformfüggetlenség, és egy hatalmas plugin könyvtár más technológiákkal való interfészekhez</w:t>
       </w:r>
       <w:r>
         <w:t xml:space="preserve"> </w:t>
@@ -12146,11 +11017,11 @@
       <w:pPr>
         <w:pStyle w:val="Heading3"/>
       </w:pPr>
-      <w:bookmarkStart w:id="91" w:name="_Toc166679730"/>
+      <w:bookmarkStart w:id="93" w:name="_Toc166684507"/>
       <w:r>
         <w:t>Backend technológiák</w:t>
       </w:r>
-      <w:bookmarkEnd w:id="91"/>
+      <w:bookmarkEnd w:id="93"/>
     </w:p>
     <w:p>
       <w:pPr>
@@ -12158,77 +11029,13 @@
         <w:ind w:firstLine="720"/>
       </w:pPr>
       <w:r>
-        <w:t xml:space="preserve">Node.js és </w:t>
-      </w:r>
-      <w:proofErr w:type="spellStart"/>
-      <w:r>
-        <w:t>Couchbase</w:t>
-      </w:r>
-      <w:proofErr w:type="spellEnd"/>
-      <w:r>
-        <w:t xml:space="preserve"> Mobile: A Node.js ideális a skálázható és nagy teljesítményű backend szolgáltatások építéséhez, hatékonyan kezelve a valós idejű adatfeldolgozást.</w:t>
-      </w:r>
-      <w:r>
-        <w:t xml:space="preserve"> Offline-</w:t>
-      </w:r>
-      <w:proofErr w:type="spellStart"/>
-      <w:r>
-        <w:t>First</w:t>
-      </w:r>
-      <w:proofErr w:type="spellEnd"/>
-      <w:r>
-        <w:t xml:space="preserve"> adatbázis:</w:t>
-      </w:r>
-      <w:r>
-        <w:t xml:space="preserve"> A </w:t>
-      </w:r>
-      <w:proofErr w:type="spellStart"/>
-      <w:r>
-        <w:t>Couchbase</w:t>
-      </w:r>
-      <w:proofErr w:type="spellEnd"/>
-      <w:r>
-        <w:t xml:space="preserve"> Mobile magában foglalja a </w:t>
-      </w:r>
-      <w:proofErr w:type="spellStart"/>
-      <w:r>
-        <w:t>Couchbase</w:t>
-      </w:r>
-      <w:proofErr w:type="spellEnd"/>
-      <w:r>
-        <w:t xml:space="preserve"> </w:t>
-      </w:r>
-      <w:proofErr w:type="spellStart"/>
-      <w:r>
-        <w:t>Lite</w:t>
-      </w:r>
-      <w:proofErr w:type="spellEnd"/>
-      <w:r>
-        <w:t xml:space="preserve">-ot helyi tárolásra és a </w:t>
-      </w:r>
-      <w:proofErr w:type="spellStart"/>
-      <w:r>
-        <w:t>Couchbase</w:t>
-      </w:r>
-      <w:proofErr w:type="spellEnd"/>
-      <w:r>
-        <w:t xml:space="preserve"> </w:t>
-      </w:r>
-      <w:proofErr w:type="spellStart"/>
-      <w:r>
-        <w:t>Sync</w:t>
-      </w:r>
-      <w:proofErr w:type="spellEnd"/>
-      <w:r>
-        <w:t xml:space="preserve"> </w:t>
-      </w:r>
-      <w:proofErr w:type="spellStart"/>
-      <w:r>
-        <w:t>Gateway</w:t>
-      </w:r>
-      <w:proofErr w:type="spellEnd"/>
-      <w:r>
-        <w:t>-t a szinkronizálásra, biztosítva az adatok konzisztenciáját internetkapcsolat nélkül is.</w:t>
+        <w:t>Node.js és Couchbase Mobile: A Node.js ideális a skálázható és nagy teljesítményű backend szolgáltatások építéséhez, hatékonyan kezelve a valós idejű adatfeldolgozást.</w:t>
+      </w:r>
+      <w:r>
+        <w:t xml:space="preserve"> Offline-First adatbázis:</w:t>
+      </w:r>
+      <w:r>
+        <w:t xml:space="preserve"> A Couchbase Mobile magában foglalja a Couchbase Lite-ot helyi tárolásra és a Couchbase Sync Gateway-t a szinkronizálásra, biztosítva az adatok konzisztenciáját internetkapcsolat nélkül is.</w:t>
       </w:r>
     </w:p>
     <w:p>
@@ -12274,62 +11081,10 @@
     <w:p>
       <w:pPr>
         <w:pStyle w:val="Folyszveg"/>
-      </w:pPr>
-      <w:proofErr w:type="spellStart"/>
-      <w:r>
-        <w:t>Firebase</w:t>
-      </w:r>
-      <w:proofErr w:type="spellEnd"/>
-      <w:r>
-        <w:t xml:space="preserve">: A </w:t>
-      </w:r>
-      <w:proofErr w:type="spellStart"/>
-      <w:r>
-        <w:t>Firebase</w:t>
-      </w:r>
-      <w:proofErr w:type="spellEnd"/>
-      <w:r>
-        <w:t xml:space="preserve"> átfogó backend szolgáltatási csomagot kínál, beleértve a valós idejű adatbázisokat, hitelesítést és felhő tárolást. Zökkenőmentesen integrálható mind a </w:t>
-      </w:r>
-      <w:proofErr w:type="spellStart"/>
-      <w:r>
-        <w:t>React</w:t>
-      </w:r>
-      <w:proofErr w:type="spellEnd"/>
-      <w:r>
-        <w:t xml:space="preserve"> </w:t>
-      </w:r>
-      <w:proofErr w:type="spellStart"/>
-      <w:r>
-        <w:t>Native</w:t>
-      </w:r>
-      <w:proofErr w:type="spellEnd"/>
-      <w:r>
-        <w:t xml:space="preserve">, mind a </w:t>
-      </w:r>
-      <w:proofErr w:type="spellStart"/>
-      <w:r>
-        <w:t>Flutter</w:t>
-      </w:r>
-      <w:proofErr w:type="spellEnd"/>
-      <w:r>
-        <w:t xml:space="preserve"> alkalmazásokkal. A </w:t>
-      </w:r>
-      <w:proofErr w:type="spellStart"/>
-      <w:r>
-        <w:t>Firestore</w:t>
-      </w:r>
-      <w:proofErr w:type="spellEnd"/>
-      <w:r>
-        <w:t xml:space="preserve"> támogatja az offline adatelérést és szinkronizálást, így kiváló választás az offline-</w:t>
-      </w:r>
-      <w:proofErr w:type="spellStart"/>
-      <w:r>
-        <w:t>first</w:t>
-      </w:r>
-      <w:proofErr w:type="spellEnd"/>
-      <w:r>
-        <w:t xml:space="preserve"> alkalmazásokhoz.</w:t>
+        <w:ind w:firstLine="720"/>
+      </w:pPr>
+      <w:r>
+        <w:t>Firebase: A Firebase átfogó backend szolgáltatási csomagot kínál, beleértve a valós idejű adatbázisokat, hitelesítést és felhő tárolást. Zökkenőmentesen integrálható mind a React Native, mind a Flutter alkalmazásokkal. A Firestore támogatja az offline adatelérést és szinkronizálást, így kiváló választás az offline-first alkalmazásokhoz.</w:t>
       </w:r>
       <w:r>
         <w:t xml:space="preserve"> </w:t>
@@ -12380,150 +11135,394 @@
       <w:pPr>
         <w:pStyle w:val="Heading3"/>
       </w:pPr>
-      <w:bookmarkStart w:id="92" w:name="_Toc166679731"/>
+      <w:bookmarkStart w:id="94" w:name="_Toc166684508"/>
       <w:r>
         <w:t>Framework és könyvtárak választása</w:t>
       </w:r>
-      <w:bookmarkEnd w:id="92"/>
+      <w:bookmarkEnd w:id="94"/>
     </w:p>
     <w:p>
       <w:pPr>
         <w:pStyle w:val="Folyszveg"/>
-      </w:pPr>
-      <w:r>
-        <w:t xml:space="preserve">// </w:t>
-      </w:r>
-      <w:r>
-        <w:t>Keretrendszerek és fejlesztési környezetek alkalmazása</w:t>
+        <w:ind w:firstLine="720"/>
+      </w:pPr>
+      <w:r>
+        <w:t>A választott</w:t>
+      </w:r>
+      <w:r>
+        <w:t xml:space="preserve"> frontend</w:t>
+      </w:r>
+      <w:r>
+        <w:t xml:space="preserve"> framework a React Native lett, bőségesen támogatott felhasználói</w:t>
+      </w:r>
+      <w:r>
+        <w:t xml:space="preserve"> bázisa</w:t>
+      </w:r>
+      <w:r>
+        <w:t>, kiforrott rendszere és fejledt képességei miatt (</w:t>
+      </w:r>
+      <w:r>
+        <w:fldChar w:fldCharType="begin"/>
+      </w:r>
+      <w:r>
+        <w:instrText xml:space="preserve"> REF _Ref166682763 \r \h </w:instrText>
+      </w:r>
+      <w:r>
+        <w:fldChar w:fldCharType="separate"/>
+      </w:r>
+      <w:r>
+        <w:t>3.2.1</w:t>
+      </w:r>
+      <w:r>
+        <w:fldChar w:fldCharType="end"/>
+      </w:r>
+      <w:r>
+        <w:t>).</w:t>
+      </w:r>
+    </w:p>
+    <w:p>
+      <w:pPr>
+        <w:pStyle w:val="Folyszveg"/>
+        <w:ind w:firstLine="720"/>
+      </w:pPr>
+      <w:r>
+        <w:rPr>
+          <w:rStyle w:val="Strong"/>
+          <w:b w:val="0"/>
+          <w:bCs w:val="0"/>
+        </w:rPr>
+        <w:t xml:space="preserve">A választott backend a </w:t>
+      </w:r>
+      <w:r>
+        <w:rPr>
+          <w:rStyle w:val="Strong"/>
+          <w:b w:val="0"/>
+          <w:bCs w:val="0"/>
+        </w:rPr>
+        <w:t>Node.js</w:t>
+      </w:r>
+      <w:r>
+        <w:t xml:space="preserve"> lett,</w:t>
+      </w:r>
+      <w:r>
+        <w:t xml:space="preserve"> kiváló skálázható</w:t>
+      </w:r>
+      <w:r>
+        <w:t>sága,</w:t>
+      </w:r>
+      <w:r>
+        <w:t xml:space="preserve"> backend szolgáltatás</w:t>
+      </w:r>
+      <w:r>
+        <w:t xml:space="preserve">ai miatt, mely az </w:t>
+      </w:r>
+      <w:r>
+        <w:t>Express.js keretrendszerrel kombinálva robusztus megoldásokat kínál a szerveroldali műveletek hatékony kezeléséhez</w:t>
+      </w:r>
+      <w:r>
+        <w:t xml:space="preserve"> (</w:t>
+      </w:r>
+      <w:r>
+        <w:fldChar w:fldCharType="begin"/>
+      </w:r>
+      <w:r>
+        <w:instrText xml:space="preserve"> REF _Ref166682777 \r \h </w:instrText>
+      </w:r>
+      <w:r>
+        <w:fldChar w:fldCharType="separate"/>
+      </w:r>
+      <w:r>
+        <w:t>3.2.1</w:t>
+      </w:r>
+      <w:r>
+        <w:fldChar w:fldCharType="end"/>
+      </w:r>
+      <w:r>
+        <w:t>)</w:t>
+      </w:r>
+      <w:r>
+        <w:t>.</w:t>
       </w:r>
     </w:p>
     <w:p>
       <w:pPr>
         <w:pStyle w:val="Heading3"/>
       </w:pPr>
-      <w:bookmarkStart w:id="93" w:name="_Toc166679732"/>
+      <w:bookmarkStart w:id="95" w:name="_Toc166684509"/>
       <w:r>
         <w:t>API-k és integrációk</w:t>
       </w:r>
-      <w:bookmarkEnd w:id="93"/>
+      <w:bookmarkEnd w:id="95"/>
     </w:p>
     <w:p>
       <w:pPr>
         <w:pStyle w:val="Folyszveg"/>
-      </w:pPr>
-      <w:r>
-        <w:t xml:space="preserve">// </w:t>
-      </w:r>
-      <w:r>
-        <w:t>Külső szolgáltatásokkal való integráció (pl. időjárás API-k,</w:t>
-      </w:r>
+        <w:ind w:firstLine="720"/>
+      </w:pPr>
+      <w:r>
+        <w:t xml:space="preserve">Az időjárás lekérdezéséhez az OpenWeather-től a Weather API-t </w:t>
+      </w:r>
+      <w:r>
+        <w:t xml:space="preserve">fogom használni, mert egy ígéretes megoldásnak tűnik, és napi 1000 lekérdezésig ingyenes a használata </w:t>
+      </w:r>
+      <w:sdt>
+        <w:sdtPr>
+          <w:id w:val="-257750364"/>
+          <w:citation/>
+        </w:sdtPr>
+        <w:sdtContent>
+          <w:r>
+            <w:fldChar w:fldCharType="begin"/>
+          </w:r>
+          <w:r>
+            <w:instrText xml:space="preserve"> CITATION Ope \l 1038 </w:instrText>
+          </w:r>
+          <w:r>
+            <w:fldChar w:fldCharType="separate"/>
+          </w:r>
+          <w:r>
+            <w:rPr>
+              <w:noProof/>
+            </w:rPr>
+            <w:t>[44]</w:t>
+          </w:r>
+          <w:r>
+            <w:fldChar w:fldCharType="end"/>
+          </w:r>
+        </w:sdtContent>
+      </w:sdt>
+      <w:r>
+        <w:t>.</w:t>
+      </w:r>
+    </w:p>
+    <w:p>
+      <w:pPr>
+        <w:pStyle w:val="Folyszveg"/>
+        <w:ind w:firstLine="720"/>
+      </w:pPr>
+      <w:r>
+        <w:t xml:space="preserve">A térképet tekintve amennyiben implementálni fogok térképes megjelenítést, a Google Maps API-t fogom használni </w:t>
+      </w:r>
+      <w:sdt>
+        <w:sdtPr>
+          <w:id w:val="-715894050"/>
+          <w:citation/>
+        </w:sdtPr>
+        <w:sdtContent>
+          <w:r>
+            <w:fldChar w:fldCharType="begin"/>
+          </w:r>
+          <w:r>
+            <w:instrText xml:space="preserve"> CITATION Goo \l 1038 </w:instrText>
+          </w:r>
+          <w:r>
+            <w:fldChar w:fldCharType="separate"/>
+          </w:r>
+          <w:r>
+            <w:rPr>
+              <w:noProof/>
+            </w:rPr>
+            <w:t>[45]</w:t>
+          </w:r>
+          <w:r>
+            <w:fldChar w:fldCharType="end"/>
+          </w:r>
+        </w:sdtContent>
+      </w:sdt>
+      <w:r>
+        <w:t xml:space="preserve">, az Apple Maps API-val az IOS-es változatban </w:t>
+      </w:r>
+      <w:sdt>
+        <w:sdtPr>
+          <w:id w:val="-172726468"/>
+          <w:citation/>
+        </w:sdtPr>
+        <w:sdtContent>
+          <w:r>
+            <w:fldChar w:fldCharType="begin"/>
+          </w:r>
+          <w:r>
+            <w:instrText xml:space="preserve"> CITATION App \l 1038 </w:instrText>
+          </w:r>
+          <w:r>
+            <w:fldChar w:fldCharType="separate"/>
+          </w:r>
+          <w:r>
+            <w:rPr>
+              <w:noProof/>
+            </w:rPr>
+            <w:t>[46]</w:t>
+          </w:r>
+          <w:r>
+            <w:fldChar w:fldCharType="end"/>
+          </w:r>
+        </w:sdtContent>
+      </w:sdt>
+      <w:r>
+        <w:t>.</w:t>
+      </w:r>
+    </w:p>
+    <w:p>
+      <w:pPr>
+        <w:pStyle w:val="Heading3"/>
+      </w:pPr>
+      <w:bookmarkStart w:id="96" w:name="_Toc166684510"/>
+      <w:r>
+        <w:t>Cloud szolgáltatások és hosting</w:t>
+      </w:r>
+      <w:bookmarkEnd w:id="96"/>
+    </w:p>
+    <w:p>
+      <w:pPr>
+        <w:pStyle w:val="Folyszveg"/>
+        <w:ind w:firstLine="576"/>
+      </w:pPr>
       <w:r>
         <w:rPr>
-          <w:lang w:eastAsia="en-GB"/>
+          <w:rStyle w:val="Strong"/>
+          <w:b w:val="0"/>
+          <w:bCs w:val="0"/>
         </w:rPr>
-        <w:t xml:space="preserve"> </w:t>
-      </w:r>
-      <w:r>
-        <w:t>térképi szolgáltatások)</w:t>
-      </w:r>
-    </w:p>
-    <w:p>
-      <w:pPr>
-        <w:pStyle w:val="Heading3"/>
-      </w:pPr>
-      <w:bookmarkStart w:id="94" w:name="_Toc166679733"/>
-      <w:r>
-        <w:t>Cloud szolgáltatások és hosting</w:t>
-      </w:r>
-      <w:bookmarkEnd w:id="94"/>
+        <w:t xml:space="preserve">Felhő szolgáltatások intézésére a </w:t>
+      </w:r>
+      <w:r>
+        <w:rPr>
+          <w:rStyle w:val="Strong"/>
+          <w:b w:val="0"/>
+          <w:bCs w:val="0"/>
+        </w:rPr>
+        <w:t>Google Cloud Platform (GCP)</w:t>
+      </w:r>
+      <w:r>
+        <w:rPr>
+          <w:rStyle w:val="Strong"/>
+          <w:b w:val="0"/>
+          <w:bCs w:val="0"/>
+        </w:rPr>
+        <w:t xml:space="preserve">-ot fogom használni </w:t>
+      </w:r>
+      <w:r>
+        <w:rPr>
+          <w:rStyle w:val="Strong"/>
+          <w:b w:val="0"/>
+          <w:bCs w:val="0"/>
+        </w:rPr>
+        <w:t>Skálázható számítási teljesítmény</w:t>
+      </w:r>
+      <w:r>
+        <w:rPr>
+          <w:rStyle w:val="Strong"/>
+          <w:b w:val="0"/>
+          <w:bCs w:val="0"/>
+        </w:rPr>
+        <w:t>e, e</w:t>
+      </w:r>
+      <w:r>
+        <w:rPr>
+          <w:rStyle w:val="Strong"/>
+          <w:b w:val="0"/>
+          <w:bCs w:val="0"/>
+        </w:rPr>
+        <w:t>gységesített objektumtárolá</w:t>
+      </w:r>
+      <w:r>
+        <w:rPr>
+          <w:rStyle w:val="Strong"/>
+          <w:b w:val="0"/>
+          <w:bCs w:val="0"/>
+        </w:rPr>
+        <w:t>sa és fejledt f</w:t>
+      </w:r>
+      <w:r>
+        <w:rPr>
+          <w:rStyle w:val="Strong"/>
+          <w:b w:val="0"/>
+          <w:bCs w:val="0"/>
+        </w:rPr>
+        <w:t>elhasználói szerepkörök és jogosultságok kezelése</w:t>
+      </w:r>
+      <w:r>
+        <w:rPr>
+          <w:rStyle w:val="Strong"/>
+          <w:b w:val="0"/>
+          <w:bCs w:val="0"/>
+        </w:rPr>
+        <w:t xml:space="preserve"> miatt </w:t>
+      </w:r>
+      <w:sdt>
+        <w:sdtPr>
+          <w:rPr>
+            <w:rStyle w:val="Strong"/>
+            <w:b w:val="0"/>
+            <w:bCs w:val="0"/>
+          </w:rPr>
+          <w:id w:val="-1317331655"/>
+          <w:citation/>
+        </w:sdtPr>
+        <w:sdtContent>
+          <w:r>
+            <w:rPr>
+              <w:rStyle w:val="Strong"/>
+              <w:b w:val="0"/>
+              <w:bCs w:val="0"/>
+            </w:rPr>
+            <w:fldChar w:fldCharType="begin"/>
+          </w:r>
+          <w:r>
+            <w:rPr>
+              <w:rStyle w:val="Strong"/>
+              <w:b w:val="0"/>
+              <w:bCs w:val="0"/>
+            </w:rPr>
+            <w:instrText xml:space="preserve"> CITATION Goo1 \l 1038 </w:instrText>
+          </w:r>
+          <w:r>
+            <w:rPr>
+              <w:rStyle w:val="Strong"/>
+              <w:b w:val="0"/>
+              <w:bCs w:val="0"/>
+            </w:rPr>
+            <w:fldChar w:fldCharType="separate"/>
+          </w:r>
+          <w:r>
+            <w:rPr>
+              <w:noProof/>
+            </w:rPr>
+            <w:t>[47]</w:t>
+          </w:r>
+          <w:r>
+            <w:rPr>
+              <w:rStyle w:val="Strong"/>
+              <w:b w:val="0"/>
+              <w:bCs w:val="0"/>
+            </w:rPr>
+            <w:fldChar w:fldCharType="end"/>
+          </w:r>
+        </w:sdtContent>
+      </w:sdt>
+      <w:r>
+        <w:rPr>
+          <w:rStyle w:val="Strong"/>
+          <w:b w:val="0"/>
+          <w:bCs w:val="0"/>
+        </w:rPr>
+        <w:t>.</w:t>
+      </w:r>
+    </w:p>
+    <w:p>
+      <w:pPr>
+        <w:pStyle w:val="Heading2"/>
+      </w:pPr>
+      <w:bookmarkStart w:id="97" w:name="_Toc166684511"/>
+      <w:r>
+        <w:t>Felhasználók kezelése</w:t>
+      </w:r>
+      <w:bookmarkEnd w:id="97"/>
     </w:p>
     <w:p>
       <w:pPr>
         <w:pStyle w:val="Folyszveg"/>
-      </w:pPr>
-      <w:r>
-        <w:t xml:space="preserve">// </w:t>
-      </w:r>
-      <w:r>
-        <w:t xml:space="preserve">Platform: AWS, Google </w:t>
-      </w:r>
-      <w:proofErr w:type="spellStart"/>
-      <w:r>
-        <w:t>Cloud</w:t>
-      </w:r>
-      <w:proofErr w:type="spellEnd"/>
-      <w:r>
-        <w:t xml:space="preserve">, </w:t>
-      </w:r>
-      <w:proofErr w:type="spellStart"/>
-      <w:r>
-        <w:t>Azure</w:t>
-      </w:r>
-      <w:proofErr w:type="spellEnd"/>
-    </w:p>
-    <w:p>
-      <w:pPr>
-        <w:pStyle w:val="Folyszveg"/>
-      </w:pPr>
-      <w:r>
-        <w:t xml:space="preserve">// </w:t>
-      </w:r>
-      <w:r>
-        <w:t>Szolgáltatások: számítási kapacitás, adattárolás,</w:t>
-      </w:r>
-      <w:r>
-        <w:rPr>
-          <w:lang w:eastAsia="en-GB"/>
-        </w:rPr>
-        <w:t xml:space="preserve"> </w:t>
-      </w:r>
-      <w:r>
-        <w:t>hitelesítés</w:t>
-      </w:r>
-    </w:p>
-    <w:p>
-      <w:pPr>
-        <w:pStyle w:val="Heading2"/>
-      </w:pPr>
-      <w:bookmarkStart w:id="95" w:name="_Toc166679734"/>
-      <w:r>
-        <w:t>Felhasználók kezelése</w:t>
-      </w:r>
-      <w:bookmarkEnd w:id="95"/>
-    </w:p>
-    <w:p>
-      <w:pPr>
-        <w:pStyle w:val="Folyszveg"/>
-      </w:pPr>
-      <w:r>
-        <w:t xml:space="preserve">// </w:t>
-      </w:r>
-      <w:r>
-        <w:t>hitelesítés</w:t>
-      </w:r>
-      <w:r>
-        <w:t xml:space="preserve"> és </w:t>
-      </w:r>
-      <w:proofErr w:type="spellStart"/>
-      <w:r>
-        <w:t>autorizáció</w:t>
-      </w:r>
-      <w:proofErr w:type="spellEnd"/>
-    </w:p>
-    <w:p>
-      <w:pPr>
-        <w:pStyle w:val="Folyszveg"/>
-      </w:pPr>
-      <w:r>
-        <w:t xml:space="preserve">// </w:t>
-      </w:r>
-      <w:r>
-        <w:t>Felhasználói fiókok kezelése, jogosultsági szintek</w:t>
-      </w:r>
-    </w:p>
-    <w:p>
-      <w:pPr>
-        <w:pStyle w:val="Folyszveg"/>
+        <w:ind w:firstLine="720"/>
         <w:rPr>
           <w:rFonts w:eastAsiaTheme="majorEastAsia" w:cstheme="majorBidi"/>
           <w:b/>
@@ -12532,110 +11531,96 @@
         </w:rPr>
       </w:pPr>
       <w:r>
-        <w:t xml:space="preserve">// </w:t>
-      </w:r>
-      <w:r>
-        <w:t>Adatvédelmi elvárások és GDPR megfelelés</w:t>
-      </w:r>
-    </w:p>
-    <w:p>
-      <w:pPr>
-        <w:pStyle w:val="Heading2"/>
-      </w:pPr>
-      <w:bookmarkStart w:id="96" w:name="_Toc166679735"/>
-      <w:r>
-        <w:t>Biztonság és teljesítmény</w:t>
-      </w:r>
-      <w:bookmarkEnd w:id="96"/>
-    </w:p>
-    <w:p>
-      <w:pPr>
-        <w:pStyle w:val="Folyszveg"/>
-      </w:pPr>
-      <w:r>
-        <w:t xml:space="preserve">// </w:t>
-      </w:r>
-      <w:r>
-        <w:t>Biztonsági protokollok és gyakorlatok (HTTPS, JWT)</w:t>
-      </w:r>
-    </w:p>
-    <w:p>
-      <w:pPr>
-        <w:pStyle w:val="Folyszveg"/>
-      </w:pPr>
-      <w:r>
-        <w:t xml:space="preserve">// </w:t>
-      </w:r>
-      <w:r>
-        <w:t>Teljesítményoptimalizálás és skálázási stratégiák</w:t>
-      </w:r>
-    </w:p>
-    <w:p>
-      <w:pPr>
-        <w:pStyle w:val="Heading2"/>
-      </w:pPr>
-      <w:bookmarkStart w:id="97" w:name="_Toc166679736"/>
-      <w:r>
-        <w:t>Tesztelési stratégia</w:t>
-      </w:r>
-      <w:bookmarkEnd w:id="97"/>
-    </w:p>
-    <w:p>
-      <w:pPr>
-        <w:pStyle w:val="Folyszveg"/>
-      </w:pPr>
-      <w:r>
-        <w:t xml:space="preserve">// </w:t>
-      </w:r>
-      <w:r>
-        <w:t>Automatizált tesztek (egység-, integrációs-, terhelési tesztek)</w:t>
-      </w:r>
-    </w:p>
-    <w:p>
-      <w:pPr>
-        <w:pStyle w:val="Folyszveg"/>
-      </w:pPr>
-      <w:r>
-        <w:t xml:space="preserve">// </w:t>
-      </w:r>
-      <w:r>
-        <w:t>Manuális felhasználói tesztek tervezése</w:t>
-      </w:r>
-    </w:p>
-    <w:p>
-      <w:pPr>
-        <w:pStyle w:val="Heading2"/>
-      </w:pPr>
-      <w:bookmarkStart w:id="98" w:name="_Toc166679737"/>
-      <w:r>
-        <w:t>Implementációs terv</w:t>
-      </w:r>
-      <w:bookmarkEnd w:id="98"/>
-    </w:p>
-    <w:p>
-      <w:pPr>
-        <w:pStyle w:val="Folyszveg"/>
-      </w:pPr>
-      <w:r>
-        <w:t xml:space="preserve">// </w:t>
-      </w:r>
-      <w:r>
-        <w:t>Fázisok és mérföldkövek a fejlesztési ciklusban</w:t>
+        <w:t xml:space="preserve">A felhasználók kezelésére és hitelesítésére a Clerk szolgáltatlását fogom használni, modern kialakítása és a pozitív vele kapcsolatos tapasztalataim alapján </w:t>
+      </w:r>
+      <w:sdt>
+        <w:sdtPr>
+          <w:id w:val="117421656"/>
+          <w:citation/>
+        </w:sdtPr>
+        <w:sdtContent>
+          <w:r>
+            <w:fldChar w:fldCharType="begin"/>
+          </w:r>
+          <w:r>
+            <w:instrText xml:space="preserve"> CITATION Cle \l 1038 </w:instrText>
+          </w:r>
+          <w:r>
+            <w:fldChar w:fldCharType="separate"/>
+          </w:r>
+          <w:r>
+            <w:rPr>
+              <w:noProof/>
+            </w:rPr>
+            <w:t>[48]</w:t>
+          </w:r>
+          <w:r>
+            <w:fldChar w:fldCharType="end"/>
+          </w:r>
+        </w:sdtContent>
+      </w:sdt>
+      <w:r>
+        <w:t>.</w:t>
       </w:r>
     </w:p>
     <w:p>
       <w:pPr>
         <w:pStyle w:val="Heading1"/>
       </w:pPr>
-      <w:bookmarkStart w:id="99" w:name="_Toc166679738"/>
+      <w:bookmarkStart w:id="98" w:name="_Toc166684512"/>
       <w:r>
         <w:lastRenderedPageBreak/>
         <w:t>Következő félévi tervek</w:t>
       </w:r>
-      <w:bookmarkEnd w:id="99"/>
-    </w:p>
-    <w:bookmarkStart w:id="100" w:name="_Toc166169844" w:displacedByCustomXml="next"/>
-    <w:bookmarkStart w:id="101" w:name="_Toc166679739" w:displacedByCustomXml="next"/>
+      <w:bookmarkEnd w:id="98"/>
+    </w:p>
+    <w:p>
+      <w:pPr>
+        <w:pStyle w:val="Folyszveg"/>
+        <w:ind w:firstLine="426"/>
+      </w:pPr>
+      <w:r>
+        <w:t xml:space="preserve">A következő félévben a megvalósításra fogok először koncentrálni. Elkészítek egy olyan prototípust, ami </w:t>
+      </w:r>
+      <w:r>
+        <w:t>képes importálni és kezelni a GPX formátumú fájlokat, személyeket (persona) kezelni, és előre megbecsülni az importált túra útvonal idejét. Ezután tesztelni fogom, oly módon, hogy teljesített idősoros GPX formátumú útvonalakból összegyűjtök amennyit tudok, majd szétválasztom a rögzített idő attribútumaiktól, és így tanítom fel a mesterséges intelligencia modelleket.</w:t>
+      </w:r>
+    </w:p>
+    <w:p>
+      <w:pPr>
+        <w:pStyle w:val="Folyszveg"/>
+        <w:ind w:firstLine="426"/>
+      </w:pPr>
+      <w:r>
+        <w:t>Amikor ez működik, elkezdem a valós idejű időbecslő rendszer implementálását hasonló stratégiával</w:t>
+      </w:r>
+      <w:r>
+        <w:t>.</w:t>
+      </w:r>
+    </w:p>
+    <w:p>
+      <w:pPr>
+        <w:pStyle w:val="Folyszveg"/>
+        <w:ind w:firstLine="426"/>
+      </w:pPr>
+      <w:r>
+        <w:t>Miután elkészült ez is, tesztelni, pontosítani fogom, majd megírom a dokumentációt a szakdolgozat befejezéséhez, amelyben ismertetem az applikáció felépítését és működését, a tesztelések folyamatát és eredményeit, egyéb opcionális módszereket, amiket találtam fejlesztés közben, a felhasználói leírást, amely az applikáció kezeléséhez nyújt segítséget, és végül a továbbfejlesztési lehetőségeket.</w:t>
+      </w:r>
+    </w:p>
+    <w:p>
+      <w:pPr>
+        <w:pStyle w:val="Folyszveg"/>
+        <w:ind w:firstLine="426"/>
+      </w:pPr>
+    </w:p>
+    <w:p>
+      <w:pPr>
+        <w:pStyle w:val="Folyszveg"/>
+        <w:ind w:firstLine="426"/>
+      </w:pPr>
+    </w:p>
+    <w:bookmarkStart w:id="99" w:name="_Toc166169844" w:displacedByCustomXml="next"/>
+    <w:bookmarkStart w:id="100" w:name="_Toc166684513" w:displacedByCustomXml="next"/>
     <w:sdt>
       <w:sdtPr>
         <w:rPr>
@@ -12650,7 +11635,7 @@
         </w:docPartObj>
       </w:sdtPr>
       <w:sdtContent>
-        <w:bookmarkEnd w:id="100" w:displacedByCustomXml="prev"/>
+        <w:bookmarkEnd w:id="99" w:displacedByCustomXml="prev"/>
         <w:p>
           <w:pPr>
             <w:pStyle w:val="Heading1"/>
@@ -12659,7 +11644,7 @@
           <w:r>
             <w:t>Hivatkozások</w:t>
           </w:r>
-          <w:bookmarkEnd w:id="101"/>
+          <w:bookmarkEnd w:id="100"/>
         </w:p>
         <w:sdt>
           <w:sdtPr>
@@ -12704,7 +11689,7 @@
               </w:tblGrid>
               <w:tr>
                 <w:trPr>
-                  <w:divId w:val="1226530905"/>
+                  <w:divId w:val="1875271948"/>
                   <w:tblCellSpacing w:w="15" w:type="dxa"/>
                 </w:trPr>
                 <w:tc>
@@ -12752,7 +11737,7 @@
               </w:tr>
               <w:tr>
                 <w:trPr>
-                  <w:divId w:val="1226530905"/>
+                  <w:divId w:val="1875271948"/>
                   <w:tblCellSpacing w:w="15" w:type="dxa"/>
                 </w:trPr>
                 <w:tc>
@@ -12798,7 +11783,7 @@
               </w:tr>
               <w:tr>
                 <w:trPr>
-                  <w:divId w:val="1226530905"/>
+                  <w:divId w:val="1875271948"/>
                   <w:tblCellSpacing w:w="15" w:type="dxa"/>
                 </w:trPr>
                 <w:tc>
@@ -12844,7 +11829,7 @@
               </w:tr>
               <w:tr>
                 <w:trPr>
-                  <w:divId w:val="1226530905"/>
+                  <w:divId w:val="1875271948"/>
                   <w:tblCellSpacing w:w="15" w:type="dxa"/>
                 </w:trPr>
                 <w:tc>
@@ -12890,7 +11875,7 @@
               </w:tr>
               <w:tr>
                 <w:trPr>
-                  <w:divId w:val="1226530905"/>
+                  <w:divId w:val="1875271948"/>
                   <w:tblCellSpacing w:w="15" w:type="dxa"/>
                 </w:trPr>
                 <w:tc>
@@ -12936,7 +11921,7 @@
               </w:tr>
               <w:tr>
                 <w:trPr>
-                  <w:divId w:val="1226530905"/>
+                  <w:divId w:val="1875271948"/>
                   <w:tblCellSpacing w:w="15" w:type="dxa"/>
                 </w:trPr>
                 <w:tc>
@@ -12982,7 +11967,7 @@
               </w:tr>
               <w:tr>
                 <w:trPr>
-                  <w:divId w:val="1226530905"/>
+                  <w:divId w:val="1875271948"/>
                   <w:tblCellSpacing w:w="15" w:type="dxa"/>
                 </w:trPr>
                 <w:tc>
@@ -13048,7 +12033,7 @@
               </w:tr>
               <w:tr>
                 <w:trPr>
-                  <w:divId w:val="1226530905"/>
+                  <w:divId w:val="1875271948"/>
                   <w:tblCellSpacing w:w="15" w:type="dxa"/>
                 </w:trPr>
                 <w:tc>
@@ -13094,7 +12079,7 @@
               </w:tr>
               <w:tr>
                 <w:trPr>
-                  <w:divId w:val="1226530905"/>
+                  <w:divId w:val="1875271948"/>
                   <w:tblCellSpacing w:w="15" w:type="dxa"/>
                 </w:trPr>
                 <w:tc>
@@ -13140,7 +12125,7 @@
               </w:tr>
               <w:tr>
                 <w:trPr>
-                  <w:divId w:val="1226530905"/>
+                  <w:divId w:val="1875271948"/>
                   <w:tblCellSpacing w:w="15" w:type="dxa"/>
                 </w:trPr>
                 <w:tc>
@@ -13186,7 +12171,7 @@
               </w:tr>
               <w:tr>
                 <w:trPr>
-                  <w:divId w:val="1226530905"/>
+                  <w:divId w:val="1875271948"/>
                   <w:tblCellSpacing w:w="15" w:type="dxa"/>
                 </w:trPr>
                 <w:tc>
@@ -13232,7 +12217,7 @@
               </w:tr>
               <w:tr>
                 <w:trPr>
-                  <w:divId w:val="1226530905"/>
+                  <w:divId w:val="1875271948"/>
                   <w:tblCellSpacing w:w="15" w:type="dxa"/>
                 </w:trPr>
                 <w:tc>
@@ -13278,7 +12263,7 @@
               </w:tr>
               <w:tr>
                 <w:trPr>
-                  <w:divId w:val="1226530905"/>
+                  <w:divId w:val="1875271948"/>
                   <w:tblCellSpacing w:w="15" w:type="dxa"/>
                 </w:trPr>
                 <w:tc>
@@ -13324,7 +12309,7 @@
               </w:tr>
               <w:tr>
                 <w:trPr>
-                  <w:divId w:val="1226530905"/>
+                  <w:divId w:val="1875271948"/>
                   <w:tblCellSpacing w:w="15" w:type="dxa"/>
                 </w:trPr>
                 <w:tc>
@@ -13370,7 +12355,7 @@
               </w:tr>
               <w:tr>
                 <w:trPr>
-                  <w:divId w:val="1226530905"/>
+                  <w:divId w:val="1875271948"/>
                   <w:tblCellSpacing w:w="15" w:type="dxa"/>
                 </w:trPr>
                 <w:tc>
@@ -13416,7 +12401,7 @@
               </w:tr>
               <w:tr>
                 <w:trPr>
-                  <w:divId w:val="1226530905"/>
+                  <w:divId w:val="1875271948"/>
                   <w:tblCellSpacing w:w="15" w:type="dxa"/>
                 </w:trPr>
                 <w:tc>
@@ -13462,7 +12447,7 @@
               </w:tr>
               <w:tr>
                 <w:trPr>
-                  <w:divId w:val="1226530905"/>
+                  <w:divId w:val="1875271948"/>
                   <w:tblCellSpacing w:w="15" w:type="dxa"/>
                 </w:trPr>
                 <w:tc>
@@ -13508,7 +12493,7 @@
               </w:tr>
               <w:tr>
                 <w:trPr>
-                  <w:divId w:val="1226530905"/>
+                  <w:divId w:val="1875271948"/>
                   <w:tblCellSpacing w:w="15" w:type="dxa"/>
                 </w:trPr>
                 <w:tc>
@@ -13561,7 +12546,7 @@
               </w:tr>
               <w:tr>
                 <w:trPr>
-                  <w:divId w:val="1226530905"/>
+                  <w:divId w:val="1875271948"/>
                   <w:tblCellSpacing w:w="15" w:type="dxa"/>
                 </w:trPr>
                 <w:tc>
@@ -13608,7 +12593,7 @@
               </w:tr>
               <w:tr>
                 <w:trPr>
-                  <w:divId w:val="1226530905"/>
+                  <w:divId w:val="1875271948"/>
                   <w:tblCellSpacing w:w="15" w:type="dxa"/>
                 </w:trPr>
                 <w:tc>
@@ -13654,7 +12639,7 @@
               </w:tr>
               <w:tr>
                 <w:trPr>
-                  <w:divId w:val="1226530905"/>
+                  <w:divId w:val="1875271948"/>
                   <w:tblCellSpacing w:w="15" w:type="dxa"/>
                 </w:trPr>
                 <w:tc>
@@ -13700,7 +12685,7 @@
               </w:tr>
               <w:tr>
                 <w:trPr>
-                  <w:divId w:val="1226530905"/>
+                  <w:divId w:val="1875271948"/>
                   <w:tblCellSpacing w:w="15" w:type="dxa"/>
                 </w:trPr>
                 <w:tc>
@@ -13746,7 +12731,7 @@
               </w:tr>
               <w:tr>
                 <w:trPr>
-                  <w:divId w:val="1226530905"/>
+                  <w:divId w:val="1875271948"/>
                   <w:tblCellSpacing w:w="15" w:type="dxa"/>
                 </w:trPr>
                 <w:tc>
@@ -13792,7 +12777,7 @@
               </w:tr>
               <w:tr>
                 <w:trPr>
-                  <w:divId w:val="1226530905"/>
+                  <w:divId w:val="1875271948"/>
                   <w:tblCellSpacing w:w="15" w:type="dxa"/>
                 </w:trPr>
                 <w:tc>
@@ -13838,7 +12823,7 @@
               </w:tr>
               <w:tr>
                 <w:trPr>
-                  <w:divId w:val="1226530905"/>
+                  <w:divId w:val="1875271948"/>
                   <w:tblCellSpacing w:w="15" w:type="dxa"/>
                 </w:trPr>
                 <w:tc>
@@ -13884,7 +12869,7 @@
               </w:tr>
               <w:tr>
                 <w:trPr>
-                  <w:divId w:val="1226530905"/>
+                  <w:divId w:val="1875271948"/>
                   <w:tblCellSpacing w:w="15" w:type="dxa"/>
                 </w:trPr>
                 <w:tc>
@@ -13930,7 +12915,7 @@
               </w:tr>
               <w:tr>
                 <w:trPr>
-                  <w:divId w:val="1226530905"/>
+                  <w:divId w:val="1875271948"/>
                   <w:tblCellSpacing w:w="15" w:type="dxa"/>
                 </w:trPr>
                 <w:tc>
@@ -13976,7 +12961,7 @@
               </w:tr>
               <w:tr>
                 <w:trPr>
-                  <w:divId w:val="1226530905"/>
+                  <w:divId w:val="1875271948"/>
                   <w:tblCellSpacing w:w="15" w:type="dxa"/>
                 </w:trPr>
                 <w:tc>
@@ -14022,7 +13007,7 @@
               </w:tr>
               <w:tr>
                 <w:trPr>
-                  <w:divId w:val="1226530905"/>
+                  <w:divId w:val="1875271948"/>
                   <w:tblCellSpacing w:w="15" w:type="dxa"/>
                 </w:trPr>
                 <w:tc>
@@ -14068,7 +13053,7 @@
               </w:tr>
               <w:tr>
                 <w:trPr>
-                  <w:divId w:val="1226530905"/>
+                  <w:divId w:val="1875271948"/>
                   <w:tblCellSpacing w:w="15" w:type="dxa"/>
                 </w:trPr>
                 <w:tc>
@@ -14128,7 +13113,7 @@
               </w:tr>
               <w:tr>
                 <w:trPr>
-                  <w:divId w:val="1226530905"/>
+                  <w:divId w:val="1875271948"/>
                   <w:tblCellSpacing w:w="15" w:type="dxa"/>
                 </w:trPr>
                 <w:tc>
@@ -14174,7 +13159,7 @@
               </w:tr>
               <w:tr>
                 <w:trPr>
-                  <w:divId w:val="1226530905"/>
+                  <w:divId w:val="1875271948"/>
                   <w:tblCellSpacing w:w="15" w:type="dxa"/>
                 </w:trPr>
                 <w:tc>
@@ -14220,7 +13205,7 @@
               </w:tr>
               <w:tr>
                 <w:trPr>
-                  <w:divId w:val="1226530905"/>
+                  <w:divId w:val="1875271948"/>
                   <w:tblCellSpacing w:w="15" w:type="dxa"/>
                 </w:trPr>
                 <w:tc>
@@ -14266,7 +13251,7 @@
               </w:tr>
               <w:tr>
                 <w:trPr>
-                  <w:divId w:val="1226530905"/>
+                  <w:divId w:val="1875271948"/>
                   <w:tblCellSpacing w:w="15" w:type="dxa"/>
                 </w:trPr>
                 <w:tc>
@@ -14312,7 +13297,7 @@
               </w:tr>
               <w:tr>
                 <w:trPr>
-                  <w:divId w:val="1226530905"/>
+                  <w:divId w:val="1875271948"/>
                   <w:tblCellSpacing w:w="15" w:type="dxa"/>
                 </w:trPr>
                 <w:tc>
@@ -14358,7 +13343,7 @@
               </w:tr>
               <w:tr>
                 <w:trPr>
-                  <w:divId w:val="1226530905"/>
+                  <w:divId w:val="1875271948"/>
                   <w:tblCellSpacing w:w="15" w:type="dxa"/>
                 </w:trPr>
                 <w:tc>
@@ -14404,7 +13389,7 @@
               </w:tr>
               <w:tr>
                 <w:trPr>
-                  <w:divId w:val="1226530905"/>
+                  <w:divId w:val="1875271948"/>
                   <w:tblCellSpacing w:w="15" w:type="dxa"/>
                 </w:trPr>
                 <w:tc>
@@ -14451,7 +13436,7 @@
               </w:tr>
               <w:tr>
                 <w:trPr>
-                  <w:divId w:val="1226530905"/>
+                  <w:divId w:val="1875271948"/>
                   <w:tblCellSpacing w:w="15" w:type="dxa"/>
                 </w:trPr>
                 <w:tc>
@@ -14497,7 +13482,7 @@
               </w:tr>
               <w:tr>
                 <w:trPr>
-                  <w:divId w:val="1226530905"/>
+                  <w:divId w:val="1875271948"/>
                   <w:tblCellSpacing w:w="15" w:type="dxa"/>
                 </w:trPr>
                 <w:tc>
@@ -14543,7 +13528,7 @@
               </w:tr>
               <w:tr>
                 <w:trPr>
-                  <w:divId w:val="1226530905"/>
+                  <w:divId w:val="1875271948"/>
                   <w:tblCellSpacing w:w="15" w:type="dxa"/>
                 </w:trPr>
                 <w:tc>
@@ -14589,7 +13574,7 @@
               </w:tr>
               <w:tr>
                 <w:trPr>
-                  <w:divId w:val="1226530905"/>
+                  <w:divId w:val="1875271948"/>
                   <w:tblCellSpacing w:w="15" w:type="dxa"/>
                 </w:trPr>
                 <w:tc>
@@ -14633,10 +13618,332 @@
                   </w:p>
                 </w:tc>
               </w:tr>
+              <w:tr>
+                <w:trPr>
+                  <w:divId w:val="1875271948"/>
+                  <w:tblCellSpacing w:w="15" w:type="dxa"/>
+                </w:trPr>
+                <w:tc>
+                  <w:tcPr>
+                    <w:tcW w:w="50" w:type="pct"/>
+                    <w:hideMark/>
+                  </w:tcPr>
+                  <w:p>
+                    <w:pPr>
+                      <w:pStyle w:val="Bibliography"/>
+                      <w:rPr>
+                        <w:noProof/>
+                      </w:rPr>
+                    </w:pPr>
+                    <w:r>
+                      <w:rPr>
+                        <w:noProof/>
+                      </w:rPr>
+                      <w:t xml:space="preserve">[42] </w:t>
+                    </w:r>
+                  </w:p>
+                </w:tc>
+                <w:tc>
+                  <w:tcPr>
+                    <w:tcW w:w="0" w:type="auto"/>
+                    <w:hideMark/>
+                  </w:tcPr>
+                  <w:p>
+                    <w:pPr>
+                      <w:pStyle w:val="Bibliography"/>
+                      <w:rPr>
+                        <w:noProof/>
+                      </w:rPr>
+                    </w:pPr>
+                    <w:r>
+                      <w:rPr>
+                        <w:noProof/>
+                      </w:rPr>
+                      <w:t>"Couchbase Developer - Using Node.js, Couchbase, and Express," [Online]. Available: https://developer.couchbase.com/tutorial-quickstart-nodejs.</w:t>
+                    </w:r>
+                  </w:p>
+                </w:tc>
+              </w:tr>
+              <w:tr>
+                <w:trPr>
+                  <w:divId w:val="1875271948"/>
+                  <w:tblCellSpacing w:w="15" w:type="dxa"/>
+                </w:trPr>
+                <w:tc>
+                  <w:tcPr>
+                    <w:tcW w:w="50" w:type="pct"/>
+                    <w:hideMark/>
+                  </w:tcPr>
+                  <w:p>
+                    <w:pPr>
+                      <w:pStyle w:val="Bibliography"/>
+                      <w:rPr>
+                        <w:noProof/>
+                      </w:rPr>
+                    </w:pPr>
+                    <w:r>
+                      <w:rPr>
+                        <w:noProof/>
+                      </w:rPr>
+                      <w:t xml:space="preserve">[43] </w:t>
+                    </w:r>
+                  </w:p>
+                </w:tc>
+                <w:tc>
+                  <w:tcPr>
+                    <w:tcW w:w="0" w:type="auto"/>
+                    <w:hideMark/>
+                  </w:tcPr>
+                  <w:p>
+                    <w:pPr>
+                      <w:pStyle w:val="Bibliography"/>
+                      <w:rPr>
+                        <w:noProof/>
+                      </w:rPr>
+                    </w:pPr>
+                    <w:r>
+                      <w:rPr>
+                        <w:noProof/>
+                      </w:rPr>
+                      <w:t>"Firebase Documentation - Firestore," [Online]. Available: https://firebase.google.com/docs/firestore/manage-data/enable-offline.</w:t>
+                    </w:r>
+                  </w:p>
+                </w:tc>
+              </w:tr>
+              <w:tr>
+                <w:trPr>
+                  <w:divId w:val="1875271948"/>
+                  <w:tblCellSpacing w:w="15" w:type="dxa"/>
+                </w:trPr>
+                <w:tc>
+                  <w:tcPr>
+                    <w:tcW w:w="50" w:type="pct"/>
+                    <w:hideMark/>
+                  </w:tcPr>
+                  <w:p>
+                    <w:pPr>
+                      <w:pStyle w:val="Bibliography"/>
+                      <w:rPr>
+                        <w:noProof/>
+                      </w:rPr>
+                    </w:pPr>
+                    <w:r>
+                      <w:rPr>
+                        <w:noProof/>
+                      </w:rPr>
+                      <w:t xml:space="preserve">[44] </w:t>
+                    </w:r>
+                  </w:p>
+                </w:tc>
+                <w:tc>
+                  <w:tcPr>
+                    <w:tcW w:w="0" w:type="auto"/>
+                    <w:hideMark/>
+                  </w:tcPr>
+                  <w:p>
+                    <w:pPr>
+                      <w:pStyle w:val="Bibliography"/>
+                      <w:rPr>
+                        <w:noProof/>
+                      </w:rPr>
+                    </w:pPr>
+                    <w:r>
+                      <w:rPr>
+                        <w:noProof/>
+                      </w:rPr>
+                      <w:t>"OpenWeather - WeatherAPI," [Online]. Available: https://openweathermap.org/api.</w:t>
+                    </w:r>
+                  </w:p>
+                </w:tc>
+              </w:tr>
+              <w:tr>
+                <w:trPr>
+                  <w:divId w:val="1875271948"/>
+                  <w:tblCellSpacing w:w="15" w:type="dxa"/>
+                </w:trPr>
+                <w:tc>
+                  <w:tcPr>
+                    <w:tcW w:w="50" w:type="pct"/>
+                    <w:hideMark/>
+                  </w:tcPr>
+                  <w:p>
+                    <w:pPr>
+                      <w:pStyle w:val="Bibliography"/>
+                      <w:rPr>
+                        <w:noProof/>
+                      </w:rPr>
+                    </w:pPr>
+                    <w:r>
+                      <w:rPr>
+                        <w:noProof/>
+                      </w:rPr>
+                      <w:t xml:space="preserve">[45] </w:t>
+                    </w:r>
+                  </w:p>
+                </w:tc>
+                <w:tc>
+                  <w:tcPr>
+                    <w:tcW w:w="0" w:type="auto"/>
+                    <w:hideMark/>
+                  </w:tcPr>
+                  <w:p>
+                    <w:pPr>
+                      <w:pStyle w:val="Bibliography"/>
+                      <w:rPr>
+                        <w:noProof/>
+                      </w:rPr>
+                    </w:pPr>
+                    <w:r>
+                      <w:rPr>
+                        <w:noProof/>
+                      </w:rPr>
+                      <w:t>"Google Maps API," [Online]. Available: https://developers.google.com/maps/documentation.</w:t>
+                    </w:r>
+                  </w:p>
+                </w:tc>
+              </w:tr>
+              <w:tr>
+                <w:trPr>
+                  <w:divId w:val="1875271948"/>
+                  <w:tblCellSpacing w:w="15" w:type="dxa"/>
+                </w:trPr>
+                <w:tc>
+                  <w:tcPr>
+                    <w:tcW w:w="50" w:type="pct"/>
+                    <w:hideMark/>
+                  </w:tcPr>
+                  <w:p>
+                    <w:pPr>
+                      <w:pStyle w:val="Bibliography"/>
+                      <w:rPr>
+                        <w:noProof/>
+                      </w:rPr>
+                    </w:pPr>
+                    <w:r>
+                      <w:rPr>
+                        <w:noProof/>
+                      </w:rPr>
+                      <w:t xml:space="preserve">[46] </w:t>
+                    </w:r>
+                  </w:p>
+                </w:tc>
+                <w:tc>
+                  <w:tcPr>
+                    <w:tcW w:w="0" w:type="auto"/>
+                    <w:hideMark/>
+                  </w:tcPr>
+                  <w:p>
+                    <w:pPr>
+                      <w:pStyle w:val="Bibliography"/>
+                      <w:rPr>
+                        <w:noProof/>
+                      </w:rPr>
+                    </w:pPr>
+                    <w:r>
+                      <w:rPr>
+                        <w:noProof/>
+                      </w:rPr>
+                      <w:t>"Apple Developer - Apple Maps Server API," [Online]. Available: https://developer.apple.com/documentation/applemapsserverapi/.</w:t>
+                    </w:r>
+                  </w:p>
+                </w:tc>
+              </w:tr>
+              <w:tr>
+                <w:trPr>
+                  <w:divId w:val="1875271948"/>
+                  <w:tblCellSpacing w:w="15" w:type="dxa"/>
+                </w:trPr>
+                <w:tc>
+                  <w:tcPr>
+                    <w:tcW w:w="50" w:type="pct"/>
+                    <w:hideMark/>
+                  </w:tcPr>
+                  <w:p>
+                    <w:pPr>
+                      <w:pStyle w:val="Bibliography"/>
+                      <w:rPr>
+                        <w:noProof/>
+                      </w:rPr>
+                    </w:pPr>
+                    <w:r>
+                      <w:rPr>
+                        <w:noProof/>
+                      </w:rPr>
+                      <w:t xml:space="preserve">[47] </w:t>
+                    </w:r>
+                  </w:p>
+                </w:tc>
+                <w:tc>
+                  <w:tcPr>
+                    <w:tcW w:w="0" w:type="auto"/>
+                    <w:hideMark/>
+                  </w:tcPr>
+                  <w:p>
+                    <w:pPr>
+                      <w:pStyle w:val="Bibliography"/>
+                      <w:rPr>
+                        <w:noProof/>
+                      </w:rPr>
+                    </w:pPr>
+                    <w:r>
+                      <w:rPr>
+                        <w:noProof/>
+                      </w:rPr>
+                      <w:t>"Google Cloud - Documentation," [Online]. Available: https://cloud.google.com/docs.</w:t>
+                    </w:r>
+                  </w:p>
+                </w:tc>
+              </w:tr>
+              <w:tr>
+                <w:trPr>
+                  <w:divId w:val="1875271948"/>
+                  <w:tblCellSpacing w:w="15" w:type="dxa"/>
+                </w:trPr>
+                <w:tc>
+                  <w:tcPr>
+                    <w:tcW w:w="50" w:type="pct"/>
+                    <w:hideMark/>
+                  </w:tcPr>
+                  <w:p>
+                    <w:pPr>
+                      <w:pStyle w:val="Bibliography"/>
+                      <w:rPr>
+                        <w:noProof/>
+                      </w:rPr>
+                    </w:pPr>
+                    <w:r>
+                      <w:rPr>
+                        <w:noProof/>
+                      </w:rPr>
+                      <w:t xml:space="preserve">[48] </w:t>
+                    </w:r>
+                  </w:p>
+                </w:tc>
+                <w:tc>
+                  <w:tcPr>
+                    <w:tcW w:w="0" w:type="auto"/>
+                    <w:hideMark/>
+                  </w:tcPr>
+                  <w:p>
+                    <w:pPr>
+                      <w:pStyle w:val="Bibliography"/>
+                      <w:rPr>
+                        <w:noProof/>
+                      </w:rPr>
+                    </w:pPr>
+                    <w:r>
+                      <w:rPr>
+                        <w:noProof/>
+                      </w:rPr>
+                      <w:t>"Clerk," [Online]. Available: https://clerk.com.</w:t>
+                    </w:r>
+                  </w:p>
+                </w:tc>
+              </w:tr>
             </w:tbl>
             <w:p>
               <w:pPr>
-                <w:divId w:val="1226530905"/>
+                <w:divId w:val="1875271948"/>
                 <w:rPr>
                   <w:rFonts w:eastAsia="Times New Roman"/>
                   <w:noProof/>
@@ -21207,6 +20514,16 @@
       <w:iCs/>
     </w:rPr>
   </w:style>
+  <w:style w:type="character" w:customStyle="1" w:styleId="s7">
+    <w:name w:val="s7"/>
+    <w:basedOn w:val="DefaultParagraphFont"/>
+    <w:rsid w:val="0023206B"/>
+  </w:style>
+  <w:style w:type="character" w:customStyle="1" w:styleId="apple-converted-space">
+    <w:name w:val="apple-converted-space"/>
+    <w:basedOn w:val="DefaultParagraphFont"/>
+    <w:rsid w:val="0023206B"/>
+  </w:style>
 </w:styles>
 </file>
 
@@ -22036,11 +21353,51 @@
     <b:URL>https://firebase.google.com/docs/firestore/manage-data/enable-offline</b:URL>
     <b:RefOrder>43</b:RefOrder>
   </b:Source>
+  <b:Source>
+    <b:Tag>Ope</b:Tag>
+    <b:SourceType>InternetSite</b:SourceType>
+    <b:Guid>{B89BDDDF-3D34-7B4D-A210-08816B8BA32B}</b:Guid>
+    <b:Title>OpenWeather - WeatherAPI</b:Title>
+    <b:URL>https://openweathermap.org/api</b:URL>
+    <b:RefOrder>44</b:RefOrder>
+  </b:Source>
+  <b:Source>
+    <b:Tag>Goo</b:Tag>
+    <b:SourceType>InternetSite</b:SourceType>
+    <b:Guid>{FB5A085C-D6AE-8B4C-AA1C-14D75A28B8B9}</b:Guid>
+    <b:Title>Google Maps API</b:Title>
+    <b:URL>https://developers.google.com/maps/documentation</b:URL>
+    <b:RefOrder>45</b:RefOrder>
+  </b:Source>
+  <b:Source>
+    <b:Tag>App</b:Tag>
+    <b:SourceType>InternetSite</b:SourceType>
+    <b:Guid>{A26F0437-BCBE-9140-8582-6096444E5FE5}</b:Guid>
+    <b:Title>Apple Developer - Apple Maps Server API</b:Title>
+    <b:URL>https://developer.apple.com/documentation/applemapsserverapi/</b:URL>
+    <b:RefOrder>46</b:RefOrder>
+  </b:Source>
+  <b:Source>
+    <b:Tag>Goo1</b:Tag>
+    <b:SourceType>InternetSite</b:SourceType>
+    <b:Guid>{96C7AEC9-BF20-7141-9209-37BC3FBFF032}</b:Guid>
+    <b:Title>Google Cloud - Documentation</b:Title>
+    <b:URL>https://cloud.google.com/docs</b:URL>
+    <b:RefOrder>47</b:RefOrder>
+  </b:Source>
+  <b:Source>
+    <b:Tag>Cle</b:Tag>
+    <b:SourceType>InternetSite</b:SourceType>
+    <b:Guid>{43FE1763-B666-0B4C-9971-CEB71042AAB7}</b:Guid>
+    <b:Title>Clerk</b:Title>
+    <b:URL>https://clerk.com</b:URL>
+    <b:RefOrder>48</b:RefOrder>
+  </b:Source>
 </b:Sources>
 </file>
 
 <file path=customXml/itemProps1.xml><?xml version="1.0" encoding="utf-8"?>
-<ds:datastoreItem xmlns:ds="http://schemas.openxmlformats.org/officeDocument/2006/customXml" ds:itemID="{CEDCD2AB-CE8A-264E-8F0F-E43007FC91FB}">
+<ds:datastoreItem xmlns:ds="http://schemas.openxmlformats.org/officeDocument/2006/customXml" ds:itemID="{49D61977-4EFC-464A-9B8A-A2E2F697A755}">
   <ds:schemaRefs>
     <ds:schemaRef ds:uri="http://schemas.openxmlformats.org/officeDocument/2006/bibliography"/>
   </ds:schemaRefs>

</xml_diff>